<commit_message>
working on assign, finish section tomorrow
</commit_message>
<xml_diff>
--- a/assignments/research&literature/assign_3/Maks_Drzezdzon_C15311966_assign_3.docx
+++ b/assignments/research&literature/assign_3/Maks_Drzezdzon_C15311966_assign_3.docx
@@ -761,7 +761,7 @@
           <w:lang w:val="en-GB" w:eastAsia="en-GB"/>
         </w:rPr>
       </w:pPr>
-      <w:bookmarkStart w:id="0" w:name="_Toc68457535"/>
+      <w:bookmarkStart w:id="0" w:name="_Toc68549328"/>
       <w:r>
         <w:rPr>
           <w:rFonts w:ascii="Calibri" w:hAnsi="Calibri" w:cs="Calibri"/>
@@ -1464,7 +1464,7 @@
           <w:szCs w:val="40"/>
         </w:rPr>
       </w:pPr>
-      <w:bookmarkStart w:id="1" w:name="_Toc68457536"/>
+      <w:bookmarkStart w:id="1" w:name="_Toc68549329"/>
       <w:r>
         <w:rPr>
           <w:rFonts w:ascii="Calibri" w:hAnsi="Calibri"/>
@@ -1493,10 +1493,7 @@
         <w:t>tools</w:t>
       </w:r>
       <w:r>
-        <w:t xml:space="preserve"> for </w:t>
-      </w:r>
-      <w:r>
-        <w:t xml:space="preserve">diagnosing disorders will greatly improve </w:t>
+        <w:t xml:space="preserve"> for diagnosing disorders will greatly improve </w:t>
       </w:r>
       <w:r>
         <w:t>people’s</w:t>
@@ -1546,12 +1543,36 @@
         <w:rPr>
           <w:rFonts w:ascii="Calibri" w:hAnsi="Calibri" w:cs="Calibri"/>
         </w:rPr>
-        <w:t>is no process to date that properly diagnoses D.I.D, despite it being acknowledged as a mental illness in the 1950s, research between then and now has been done but was later found to be fraudulent or difficult to reproduce</w:t>
+        <w:t xml:space="preserve">is no process to date that properly diagnoses D.I.D, despite it being acknowledged as a mental illness in the 1950s, research between then and now has been </w:t>
       </w:r>
       <w:r>
         <w:rPr>
           <w:rFonts w:ascii="Calibri" w:hAnsi="Calibri" w:cs="Calibri"/>
         </w:rPr>
+        <w:t>conducted</w:t>
+      </w:r>
+      <w:r>
+        <w:rPr>
+          <w:rFonts w:ascii="Calibri" w:hAnsi="Calibri" w:cs="Calibri"/>
+        </w:rPr>
+        <w:t xml:space="preserve"> but was </w:t>
+      </w:r>
+      <w:r>
+        <w:rPr>
+          <w:rFonts w:ascii="Calibri" w:hAnsi="Calibri" w:cs="Calibri"/>
+        </w:rPr>
+        <w:t xml:space="preserve">found </w:t>
+      </w:r>
+      <w:r>
+        <w:rPr>
+          <w:rFonts w:ascii="Calibri" w:hAnsi="Calibri" w:cs="Calibri"/>
+        </w:rPr>
+        <w:t>fraudulent or difficult to reproduce</w:t>
+      </w:r>
+      <w:r>
+        <w:rPr>
+          <w:rFonts w:ascii="Calibri" w:hAnsi="Calibri" w:cs="Calibri"/>
+        </w:rPr>
         <w:t>.</w:t>
       </w:r>
     </w:p>
@@ -1574,13 +1595,7 @@
         <w:rPr>
           <w:rFonts w:ascii="Calibri" w:hAnsi="Calibri"/>
         </w:rPr>
-        <w:t xml:space="preserve">Disassociation and schizophrenia are very disabling mental health disorders with huge </w:t>
-      </w:r>
-      <w:r>
-        <w:rPr>
-          <w:rFonts w:ascii="Calibri" w:hAnsi="Calibri"/>
-        </w:rPr>
-        <w:t xml:space="preserve">time </w:t>
+        <w:t xml:space="preserve">Disassociation and schizophrenia are very disabling mental health disorders with huge time </w:t>
       </w:r>
       <w:r>
         <w:rPr>
@@ -1644,13 +1659,7 @@
         <w:rPr>
           <w:rFonts w:ascii="Calibri" w:hAnsi="Calibri"/>
         </w:rPr>
-        <w:t xml:space="preserve">This study has investigated the potential </w:t>
-      </w:r>
-      <w:r>
-        <w:rPr>
-          <w:rFonts w:ascii="Calibri" w:hAnsi="Calibri"/>
-        </w:rPr>
-        <w:t xml:space="preserve">ways of improving the diagnosis of schizophrenia among other serious disorders through </w:t>
+        <w:t xml:space="preserve">This study has investigated the potential ways of improving the diagnosis of schizophrenia among other serious disorders through </w:t>
       </w:r>
       <w:r>
         <w:rPr>
@@ -1947,7 +1956,7 @@
           <w:szCs w:val="40"/>
         </w:rPr>
       </w:pPr>
-      <w:bookmarkStart w:id="2" w:name="_Toc68457537"/>
+      <w:bookmarkStart w:id="2" w:name="_Toc68549330"/>
       <w:r>
         <w:rPr>
           <w:rFonts w:ascii="Calibri" w:hAnsi="Calibri"/>
@@ -2252,7 +2261,7 @@
           <w:lang w:val="it-IT"/>
         </w:rPr>
       </w:pPr>
-      <w:bookmarkStart w:id="3" w:name="_Toc68457538"/>
+      <w:bookmarkStart w:id="3" w:name="_Toc68549331"/>
       <w:r>
         <w:rPr>
           <w:rFonts w:ascii="Calibri" w:eastAsia="Arial Unicode MS" w:hAnsi="Calibri"/>
@@ -2625,7 +2634,7 @@
           <w:r>
             <w:fldChar w:fldCharType="separate"/>
           </w:r>
-          <w:hyperlink w:anchor="_Toc68457535" w:history="1">
+          <w:hyperlink w:anchor="_Toc68549328" w:history="1">
             <w:r>
               <w:rPr>
                 <w:rStyle w:val="Hyperlink"/>
@@ -2654,7 +2663,7 @@
                 <w:noProof/>
                 <w:webHidden/>
               </w:rPr>
-              <w:instrText xml:space="preserve"> PAGEREF _Toc68457535 \h </w:instrText>
+              <w:instrText xml:space="preserve"> PAGEREF _Toc68549328 \h </w:instrText>
             </w:r>
             <w:r>
               <w:rPr>
@@ -2700,7 +2709,7 @@
               <w:lang w:val="en-GB" w:eastAsia="en-GB"/>
             </w:rPr>
           </w:pPr>
-          <w:hyperlink w:anchor="_Toc68457536" w:history="1">
+          <w:hyperlink w:anchor="_Toc68549329" w:history="1">
             <w:r>
               <w:rPr>
                 <w:rStyle w:val="Hyperlink"/>
@@ -2728,7 +2737,7 @@
                 <w:noProof/>
                 <w:webHidden/>
               </w:rPr>
-              <w:instrText xml:space="preserve"> PAGEREF _Toc68457536 \h </w:instrText>
+              <w:instrText xml:space="preserve"> PAGEREF _Toc68549329 \h </w:instrText>
             </w:r>
             <w:r>
               <w:rPr>
@@ -2774,7 +2783,7 @@
               <w:lang w:val="en-GB" w:eastAsia="en-GB"/>
             </w:rPr>
           </w:pPr>
-          <w:hyperlink w:anchor="_Toc68457537" w:history="1">
+          <w:hyperlink w:anchor="_Toc68549330" w:history="1">
             <w:r>
               <w:rPr>
                 <w:rStyle w:val="Hyperlink"/>
@@ -2802,7 +2811,7 @@
                 <w:noProof/>
                 <w:webHidden/>
               </w:rPr>
-              <w:instrText xml:space="preserve"> PAGEREF _Toc68457537 \h </w:instrText>
+              <w:instrText xml:space="preserve"> PAGEREF _Toc68549330 \h </w:instrText>
             </w:r>
             <w:r>
               <w:rPr>
@@ -2848,7 +2857,7 @@
               <w:lang w:val="en-GB" w:eastAsia="en-GB"/>
             </w:rPr>
           </w:pPr>
-          <w:hyperlink w:anchor="_Toc68457538" w:history="1">
+          <w:hyperlink w:anchor="_Toc68549331" w:history="1">
             <w:r>
               <w:rPr>
                 <w:rStyle w:val="Hyperlink"/>
@@ -2877,7 +2886,7 @@
                 <w:noProof/>
                 <w:webHidden/>
               </w:rPr>
-              <w:instrText xml:space="preserve"> PAGEREF _Toc68457538 \h </w:instrText>
+              <w:instrText xml:space="preserve"> PAGEREF _Toc68549331 \h </w:instrText>
             </w:r>
             <w:r>
               <w:rPr>
@@ -2923,7 +2932,7 @@
               <w:lang w:val="en-GB" w:eastAsia="en-GB"/>
             </w:rPr>
           </w:pPr>
-          <w:hyperlink w:anchor="_Toc68457539" w:history="1">
+          <w:hyperlink w:anchor="_Toc68549332" w:history="1">
             <w:r>
               <w:rPr>
                 <w:rStyle w:val="Hyperlink"/>
@@ -2951,7 +2960,7 @@
                 <w:noProof/>
                 <w:webHidden/>
               </w:rPr>
-              <w:instrText xml:space="preserve"> PAGEREF _Toc68457539 \h </w:instrText>
+              <w:instrText xml:space="preserve"> PAGEREF _Toc68549332 \h </w:instrText>
             </w:r>
             <w:r>
               <w:rPr>
@@ -2997,7 +3006,7 @@
               <w:lang w:val="en-GB" w:eastAsia="en-GB"/>
             </w:rPr>
           </w:pPr>
-          <w:hyperlink w:anchor="_Toc68457540" w:history="1">
+          <w:hyperlink w:anchor="_Toc68549333" w:history="1">
             <w:r>
               <w:rPr>
                 <w:rStyle w:val="Hyperlink"/>
@@ -3025,7 +3034,7 @@
                 <w:noProof/>
                 <w:webHidden/>
               </w:rPr>
-              <w:instrText xml:space="preserve"> PAGEREF _Toc68457540 \h </w:instrText>
+              <w:instrText xml:space="preserve"> PAGEREF _Toc68549333 \h </w:instrText>
             </w:r>
             <w:r>
               <w:rPr>
@@ -3071,14 +3080,14 @@
               <w:lang w:val="en-GB" w:eastAsia="en-GB"/>
             </w:rPr>
           </w:pPr>
-          <w:hyperlink w:anchor="_Toc68457541" w:history="1">
+          <w:hyperlink w:anchor="_Toc68549334" w:history="1">
             <w:r>
               <w:rPr>
                 <w:rStyle w:val="Hyperlink"/>
                 <w:rFonts w:ascii="Calibri" w:hAnsi="Calibri"/>
                 <w:noProof/>
               </w:rPr>
-              <w:t>Research Project/problem</w:t>
+              <w:t>Research Problem</w:t>
             </w:r>
             <w:r>
               <w:rPr>
@@ -3099,7 +3108,7 @@
                 <w:noProof/>
                 <w:webHidden/>
               </w:rPr>
-              <w:instrText xml:space="preserve"> PAGEREF _Toc68457541 \h </w:instrText>
+              <w:instrText xml:space="preserve"> PAGEREF _Toc68549334 \h </w:instrText>
             </w:r>
             <w:r>
               <w:rPr>
@@ -3119,7 +3128,7 @@
                 <w:noProof/>
                 <w:webHidden/>
               </w:rPr>
-              <w:t>1</w:t>
+              <w:t>2</w:t>
             </w:r>
             <w:r>
               <w:rPr>
@@ -3145,7 +3154,7 @@
               <w:lang w:val="en-GB" w:eastAsia="en-GB"/>
             </w:rPr>
           </w:pPr>
-          <w:hyperlink w:anchor="_Toc68457542" w:history="1">
+          <w:hyperlink w:anchor="_Toc68549335" w:history="1">
             <w:r>
               <w:rPr>
                 <w:rStyle w:val="Hyperlink"/>
@@ -3173,7 +3182,7 @@
                 <w:noProof/>
                 <w:webHidden/>
               </w:rPr>
-              <w:instrText xml:space="preserve"> PAGEREF _Toc68457542 \h </w:instrText>
+              <w:instrText xml:space="preserve"> PAGEREF _Toc68549335 \h </w:instrText>
             </w:r>
             <w:r>
               <w:rPr>
@@ -3219,7 +3228,7 @@
               <w:lang w:val="en-GB" w:eastAsia="en-GB"/>
             </w:rPr>
           </w:pPr>
-          <w:hyperlink w:anchor="_Toc68457543" w:history="1">
+          <w:hyperlink w:anchor="_Toc68549336" w:history="1">
             <w:r>
               <w:rPr>
                 <w:rStyle w:val="Hyperlink"/>
@@ -3247,7 +3256,7 @@
                 <w:noProof/>
                 <w:webHidden/>
               </w:rPr>
-              <w:instrText xml:space="preserve"> PAGEREF _Toc68457543 \h </w:instrText>
+              <w:instrText xml:space="preserve"> PAGEREF _Toc68549336 \h </w:instrText>
             </w:r>
             <w:r>
               <w:rPr>
@@ -3293,7 +3302,7 @@
               <w:lang w:val="en-GB" w:eastAsia="en-GB"/>
             </w:rPr>
           </w:pPr>
-          <w:hyperlink w:anchor="_Toc68457544" w:history="1">
+          <w:hyperlink w:anchor="_Toc68549337" w:history="1">
             <w:r>
               <w:rPr>
                 <w:rStyle w:val="Hyperlink"/>
@@ -3321,7 +3330,7 @@
                 <w:noProof/>
                 <w:webHidden/>
               </w:rPr>
-              <w:instrText xml:space="preserve"> PAGEREF _Toc68457544 \h </w:instrText>
+              <w:instrText xml:space="preserve"> PAGEREF _Toc68549337 \h </w:instrText>
             </w:r>
             <w:r>
               <w:rPr>
@@ -3367,7 +3376,7 @@
               <w:lang w:val="en-GB" w:eastAsia="en-GB"/>
             </w:rPr>
           </w:pPr>
-          <w:hyperlink w:anchor="_Toc68457545" w:history="1">
+          <w:hyperlink w:anchor="_Toc68549338" w:history="1">
             <w:r>
               <w:rPr>
                 <w:rStyle w:val="Hyperlink"/>
@@ -3395,7 +3404,7 @@
                 <w:noProof/>
                 <w:webHidden/>
               </w:rPr>
-              <w:instrText xml:space="preserve"> PAGEREF _Toc68457545 \h </w:instrText>
+              <w:instrText xml:space="preserve"> PAGEREF _Toc68549338 \h </w:instrText>
             </w:r>
             <w:r>
               <w:rPr>
@@ -3441,7 +3450,7 @@
               <w:lang w:val="en-GB" w:eastAsia="en-GB"/>
             </w:rPr>
           </w:pPr>
-          <w:hyperlink w:anchor="_Toc68457546" w:history="1">
+          <w:hyperlink w:anchor="_Toc68549339" w:history="1">
             <w:r>
               <w:rPr>
                 <w:rStyle w:val="Hyperlink"/>
@@ -3469,7 +3478,7 @@
                 <w:noProof/>
                 <w:webHidden/>
               </w:rPr>
-              <w:instrText xml:space="preserve"> PAGEREF _Toc68457546 \h </w:instrText>
+              <w:instrText xml:space="preserve"> PAGEREF _Toc68549339 \h </w:instrText>
             </w:r>
             <w:r>
               <w:rPr>
@@ -3489,7 +3498,7 @@
                 <w:noProof/>
                 <w:webHidden/>
               </w:rPr>
-              <w:t>3</w:t>
+              <w:t>4</w:t>
             </w:r>
             <w:r>
               <w:rPr>
@@ -3515,7 +3524,7 @@
               <w:lang w:val="en-GB" w:eastAsia="en-GB"/>
             </w:rPr>
           </w:pPr>
-          <w:hyperlink w:anchor="_Toc68457547" w:history="1">
+          <w:hyperlink w:anchor="_Toc68549340" w:history="1">
             <w:r>
               <w:rPr>
                 <w:rStyle w:val="Hyperlink"/>
@@ -3543,7 +3552,7 @@
                 <w:noProof/>
                 <w:webHidden/>
               </w:rPr>
-              <w:instrText xml:space="preserve"> PAGEREF _Toc68457547 \h </w:instrText>
+              <w:instrText xml:space="preserve"> PAGEREF _Toc68549340 \h </w:instrText>
             </w:r>
             <w:r>
               <w:rPr>
@@ -3563,7 +3572,7 @@
                 <w:noProof/>
                 <w:webHidden/>
               </w:rPr>
-              <w:t>3</w:t>
+              <w:t>4</w:t>
             </w:r>
             <w:r>
               <w:rPr>
@@ -3589,7 +3598,7 @@
               <w:lang w:val="en-GB" w:eastAsia="en-GB"/>
             </w:rPr>
           </w:pPr>
-          <w:hyperlink w:anchor="_Toc68457548" w:history="1">
+          <w:hyperlink w:anchor="_Toc68549341" w:history="1">
             <w:r>
               <w:rPr>
                 <w:rStyle w:val="Hyperlink"/>
@@ -3617,7 +3626,7 @@
                 <w:noProof/>
                 <w:webHidden/>
               </w:rPr>
-              <w:instrText xml:space="preserve"> PAGEREF _Toc68457548 \h </w:instrText>
+              <w:instrText xml:space="preserve"> PAGEREF _Toc68549341 \h </w:instrText>
             </w:r>
             <w:r>
               <w:rPr>
@@ -3637,7 +3646,7 @@
                 <w:noProof/>
                 <w:webHidden/>
               </w:rPr>
-              <w:t>3</w:t>
+              <w:t>4</w:t>
             </w:r>
             <w:r>
               <w:rPr>
@@ -3663,7 +3672,7 @@
               <w:lang w:val="en-GB" w:eastAsia="en-GB"/>
             </w:rPr>
           </w:pPr>
-          <w:hyperlink w:anchor="_Toc68457549" w:history="1">
+          <w:hyperlink w:anchor="_Toc68549342" w:history="1">
             <w:r>
               <w:rPr>
                 <w:rStyle w:val="Hyperlink"/>
@@ -3691,7 +3700,7 @@
                 <w:noProof/>
                 <w:webHidden/>
               </w:rPr>
-              <w:instrText xml:space="preserve"> PAGEREF _Toc68457549 \h </w:instrText>
+              <w:instrText xml:space="preserve"> PAGEREF _Toc68549342 \h </w:instrText>
             </w:r>
             <w:r>
               <w:rPr>
@@ -3711,7 +3720,7 @@
                 <w:noProof/>
                 <w:webHidden/>
               </w:rPr>
-              <w:t>3</w:t>
+              <w:t>4</w:t>
             </w:r>
             <w:r>
               <w:rPr>
@@ -3737,7 +3746,7 @@
               <w:lang w:val="en-GB" w:eastAsia="en-GB"/>
             </w:rPr>
           </w:pPr>
-          <w:hyperlink w:anchor="_Toc68457550" w:history="1">
+          <w:hyperlink w:anchor="_Toc68549343" w:history="1">
             <w:r>
               <w:rPr>
                 <w:rStyle w:val="Hyperlink"/>
@@ -3765,7 +3774,7 @@
                 <w:noProof/>
                 <w:webHidden/>
               </w:rPr>
-              <w:instrText xml:space="preserve"> PAGEREF _Toc68457550 \h </w:instrText>
+              <w:instrText xml:space="preserve"> PAGEREF _Toc68549343 \h </w:instrText>
             </w:r>
             <w:r>
               <w:rPr>
@@ -3785,7 +3794,7 @@
                 <w:noProof/>
                 <w:webHidden/>
               </w:rPr>
-              <w:t>3</w:t>
+              <w:t>4</w:t>
             </w:r>
             <w:r>
               <w:rPr>
@@ -3811,7 +3820,7 @@
               <w:lang w:val="en-GB" w:eastAsia="en-GB"/>
             </w:rPr>
           </w:pPr>
-          <w:hyperlink w:anchor="_Toc68457551" w:history="1">
+          <w:hyperlink w:anchor="_Toc68549344" w:history="1">
             <w:r>
               <w:rPr>
                 <w:rStyle w:val="Hyperlink"/>
@@ -3839,7 +3848,7 @@
                 <w:noProof/>
                 <w:webHidden/>
               </w:rPr>
-              <w:instrText xml:space="preserve"> PAGEREF _Toc68457551 \h </w:instrText>
+              <w:instrText xml:space="preserve"> PAGEREF _Toc68549344 \h </w:instrText>
             </w:r>
             <w:r>
               <w:rPr>
@@ -3859,7 +3868,7 @@
                 <w:noProof/>
                 <w:webHidden/>
               </w:rPr>
-              <w:t>4</w:t>
+              <w:t>5</w:t>
             </w:r>
             <w:r>
               <w:rPr>
@@ -4005,7 +4014,7 @@
           <w:szCs w:val="40"/>
         </w:rPr>
       </w:pPr>
-      <w:bookmarkStart w:id="4" w:name="_Toc68457539"/>
+      <w:bookmarkStart w:id="4" w:name="_Toc68549332"/>
       <w:r>
         <w:rPr>
           <w:rFonts w:ascii="Calibri" w:eastAsia="Arial Unicode MS" w:hAnsi="Calibri"/>
@@ -4041,7 +4050,7 @@
           <w:szCs w:val="30"/>
         </w:rPr>
       </w:pPr>
-      <w:bookmarkStart w:id="5" w:name="_Toc68457540"/>
+      <w:bookmarkStart w:id="5" w:name="_Toc68549333"/>
       <w:r>
         <w:rPr>
           <w:rFonts w:ascii="Calibri" w:eastAsia="Arial Unicode MS" w:hAnsi="Calibri"/>
@@ -4075,19 +4084,7 @@
         <w:rPr>
           <w:rFonts w:ascii="Calibri" w:hAnsi="Calibri"/>
         </w:rPr>
-        <w:t xml:space="preserve">Machine learning is gaining popularity in many industries, one industry that is having difficulty in adopting machine learning is diagnostics in healthcare that require explainable results, some of the most powerful tools available don’t produce explainable models. Having said that machine learning still has the capability to be used as a tool in the hands of trained clinicians and fill a </w:t>
-      </w:r>
-      <w:r>
-        <w:rPr>
-          <w:rFonts w:ascii="Calibri" w:hAnsi="Calibri"/>
-        </w:rPr>
-        <w:t>much-needed</w:t>
-      </w:r>
-      <w:r>
-        <w:rPr>
-          <w:rFonts w:ascii="Calibri" w:hAnsi="Calibri"/>
-        </w:rPr>
-        <w:t xml:space="preserve"> area in psychiatric diagnosis. </w:t>
+        <w:t xml:space="preserve">Machine learning is gaining popularity in many industries, one industry that is having difficulty in adopting machine learning is diagnostics in healthcare that require explainable results, some of the most powerful tools available don’t produce explainable models. Having said that machine learning still has the capability to be used as a tool in the hands of trained clinicians and fill a much-needed area in psychiatric diagnosis. </w:t>
       </w:r>
     </w:p>
     <w:p>
@@ -4117,6 +4114,7 @@
           <w:id w:val="-1588378123"/>
           <w:citation/>
         </w:sdtPr>
+        <w:sdtEndPr/>
         <w:sdtContent>
           <w:r>
             <w:rPr>
@@ -4172,6 +4170,7 @@
           <w:id w:val="1519501629"/>
           <w:citation/>
         </w:sdtPr>
+        <w:sdtEndPr/>
         <w:sdtContent>
           <w:r>
             <w:rPr>
@@ -4338,6 +4337,7 @@
           <w:id w:val="-1271627318"/>
           <w:citation/>
         </w:sdtPr>
+        <w:sdtEndPr/>
         <w:sdtContent>
           <w:r>
             <w:rPr>
@@ -4406,58 +4406,48 @@
           <w:rFonts w:ascii="Calibri" w:hAnsi="Calibri"/>
         </w:rPr>
       </w:pPr>
-      <w:r>
-        <w:rPr>
-          <w:rFonts w:ascii="Calibri" w:hAnsi="Calibri"/>
-        </w:rPr>
-        <w:t>Relevance and importance</w:t>
-      </w:r>
-    </w:p>
-    <w:p>
-      <w:pPr>
-        <w:rPr>
-          <w:rFonts w:ascii="Calibri" w:hAnsi="Calibri"/>
-        </w:rPr>
-      </w:pPr>
-      <w:r>
-        <w:rPr>
-          <w:rFonts w:ascii="Calibri" w:hAnsi="Calibri"/>
-        </w:rPr>
-        <w:t xml:space="preserve"> </w:t>
-      </w:r>
-    </w:p>
-    <w:p>
-      <w:pPr>
-        <w:rPr>
-          <w:rFonts w:ascii="Calibri" w:hAnsi="Calibri"/>
-        </w:rPr>
-      </w:pPr>
-      <w:r>
-        <w:rPr>
-          <w:rFonts w:ascii="Calibri" w:hAnsi="Calibri"/>
-        </w:rPr>
-        <w:t xml:space="preserve">Questions and objectives </w:t>
-      </w:r>
-    </w:p>
-    <w:p>
-      <w:pPr>
-        <w:rPr>
-          <w:rFonts w:ascii="Calibri" w:hAnsi="Calibri"/>
-        </w:rPr>
-      </w:pPr>
-    </w:p>
-    <w:p>
-      <w:pPr>
-        <w:rPr>
-          <w:rFonts w:ascii="Calibri" w:hAnsi="Calibri"/>
-        </w:rPr>
-      </w:pPr>
-      <w:r>
-        <w:rPr>
-          <w:rFonts w:ascii="Calibri" w:hAnsi="Calibri"/>
-        </w:rPr>
-        <w:t>Overview of structure</w:t>
-      </w:r>
+    </w:p>
+    <w:p>
+      <w:pPr>
+        <w:rPr>
+          <w:rFonts w:ascii="Calibri" w:hAnsi="Calibri"/>
+        </w:rPr>
+      </w:pPr>
+    </w:p>
+    <w:p>
+      <w:pPr>
+        <w:rPr>
+          <w:rFonts w:ascii="Calibri" w:hAnsi="Calibri"/>
+        </w:rPr>
+      </w:pPr>
+    </w:p>
+    <w:p>
+      <w:pPr>
+        <w:rPr>
+          <w:rFonts w:ascii="Calibri" w:hAnsi="Calibri"/>
+        </w:rPr>
+      </w:pPr>
+    </w:p>
+    <w:p>
+      <w:pPr>
+        <w:rPr>
+          <w:rFonts w:ascii="Calibri" w:hAnsi="Calibri"/>
+        </w:rPr>
+      </w:pPr>
+    </w:p>
+    <w:p>
+      <w:pPr>
+        <w:rPr>
+          <w:rFonts w:ascii="Calibri" w:hAnsi="Calibri"/>
+        </w:rPr>
+      </w:pPr>
+    </w:p>
+    <w:p>
+      <w:pPr>
+        <w:rPr>
+          <w:rFonts w:ascii="Calibri" w:hAnsi="Calibri"/>
+        </w:rPr>
+      </w:pPr>
     </w:p>
     <w:p/>
     <w:p/>
@@ -4470,14 +4460,15 @@
           <w:szCs w:val="30"/>
         </w:rPr>
       </w:pPr>
-      <w:bookmarkStart w:id="6" w:name="_Toc68457541"/>
+      <w:bookmarkStart w:id="6" w:name="_Toc68549334"/>
       <w:r>
         <w:rPr>
           <w:rFonts w:ascii="Calibri" w:eastAsia="Arial Unicode MS" w:hAnsi="Calibri"/>
           <w:sz w:val="30"/>
           <w:szCs w:val="30"/>
         </w:rPr>
-        <w:t>Research Project/problem</w:t>
+        <w:lastRenderedPageBreak/>
+        <w:t>Research Problem</w:t>
       </w:r>
       <w:bookmarkEnd w:id="6"/>
     </w:p>
@@ -4491,290 +4482,77 @@
         <w:rPr>
           <w:rFonts w:ascii="Calibri" w:hAnsi="Calibri"/>
         </w:rPr>
-        <w:t>Body text Body text</w:t>
-      </w:r>
-      <w:r>
-        <w:rPr>
-          <w:rFonts w:ascii="Calibri" w:hAnsi="Calibri"/>
-        </w:rPr>
-        <w:t xml:space="preserve"> </w:t>
-      </w:r>
-      <w:r>
-        <w:rPr>
-          <w:rFonts w:ascii="Calibri" w:hAnsi="Calibri"/>
-        </w:rPr>
-        <w:t>Body text</w:t>
-      </w:r>
-      <w:r>
-        <w:rPr>
-          <w:rFonts w:ascii="Calibri" w:hAnsi="Calibri"/>
-        </w:rPr>
-        <w:t xml:space="preserve"> </w:t>
-      </w:r>
-      <w:r>
-        <w:rPr>
-          <w:rFonts w:ascii="Calibri" w:hAnsi="Calibri"/>
-        </w:rPr>
-        <w:t>Body text</w:t>
-      </w:r>
-      <w:r>
-        <w:rPr>
-          <w:rFonts w:ascii="Calibri" w:hAnsi="Calibri"/>
-        </w:rPr>
-        <w:t xml:space="preserve"> </w:t>
-      </w:r>
-      <w:r>
-        <w:rPr>
-          <w:rFonts w:ascii="Calibri" w:hAnsi="Calibri"/>
-        </w:rPr>
-        <w:t>Body text Body text</w:t>
-      </w:r>
-      <w:r>
-        <w:rPr>
-          <w:rFonts w:ascii="Calibri" w:hAnsi="Calibri"/>
-        </w:rPr>
-        <w:t xml:space="preserve"> </w:t>
-      </w:r>
-      <w:r>
-        <w:rPr>
-          <w:rFonts w:ascii="Calibri" w:hAnsi="Calibri"/>
-        </w:rPr>
-        <w:t>Body text Body text</w:t>
-      </w:r>
-      <w:r>
-        <w:rPr>
-          <w:rFonts w:ascii="Calibri" w:hAnsi="Calibri"/>
-        </w:rPr>
-        <w:t xml:space="preserve"> </w:t>
-      </w:r>
-      <w:r>
-        <w:rPr>
-          <w:rFonts w:ascii="Calibri" w:hAnsi="Calibri"/>
-        </w:rPr>
-        <w:t>Body text Body text</w:t>
-      </w:r>
-      <w:r>
-        <w:rPr>
-          <w:rFonts w:ascii="Calibri" w:hAnsi="Calibri"/>
-        </w:rPr>
-        <w:t xml:space="preserve"> </w:t>
-      </w:r>
-      <w:r>
-        <w:rPr>
-          <w:rFonts w:ascii="Calibri" w:hAnsi="Calibri"/>
-        </w:rPr>
-        <w:t>Body text Body text</w:t>
-      </w:r>
-      <w:r>
-        <w:rPr>
-          <w:rFonts w:ascii="Calibri" w:hAnsi="Calibri"/>
-        </w:rPr>
-        <w:t xml:space="preserve"> </w:t>
-      </w:r>
-      <w:r>
-        <w:rPr>
-          <w:rFonts w:ascii="Calibri" w:hAnsi="Calibri"/>
-        </w:rPr>
-        <w:t>Body text Body text</w:t>
-      </w:r>
-      <w:r>
-        <w:rPr>
-          <w:rFonts w:ascii="Calibri" w:hAnsi="Calibri"/>
-        </w:rPr>
-        <w:t xml:space="preserve"> </w:t>
-      </w:r>
-      <w:r>
-        <w:rPr>
-          <w:rFonts w:ascii="Calibri" w:hAnsi="Calibri"/>
-        </w:rPr>
-        <w:t>Body text Body text</w:t>
-      </w:r>
-      <w:r>
-        <w:rPr>
-          <w:rFonts w:ascii="Calibri" w:hAnsi="Calibri"/>
-        </w:rPr>
-        <w:t xml:space="preserve"> </w:t>
-      </w:r>
-      <w:r>
-        <w:rPr>
-          <w:rFonts w:ascii="Calibri" w:hAnsi="Calibri"/>
-        </w:rPr>
-        <w:t>Body text Body text</w:t>
-      </w:r>
-      <w:r>
-        <w:rPr>
-          <w:rFonts w:ascii="Calibri" w:hAnsi="Calibri"/>
-        </w:rPr>
-        <w:t xml:space="preserve"> </w:t>
-      </w:r>
-      <w:r>
-        <w:rPr>
-          <w:rFonts w:ascii="Calibri" w:hAnsi="Calibri"/>
-        </w:rPr>
-        <w:t>Body text Body text</w:t>
-      </w:r>
-      <w:r>
-        <w:rPr>
-          <w:rFonts w:ascii="Calibri" w:hAnsi="Calibri"/>
-        </w:rPr>
-        <w:t xml:space="preserve"> </w:t>
-      </w:r>
-      <w:r>
-        <w:rPr>
-          <w:rFonts w:ascii="Calibri" w:hAnsi="Calibri"/>
-        </w:rPr>
-        <w:t>Body text Body text</w:t>
-      </w:r>
-      <w:r>
-        <w:rPr>
-          <w:rFonts w:ascii="Calibri" w:hAnsi="Calibri"/>
-        </w:rPr>
-        <w:t xml:space="preserve"> </w:t>
-      </w:r>
-      <w:r>
-        <w:rPr>
-          <w:rFonts w:ascii="Calibri" w:hAnsi="Calibri"/>
-        </w:rPr>
-        <w:t>Body text Body text</w:t>
-      </w:r>
-      <w:r>
-        <w:rPr>
-          <w:rFonts w:ascii="Calibri" w:hAnsi="Calibri"/>
-        </w:rPr>
-        <w:t xml:space="preserve"> </w:t>
-      </w:r>
-      <w:r>
-        <w:rPr>
-          <w:rFonts w:ascii="Calibri" w:hAnsi="Calibri"/>
-        </w:rPr>
-        <w:t>Body text Body text</w:t>
-      </w:r>
-      <w:r>
-        <w:rPr>
-          <w:rFonts w:ascii="Calibri" w:hAnsi="Calibri"/>
-        </w:rPr>
-        <w:t xml:space="preserve"> </w:t>
-      </w:r>
-      <w:r>
-        <w:rPr>
-          <w:rFonts w:ascii="Calibri" w:hAnsi="Calibri"/>
-        </w:rPr>
-        <w:t xml:space="preserve">Body text </w:t>
-      </w:r>
-      <w:r>
-        <w:rPr>
-          <w:rFonts w:ascii="Calibri" w:hAnsi="Calibri"/>
-        </w:rPr>
-        <w:lastRenderedPageBreak/>
-        <w:t>Body text</w:t>
-      </w:r>
-      <w:r>
-        <w:rPr>
-          <w:rFonts w:ascii="Calibri" w:hAnsi="Calibri"/>
-        </w:rPr>
-        <w:t xml:space="preserve"> </w:t>
-      </w:r>
-      <w:r>
-        <w:rPr>
-          <w:rFonts w:ascii="Calibri" w:hAnsi="Calibri"/>
-        </w:rPr>
-        <w:t>Body text Body text</w:t>
-      </w:r>
-      <w:r>
-        <w:rPr>
-          <w:rFonts w:ascii="Calibri" w:hAnsi="Calibri"/>
-        </w:rPr>
-        <w:t xml:space="preserve"> </w:t>
-      </w:r>
-      <w:r>
-        <w:rPr>
-          <w:rFonts w:ascii="Calibri" w:hAnsi="Calibri"/>
-        </w:rPr>
-        <w:t>Body text Body text</w:t>
-      </w:r>
-      <w:r>
-        <w:rPr>
-          <w:rFonts w:ascii="Calibri" w:hAnsi="Calibri"/>
-        </w:rPr>
-        <w:t xml:space="preserve"> </w:t>
-      </w:r>
-      <w:r>
-        <w:rPr>
-          <w:rFonts w:ascii="Calibri" w:hAnsi="Calibri"/>
-        </w:rPr>
-        <w:t>Body text Body text</w:t>
-      </w:r>
-      <w:r>
-        <w:rPr>
-          <w:rFonts w:ascii="Calibri" w:hAnsi="Calibri"/>
-        </w:rPr>
-        <w:t xml:space="preserve"> </w:t>
-      </w:r>
-      <w:r>
-        <w:rPr>
-          <w:rFonts w:ascii="Calibri" w:hAnsi="Calibri"/>
-        </w:rPr>
-        <w:t>Body text Body text</w:t>
-      </w:r>
-      <w:r>
-        <w:rPr>
-          <w:rFonts w:ascii="Calibri" w:hAnsi="Calibri"/>
-        </w:rPr>
-        <w:t xml:space="preserve"> </w:t>
-      </w:r>
-      <w:r>
-        <w:rPr>
-          <w:rFonts w:ascii="Calibri" w:hAnsi="Calibri"/>
-        </w:rPr>
-        <w:t>Body text Body text</w:t>
-      </w:r>
-      <w:r>
-        <w:rPr>
-          <w:rFonts w:ascii="Calibri" w:hAnsi="Calibri"/>
-        </w:rPr>
-        <w:t xml:space="preserve"> </w:t>
-      </w:r>
-      <w:r>
-        <w:rPr>
-          <w:rFonts w:ascii="Calibri" w:hAnsi="Calibri"/>
-        </w:rPr>
-        <w:t>Body text Body text</w:t>
-      </w:r>
-      <w:r>
-        <w:rPr>
-          <w:rFonts w:ascii="Calibri" w:hAnsi="Calibri"/>
-        </w:rPr>
-        <w:t xml:space="preserve"> </w:t>
-      </w:r>
-      <w:r>
-        <w:rPr>
-          <w:rFonts w:ascii="Calibri" w:hAnsi="Calibri"/>
-        </w:rPr>
-        <w:t>Body text Body text</w:t>
-      </w:r>
-      <w:r>
-        <w:rPr>
-          <w:rFonts w:ascii="Calibri" w:hAnsi="Calibri"/>
-        </w:rPr>
-        <w:t xml:space="preserve"> </w:t>
-      </w:r>
-      <w:r>
-        <w:rPr>
-          <w:rFonts w:ascii="Calibri" w:hAnsi="Calibri"/>
-        </w:rPr>
-        <w:t>Body text Body text</w:t>
-      </w:r>
-      <w:r>
-        <w:rPr>
-          <w:rFonts w:ascii="Calibri" w:hAnsi="Calibri"/>
-        </w:rPr>
-        <w:t xml:space="preserve"> </w:t>
-      </w:r>
-      <w:r>
-        <w:rPr>
-          <w:rFonts w:ascii="Calibri" w:hAnsi="Calibri"/>
-        </w:rPr>
-        <w:t>Body text</w:t>
+        <w:t>Usually,</w:t>
+      </w:r>
+      <w:r>
+        <w:rPr>
+          <w:rFonts w:ascii="Calibri" w:hAnsi="Calibri"/>
+        </w:rPr>
+        <w:t xml:space="preserve"> MRI images are used for detecting mental health disorders. This project investigates the use of coordinates provided in the dataset extracted from MRI images, the methods used to acquire these coordinates are currently unknown. Coordinates provided are FNC which are correlation values which stand for between brain maps over time. They describe the connection level between pairs of brain maps over time. SBM are </w:t>
+      </w:r>
+      <w:r>
+        <w:rPr>
+          <w:rFonts w:ascii="Calibri" w:hAnsi="Calibri"/>
+        </w:rPr>
+        <w:t>standardized</w:t>
+      </w:r>
+      <w:r>
+        <w:rPr>
+          <w:rFonts w:ascii="Calibri" w:hAnsi="Calibri"/>
+        </w:rPr>
+        <w:t xml:space="preserve"> weights. They describe the expression level of ICA brain maps derived from grey-matter concentration.</w:t>
+      </w:r>
+    </w:p>
+    <w:p>
+      <w:pPr>
+        <w:rPr>
+          <w:rFonts w:ascii="Calibri" w:hAnsi="Calibri"/>
+        </w:rPr>
+      </w:pPr>
+    </w:p>
+    <w:p>
+      <w:pPr>
+        <w:rPr>
+          <w:rFonts w:ascii="Calibri" w:hAnsi="Calibri"/>
+        </w:rPr>
+      </w:pPr>
+      <w:r>
+        <w:rPr>
+          <w:rFonts w:ascii="Calibri" w:hAnsi="Calibri"/>
+        </w:rPr>
+        <w:t xml:space="preserve">Other than one on one assessments in conjunction with </w:t>
+      </w:r>
+      <w:r>
+        <w:rPr>
+          <w:rFonts w:ascii="Calibri" w:hAnsi="Calibri"/>
+        </w:rPr>
+        <w:t>trial</w:t>
+      </w:r>
+      <w:r>
+        <w:rPr>
+          <w:rFonts w:ascii="Calibri" w:hAnsi="Calibri"/>
+        </w:rPr>
+        <w:t xml:space="preserve"> and error no none invasive ways of diagnosing schizophrenia currently exist, especially when trying to identify patients with milder symptoms.</w:t>
+      </w:r>
+    </w:p>
+    <w:p>
+      <w:pPr>
+        <w:rPr>
+          <w:rFonts w:ascii="Calibri" w:hAnsi="Calibri"/>
+        </w:rPr>
+      </w:pPr>
+    </w:p>
+    <w:p>
+      <w:pPr>
+        <w:rPr>
+          <w:rFonts w:ascii="Calibri" w:hAnsi="Calibri"/>
+        </w:rPr>
+      </w:pPr>
+      <w:r>
+        <w:rPr>
+          <w:rFonts w:ascii="Calibri" w:hAnsi="Calibri"/>
+        </w:rPr>
+        <w:t>If this can be accomplished, what is the accuracy of the new model, how does it compare to other methods, how accurate is it if applied to other mental health disorders?</w:t>
       </w:r>
     </w:p>
     <w:p>
@@ -4800,7 +4578,7 @@
           <w:szCs w:val="30"/>
         </w:rPr>
       </w:pPr>
-      <w:bookmarkStart w:id="7" w:name="_Toc68457542"/>
+      <w:bookmarkStart w:id="7" w:name="_Toc68549335"/>
       <w:r>
         <w:rPr>
           <w:rFonts w:ascii="Calibri" w:eastAsia="Arial Unicode MS" w:hAnsi="Calibri"/>
@@ -4821,283 +4599,31 @@
         <w:rPr>
           <w:rFonts w:ascii="Calibri" w:hAnsi="Calibri"/>
         </w:rPr>
-        <w:t>Body text Body text</w:t>
-      </w:r>
-      <w:r>
-        <w:rPr>
-          <w:rFonts w:ascii="Calibri" w:hAnsi="Calibri"/>
-        </w:rPr>
-        <w:t xml:space="preserve"> </w:t>
-      </w:r>
-      <w:r>
-        <w:rPr>
-          <w:rFonts w:ascii="Calibri" w:hAnsi="Calibri"/>
-        </w:rPr>
-        <w:t>Body text</w:t>
-      </w:r>
-      <w:r>
-        <w:rPr>
-          <w:rFonts w:ascii="Calibri" w:hAnsi="Calibri"/>
-        </w:rPr>
-        <w:t xml:space="preserve"> </w:t>
-      </w:r>
-      <w:r>
-        <w:rPr>
-          <w:rFonts w:ascii="Calibri" w:hAnsi="Calibri"/>
-        </w:rPr>
-        <w:t>Body text</w:t>
-      </w:r>
-      <w:r>
-        <w:rPr>
-          <w:rFonts w:ascii="Calibri" w:hAnsi="Calibri"/>
-        </w:rPr>
-        <w:t xml:space="preserve"> </w:t>
-      </w:r>
-      <w:r>
-        <w:rPr>
-          <w:rFonts w:ascii="Calibri" w:hAnsi="Calibri"/>
-        </w:rPr>
-        <w:t>Body text Body text</w:t>
-      </w:r>
-      <w:r>
-        <w:rPr>
-          <w:rFonts w:ascii="Calibri" w:hAnsi="Calibri"/>
-        </w:rPr>
-        <w:t xml:space="preserve"> </w:t>
-      </w:r>
-      <w:r>
-        <w:rPr>
-          <w:rFonts w:ascii="Calibri" w:hAnsi="Calibri"/>
-        </w:rPr>
-        <w:t>Body text Body text</w:t>
-      </w:r>
-      <w:r>
-        <w:rPr>
-          <w:rFonts w:ascii="Calibri" w:hAnsi="Calibri"/>
-        </w:rPr>
-        <w:t xml:space="preserve"> </w:t>
-      </w:r>
-      <w:r>
-        <w:rPr>
-          <w:rFonts w:ascii="Calibri" w:hAnsi="Calibri"/>
-        </w:rPr>
-        <w:t>Body text Body text</w:t>
-      </w:r>
-      <w:r>
-        <w:rPr>
-          <w:rFonts w:ascii="Calibri" w:hAnsi="Calibri"/>
-        </w:rPr>
-        <w:t xml:space="preserve"> </w:t>
-      </w:r>
-      <w:r>
-        <w:rPr>
-          <w:rFonts w:ascii="Calibri" w:hAnsi="Calibri"/>
-        </w:rPr>
-        <w:t>Body text Body text</w:t>
-      </w:r>
-      <w:r>
-        <w:rPr>
-          <w:rFonts w:ascii="Calibri" w:hAnsi="Calibri"/>
-        </w:rPr>
-        <w:t xml:space="preserve"> </w:t>
-      </w:r>
-      <w:r>
-        <w:rPr>
-          <w:rFonts w:ascii="Calibri" w:hAnsi="Calibri"/>
-        </w:rPr>
-        <w:t>Body text Body text</w:t>
-      </w:r>
-      <w:r>
-        <w:rPr>
-          <w:rFonts w:ascii="Calibri" w:hAnsi="Calibri"/>
-        </w:rPr>
-        <w:t xml:space="preserve"> </w:t>
-      </w:r>
-      <w:r>
-        <w:rPr>
-          <w:rFonts w:ascii="Calibri" w:hAnsi="Calibri"/>
-        </w:rPr>
-        <w:t>Body text Body text</w:t>
-      </w:r>
-      <w:r>
-        <w:rPr>
-          <w:rFonts w:ascii="Calibri" w:hAnsi="Calibri"/>
-        </w:rPr>
-        <w:t xml:space="preserve"> </w:t>
-      </w:r>
-      <w:r>
-        <w:rPr>
-          <w:rFonts w:ascii="Calibri" w:hAnsi="Calibri"/>
-        </w:rPr>
-        <w:t>Body text Body text</w:t>
-      </w:r>
-      <w:r>
-        <w:rPr>
-          <w:rFonts w:ascii="Calibri" w:hAnsi="Calibri"/>
-        </w:rPr>
-        <w:t xml:space="preserve"> </w:t>
-      </w:r>
-      <w:r>
-        <w:rPr>
-          <w:rFonts w:ascii="Calibri" w:hAnsi="Calibri"/>
-        </w:rPr>
-        <w:t>Body text Body text</w:t>
-      </w:r>
-      <w:r>
-        <w:rPr>
-          <w:rFonts w:ascii="Calibri" w:hAnsi="Calibri"/>
-        </w:rPr>
-        <w:t xml:space="preserve"> </w:t>
-      </w:r>
-      <w:r>
-        <w:rPr>
-          <w:rFonts w:ascii="Calibri" w:hAnsi="Calibri"/>
-        </w:rPr>
-        <w:t>Body text Body text</w:t>
-      </w:r>
-      <w:r>
-        <w:rPr>
-          <w:rFonts w:ascii="Calibri" w:hAnsi="Calibri"/>
-        </w:rPr>
-        <w:t xml:space="preserve"> </w:t>
-      </w:r>
-      <w:r>
-        <w:rPr>
-          <w:rFonts w:ascii="Calibri" w:hAnsi="Calibri"/>
-        </w:rPr>
-        <w:t>Body text Body text</w:t>
-      </w:r>
-      <w:r>
-        <w:rPr>
-          <w:rFonts w:ascii="Calibri" w:hAnsi="Calibri"/>
-        </w:rPr>
-        <w:t xml:space="preserve"> </w:t>
-      </w:r>
-      <w:r>
-        <w:rPr>
-          <w:rFonts w:ascii="Calibri" w:hAnsi="Calibri"/>
-        </w:rPr>
-        <w:t>Body text Body text</w:t>
-      </w:r>
-      <w:r>
-        <w:rPr>
-          <w:rFonts w:ascii="Calibri" w:hAnsi="Calibri"/>
-        </w:rPr>
-        <w:t xml:space="preserve"> </w:t>
-      </w:r>
-      <w:r>
-        <w:rPr>
-          <w:rFonts w:ascii="Calibri" w:hAnsi="Calibri"/>
-        </w:rPr>
-        <w:t>Body text Body text</w:t>
-      </w:r>
-      <w:r>
-        <w:rPr>
-          <w:rFonts w:ascii="Calibri" w:hAnsi="Calibri"/>
-        </w:rPr>
-        <w:t xml:space="preserve"> </w:t>
-      </w:r>
-      <w:r>
-        <w:rPr>
-          <w:rFonts w:ascii="Calibri" w:hAnsi="Calibri"/>
-        </w:rPr>
-        <w:t>Body text Body text</w:t>
-      </w:r>
-      <w:r>
-        <w:rPr>
-          <w:rFonts w:ascii="Calibri" w:hAnsi="Calibri"/>
-        </w:rPr>
-        <w:t xml:space="preserve"> </w:t>
-      </w:r>
-      <w:r>
-        <w:rPr>
-          <w:rFonts w:ascii="Calibri" w:hAnsi="Calibri"/>
-        </w:rPr>
-        <w:t>Body text Body text</w:t>
-      </w:r>
-      <w:r>
-        <w:rPr>
-          <w:rFonts w:ascii="Calibri" w:hAnsi="Calibri"/>
-        </w:rPr>
-        <w:t xml:space="preserve"> </w:t>
-      </w:r>
-      <w:r>
-        <w:rPr>
-          <w:rFonts w:ascii="Calibri" w:hAnsi="Calibri"/>
-        </w:rPr>
-        <w:t>Body text Body text</w:t>
-      </w:r>
-      <w:r>
-        <w:rPr>
-          <w:rFonts w:ascii="Calibri" w:hAnsi="Calibri"/>
-        </w:rPr>
-        <w:t xml:space="preserve"> </w:t>
-      </w:r>
-      <w:r>
-        <w:rPr>
-          <w:rFonts w:ascii="Calibri" w:hAnsi="Calibri"/>
-        </w:rPr>
-        <w:t>Body text Body text</w:t>
-      </w:r>
-      <w:r>
-        <w:rPr>
-          <w:rFonts w:ascii="Calibri" w:hAnsi="Calibri"/>
-        </w:rPr>
-        <w:t xml:space="preserve"> </w:t>
-      </w:r>
-      <w:r>
-        <w:rPr>
-          <w:rFonts w:ascii="Calibri" w:hAnsi="Calibri"/>
-        </w:rPr>
-        <w:t>Body text Body text</w:t>
-      </w:r>
-      <w:r>
-        <w:rPr>
-          <w:rFonts w:ascii="Calibri" w:hAnsi="Calibri"/>
-        </w:rPr>
-        <w:t xml:space="preserve"> </w:t>
-      </w:r>
-      <w:r>
-        <w:rPr>
-          <w:rFonts w:ascii="Calibri" w:hAnsi="Calibri"/>
-        </w:rPr>
-        <w:t>Body text Body text</w:t>
-      </w:r>
-      <w:r>
-        <w:rPr>
-          <w:rFonts w:ascii="Calibri" w:hAnsi="Calibri"/>
-        </w:rPr>
-        <w:t xml:space="preserve"> </w:t>
-      </w:r>
-      <w:r>
-        <w:rPr>
-          <w:rFonts w:ascii="Calibri" w:hAnsi="Calibri"/>
-        </w:rPr>
-        <w:t>Body text Body text</w:t>
-      </w:r>
-      <w:r>
-        <w:rPr>
-          <w:rFonts w:ascii="Calibri" w:hAnsi="Calibri"/>
-        </w:rPr>
-        <w:t xml:space="preserve"> </w:t>
-      </w:r>
-      <w:r>
-        <w:rPr>
-          <w:rFonts w:ascii="Calibri" w:hAnsi="Calibri"/>
-        </w:rPr>
-        <w:t>Body text Body text</w:t>
-      </w:r>
-      <w:r>
-        <w:rPr>
-          <w:rFonts w:ascii="Calibri" w:hAnsi="Calibri"/>
-        </w:rPr>
-        <w:t xml:space="preserve"> </w:t>
-      </w:r>
-      <w:r>
-        <w:rPr>
-          <w:rFonts w:ascii="Calibri" w:hAnsi="Calibri"/>
-        </w:rPr>
-        <w:t>Body text</w:t>
+        <w:t xml:space="preserve">There are a few objectives for this project. The first is to </w:t>
+      </w:r>
+      <w:r>
+        <w:rPr>
+          <w:rFonts w:ascii="Calibri" w:hAnsi="Calibri"/>
+        </w:rPr>
+        <w:t>perform</w:t>
+      </w:r>
+      <w:r>
+        <w:rPr>
+          <w:rFonts w:ascii="Calibri" w:hAnsi="Calibri"/>
+        </w:rPr>
+        <w:t xml:space="preserve"> a deeper literature review and investigate how these coordinates were derived from fMRI and MRI images in order to get acquainted with the topic. Then research how one could better select features from such a dataset. Dimension reduction can be used for feature selection to potential identify biomarkers and record any positive effects when making predictions. </w:t>
+      </w:r>
+      <w:r>
+        <w:rPr>
+          <w:rFonts w:ascii="Calibri" w:hAnsi="Calibri"/>
+        </w:rPr>
+        <w:t>Finally</w:t>
+      </w:r>
+      <w:r>
+        <w:rPr>
+          <w:rFonts w:ascii="Calibri" w:hAnsi="Calibri"/>
+        </w:rPr>
+        <w:t xml:space="preserve"> build and evaluate a classification model prototype with appropriate metrics exploring the effect of feature selection on such a models performance using the data provided.</w:t>
       </w:r>
     </w:p>
     <w:p>
@@ -5123,7 +4649,7 @@
           <w:szCs w:val="30"/>
         </w:rPr>
       </w:pPr>
-      <w:bookmarkStart w:id="8" w:name="_Toc68457543"/>
+      <w:bookmarkStart w:id="8" w:name="_Toc68549336"/>
       <w:r>
         <w:rPr>
           <w:rFonts w:ascii="Calibri" w:eastAsia="Arial Unicode MS" w:hAnsi="Calibri"/>
@@ -5204,223 +4730,7 @@
         <w:rPr>
           <w:rFonts w:ascii="Calibri" w:hAnsi="Calibri"/>
         </w:rPr>
-        <w:t>Body text Body text</w:t>
-      </w:r>
-      <w:r>
-        <w:rPr>
-          <w:rFonts w:ascii="Calibri" w:hAnsi="Calibri"/>
-        </w:rPr>
-        <w:t xml:space="preserve"> </w:t>
-      </w:r>
-      <w:r>
-        <w:rPr>
-          <w:rFonts w:ascii="Calibri" w:hAnsi="Calibri"/>
-        </w:rPr>
-        <w:t>Body text Body text</w:t>
-      </w:r>
-      <w:r>
-        <w:rPr>
-          <w:rFonts w:ascii="Calibri" w:hAnsi="Calibri"/>
-        </w:rPr>
-        <w:t xml:space="preserve"> </w:t>
-      </w:r>
-      <w:r>
-        <w:rPr>
-          <w:rFonts w:ascii="Calibri" w:hAnsi="Calibri"/>
-        </w:rPr>
-        <w:t>Body text Body text</w:t>
-      </w:r>
-      <w:r>
-        <w:rPr>
-          <w:rFonts w:ascii="Calibri" w:hAnsi="Calibri"/>
-        </w:rPr>
-        <w:t xml:space="preserve"> </w:t>
-      </w:r>
-      <w:r>
-        <w:rPr>
-          <w:rFonts w:ascii="Calibri" w:hAnsi="Calibri"/>
-        </w:rPr>
-        <w:t>Body text Body text</w:t>
-      </w:r>
-      <w:r>
-        <w:rPr>
-          <w:rFonts w:ascii="Calibri" w:hAnsi="Calibri"/>
-        </w:rPr>
-        <w:t xml:space="preserve"> </w:t>
-      </w:r>
-      <w:r>
-        <w:rPr>
-          <w:rFonts w:ascii="Calibri" w:hAnsi="Calibri"/>
-        </w:rPr>
-        <w:t>Body text Body text</w:t>
-      </w:r>
-      <w:r>
-        <w:rPr>
-          <w:rFonts w:ascii="Calibri" w:hAnsi="Calibri"/>
-        </w:rPr>
-        <w:t xml:space="preserve"> </w:t>
-      </w:r>
-      <w:r>
-        <w:rPr>
-          <w:rFonts w:ascii="Calibri" w:hAnsi="Calibri"/>
-        </w:rPr>
-        <w:t>Body text Body text</w:t>
-      </w:r>
-      <w:r>
-        <w:rPr>
-          <w:rFonts w:ascii="Calibri" w:hAnsi="Calibri"/>
-        </w:rPr>
-        <w:t xml:space="preserve"> </w:t>
-      </w:r>
-      <w:r>
-        <w:rPr>
-          <w:rFonts w:ascii="Calibri" w:hAnsi="Calibri"/>
-        </w:rPr>
-        <w:t>Body text Body text</w:t>
-      </w:r>
-      <w:r>
-        <w:rPr>
-          <w:rFonts w:ascii="Calibri" w:hAnsi="Calibri"/>
-        </w:rPr>
-        <w:t xml:space="preserve"> </w:t>
-      </w:r>
-      <w:r>
-        <w:rPr>
-          <w:rFonts w:ascii="Calibri" w:hAnsi="Calibri"/>
-        </w:rPr>
-        <w:t>Body text Body text</w:t>
-      </w:r>
-      <w:r>
-        <w:rPr>
-          <w:rFonts w:ascii="Calibri" w:hAnsi="Calibri"/>
-        </w:rPr>
-        <w:t xml:space="preserve"> </w:t>
-      </w:r>
-      <w:r>
-        <w:rPr>
-          <w:rFonts w:ascii="Calibri" w:hAnsi="Calibri"/>
-        </w:rPr>
-        <w:t>Body text Body text</w:t>
-      </w:r>
-      <w:r>
-        <w:rPr>
-          <w:rFonts w:ascii="Calibri" w:hAnsi="Calibri"/>
-        </w:rPr>
-        <w:t xml:space="preserve"> </w:t>
-      </w:r>
-      <w:r>
-        <w:rPr>
-          <w:rFonts w:ascii="Calibri" w:hAnsi="Calibri"/>
-        </w:rPr>
-        <w:t>Body text Body text</w:t>
-      </w:r>
-      <w:r>
-        <w:rPr>
-          <w:rFonts w:ascii="Calibri" w:hAnsi="Calibri"/>
-        </w:rPr>
-        <w:t xml:space="preserve"> </w:t>
-      </w:r>
-      <w:r>
-        <w:rPr>
-          <w:rFonts w:ascii="Calibri" w:hAnsi="Calibri"/>
-        </w:rPr>
-        <w:t>Body text Body text</w:t>
-      </w:r>
-      <w:r>
-        <w:rPr>
-          <w:rFonts w:ascii="Calibri" w:hAnsi="Calibri"/>
-        </w:rPr>
-        <w:t xml:space="preserve"> </w:t>
-      </w:r>
-      <w:r>
-        <w:rPr>
-          <w:rFonts w:ascii="Calibri" w:hAnsi="Calibri"/>
-        </w:rPr>
-        <w:t>Body text Body text</w:t>
-      </w:r>
-      <w:r>
-        <w:rPr>
-          <w:rFonts w:ascii="Calibri" w:hAnsi="Calibri"/>
-        </w:rPr>
-        <w:t xml:space="preserve"> </w:t>
-      </w:r>
-      <w:r>
-        <w:rPr>
-          <w:rFonts w:ascii="Calibri" w:hAnsi="Calibri"/>
-        </w:rPr>
-        <w:t>Body text Body text</w:t>
-      </w:r>
-      <w:r>
-        <w:rPr>
-          <w:rFonts w:ascii="Calibri" w:hAnsi="Calibri"/>
-        </w:rPr>
-        <w:t xml:space="preserve"> </w:t>
-      </w:r>
-      <w:r>
-        <w:rPr>
-          <w:rFonts w:ascii="Calibri" w:hAnsi="Calibri"/>
-        </w:rPr>
-        <w:t>Body text Body text</w:t>
-      </w:r>
-      <w:r>
-        <w:rPr>
-          <w:rFonts w:ascii="Calibri" w:hAnsi="Calibri"/>
-        </w:rPr>
-        <w:t xml:space="preserve"> </w:t>
-      </w:r>
-      <w:r>
-        <w:rPr>
-          <w:rFonts w:ascii="Calibri" w:hAnsi="Calibri"/>
-        </w:rPr>
-        <w:t>Body text Body text</w:t>
-      </w:r>
-      <w:r>
-        <w:rPr>
-          <w:rFonts w:ascii="Calibri" w:hAnsi="Calibri"/>
-        </w:rPr>
-        <w:t xml:space="preserve"> </w:t>
-      </w:r>
-      <w:r>
-        <w:rPr>
-          <w:rFonts w:ascii="Calibri" w:hAnsi="Calibri"/>
-        </w:rPr>
-        <w:t>Body text Body text</w:t>
-      </w:r>
-      <w:r>
-        <w:rPr>
-          <w:rFonts w:ascii="Calibri" w:hAnsi="Calibri"/>
-        </w:rPr>
-        <w:t xml:space="preserve"> </w:t>
-      </w:r>
-      <w:r>
-        <w:rPr>
-          <w:rFonts w:ascii="Calibri" w:hAnsi="Calibri"/>
-        </w:rPr>
-        <w:t>Body text Body text</w:t>
-      </w:r>
-      <w:r>
-        <w:rPr>
-          <w:rFonts w:ascii="Calibri" w:hAnsi="Calibri"/>
-        </w:rPr>
-        <w:t xml:space="preserve"> </w:t>
-      </w:r>
-      <w:r>
-        <w:rPr>
-          <w:rFonts w:ascii="Calibri" w:hAnsi="Calibri"/>
-        </w:rPr>
-        <w:t>Body text Body text</w:t>
-      </w:r>
-      <w:r>
-        <w:rPr>
-          <w:rFonts w:ascii="Calibri" w:hAnsi="Calibri"/>
-        </w:rPr>
-        <w:t xml:space="preserve"> </w:t>
-      </w:r>
-      <w:r>
-        <w:rPr>
-          <w:rFonts w:ascii="Calibri" w:hAnsi="Calibri"/>
-        </w:rPr>
-        <w:t>Body text</w:t>
+        <w:t xml:space="preserve">Body text </w:t>
       </w:r>
     </w:p>
     <w:p>
@@ -5442,7 +4752,7 @@
           <w:szCs w:val="30"/>
         </w:rPr>
       </w:pPr>
-      <w:bookmarkStart w:id="9" w:name="_Toc68457544"/>
+      <w:bookmarkStart w:id="9" w:name="_Toc68549337"/>
       <w:r>
         <w:rPr>
           <w:rFonts w:ascii="Calibri" w:eastAsia="Arial Unicode MS" w:hAnsi="Calibri"/>
@@ -5463,294 +4773,9 @@
         <w:rPr>
           <w:rFonts w:ascii="Calibri" w:hAnsi="Calibri"/>
         </w:rPr>
-        <w:t>Body text Body text</w:t>
-      </w:r>
-      <w:r>
-        <w:rPr>
-          <w:rFonts w:ascii="Calibri" w:hAnsi="Calibri"/>
-        </w:rPr>
-        <w:t xml:space="preserve"> </w:t>
-      </w:r>
-      <w:r>
-        <w:rPr>
-          <w:rFonts w:ascii="Calibri" w:hAnsi="Calibri"/>
-        </w:rPr>
-        <w:t>Body text</w:t>
-      </w:r>
-      <w:r>
-        <w:rPr>
-          <w:rFonts w:ascii="Calibri" w:hAnsi="Calibri"/>
-        </w:rPr>
-        <w:t xml:space="preserve"> </w:t>
-      </w:r>
-      <w:r>
-        <w:rPr>
-          <w:rFonts w:ascii="Calibri" w:hAnsi="Calibri"/>
-        </w:rPr>
-        <w:t>Body text</w:t>
-      </w:r>
-      <w:r>
-        <w:rPr>
-          <w:rFonts w:ascii="Calibri" w:hAnsi="Calibri"/>
-        </w:rPr>
-        <w:t xml:space="preserve"> </w:t>
-      </w:r>
-      <w:r>
-        <w:rPr>
-          <w:rFonts w:ascii="Calibri" w:hAnsi="Calibri"/>
-        </w:rPr>
-        <w:t>Body text Body text</w:t>
-      </w:r>
-      <w:r>
-        <w:rPr>
-          <w:rFonts w:ascii="Calibri" w:hAnsi="Calibri"/>
-        </w:rPr>
-        <w:t xml:space="preserve"> </w:t>
-      </w:r>
-      <w:r>
-        <w:rPr>
-          <w:rFonts w:ascii="Calibri" w:hAnsi="Calibri"/>
-        </w:rPr>
-        <w:t>Body text Body text</w:t>
-      </w:r>
-      <w:r>
-        <w:rPr>
-          <w:rFonts w:ascii="Calibri" w:hAnsi="Calibri"/>
-        </w:rPr>
-        <w:t xml:space="preserve"> </w:t>
-      </w:r>
-      <w:r>
-        <w:rPr>
-          <w:rFonts w:ascii="Calibri" w:hAnsi="Calibri"/>
-        </w:rPr>
-        <w:t>Body text Body text</w:t>
-      </w:r>
-      <w:r>
-        <w:rPr>
-          <w:rFonts w:ascii="Calibri" w:hAnsi="Calibri"/>
-        </w:rPr>
-        <w:t xml:space="preserve"> </w:t>
-      </w:r>
-      <w:r>
-        <w:rPr>
-          <w:rFonts w:ascii="Calibri" w:hAnsi="Calibri"/>
-        </w:rPr>
-        <w:t>Body text Body text</w:t>
-      </w:r>
-      <w:r>
-        <w:rPr>
-          <w:rFonts w:ascii="Calibri" w:hAnsi="Calibri"/>
-        </w:rPr>
-        <w:t xml:space="preserve"> </w:t>
-      </w:r>
-      <w:r>
-        <w:rPr>
-          <w:rFonts w:ascii="Calibri" w:hAnsi="Calibri"/>
-        </w:rPr>
-        <w:t>Body text Body text</w:t>
-      </w:r>
-      <w:r>
-        <w:rPr>
-          <w:rFonts w:ascii="Calibri" w:hAnsi="Calibri"/>
-        </w:rPr>
-        <w:t xml:space="preserve"> </w:t>
-      </w:r>
-      <w:r>
-        <w:rPr>
-          <w:rFonts w:ascii="Calibri" w:hAnsi="Calibri"/>
-        </w:rPr>
-        <w:t>Body text Body text</w:t>
-      </w:r>
-      <w:r>
-        <w:rPr>
-          <w:rFonts w:ascii="Calibri" w:hAnsi="Calibri"/>
-        </w:rPr>
-        <w:t xml:space="preserve"> </w:t>
-      </w:r>
-      <w:r>
-        <w:rPr>
-          <w:rFonts w:ascii="Calibri" w:hAnsi="Calibri"/>
-        </w:rPr>
-        <w:t>Body text Body text</w:t>
-      </w:r>
-      <w:r>
-        <w:rPr>
-          <w:rFonts w:ascii="Calibri" w:hAnsi="Calibri"/>
-        </w:rPr>
-        <w:t xml:space="preserve"> </w:t>
-      </w:r>
-      <w:r>
-        <w:rPr>
-          <w:rFonts w:ascii="Calibri" w:hAnsi="Calibri"/>
-        </w:rPr>
-        <w:t>Body text Body text</w:t>
-      </w:r>
-      <w:r>
-        <w:rPr>
-          <w:rFonts w:ascii="Calibri" w:hAnsi="Calibri"/>
-        </w:rPr>
-        <w:t xml:space="preserve"> </w:t>
-      </w:r>
-      <w:r>
-        <w:rPr>
-          <w:rFonts w:ascii="Calibri" w:hAnsi="Calibri"/>
-        </w:rPr>
-        <w:t>Body text Body text</w:t>
-      </w:r>
-      <w:r>
-        <w:rPr>
-          <w:rFonts w:ascii="Calibri" w:hAnsi="Calibri"/>
-        </w:rPr>
-        <w:t xml:space="preserve"> </w:t>
-      </w:r>
-      <w:r>
-        <w:rPr>
-          <w:rFonts w:ascii="Calibri" w:hAnsi="Calibri"/>
-        </w:rPr>
-        <w:t>Body text Body text</w:t>
-      </w:r>
-      <w:r>
-        <w:rPr>
-          <w:rFonts w:ascii="Calibri" w:hAnsi="Calibri"/>
-        </w:rPr>
-        <w:t xml:space="preserve"> </w:t>
-      </w:r>
-      <w:r>
-        <w:rPr>
-          <w:rFonts w:ascii="Calibri" w:hAnsi="Calibri"/>
-        </w:rPr>
-        <w:t>Body text Body text</w:t>
-      </w:r>
-      <w:r>
-        <w:rPr>
-          <w:rFonts w:ascii="Calibri" w:hAnsi="Calibri"/>
-        </w:rPr>
-        <w:t xml:space="preserve"> </w:t>
-      </w:r>
-      <w:r>
-        <w:rPr>
-          <w:rFonts w:ascii="Calibri" w:hAnsi="Calibri"/>
-        </w:rPr>
-        <w:t>Body text Body text</w:t>
-      </w:r>
-      <w:r>
-        <w:rPr>
-          <w:rFonts w:ascii="Calibri" w:hAnsi="Calibri"/>
-        </w:rPr>
-        <w:t xml:space="preserve"> </w:t>
-      </w:r>
-      <w:r>
-        <w:rPr>
-          <w:rFonts w:ascii="Calibri" w:hAnsi="Calibri"/>
-        </w:rPr>
-        <w:t>Body text Body text</w:t>
-      </w:r>
-      <w:r>
-        <w:rPr>
-          <w:rFonts w:ascii="Calibri" w:hAnsi="Calibri"/>
-        </w:rPr>
-        <w:t xml:space="preserve"> </w:t>
-      </w:r>
-      <w:r>
-        <w:rPr>
-          <w:rFonts w:ascii="Calibri" w:hAnsi="Calibri"/>
-        </w:rPr>
-        <w:t>Body text Body text</w:t>
-      </w:r>
-      <w:r>
-        <w:rPr>
-          <w:rFonts w:ascii="Calibri" w:hAnsi="Calibri"/>
-        </w:rPr>
-        <w:t xml:space="preserve"> </w:t>
-      </w:r>
-      <w:r>
-        <w:rPr>
-          <w:rFonts w:ascii="Calibri" w:hAnsi="Calibri"/>
-        </w:rPr>
-        <w:t>Body text Body text</w:t>
-      </w:r>
-      <w:r>
-        <w:rPr>
-          <w:rFonts w:ascii="Calibri" w:hAnsi="Calibri"/>
-        </w:rPr>
-        <w:t xml:space="preserve"> </w:t>
-      </w:r>
-      <w:r>
-        <w:rPr>
-          <w:rFonts w:ascii="Calibri" w:hAnsi="Calibri"/>
-        </w:rPr>
-        <w:t>Body text Body text</w:t>
-      </w:r>
-      <w:r>
-        <w:rPr>
-          <w:rFonts w:ascii="Calibri" w:hAnsi="Calibri"/>
-        </w:rPr>
-        <w:t xml:space="preserve"> </w:t>
-      </w:r>
-      <w:r>
-        <w:rPr>
-          <w:rFonts w:ascii="Calibri" w:hAnsi="Calibri"/>
-        </w:rPr>
-        <w:t>Body text Body text</w:t>
-      </w:r>
-      <w:r>
-        <w:rPr>
-          <w:rFonts w:ascii="Calibri" w:hAnsi="Calibri"/>
-        </w:rPr>
-        <w:t xml:space="preserve"> </w:t>
-      </w:r>
-      <w:r>
-        <w:rPr>
-          <w:rFonts w:ascii="Calibri" w:hAnsi="Calibri"/>
-        </w:rPr>
-        <w:t>Body text Body text</w:t>
-      </w:r>
-      <w:r>
-        <w:rPr>
-          <w:rFonts w:ascii="Calibri" w:hAnsi="Calibri"/>
-        </w:rPr>
-        <w:t xml:space="preserve"> </w:t>
-      </w:r>
-      <w:r>
-        <w:rPr>
-          <w:rFonts w:ascii="Calibri" w:hAnsi="Calibri"/>
-        </w:rPr>
-        <w:t>Body text Body text</w:t>
-      </w:r>
-      <w:r>
-        <w:rPr>
-          <w:rFonts w:ascii="Calibri" w:hAnsi="Calibri"/>
-        </w:rPr>
-        <w:t xml:space="preserve"> </w:t>
-      </w:r>
-      <w:r>
-        <w:rPr>
-          <w:rFonts w:ascii="Calibri" w:hAnsi="Calibri"/>
-        </w:rPr>
-        <w:t>Body text Body text</w:t>
-      </w:r>
-      <w:r>
-        <w:rPr>
-          <w:rFonts w:ascii="Calibri" w:hAnsi="Calibri"/>
-        </w:rPr>
-        <w:t xml:space="preserve"> </w:t>
-      </w:r>
-      <w:r>
-        <w:rPr>
-          <w:rFonts w:ascii="Calibri" w:hAnsi="Calibri"/>
-        </w:rPr>
-        <w:t>Body text</w:t>
-      </w:r>
-    </w:p>
-    <w:p>
-      <w:pPr>
-        <w:rPr>
-          <w:rFonts w:ascii="Calibri" w:hAnsi="Calibri"/>
-        </w:rPr>
-      </w:pPr>
-    </w:p>
-    <w:p/>
-    <w:p/>
+        <w:t>The scope of this project is to build a classification model and identify its performance when feature selection is employed.</w:t>
+      </w:r>
+    </w:p>
     <w:p/>
     <w:p/>
     <w:p>
@@ -5762,7 +4787,7 @@
           <w:szCs w:val="30"/>
         </w:rPr>
       </w:pPr>
-      <w:bookmarkStart w:id="10" w:name="_Toc68457545"/>
+      <w:bookmarkStart w:id="10" w:name="_Toc68549338"/>
       <w:r>
         <w:rPr>
           <w:rFonts w:ascii="Calibri" w:eastAsia="Arial Unicode MS" w:hAnsi="Calibri"/>
@@ -5783,283 +4808,156 @@
         <w:rPr>
           <w:rFonts w:ascii="Calibri" w:hAnsi="Calibri"/>
         </w:rPr>
-        <w:t>Body text Body text</w:t>
-      </w:r>
-      <w:r>
-        <w:rPr>
-          <w:rFonts w:ascii="Calibri" w:hAnsi="Calibri"/>
-        </w:rPr>
-        <w:t xml:space="preserve"> </w:t>
-      </w:r>
-      <w:r>
-        <w:rPr>
-          <w:rFonts w:ascii="Calibri" w:hAnsi="Calibri"/>
-        </w:rPr>
-        <w:t>Body text</w:t>
-      </w:r>
-      <w:r>
-        <w:rPr>
-          <w:rFonts w:ascii="Calibri" w:hAnsi="Calibri"/>
-        </w:rPr>
-        <w:t xml:space="preserve"> </w:t>
-      </w:r>
-      <w:r>
-        <w:rPr>
-          <w:rFonts w:ascii="Calibri" w:hAnsi="Calibri"/>
-        </w:rPr>
-        <w:t>Body text</w:t>
-      </w:r>
-      <w:r>
-        <w:rPr>
-          <w:rFonts w:ascii="Calibri" w:hAnsi="Calibri"/>
-        </w:rPr>
-        <w:t xml:space="preserve"> </w:t>
-      </w:r>
-      <w:r>
-        <w:rPr>
-          <w:rFonts w:ascii="Calibri" w:hAnsi="Calibri"/>
-        </w:rPr>
-        <w:t>Body text Body text</w:t>
-      </w:r>
-      <w:r>
-        <w:rPr>
-          <w:rFonts w:ascii="Calibri" w:hAnsi="Calibri"/>
-        </w:rPr>
-        <w:t xml:space="preserve"> </w:t>
-      </w:r>
-      <w:r>
-        <w:rPr>
-          <w:rFonts w:ascii="Calibri" w:hAnsi="Calibri"/>
-        </w:rPr>
-        <w:t>Body text Body text</w:t>
-      </w:r>
-      <w:r>
-        <w:rPr>
-          <w:rFonts w:ascii="Calibri" w:hAnsi="Calibri"/>
-        </w:rPr>
-        <w:t xml:space="preserve"> </w:t>
-      </w:r>
-      <w:r>
-        <w:rPr>
-          <w:rFonts w:ascii="Calibri" w:hAnsi="Calibri"/>
-        </w:rPr>
-        <w:t>Body text Body text</w:t>
-      </w:r>
-      <w:r>
-        <w:rPr>
-          <w:rFonts w:ascii="Calibri" w:hAnsi="Calibri"/>
-        </w:rPr>
-        <w:t xml:space="preserve"> </w:t>
-      </w:r>
-      <w:r>
-        <w:rPr>
-          <w:rFonts w:ascii="Calibri" w:hAnsi="Calibri"/>
-        </w:rPr>
-        <w:t>Body text Body text</w:t>
-      </w:r>
-      <w:r>
-        <w:rPr>
-          <w:rFonts w:ascii="Calibri" w:hAnsi="Calibri"/>
-        </w:rPr>
-        <w:t xml:space="preserve"> </w:t>
-      </w:r>
-      <w:r>
-        <w:rPr>
-          <w:rFonts w:ascii="Calibri" w:hAnsi="Calibri"/>
-        </w:rPr>
-        <w:t>Body text Body text</w:t>
-      </w:r>
-      <w:r>
-        <w:rPr>
-          <w:rFonts w:ascii="Calibri" w:hAnsi="Calibri"/>
-        </w:rPr>
-        <w:t xml:space="preserve"> </w:t>
-      </w:r>
-      <w:r>
-        <w:rPr>
-          <w:rFonts w:ascii="Calibri" w:hAnsi="Calibri"/>
-        </w:rPr>
-        <w:t>Body text Body text</w:t>
-      </w:r>
-      <w:r>
-        <w:rPr>
-          <w:rFonts w:ascii="Calibri" w:hAnsi="Calibri"/>
-        </w:rPr>
-        <w:t xml:space="preserve"> </w:t>
-      </w:r>
-      <w:r>
-        <w:rPr>
-          <w:rFonts w:ascii="Calibri" w:hAnsi="Calibri"/>
-        </w:rPr>
-        <w:t>Body text Body text</w:t>
-      </w:r>
-      <w:r>
-        <w:rPr>
-          <w:rFonts w:ascii="Calibri" w:hAnsi="Calibri"/>
-        </w:rPr>
-        <w:t xml:space="preserve"> </w:t>
-      </w:r>
-      <w:r>
-        <w:rPr>
-          <w:rFonts w:ascii="Calibri" w:hAnsi="Calibri"/>
-        </w:rPr>
-        <w:t>Body text Body text</w:t>
-      </w:r>
-      <w:r>
-        <w:rPr>
-          <w:rFonts w:ascii="Calibri" w:hAnsi="Calibri"/>
-        </w:rPr>
-        <w:t xml:space="preserve"> </w:t>
-      </w:r>
-      <w:r>
-        <w:rPr>
-          <w:rFonts w:ascii="Calibri" w:hAnsi="Calibri"/>
-        </w:rPr>
-        <w:t>Body text Body text</w:t>
-      </w:r>
-      <w:r>
-        <w:rPr>
-          <w:rFonts w:ascii="Calibri" w:hAnsi="Calibri"/>
-        </w:rPr>
-        <w:t xml:space="preserve"> </w:t>
-      </w:r>
-      <w:r>
-        <w:rPr>
-          <w:rFonts w:ascii="Calibri" w:hAnsi="Calibri"/>
-        </w:rPr>
-        <w:t>Body text Body text</w:t>
-      </w:r>
-      <w:r>
-        <w:rPr>
-          <w:rFonts w:ascii="Calibri" w:hAnsi="Calibri"/>
-        </w:rPr>
-        <w:t xml:space="preserve"> </w:t>
-      </w:r>
-      <w:r>
-        <w:rPr>
-          <w:rFonts w:ascii="Calibri" w:hAnsi="Calibri"/>
-        </w:rPr>
-        <w:t>Body text Body text</w:t>
-      </w:r>
-      <w:r>
-        <w:rPr>
-          <w:rFonts w:ascii="Calibri" w:hAnsi="Calibri"/>
-        </w:rPr>
-        <w:t xml:space="preserve"> </w:t>
-      </w:r>
-      <w:r>
-        <w:rPr>
-          <w:rFonts w:ascii="Calibri" w:hAnsi="Calibri"/>
-        </w:rPr>
-        <w:t>Body text Body text</w:t>
-      </w:r>
-      <w:r>
-        <w:rPr>
-          <w:rFonts w:ascii="Calibri" w:hAnsi="Calibri"/>
-        </w:rPr>
-        <w:t xml:space="preserve"> </w:t>
-      </w:r>
-      <w:r>
-        <w:rPr>
-          <w:rFonts w:ascii="Calibri" w:hAnsi="Calibri"/>
-        </w:rPr>
-        <w:t>Body text Body text</w:t>
-      </w:r>
-      <w:r>
-        <w:rPr>
-          <w:rFonts w:ascii="Calibri" w:hAnsi="Calibri"/>
-        </w:rPr>
-        <w:t xml:space="preserve"> </w:t>
-      </w:r>
-      <w:r>
-        <w:rPr>
-          <w:rFonts w:ascii="Calibri" w:hAnsi="Calibri"/>
-        </w:rPr>
-        <w:t>Body text Body text</w:t>
-      </w:r>
-      <w:r>
-        <w:rPr>
-          <w:rFonts w:ascii="Calibri" w:hAnsi="Calibri"/>
-        </w:rPr>
-        <w:t xml:space="preserve"> </w:t>
-      </w:r>
-      <w:r>
-        <w:rPr>
-          <w:rFonts w:ascii="Calibri" w:hAnsi="Calibri"/>
-        </w:rPr>
-        <w:t>Body text Body text</w:t>
-      </w:r>
-      <w:r>
-        <w:rPr>
-          <w:rFonts w:ascii="Calibri" w:hAnsi="Calibri"/>
-        </w:rPr>
-        <w:t xml:space="preserve"> </w:t>
-      </w:r>
-      <w:r>
-        <w:rPr>
-          <w:rFonts w:ascii="Calibri" w:hAnsi="Calibri"/>
-        </w:rPr>
-        <w:t>Body text Body text</w:t>
-      </w:r>
-      <w:r>
-        <w:rPr>
-          <w:rFonts w:ascii="Calibri" w:hAnsi="Calibri"/>
-        </w:rPr>
-        <w:t xml:space="preserve"> </w:t>
-      </w:r>
-      <w:r>
-        <w:rPr>
-          <w:rFonts w:ascii="Calibri" w:hAnsi="Calibri"/>
-        </w:rPr>
-        <w:t>Body text Body text</w:t>
-      </w:r>
-      <w:r>
-        <w:rPr>
-          <w:rFonts w:ascii="Calibri" w:hAnsi="Calibri"/>
-        </w:rPr>
-        <w:t xml:space="preserve"> </w:t>
-      </w:r>
-      <w:r>
-        <w:rPr>
-          <w:rFonts w:ascii="Calibri" w:hAnsi="Calibri"/>
-        </w:rPr>
-        <w:t>Body text Body text</w:t>
-      </w:r>
-      <w:r>
-        <w:rPr>
-          <w:rFonts w:ascii="Calibri" w:hAnsi="Calibri"/>
-        </w:rPr>
-        <w:t xml:space="preserve"> </w:t>
-      </w:r>
-      <w:r>
-        <w:rPr>
-          <w:rFonts w:ascii="Calibri" w:hAnsi="Calibri"/>
-        </w:rPr>
-        <w:t>Body text Body text</w:t>
-      </w:r>
-      <w:r>
-        <w:rPr>
-          <w:rFonts w:ascii="Calibri" w:hAnsi="Calibri"/>
-        </w:rPr>
-        <w:t xml:space="preserve"> </w:t>
-      </w:r>
-      <w:r>
-        <w:rPr>
-          <w:rFonts w:ascii="Calibri" w:hAnsi="Calibri"/>
-        </w:rPr>
-        <w:t>Body text Body text</w:t>
-      </w:r>
-      <w:r>
-        <w:rPr>
-          <w:rFonts w:ascii="Calibri" w:hAnsi="Calibri"/>
-        </w:rPr>
-        <w:t xml:space="preserve"> </w:t>
-      </w:r>
-      <w:r>
-        <w:rPr>
-          <w:rFonts w:ascii="Calibri" w:hAnsi="Calibri"/>
-        </w:rPr>
-        <w:t>Body text</w:t>
+        <w:t>Chapter 2 - Literature review</w:t>
+      </w:r>
+    </w:p>
+    <w:p>
+      <w:pPr>
+        <w:rPr>
+          <w:rFonts w:ascii="Calibri" w:hAnsi="Calibri"/>
+        </w:rPr>
+      </w:pPr>
+      <w:r>
+        <w:rPr>
+          <w:rFonts w:ascii="Calibri" w:hAnsi="Calibri"/>
+        </w:rPr>
+        <w:t xml:space="preserve">Existing literature covering mental illness classification using machine learning is reviewed and discussed. The aim is to become </w:t>
+      </w:r>
+      <w:r>
+        <w:rPr>
+          <w:rFonts w:ascii="Calibri" w:hAnsi="Calibri"/>
+        </w:rPr>
+        <w:t>acquainted with</w:t>
+      </w:r>
+      <w:r>
+        <w:rPr>
+          <w:rFonts w:ascii="Calibri" w:hAnsi="Calibri"/>
+        </w:rPr>
+        <w:t xml:space="preserve"> current research and apply machine learning classification algorithms to processed fMRI and MRI images. Along with what led to this research. </w:t>
+      </w:r>
+    </w:p>
+    <w:p>
+      <w:pPr>
+        <w:rPr>
+          <w:rFonts w:ascii="Calibri" w:hAnsi="Calibri"/>
+        </w:rPr>
+      </w:pPr>
+    </w:p>
+    <w:p>
+      <w:pPr>
+        <w:rPr>
+          <w:rFonts w:ascii="Calibri" w:hAnsi="Calibri"/>
+        </w:rPr>
+      </w:pPr>
+      <w:r>
+        <w:rPr>
+          <w:rFonts w:ascii="Calibri" w:hAnsi="Calibri"/>
+        </w:rPr>
+        <w:t xml:space="preserve">Chapter 3 - Design and methodology </w:t>
+      </w:r>
+    </w:p>
+    <w:p>
+      <w:pPr>
+        <w:rPr>
+          <w:rFonts w:ascii="Calibri" w:hAnsi="Calibri"/>
+        </w:rPr>
+      </w:pPr>
+      <w:r>
+        <w:rPr>
+          <w:rFonts w:ascii="Calibri" w:hAnsi="Calibri"/>
+        </w:rPr>
+        <w:lastRenderedPageBreak/>
+        <w:t xml:space="preserve">This chapter focusses on experiment design; covering data collection, preparation and the proposed solution. Evaluation is discussed in detail to describe how the experiment will be conducted and the methods employed to test the hypothesis. </w:t>
+      </w:r>
+    </w:p>
+    <w:p>
+      <w:pPr>
+        <w:rPr>
+          <w:rFonts w:ascii="Calibri" w:hAnsi="Calibri"/>
+        </w:rPr>
+      </w:pPr>
+    </w:p>
+    <w:p>
+      <w:pPr>
+        <w:rPr>
+          <w:rFonts w:ascii="Calibri" w:hAnsi="Calibri"/>
+        </w:rPr>
+      </w:pPr>
+      <w:r>
+        <w:rPr>
+          <w:rFonts w:ascii="Calibri" w:hAnsi="Calibri"/>
+        </w:rPr>
+        <w:t xml:space="preserve">Chapter 4 - Results, evaluation and discussion </w:t>
+      </w:r>
+    </w:p>
+    <w:p>
+      <w:pPr>
+        <w:rPr>
+          <w:rFonts w:ascii="Calibri" w:hAnsi="Calibri"/>
+        </w:rPr>
+      </w:pPr>
+      <w:r>
+        <w:rPr>
+          <w:rFonts w:ascii="Calibri" w:hAnsi="Calibri"/>
+        </w:rPr>
+        <w:t xml:space="preserve">This chapter focusses on </w:t>
+      </w:r>
+      <w:r>
+        <w:rPr>
+          <w:rFonts w:ascii="Calibri" w:hAnsi="Calibri"/>
+        </w:rPr>
+        <w:t>summarizing</w:t>
+      </w:r>
+      <w:r>
+        <w:rPr>
+          <w:rFonts w:ascii="Calibri" w:hAnsi="Calibri"/>
+        </w:rPr>
+        <w:t xml:space="preserve"> the results of the experiment in a clear and concise manner to evaluate the proposed method with respect to each of the baseline methods. In addition, the strengths and limitations of the proposed solution are discussed to highlight any areas for improvement. </w:t>
+      </w:r>
+    </w:p>
+    <w:p>
+      <w:pPr>
+        <w:rPr>
+          <w:rFonts w:ascii="Calibri" w:hAnsi="Calibri"/>
+        </w:rPr>
+      </w:pPr>
+    </w:p>
+    <w:p>
+      <w:pPr>
+        <w:rPr>
+          <w:rFonts w:ascii="Calibri" w:hAnsi="Calibri"/>
+        </w:rPr>
+      </w:pPr>
+      <w:r>
+        <w:rPr>
+          <w:rFonts w:ascii="Calibri" w:hAnsi="Calibri"/>
+        </w:rPr>
+        <w:t xml:space="preserve">Chapter 5 - Conclusion </w:t>
+      </w:r>
+    </w:p>
+    <w:p>
+      <w:pPr>
+        <w:rPr>
+          <w:rFonts w:ascii="Calibri" w:hAnsi="Calibri"/>
+        </w:rPr>
+      </w:pPr>
+      <w:r>
+        <w:rPr>
+          <w:rFonts w:ascii="Calibri" w:hAnsi="Calibri"/>
+        </w:rPr>
+        <w:t xml:space="preserve">In this final chapter, the research is </w:t>
+      </w:r>
+      <w:r>
+        <w:rPr>
+          <w:rFonts w:ascii="Calibri" w:hAnsi="Calibri"/>
+        </w:rPr>
+        <w:t>summarized</w:t>
+      </w:r>
+      <w:r>
+        <w:rPr>
+          <w:rFonts w:ascii="Calibri" w:hAnsi="Calibri"/>
+        </w:rPr>
+        <w:t>; presenting key findings, conclusions and areas for future research.</w:t>
       </w:r>
     </w:p>
     <w:p>
@@ -6109,6 +5007,276 @@
     </w:p>
     <w:p>
       <w:pPr>
+        <w:pStyle w:val="Body"/>
+        <w:rPr>
+          <w:rFonts w:ascii="Times New Roman" w:eastAsia="Arial Unicode MS" w:hAnsi="Times New Roman" w:cs="Times New Roman"/>
+          <w:sz w:val="23"/>
+          <w:szCs w:val="23"/>
+          <w14:textOutline w14:w="0" w14:cap="rnd" w14:cmpd="sng" w14:algn="ctr">
+            <w14:noFill/>
+            <w14:prstDash w14:val="solid"/>
+            <w14:bevel/>
+          </w14:textOutline>
+        </w:rPr>
+      </w:pPr>
+    </w:p>
+    <w:p>
+      <w:pPr>
+        <w:pStyle w:val="Body"/>
+        <w:rPr>
+          <w:rFonts w:ascii="Times New Roman" w:eastAsia="Arial Unicode MS" w:hAnsi="Times New Roman" w:cs="Times New Roman"/>
+          <w:sz w:val="23"/>
+          <w:szCs w:val="23"/>
+          <w14:textOutline w14:w="0" w14:cap="rnd" w14:cmpd="sng" w14:algn="ctr">
+            <w14:noFill/>
+            <w14:prstDash w14:val="solid"/>
+            <w14:bevel/>
+          </w14:textOutline>
+        </w:rPr>
+      </w:pPr>
+    </w:p>
+    <w:p>
+      <w:pPr>
+        <w:pStyle w:val="Body"/>
+        <w:rPr>
+          <w:rFonts w:ascii="Times New Roman" w:eastAsia="Arial Unicode MS" w:hAnsi="Times New Roman" w:cs="Times New Roman"/>
+          <w:sz w:val="23"/>
+          <w:szCs w:val="23"/>
+          <w14:textOutline w14:w="0" w14:cap="rnd" w14:cmpd="sng" w14:algn="ctr">
+            <w14:noFill/>
+            <w14:prstDash w14:val="solid"/>
+            <w14:bevel/>
+          </w14:textOutline>
+        </w:rPr>
+      </w:pPr>
+    </w:p>
+    <w:p>
+      <w:pPr>
+        <w:pStyle w:val="Body"/>
+        <w:rPr>
+          <w:rFonts w:ascii="Times New Roman" w:eastAsia="Arial Unicode MS" w:hAnsi="Times New Roman" w:cs="Times New Roman"/>
+          <w:sz w:val="23"/>
+          <w:szCs w:val="23"/>
+          <w14:textOutline w14:w="0" w14:cap="rnd" w14:cmpd="sng" w14:algn="ctr">
+            <w14:noFill/>
+            <w14:prstDash w14:val="solid"/>
+            <w14:bevel/>
+          </w14:textOutline>
+        </w:rPr>
+      </w:pPr>
+    </w:p>
+    <w:p>
+      <w:pPr>
+        <w:pStyle w:val="Body"/>
+        <w:rPr>
+          <w:rFonts w:ascii="Times New Roman" w:eastAsia="Arial Unicode MS" w:hAnsi="Times New Roman" w:cs="Times New Roman"/>
+          <w:sz w:val="23"/>
+          <w:szCs w:val="23"/>
+          <w14:textOutline w14:w="0" w14:cap="rnd" w14:cmpd="sng" w14:algn="ctr">
+            <w14:noFill/>
+            <w14:prstDash w14:val="solid"/>
+            <w14:bevel/>
+          </w14:textOutline>
+        </w:rPr>
+      </w:pPr>
+    </w:p>
+    <w:p>
+      <w:pPr>
+        <w:pStyle w:val="Body"/>
+        <w:rPr>
+          <w:rFonts w:ascii="Times New Roman" w:eastAsia="Arial Unicode MS" w:hAnsi="Times New Roman" w:cs="Times New Roman"/>
+          <w:sz w:val="23"/>
+          <w:szCs w:val="23"/>
+          <w14:textOutline w14:w="0" w14:cap="rnd" w14:cmpd="sng" w14:algn="ctr">
+            <w14:noFill/>
+            <w14:prstDash w14:val="solid"/>
+            <w14:bevel/>
+          </w14:textOutline>
+        </w:rPr>
+      </w:pPr>
+    </w:p>
+    <w:p>
+      <w:pPr>
+        <w:pStyle w:val="Body"/>
+        <w:rPr>
+          <w:rFonts w:ascii="Times New Roman" w:eastAsia="Arial Unicode MS" w:hAnsi="Times New Roman" w:cs="Times New Roman"/>
+          <w:sz w:val="23"/>
+          <w:szCs w:val="23"/>
+          <w14:textOutline w14:w="0" w14:cap="rnd" w14:cmpd="sng" w14:algn="ctr">
+            <w14:noFill/>
+            <w14:prstDash w14:val="solid"/>
+            <w14:bevel/>
+          </w14:textOutline>
+        </w:rPr>
+      </w:pPr>
+    </w:p>
+    <w:p>
+      <w:pPr>
+        <w:pStyle w:val="Body"/>
+        <w:rPr>
+          <w:rFonts w:ascii="Times New Roman" w:eastAsia="Arial Unicode MS" w:hAnsi="Times New Roman" w:cs="Times New Roman"/>
+          <w:sz w:val="23"/>
+          <w:szCs w:val="23"/>
+          <w14:textOutline w14:w="0" w14:cap="rnd" w14:cmpd="sng" w14:algn="ctr">
+            <w14:noFill/>
+            <w14:prstDash w14:val="solid"/>
+            <w14:bevel/>
+          </w14:textOutline>
+        </w:rPr>
+      </w:pPr>
+    </w:p>
+    <w:p>
+      <w:pPr>
+        <w:pStyle w:val="Body"/>
+        <w:rPr>
+          <w:rFonts w:ascii="Times New Roman" w:eastAsia="Arial Unicode MS" w:hAnsi="Times New Roman" w:cs="Times New Roman"/>
+          <w:sz w:val="23"/>
+          <w:szCs w:val="23"/>
+          <w14:textOutline w14:w="0" w14:cap="rnd" w14:cmpd="sng" w14:algn="ctr">
+            <w14:noFill/>
+            <w14:prstDash w14:val="solid"/>
+            <w14:bevel/>
+          </w14:textOutline>
+        </w:rPr>
+      </w:pPr>
+    </w:p>
+    <w:p>
+      <w:pPr>
+        <w:pStyle w:val="Body"/>
+        <w:rPr>
+          <w:rFonts w:ascii="Times New Roman" w:eastAsia="Arial Unicode MS" w:hAnsi="Times New Roman" w:cs="Times New Roman"/>
+          <w:sz w:val="23"/>
+          <w:szCs w:val="23"/>
+          <w14:textOutline w14:w="0" w14:cap="rnd" w14:cmpd="sng" w14:algn="ctr">
+            <w14:noFill/>
+            <w14:prstDash w14:val="solid"/>
+            <w14:bevel/>
+          </w14:textOutline>
+        </w:rPr>
+      </w:pPr>
+    </w:p>
+    <w:p>
+      <w:pPr>
+        <w:pStyle w:val="Body"/>
+        <w:rPr>
+          <w:rFonts w:ascii="Times New Roman" w:eastAsia="Arial Unicode MS" w:hAnsi="Times New Roman" w:cs="Times New Roman"/>
+          <w:sz w:val="23"/>
+          <w:szCs w:val="23"/>
+          <w14:textOutline w14:w="0" w14:cap="rnd" w14:cmpd="sng" w14:algn="ctr">
+            <w14:noFill/>
+            <w14:prstDash w14:val="solid"/>
+            <w14:bevel/>
+          </w14:textOutline>
+        </w:rPr>
+      </w:pPr>
+    </w:p>
+    <w:p>
+      <w:pPr>
+        <w:pStyle w:val="Body"/>
+        <w:rPr>
+          <w:rFonts w:ascii="Times New Roman" w:eastAsia="Arial Unicode MS" w:hAnsi="Times New Roman" w:cs="Times New Roman"/>
+          <w:sz w:val="23"/>
+          <w:szCs w:val="23"/>
+          <w14:textOutline w14:w="0" w14:cap="rnd" w14:cmpd="sng" w14:algn="ctr">
+            <w14:noFill/>
+            <w14:prstDash w14:val="solid"/>
+            <w14:bevel/>
+          </w14:textOutline>
+        </w:rPr>
+      </w:pPr>
+    </w:p>
+    <w:p>
+      <w:pPr>
+        <w:pStyle w:val="Body"/>
+        <w:rPr>
+          <w:rFonts w:ascii="Times New Roman" w:eastAsia="Arial Unicode MS" w:hAnsi="Times New Roman" w:cs="Times New Roman"/>
+          <w:sz w:val="23"/>
+          <w:szCs w:val="23"/>
+          <w14:textOutline w14:w="0" w14:cap="rnd" w14:cmpd="sng" w14:algn="ctr">
+            <w14:noFill/>
+            <w14:prstDash w14:val="solid"/>
+            <w14:bevel/>
+          </w14:textOutline>
+        </w:rPr>
+      </w:pPr>
+    </w:p>
+    <w:p>
+      <w:pPr>
+        <w:pStyle w:val="Body"/>
+        <w:rPr>
+          <w:rFonts w:ascii="Times New Roman" w:eastAsia="Arial Unicode MS" w:hAnsi="Times New Roman" w:cs="Times New Roman"/>
+          <w:sz w:val="23"/>
+          <w:szCs w:val="23"/>
+          <w14:textOutline w14:w="0" w14:cap="rnd" w14:cmpd="sng" w14:algn="ctr">
+            <w14:noFill/>
+            <w14:prstDash w14:val="solid"/>
+            <w14:bevel/>
+          </w14:textOutline>
+        </w:rPr>
+      </w:pPr>
+    </w:p>
+    <w:p>
+      <w:pPr>
+        <w:pStyle w:val="Body"/>
+        <w:rPr>
+          <w:rFonts w:ascii="Times New Roman" w:eastAsia="Arial Unicode MS" w:hAnsi="Times New Roman" w:cs="Times New Roman"/>
+          <w:sz w:val="23"/>
+          <w:szCs w:val="23"/>
+          <w14:textOutline w14:w="0" w14:cap="rnd" w14:cmpd="sng" w14:algn="ctr">
+            <w14:noFill/>
+            <w14:prstDash w14:val="solid"/>
+            <w14:bevel/>
+          </w14:textOutline>
+        </w:rPr>
+      </w:pPr>
+    </w:p>
+    <w:p>
+      <w:pPr>
+        <w:pStyle w:val="Body"/>
+        <w:rPr>
+          <w:rFonts w:ascii="Times New Roman" w:eastAsia="Arial Unicode MS" w:hAnsi="Times New Roman" w:cs="Times New Roman"/>
+          <w:sz w:val="23"/>
+          <w:szCs w:val="23"/>
+          <w14:textOutline w14:w="0" w14:cap="rnd" w14:cmpd="sng" w14:algn="ctr">
+            <w14:noFill/>
+            <w14:prstDash w14:val="solid"/>
+            <w14:bevel/>
+          </w14:textOutline>
+        </w:rPr>
+      </w:pPr>
+    </w:p>
+    <w:p>
+      <w:pPr>
+        <w:pStyle w:val="Body"/>
+        <w:rPr>
+          <w:rFonts w:ascii="Times New Roman" w:eastAsia="Arial Unicode MS" w:hAnsi="Times New Roman" w:cs="Times New Roman"/>
+          <w:sz w:val="23"/>
+          <w:szCs w:val="23"/>
+          <w14:textOutline w14:w="0" w14:cap="rnd" w14:cmpd="sng" w14:algn="ctr">
+            <w14:noFill/>
+            <w14:prstDash w14:val="solid"/>
+            <w14:bevel/>
+          </w14:textOutline>
+        </w:rPr>
+      </w:pPr>
+    </w:p>
+    <w:p>
+      <w:pPr>
+        <w:pStyle w:val="Body"/>
+        <w:rPr>
+          <w:rFonts w:ascii="Times New Roman" w:eastAsia="Arial Unicode MS" w:hAnsi="Times New Roman" w:cs="Times New Roman"/>
+          <w:sz w:val="23"/>
+          <w:szCs w:val="23"/>
+          <w14:textOutline w14:w="0" w14:cap="rnd" w14:cmpd="sng" w14:algn="ctr">
+            <w14:noFill/>
+            <w14:prstDash w14:val="solid"/>
+            <w14:bevel/>
+          </w14:textOutline>
+        </w:rPr>
+      </w:pPr>
+    </w:p>
+    <w:p>
+      <w:pPr>
         <w:pStyle w:val="Heading1"/>
         <w:jc w:val="center"/>
         <w:rPr>
@@ -6117,7 +5285,7 @@
           <w:szCs w:val="40"/>
         </w:rPr>
       </w:pPr>
-      <w:bookmarkStart w:id="11" w:name="_Toc68457546"/>
+      <w:bookmarkStart w:id="11" w:name="_Toc68549339"/>
       <w:r>
         <w:rPr>
           <w:rFonts w:ascii="Calibri" w:eastAsia="Arial Unicode MS" w:hAnsi="Calibri"/>
@@ -6163,7 +5331,7 @@
           <w:szCs w:val="30"/>
         </w:rPr>
       </w:pPr>
-      <w:bookmarkStart w:id="12" w:name="_Toc68457547"/>
+      <w:bookmarkStart w:id="12" w:name="_Toc68549340"/>
       <w:r>
         <w:rPr>
           <w:rFonts w:ascii="Calibri" w:eastAsia="Arial Unicode MS" w:hAnsi="Calibri"/>
@@ -6483,7 +5651,7 @@
           <w:szCs w:val="30"/>
         </w:rPr>
       </w:pPr>
-      <w:bookmarkStart w:id="13" w:name="_Toc68457548"/>
+      <w:bookmarkStart w:id="13" w:name="_Toc68549341"/>
       <w:r>
         <w:rPr>
           <w:rFonts w:ascii="Calibri" w:eastAsia="Arial Unicode MS" w:hAnsi="Calibri"/>
@@ -6795,7 +5963,7 @@
           <w:szCs w:val="30"/>
         </w:rPr>
       </w:pPr>
-      <w:bookmarkStart w:id="14" w:name="_Toc68457549"/>
+      <w:bookmarkStart w:id="14" w:name="_Toc68549342"/>
       <w:r>
         <w:rPr>
           <w:rFonts w:ascii="Calibri" w:eastAsia="Arial Unicode MS" w:hAnsi="Calibri"/>
@@ -7107,7 +6275,7 @@
           <w:szCs w:val="30"/>
         </w:rPr>
       </w:pPr>
-      <w:bookmarkStart w:id="15" w:name="_Toc68457550"/>
+      <w:bookmarkStart w:id="15" w:name="_Toc68549343"/>
       <w:r>
         <w:rPr>
           <w:rFonts w:ascii="Calibri" w:eastAsia="Arial Unicode MS" w:hAnsi="Calibri"/>
@@ -7818,7 +6986,7 @@
         </w:rPr>
       </w:pPr>
     </w:p>
-    <w:bookmarkStart w:id="16" w:name="_Toc68457551" w:displacedByCustomXml="next"/>
+    <w:bookmarkStart w:id="16" w:name="_Toc68549344" w:displacedByCustomXml="next"/>
     <w:sdt>
       <w:sdtPr>
         <w:rPr>

</xml_diff>

<commit_message>
doing some work on assign 3
</commit_message>
<xml_diff>
--- a/assignments/research&literature/assign_3/Maks_Drzezdzon_C15311966_assign_3.docx
+++ b/assignments/research&literature/assign_3/Maks_Drzezdzon_C15311966_assign_3.docx
@@ -761,7 +761,7 @@
           <w:lang w:val="en-GB" w:eastAsia="en-GB"/>
         </w:rPr>
       </w:pPr>
-      <w:bookmarkStart w:id="0" w:name="_Toc68549328"/>
+      <w:bookmarkStart w:id="0" w:name="_Toc68619863"/>
       <w:r>
         <w:rPr>
           <w:rFonts w:ascii="Calibri" w:hAnsi="Calibri" w:cs="Calibri"/>
@@ -1464,7 +1464,7 @@
           <w:szCs w:val="40"/>
         </w:rPr>
       </w:pPr>
-      <w:bookmarkStart w:id="1" w:name="_Toc68549329"/>
+      <w:bookmarkStart w:id="1" w:name="_Toc68619864"/>
       <w:r>
         <w:rPr>
           <w:rFonts w:ascii="Calibri" w:hAnsi="Calibri"/>
@@ -1956,7 +1956,7 @@
           <w:szCs w:val="40"/>
         </w:rPr>
       </w:pPr>
-      <w:bookmarkStart w:id="2" w:name="_Toc68549330"/>
+      <w:bookmarkStart w:id="2" w:name="_Toc68619865"/>
       <w:r>
         <w:rPr>
           <w:rFonts w:ascii="Calibri" w:hAnsi="Calibri"/>
@@ -2261,7 +2261,7 @@
           <w:lang w:val="it-IT"/>
         </w:rPr>
       </w:pPr>
-      <w:bookmarkStart w:id="3" w:name="_Toc68549331"/>
+      <w:bookmarkStart w:id="3" w:name="_Toc68619866"/>
       <w:r>
         <w:rPr>
           <w:rFonts w:ascii="Calibri" w:eastAsia="Arial Unicode MS" w:hAnsi="Calibri"/>
@@ -2634,7 +2634,7 @@
           <w:r>
             <w:fldChar w:fldCharType="separate"/>
           </w:r>
-          <w:hyperlink w:anchor="_Toc68549328" w:history="1">
+          <w:hyperlink w:anchor="_Toc68619863" w:history="1">
             <w:r>
               <w:rPr>
                 <w:rStyle w:val="Hyperlink"/>
@@ -2663,7 +2663,7 @@
                 <w:noProof/>
                 <w:webHidden/>
               </w:rPr>
-              <w:instrText xml:space="preserve"> PAGEREF _Toc68549328 \h </w:instrText>
+              <w:instrText xml:space="preserve"> PAGEREF _Toc68619863 \h </w:instrText>
             </w:r>
             <w:r>
               <w:rPr>
@@ -2709,7 +2709,7 @@
               <w:lang w:val="en-GB" w:eastAsia="en-GB"/>
             </w:rPr>
           </w:pPr>
-          <w:hyperlink w:anchor="_Toc68549329" w:history="1">
+          <w:hyperlink w:anchor="_Toc68619864" w:history="1">
             <w:r>
               <w:rPr>
                 <w:rStyle w:val="Hyperlink"/>
@@ -2737,7 +2737,7 @@
                 <w:noProof/>
                 <w:webHidden/>
               </w:rPr>
-              <w:instrText xml:space="preserve"> PAGEREF _Toc68549329 \h </w:instrText>
+              <w:instrText xml:space="preserve"> PAGEREF _Toc68619864 \h </w:instrText>
             </w:r>
             <w:r>
               <w:rPr>
@@ -2783,7 +2783,7 @@
               <w:lang w:val="en-GB" w:eastAsia="en-GB"/>
             </w:rPr>
           </w:pPr>
-          <w:hyperlink w:anchor="_Toc68549330" w:history="1">
+          <w:hyperlink w:anchor="_Toc68619865" w:history="1">
             <w:r>
               <w:rPr>
                 <w:rStyle w:val="Hyperlink"/>
@@ -2811,7 +2811,7 @@
                 <w:noProof/>
                 <w:webHidden/>
               </w:rPr>
-              <w:instrText xml:space="preserve"> PAGEREF _Toc68549330 \h </w:instrText>
+              <w:instrText xml:space="preserve"> PAGEREF _Toc68619865 \h </w:instrText>
             </w:r>
             <w:r>
               <w:rPr>
@@ -2857,7 +2857,7 @@
               <w:lang w:val="en-GB" w:eastAsia="en-GB"/>
             </w:rPr>
           </w:pPr>
-          <w:hyperlink w:anchor="_Toc68549331" w:history="1">
+          <w:hyperlink w:anchor="_Toc68619866" w:history="1">
             <w:r>
               <w:rPr>
                 <w:rStyle w:val="Hyperlink"/>
@@ -2886,7 +2886,7 @@
                 <w:noProof/>
                 <w:webHidden/>
               </w:rPr>
-              <w:instrText xml:space="preserve"> PAGEREF _Toc68549331 \h </w:instrText>
+              <w:instrText xml:space="preserve"> PAGEREF _Toc68619866 \h </w:instrText>
             </w:r>
             <w:r>
               <w:rPr>
@@ -2932,7 +2932,7 @@
               <w:lang w:val="en-GB" w:eastAsia="en-GB"/>
             </w:rPr>
           </w:pPr>
-          <w:hyperlink w:anchor="_Toc68549332" w:history="1">
+          <w:hyperlink w:anchor="_Toc68619867" w:history="1">
             <w:r>
               <w:rPr>
                 <w:rStyle w:val="Hyperlink"/>
@@ -2960,7 +2960,7 @@
                 <w:noProof/>
                 <w:webHidden/>
               </w:rPr>
-              <w:instrText xml:space="preserve"> PAGEREF _Toc68549332 \h </w:instrText>
+              <w:instrText xml:space="preserve"> PAGEREF _Toc68619867 \h </w:instrText>
             </w:r>
             <w:r>
               <w:rPr>
@@ -3006,7 +3006,7 @@
               <w:lang w:val="en-GB" w:eastAsia="en-GB"/>
             </w:rPr>
           </w:pPr>
-          <w:hyperlink w:anchor="_Toc68549333" w:history="1">
+          <w:hyperlink w:anchor="_Toc68619868" w:history="1">
             <w:r>
               <w:rPr>
                 <w:rStyle w:val="Hyperlink"/>
@@ -3034,7 +3034,7 @@
                 <w:noProof/>
                 <w:webHidden/>
               </w:rPr>
-              <w:instrText xml:space="preserve"> PAGEREF _Toc68549333 \h </w:instrText>
+              <w:instrText xml:space="preserve"> PAGEREF _Toc68619868 \h </w:instrText>
             </w:r>
             <w:r>
               <w:rPr>
@@ -3080,7 +3080,7 @@
               <w:lang w:val="en-GB" w:eastAsia="en-GB"/>
             </w:rPr>
           </w:pPr>
-          <w:hyperlink w:anchor="_Toc68549334" w:history="1">
+          <w:hyperlink w:anchor="_Toc68619869" w:history="1">
             <w:r>
               <w:rPr>
                 <w:rStyle w:val="Hyperlink"/>
@@ -3108,7 +3108,7 @@
                 <w:noProof/>
                 <w:webHidden/>
               </w:rPr>
-              <w:instrText xml:space="preserve"> PAGEREF _Toc68549334 \h </w:instrText>
+              <w:instrText xml:space="preserve"> PAGEREF _Toc68619869 \h </w:instrText>
             </w:r>
             <w:r>
               <w:rPr>
@@ -3154,7 +3154,7 @@
               <w:lang w:val="en-GB" w:eastAsia="en-GB"/>
             </w:rPr>
           </w:pPr>
-          <w:hyperlink w:anchor="_Toc68549335" w:history="1">
+          <w:hyperlink w:anchor="_Toc68619870" w:history="1">
             <w:r>
               <w:rPr>
                 <w:rStyle w:val="Hyperlink"/>
@@ -3182,7 +3182,7 @@
                 <w:noProof/>
                 <w:webHidden/>
               </w:rPr>
-              <w:instrText xml:space="preserve"> PAGEREF _Toc68549335 \h </w:instrText>
+              <w:instrText xml:space="preserve"> PAGEREF _Toc68619870 \h </w:instrText>
             </w:r>
             <w:r>
               <w:rPr>
@@ -3228,7 +3228,7 @@
               <w:lang w:val="en-GB" w:eastAsia="en-GB"/>
             </w:rPr>
           </w:pPr>
-          <w:hyperlink w:anchor="_Toc68549336" w:history="1">
+          <w:hyperlink w:anchor="_Toc68619871" w:history="1">
             <w:r>
               <w:rPr>
                 <w:rStyle w:val="Hyperlink"/>
@@ -3256,7 +3256,7 @@
                 <w:noProof/>
                 <w:webHidden/>
               </w:rPr>
-              <w:instrText xml:space="preserve"> PAGEREF _Toc68549336 \h </w:instrText>
+              <w:instrText xml:space="preserve"> PAGEREF _Toc68619871 \h </w:instrText>
             </w:r>
             <w:r>
               <w:rPr>
@@ -3302,7 +3302,7 @@
               <w:lang w:val="en-GB" w:eastAsia="en-GB"/>
             </w:rPr>
           </w:pPr>
-          <w:hyperlink w:anchor="_Toc68549337" w:history="1">
+          <w:hyperlink w:anchor="_Toc68619872" w:history="1">
             <w:r>
               <w:rPr>
                 <w:rStyle w:val="Hyperlink"/>
@@ -3330,7 +3330,7 @@
                 <w:noProof/>
                 <w:webHidden/>
               </w:rPr>
-              <w:instrText xml:space="preserve"> PAGEREF _Toc68549337 \h </w:instrText>
+              <w:instrText xml:space="preserve"> PAGEREF _Toc68619872 \h </w:instrText>
             </w:r>
             <w:r>
               <w:rPr>
@@ -3376,7 +3376,7 @@
               <w:lang w:val="en-GB" w:eastAsia="en-GB"/>
             </w:rPr>
           </w:pPr>
-          <w:hyperlink w:anchor="_Toc68549338" w:history="1">
+          <w:hyperlink w:anchor="_Toc68619873" w:history="1">
             <w:r>
               <w:rPr>
                 <w:rStyle w:val="Hyperlink"/>
@@ -3404,7 +3404,7 @@
                 <w:noProof/>
                 <w:webHidden/>
               </w:rPr>
-              <w:instrText xml:space="preserve"> PAGEREF _Toc68549338 \h </w:instrText>
+              <w:instrText xml:space="preserve"> PAGEREF _Toc68619873 \h </w:instrText>
             </w:r>
             <w:r>
               <w:rPr>
@@ -3424,7 +3424,7 @@
                 <w:noProof/>
                 <w:webHidden/>
               </w:rPr>
-              <w:t>2</w:t>
+              <w:t>3</w:t>
             </w:r>
             <w:r>
               <w:rPr>
@@ -3450,7 +3450,7 @@
               <w:lang w:val="en-GB" w:eastAsia="en-GB"/>
             </w:rPr>
           </w:pPr>
-          <w:hyperlink w:anchor="_Toc68549339" w:history="1">
+          <w:hyperlink w:anchor="_Toc68619874" w:history="1">
             <w:r>
               <w:rPr>
                 <w:rStyle w:val="Hyperlink"/>
@@ -3478,7 +3478,7 @@
                 <w:noProof/>
                 <w:webHidden/>
               </w:rPr>
-              <w:instrText xml:space="preserve"> PAGEREF _Toc68549339 \h </w:instrText>
+              <w:instrText xml:space="preserve"> PAGEREF _Toc68619874 \h </w:instrText>
             </w:r>
             <w:r>
               <w:rPr>
@@ -3524,7 +3524,7 @@
               <w:lang w:val="en-GB" w:eastAsia="en-GB"/>
             </w:rPr>
           </w:pPr>
-          <w:hyperlink w:anchor="_Toc68549340" w:history="1">
+          <w:hyperlink w:anchor="_Toc68619875" w:history="1">
             <w:r>
               <w:rPr>
                 <w:rStyle w:val="Hyperlink"/>
@@ -3552,7 +3552,7 @@
                 <w:noProof/>
                 <w:webHidden/>
               </w:rPr>
-              <w:instrText xml:space="preserve"> PAGEREF _Toc68549340 \h </w:instrText>
+              <w:instrText xml:space="preserve"> PAGEREF _Toc68619875 \h </w:instrText>
             </w:r>
             <w:r>
               <w:rPr>
@@ -3598,7 +3598,7 @@
               <w:lang w:val="en-GB" w:eastAsia="en-GB"/>
             </w:rPr>
           </w:pPr>
-          <w:hyperlink w:anchor="_Toc68549341" w:history="1">
+          <w:hyperlink w:anchor="_Toc68619876" w:history="1">
             <w:r>
               <w:rPr>
                 <w:rStyle w:val="Hyperlink"/>
@@ -3626,7 +3626,7 @@
                 <w:noProof/>
                 <w:webHidden/>
               </w:rPr>
-              <w:instrText xml:space="preserve"> PAGEREF _Toc68549341 \h </w:instrText>
+              <w:instrText xml:space="preserve"> PAGEREF _Toc68619876 \h </w:instrText>
             </w:r>
             <w:r>
               <w:rPr>
@@ -3672,7 +3672,7 @@
               <w:lang w:val="en-GB" w:eastAsia="en-GB"/>
             </w:rPr>
           </w:pPr>
-          <w:hyperlink w:anchor="_Toc68549342" w:history="1">
+          <w:hyperlink w:anchor="_Toc68619877" w:history="1">
             <w:r>
               <w:rPr>
                 <w:rStyle w:val="Hyperlink"/>
@@ -3700,7 +3700,7 @@
                 <w:noProof/>
                 <w:webHidden/>
               </w:rPr>
-              <w:instrText xml:space="preserve"> PAGEREF _Toc68549342 \h </w:instrText>
+              <w:instrText xml:space="preserve"> PAGEREF _Toc68619877 \h </w:instrText>
             </w:r>
             <w:r>
               <w:rPr>
@@ -3746,7 +3746,7 @@
               <w:lang w:val="en-GB" w:eastAsia="en-GB"/>
             </w:rPr>
           </w:pPr>
-          <w:hyperlink w:anchor="_Toc68549343" w:history="1">
+          <w:hyperlink w:anchor="_Toc68619878" w:history="1">
             <w:r>
               <w:rPr>
                 <w:rStyle w:val="Hyperlink"/>
@@ -3774,7 +3774,7 @@
                 <w:noProof/>
                 <w:webHidden/>
               </w:rPr>
-              <w:instrText xml:space="preserve"> PAGEREF _Toc68549343 \h </w:instrText>
+              <w:instrText xml:space="preserve"> PAGEREF _Toc68619878 \h </w:instrText>
             </w:r>
             <w:r>
               <w:rPr>
@@ -3820,7 +3820,7 @@
               <w:lang w:val="en-GB" w:eastAsia="en-GB"/>
             </w:rPr>
           </w:pPr>
-          <w:hyperlink w:anchor="_Toc68549344" w:history="1">
+          <w:hyperlink w:anchor="_Toc68619879" w:history="1">
             <w:r>
               <w:rPr>
                 <w:rStyle w:val="Hyperlink"/>
@@ -3848,7 +3848,7 @@
                 <w:noProof/>
                 <w:webHidden/>
               </w:rPr>
-              <w:instrText xml:space="preserve"> PAGEREF _Toc68549344 \h </w:instrText>
+              <w:instrText xml:space="preserve"> PAGEREF _Toc68619879 \h </w:instrText>
             </w:r>
             <w:r>
               <w:rPr>
@@ -4014,7 +4014,7 @@
           <w:szCs w:val="40"/>
         </w:rPr>
       </w:pPr>
-      <w:bookmarkStart w:id="4" w:name="_Toc68549332"/>
+      <w:bookmarkStart w:id="4" w:name="_Toc68619867"/>
       <w:r>
         <w:rPr>
           <w:rFonts w:ascii="Calibri" w:eastAsia="Arial Unicode MS" w:hAnsi="Calibri"/>
@@ -4050,7 +4050,7 @@
           <w:szCs w:val="30"/>
         </w:rPr>
       </w:pPr>
-      <w:bookmarkStart w:id="5" w:name="_Toc68549333"/>
+      <w:bookmarkStart w:id="5" w:name="_Toc68619868"/>
       <w:r>
         <w:rPr>
           <w:rFonts w:ascii="Calibri" w:eastAsia="Arial Unicode MS" w:hAnsi="Calibri"/>
@@ -4236,7 +4236,31 @@
         <w:rPr>
           <w:rFonts w:ascii="Calibri" w:hAnsi="Calibri"/>
         </w:rPr>
-        <w:t>Currently there is no established biomarker for diagnosing schizophrenia besides using the process of elimination.</w:t>
+        <w:t xml:space="preserve">Currently there is no </w:t>
+      </w:r>
+      <w:r>
+        <w:rPr>
+          <w:rFonts w:ascii="Calibri" w:hAnsi="Calibri"/>
+        </w:rPr>
+        <w:t xml:space="preserve">non-invasive methods for diagnosing schizophrenia and no </w:t>
+      </w:r>
+      <w:r>
+        <w:rPr>
+          <w:rFonts w:ascii="Calibri" w:hAnsi="Calibri"/>
+        </w:rPr>
+        <w:t>established biomarker for diagnos</w:t>
+      </w:r>
+      <w:r>
+        <w:rPr>
+          <w:rFonts w:ascii="Calibri" w:hAnsi="Calibri"/>
+        </w:rPr>
+        <w:t xml:space="preserve">is </w:t>
+      </w:r>
+      <w:r>
+        <w:rPr>
+          <w:rFonts w:ascii="Calibri" w:hAnsi="Calibri"/>
+        </w:rPr>
+        <w:t>besides using the process of elimination.</w:t>
       </w:r>
     </w:p>
     <w:p>
@@ -4258,13 +4282,12 @@
         </w:rPr>
         <w:t>One way to reduce misdiagnosis is with the use of machine learning classification in conjunction</w:t>
       </w:r>
-    </w:p>
-    <w:p>
-      <w:pPr>
-        <w:rPr>
-          <w:rFonts w:ascii="Calibri" w:hAnsi="Calibri"/>
-        </w:rPr>
-      </w:pPr>
+      <w:r>
+        <w:rPr>
+          <w:rFonts w:ascii="Calibri" w:hAnsi="Calibri"/>
+        </w:rPr>
+        <w:t xml:space="preserve"> </w:t>
+      </w:r>
       <w:r>
         <w:rPr>
           <w:rFonts w:ascii="Calibri" w:hAnsi="Calibri"/>
@@ -4460,7 +4483,7 @@
           <w:szCs w:val="30"/>
         </w:rPr>
       </w:pPr>
-      <w:bookmarkStart w:id="6" w:name="_Toc68549334"/>
+      <w:bookmarkStart w:id="6" w:name="_Toc68619869"/>
       <w:r>
         <w:rPr>
           <w:rFonts w:ascii="Calibri" w:eastAsia="Arial Unicode MS" w:hAnsi="Calibri"/>
@@ -4482,25 +4505,7 @@
         <w:rPr>
           <w:rFonts w:ascii="Calibri" w:hAnsi="Calibri"/>
         </w:rPr>
-        <w:t>Usually,</w:t>
-      </w:r>
-      <w:r>
-        <w:rPr>
-          <w:rFonts w:ascii="Calibri" w:hAnsi="Calibri"/>
-        </w:rPr>
-        <w:t xml:space="preserve"> MRI images are used for detecting mental health disorders. This project investigates the use of coordinates provided in the dataset extracted from MRI images, the methods used to acquire these coordinates are currently unknown. Coordinates provided are FNC which are correlation values which stand for between brain maps over time. They describe the connection level between pairs of brain maps over time. SBM are </w:t>
-      </w:r>
-      <w:r>
-        <w:rPr>
-          <w:rFonts w:ascii="Calibri" w:hAnsi="Calibri"/>
-        </w:rPr>
-        <w:t>standardized</w:t>
-      </w:r>
-      <w:r>
-        <w:rPr>
-          <w:rFonts w:ascii="Calibri" w:hAnsi="Calibri"/>
-        </w:rPr>
-        <w:t xml:space="preserve"> weights. They describe the expression level of ICA brain maps derived from grey-matter concentration.</w:t>
+        <w:t>Usually, MRI images are used for detecting mental health disorders. This project investigates the use of coordinates provided in the dataset extracted from MRI images, the methods used to acquire these coordinates are currently unknown. Coordinates provided are FNC which are correlation values which stand for between brain maps over time. They describe the connection level between pairs of brain maps over time. SBM are standardized weights. They describe the expression level of ICA brain maps derived from grey-matter concentration.</w:t>
       </w:r>
     </w:p>
     <w:p>
@@ -4578,7 +4583,7 @@
           <w:szCs w:val="30"/>
         </w:rPr>
       </w:pPr>
-      <w:bookmarkStart w:id="7" w:name="_Toc68549335"/>
+      <w:bookmarkStart w:id="7" w:name="_Toc68619870"/>
       <w:r>
         <w:rPr>
           <w:rFonts w:ascii="Calibri" w:eastAsia="Arial Unicode MS" w:hAnsi="Calibri"/>
@@ -4599,31 +4604,7 @@
         <w:rPr>
           <w:rFonts w:ascii="Calibri" w:hAnsi="Calibri"/>
         </w:rPr>
-        <w:t xml:space="preserve">There are a few objectives for this project. The first is to </w:t>
-      </w:r>
-      <w:r>
-        <w:rPr>
-          <w:rFonts w:ascii="Calibri" w:hAnsi="Calibri"/>
-        </w:rPr>
-        <w:t>perform</w:t>
-      </w:r>
-      <w:r>
-        <w:rPr>
-          <w:rFonts w:ascii="Calibri" w:hAnsi="Calibri"/>
-        </w:rPr>
-        <w:t xml:space="preserve"> a deeper literature review and investigate how these coordinates were derived from fMRI and MRI images in order to get acquainted with the topic. Then research how one could better select features from such a dataset. Dimension reduction can be used for feature selection to potential identify biomarkers and record any positive effects when making predictions. </w:t>
-      </w:r>
-      <w:r>
-        <w:rPr>
-          <w:rFonts w:ascii="Calibri" w:hAnsi="Calibri"/>
-        </w:rPr>
-        <w:t>Finally</w:t>
-      </w:r>
-      <w:r>
-        <w:rPr>
-          <w:rFonts w:ascii="Calibri" w:hAnsi="Calibri"/>
-        </w:rPr>
-        <w:t xml:space="preserve"> build and evaluate a classification model prototype with appropriate metrics exploring the effect of feature selection on such a models performance using the data provided.</w:t>
+        <w:t>There are a few objectives for this project. The first is to perform a deeper literature review and investigate how these coordinates were derived from fMRI and MRI images in order to get acquainted with the topic. Then research how one could better select features from such a dataset. Dimension reduction can be used for feature selection to potential identify biomarkers and record any positive effects when making predictions. Finally build and evaluate a classification model prototype with appropriate metrics exploring the effect of feature selection on such a models performance using the data provided.</w:t>
       </w:r>
     </w:p>
     <w:p>
@@ -4649,7 +4630,7 @@
           <w:szCs w:val="30"/>
         </w:rPr>
       </w:pPr>
-      <w:bookmarkStart w:id="8" w:name="_Toc68549336"/>
+      <w:bookmarkStart w:id="8" w:name="_Toc68619871"/>
       <w:r>
         <w:rPr>
           <w:rFonts w:ascii="Calibri" w:eastAsia="Arial Unicode MS" w:hAnsi="Calibri"/>
@@ -4741,8 +4722,6 @@
       </w:pPr>
     </w:p>
     <w:p/>
-    <w:p/>
-    <w:p/>
     <w:p>
       <w:pPr>
         <w:pStyle w:val="Heading2"/>
@@ -4752,7 +4731,7 @@
           <w:szCs w:val="30"/>
         </w:rPr>
       </w:pPr>
-      <w:bookmarkStart w:id="9" w:name="_Toc68549337"/>
+      <w:bookmarkStart w:id="9" w:name="_Toc68619872"/>
       <w:r>
         <w:rPr>
           <w:rFonts w:ascii="Calibri" w:eastAsia="Arial Unicode MS" w:hAnsi="Calibri"/>
@@ -4778,6 +4757,15 @@
     </w:p>
     <w:p/>
     <w:p/>
+    <w:p/>
+    <w:p/>
+    <w:p/>
+    <w:p/>
+    <w:p/>
+    <w:p/>
+    <w:p/>
+    <w:p/>
+    <w:p/>
     <w:p>
       <w:pPr>
         <w:pStyle w:val="Heading2"/>
@@ -4787,177 +4775,368 @@
           <w:szCs w:val="30"/>
         </w:rPr>
       </w:pPr>
-      <w:bookmarkStart w:id="10" w:name="_Toc68549338"/>
+      <w:bookmarkStart w:id="10" w:name="_Toc68619873"/>
       <w:r>
         <w:rPr>
           <w:rFonts w:ascii="Calibri" w:eastAsia="Arial Unicode MS" w:hAnsi="Calibri"/>
           <w:sz w:val="30"/>
           <w:szCs w:val="30"/>
         </w:rPr>
+        <w:lastRenderedPageBreak/>
         <w:t>Document Outline</w:t>
       </w:r>
       <w:bookmarkEnd w:id="10"/>
     </w:p>
     <w:p>
       <w:pPr>
-        <w:rPr>
-          <w:rFonts w:ascii="Calibri" w:hAnsi="Calibri"/>
-        </w:rPr>
-      </w:pPr>
-      <w:r>
-        <w:rPr>
-          <w:rFonts w:ascii="Calibri" w:hAnsi="Calibri"/>
+        <w:pStyle w:val="Body"/>
+        <w:rPr>
+          <w:rFonts w:eastAsia="Arial Unicode MS" w:cs="Times New Roman"/>
+          <w:color w:val="auto"/>
+          <w:sz w:val="24"/>
+          <w:szCs w:val="24"/>
+          <w:lang w:val="en-US" w:eastAsia="en-US"/>
+          <w14:textOutline w14:w="0" w14:cap="rnd" w14:cmpd="sng" w14:algn="ctr">
+            <w14:noFill/>
+            <w14:prstDash w14:val="solid"/>
+            <w14:bevel/>
+          </w14:textOutline>
+        </w:rPr>
+      </w:pPr>
+    </w:p>
+    <w:p>
+      <w:pPr>
+        <w:pStyle w:val="Body"/>
+        <w:rPr>
+          <w:rFonts w:eastAsia="Arial Unicode MS" w:cs="Times New Roman"/>
+          <w:color w:val="auto"/>
+          <w:sz w:val="24"/>
+          <w:szCs w:val="24"/>
+          <w:lang w:val="en-US" w:eastAsia="en-US"/>
+          <w14:textOutline w14:w="0" w14:cap="rnd" w14:cmpd="sng" w14:algn="ctr">
+            <w14:noFill/>
+            <w14:prstDash w14:val="solid"/>
+            <w14:bevel/>
+          </w14:textOutline>
+        </w:rPr>
+      </w:pPr>
+      <w:r>
+        <w:rPr>
+          <w:rFonts w:eastAsia="Arial Unicode MS" w:cs="Times New Roman"/>
+          <w:color w:val="auto"/>
+          <w:sz w:val="24"/>
+          <w:szCs w:val="24"/>
+          <w:lang w:val="en-US" w:eastAsia="en-US"/>
+          <w14:textOutline w14:w="0" w14:cap="rnd" w14:cmpd="sng" w14:algn="ctr">
+            <w14:noFill/>
+            <w14:prstDash w14:val="solid"/>
+            <w14:bevel/>
+          </w14:textOutline>
         </w:rPr>
         <w:t>Chapter 2 - Literature review</w:t>
       </w:r>
     </w:p>
     <w:p>
       <w:pPr>
-        <w:rPr>
-          <w:rFonts w:ascii="Calibri" w:hAnsi="Calibri"/>
-        </w:rPr>
-      </w:pPr>
-      <w:r>
-        <w:rPr>
-          <w:rFonts w:ascii="Calibri" w:hAnsi="Calibri"/>
+        <w:pStyle w:val="Body"/>
+        <w:rPr>
+          <w:rFonts w:eastAsia="Arial Unicode MS" w:cs="Times New Roman"/>
+          <w:color w:val="auto"/>
+          <w:sz w:val="24"/>
+          <w:szCs w:val="24"/>
+          <w:lang w:val="en-US" w:eastAsia="en-US"/>
+          <w14:textOutline w14:w="0" w14:cap="rnd" w14:cmpd="sng" w14:algn="ctr">
+            <w14:noFill/>
+            <w14:prstDash w14:val="solid"/>
+            <w14:bevel/>
+          </w14:textOutline>
+        </w:rPr>
+      </w:pPr>
+      <w:r>
+        <w:rPr>
+          <w:rFonts w:eastAsia="Arial Unicode MS" w:cs="Times New Roman"/>
+          <w:color w:val="auto"/>
+          <w:sz w:val="24"/>
+          <w:szCs w:val="24"/>
+          <w:lang w:val="en-US" w:eastAsia="en-US"/>
+          <w14:textOutline w14:w="0" w14:cap="rnd" w14:cmpd="sng" w14:algn="ctr">
+            <w14:noFill/>
+            <w14:prstDash w14:val="solid"/>
+            <w14:bevel/>
+          </w14:textOutline>
         </w:rPr>
         <w:t xml:space="preserve">Existing literature covering mental illness classification using machine learning is reviewed and discussed. The aim is to become </w:t>
       </w:r>
       <w:r>
         <w:rPr>
-          <w:rFonts w:ascii="Calibri" w:hAnsi="Calibri"/>
+          <w:rFonts w:eastAsia="Arial Unicode MS" w:cs="Times New Roman"/>
+          <w:color w:val="auto"/>
+          <w:sz w:val="24"/>
+          <w:szCs w:val="24"/>
+          <w:lang w:val="en-US" w:eastAsia="en-US"/>
+          <w14:textOutline w14:w="0" w14:cap="rnd" w14:cmpd="sng" w14:algn="ctr">
+            <w14:noFill/>
+            <w14:prstDash w14:val="solid"/>
+            <w14:bevel/>
+          </w14:textOutline>
         </w:rPr>
         <w:t>acquainted with</w:t>
       </w:r>
       <w:r>
         <w:rPr>
-          <w:rFonts w:ascii="Calibri" w:hAnsi="Calibri"/>
+          <w:rFonts w:eastAsia="Arial Unicode MS" w:cs="Times New Roman"/>
+          <w:color w:val="auto"/>
+          <w:sz w:val="24"/>
+          <w:szCs w:val="24"/>
+          <w:lang w:val="en-US" w:eastAsia="en-US"/>
+          <w14:textOutline w14:w="0" w14:cap="rnd" w14:cmpd="sng" w14:algn="ctr">
+            <w14:noFill/>
+            <w14:prstDash w14:val="solid"/>
+            <w14:bevel/>
+          </w14:textOutline>
         </w:rPr>
         <w:t xml:space="preserve"> current research and apply machine learning classification algorithms to processed fMRI and MRI images. Along with what led to this research. </w:t>
       </w:r>
     </w:p>
     <w:p>
       <w:pPr>
-        <w:rPr>
-          <w:rFonts w:ascii="Calibri" w:hAnsi="Calibri"/>
-        </w:rPr>
-      </w:pPr>
-    </w:p>
-    <w:p>
-      <w:pPr>
-        <w:rPr>
-          <w:rFonts w:ascii="Calibri" w:hAnsi="Calibri"/>
-        </w:rPr>
-      </w:pPr>
-      <w:r>
-        <w:rPr>
-          <w:rFonts w:ascii="Calibri" w:hAnsi="Calibri"/>
+        <w:pStyle w:val="Body"/>
+        <w:rPr>
+          <w:rFonts w:eastAsia="Arial Unicode MS" w:cs="Times New Roman"/>
+          <w:color w:val="auto"/>
+          <w:sz w:val="24"/>
+          <w:szCs w:val="24"/>
+          <w:lang w:val="en-US" w:eastAsia="en-US"/>
+          <w14:textOutline w14:w="0" w14:cap="rnd" w14:cmpd="sng" w14:algn="ctr">
+            <w14:noFill/>
+            <w14:prstDash w14:val="solid"/>
+            <w14:bevel/>
+          </w14:textOutline>
+        </w:rPr>
+      </w:pPr>
+    </w:p>
+    <w:p>
+      <w:pPr>
+        <w:pStyle w:val="Body"/>
+        <w:rPr>
+          <w:rFonts w:eastAsia="Arial Unicode MS" w:cs="Times New Roman"/>
+          <w:color w:val="auto"/>
+          <w:sz w:val="24"/>
+          <w:szCs w:val="24"/>
+          <w:lang w:val="en-US" w:eastAsia="en-US"/>
+          <w14:textOutline w14:w="0" w14:cap="rnd" w14:cmpd="sng" w14:algn="ctr">
+            <w14:noFill/>
+            <w14:prstDash w14:val="solid"/>
+            <w14:bevel/>
+          </w14:textOutline>
+        </w:rPr>
+      </w:pPr>
+      <w:r>
+        <w:rPr>
+          <w:rFonts w:eastAsia="Arial Unicode MS" w:cs="Times New Roman"/>
+          <w:color w:val="auto"/>
+          <w:sz w:val="24"/>
+          <w:szCs w:val="24"/>
+          <w:lang w:val="en-US" w:eastAsia="en-US"/>
+          <w14:textOutline w14:w="0" w14:cap="rnd" w14:cmpd="sng" w14:algn="ctr">
+            <w14:noFill/>
+            <w14:prstDash w14:val="solid"/>
+            <w14:bevel/>
+          </w14:textOutline>
         </w:rPr>
         <w:t xml:space="preserve">Chapter 3 - Design and methodology </w:t>
       </w:r>
     </w:p>
     <w:p>
       <w:pPr>
-        <w:rPr>
-          <w:rFonts w:ascii="Calibri" w:hAnsi="Calibri"/>
-        </w:rPr>
-      </w:pPr>
-      <w:r>
-        <w:rPr>
-          <w:rFonts w:ascii="Calibri" w:hAnsi="Calibri"/>
-        </w:rPr>
-        <w:lastRenderedPageBreak/>
-        <w:t xml:space="preserve">This chapter focusses on experiment design; covering data collection, preparation and the proposed solution. Evaluation is discussed in detail to describe how the experiment will be conducted and the methods employed to test the hypothesis. </w:t>
-      </w:r>
-    </w:p>
-    <w:p>
-      <w:pPr>
-        <w:rPr>
-          <w:rFonts w:ascii="Calibri" w:hAnsi="Calibri"/>
-        </w:rPr>
-      </w:pPr>
-    </w:p>
-    <w:p>
-      <w:pPr>
-        <w:rPr>
-          <w:rFonts w:ascii="Calibri" w:hAnsi="Calibri"/>
-        </w:rPr>
-      </w:pPr>
-      <w:r>
-        <w:rPr>
-          <w:rFonts w:ascii="Calibri" w:hAnsi="Calibri"/>
-        </w:rPr>
-        <w:t xml:space="preserve">Chapter 4 - Results, evaluation and discussion </w:t>
-      </w:r>
-    </w:p>
-    <w:p>
-      <w:pPr>
-        <w:rPr>
-          <w:rFonts w:ascii="Calibri" w:hAnsi="Calibri"/>
-        </w:rPr>
-      </w:pPr>
-      <w:r>
-        <w:rPr>
-          <w:rFonts w:ascii="Calibri" w:hAnsi="Calibri"/>
+        <w:pStyle w:val="Body"/>
+        <w:rPr>
+          <w:rFonts w:eastAsia="Arial Unicode MS" w:cs="Times New Roman"/>
+          <w:color w:val="auto"/>
+          <w:sz w:val="24"/>
+          <w:szCs w:val="24"/>
+          <w:lang w:val="en-US" w:eastAsia="en-US"/>
+          <w14:textOutline w14:w="0" w14:cap="rnd" w14:cmpd="sng" w14:algn="ctr">
+            <w14:noFill/>
+            <w14:prstDash w14:val="solid"/>
+            <w14:bevel/>
+          </w14:textOutline>
+        </w:rPr>
+      </w:pPr>
+      <w:r>
+        <w:rPr>
+          <w:rFonts w:eastAsia="Arial Unicode MS" w:cs="Times New Roman"/>
+          <w:color w:val="auto"/>
+          <w:sz w:val="24"/>
+          <w:szCs w:val="24"/>
+          <w:lang w:val="en-US" w:eastAsia="en-US"/>
+          <w14:textOutline w14:w="0" w14:cap="rnd" w14:cmpd="sng" w14:algn="ctr">
+            <w14:noFill/>
+            <w14:prstDash w14:val="solid"/>
+            <w14:bevel/>
+          </w14:textOutline>
+        </w:rPr>
+        <w:t xml:space="preserve">This chapter focusses on how the project is conducted, the dataset used, preparation and the proposed solution. Evaluation is discussed along with a description of how the project will be conducted providing methods employed to test the hypothesis. </w:t>
+      </w:r>
+    </w:p>
+    <w:p>
+      <w:pPr>
+        <w:pStyle w:val="Body"/>
+        <w:rPr>
+          <w:rFonts w:eastAsia="Arial Unicode MS" w:cs="Times New Roman"/>
+          <w:color w:val="auto"/>
+          <w:sz w:val="24"/>
+          <w:szCs w:val="24"/>
+          <w:lang w:val="en-US" w:eastAsia="en-US"/>
+          <w14:textOutline w14:w="0" w14:cap="rnd" w14:cmpd="sng" w14:algn="ctr">
+            <w14:noFill/>
+            <w14:prstDash w14:val="solid"/>
+            <w14:bevel/>
+          </w14:textOutline>
+        </w:rPr>
+      </w:pPr>
+    </w:p>
+    <w:p>
+      <w:pPr>
+        <w:pStyle w:val="Body"/>
+        <w:rPr>
+          <w:rFonts w:eastAsia="Arial Unicode MS" w:cs="Times New Roman"/>
+          <w:color w:val="auto"/>
+          <w:sz w:val="24"/>
+          <w:szCs w:val="24"/>
+          <w:lang w:val="en-US" w:eastAsia="en-US"/>
+          <w14:textOutline w14:w="0" w14:cap="rnd" w14:cmpd="sng" w14:algn="ctr">
+            <w14:noFill/>
+            <w14:prstDash w14:val="solid"/>
+            <w14:bevel/>
+          </w14:textOutline>
+        </w:rPr>
+      </w:pPr>
+      <w:r>
+        <w:rPr>
+          <w:rFonts w:eastAsia="Arial Unicode MS" w:cs="Times New Roman"/>
+          <w:color w:val="auto"/>
+          <w:sz w:val="24"/>
+          <w:szCs w:val="24"/>
+          <w:lang w:val="en-US" w:eastAsia="en-US"/>
+          <w14:textOutline w14:w="0" w14:cap="rnd" w14:cmpd="sng" w14:algn="ctr">
+            <w14:noFill/>
+            <w14:prstDash w14:val="solid"/>
+            <w14:bevel/>
+          </w14:textOutline>
+        </w:rPr>
+        <w:t xml:space="preserve">Chapter 4 - Results and evaluation </w:t>
+      </w:r>
+    </w:p>
+    <w:p>
+      <w:pPr>
+        <w:pStyle w:val="Body"/>
+        <w:rPr>
+          <w:rFonts w:eastAsia="Arial Unicode MS" w:cs="Times New Roman"/>
+          <w:color w:val="auto"/>
+          <w:sz w:val="24"/>
+          <w:szCs w:val="24"/>
+          <w:lang w:val="en-US" w:eastAsia="en-US"/>
+          <w14:textOutline w14:w="0" w14:cap="rnd" w14:cmpd="sng" w14:algn="ctr">
+            <w14:noFill/>
+            <w14:prstDash w14:val="solid"/>
+            <w14:bevel/>
+          </w14:textOutline>
+        </w:rPr>
+      </w:pPr>
+      <w:r>
+        <w:rPr>
+          <w:rFonts w:eastAsia="Arial Unicode MS" w:cs="Times New Roman"/>
+          <w:color w:val="auto"/>
+          <w:sz w:val="24"/>
+          <w:szCs w:val="24"/>
+          <w:lang w:val="en-US" w:eastAsia="en-US"/>
+          <w14:textOutline w14:w="0" w14:cap="rnd" w14:cmpd="sng" w14:algn="ctr">
+            <w14:noFill/>
+            <w14:prstDash w14:val="solid"/>
+            <w14:bevel/>
+          </w14:textOutline>
         </w:rPr>
         <w:t xml:space="preserve">This chapter focusses on </w:t>
       </w:r>
       <w:r>
         <w:rPr>
-          <w:rFonts w:ascii="Calibri" w:hAnsi="Calibri"/>
+          <w:rFonts w:eastAsia="Arial Unicode MS" w:cs="Times New Roman"/>
+          <w:color w:val="auto"/>
+          <w:sz w:val="24"/>
+          <w:szCs w:val="24"/>
+          <w:lang w:val="en-US" w:eastAsia="en-US"/>
+          <w14:textOutline w14:w="0" w14:cap="rnd" w14:cmpd="sng" w14:algn="ctr">
+            <w14:noFill/>
+            <w14:prstDash w14:val="solid"/>
+            <w14:bevel/>
+          </w14:textOutline>
         </w:rPr>
         <w:t>summarizing</w:t>
       </w:r>
       <w:r>
         <w:rPr>
-          <w:rFonts w:ascii="Calibri" w:hAnsi="Calibri"/>
-        </w:rPr>
-        <w:t xml:space="preserve"> the results of the experiment in a clear and concise manner to evaluate the proposed method with respect to each of the baseline methods. In addition, the strengths and limitations of the proposed solution are discussed to highlight any areas for improvement. </w:t>
-      </w:r>
-    </w:p>
-    <w:p>
-      <w:pPr>
-        <w:rPr>
-          <w:rFonts w:ascii="Calibri" w:hAnsi="Calibri"/>
-        </w:rPr>
-      </w:pPr>
-    </w:p>
-    <w:p>
-      <w:pPr>
-        <w:rPr>
-          <w:rFonts w:ascii="Calibri" w:hAnsi="Calibri"/>
-        </w:rPr>
-      </w:pPr>
-      <w:r>
-        <w:rPr>
-          <w:rFonts w:ascii="Calibri" w:hAnsi="Calibri"/>
+          <w:rFonts w:eastAsia="Arial Unicode MS" w:cs="Times New Roman"/>
+          <w:color w:val="auto"/>
+          <w:sz w:val="24"/>
+          <w:szCs w:val="24"/>
+          <w:lang w:val="en-US" w:eastAsia="en-US"/>
+          <w14:textOutline w14:w="0" w14:cap="rnd" w14:cmpd="sng" w14:algn="ctr">
+            <w14:noFill/>
+            <w14:prstDash w14:val="solid"/>
+            <w14:bevel/>
+          </w14:textOutline>
+        </w:rPr>
+        <w:t xml:space="preserve"> results of the experiment and evaluate the proposed method. The chapter concludes with a discussion on strengths and limitations of the proposed solution highlighting potential improvements. </w:t>
+      </w:r>
+    </w:p>
+    <w:p>
+      <w:pPr>
+        <w:pStyle w:val="Body"/>
+        <w:rPr>
+          <w:rFonts w:eastAsia="Arial Unicode MS" w:cs="Times New Roman"/>
+          <w:color w:val="auto"/>
+          <w:sz w:val="24"/>
+          <w:szCs w:val="24"/>
+          <w:lang w:val="en-US" w:eastAsia="en-US"/>
+          <w14:textOutline w14:w="0" w14:cap="rnd" w14:cmpd="sng" w14:algn="ctr">
+            <w14:noFill/>
+            <w14:prstDash w14:val="solid"/>
+            <w14:bevel/>
+          </w14:textOutline>
+        </w:rPr>
+      </w:pPr>
+    </w:p>
+    <w:p>
+      <w:pPr>
+        <w:pStyle w:val="Body"/>
+        <w:rPr>
+          <w:rFonts w:eastAsia="Arial Unicode MS" w:cs="Times New Roman"/>
+          <w:color w:val="auto"/>
+          <w:sz w:val="24"/>
+          <w:szCs w:val="24"/>
+          <w:lang w:val="en-US" w:eastAsia="en-US"/>
+          <w14:textOutline w14:w="0" w14:cap="rnd" w14:cmpd="sng" w14:algn="ctr">
+            <w14:noFill/>
+            <w14:prstDash w14:val="solid"/>
+            <w14:bevel/>
+          </w14:textOutline>
+        </w:rPr>
+      </w:pPr>
+      <w:r>
+        <w:rPr>
+          <w:rFonts w:eastAsia="Arial Unicode MS" w:cs="Times New Roman"/>
+          <w:color w:val="auto"/>
+          <w:sz w:val="24"/>
+          <w:szCs w:val="24"/>
+          <w:lang w:val="en-US" w:eastAsia="en-US"/>
+          <w14:textOutline w14:w="0" w14:cap="rnd" w14:cmpd="sng" w14:algn="ctr">
+            <w14:noFill/>
+            <w14:prstDash w14:val="solid"/>
+            <w14:bevel/>
+          </w14:textOutline>
         </w:rPr>
         <w:t xml:space="preserve">Chapter 5 - Conclusion </w:t>
-      </w:r>
-    </w:p>
-    <w:p>
-      <w:pPr>
-        <w:rPr>
-          <w:rFonts w:ascii="Calibri" w:hAnsi="Calibri"/>
-        </w:rPr>
-      </w:pPr>
-      <w:r>
-        <w:rPr>
-          <w:rFonts w:ascii="Calibri" w:hAnsi="Calibri"/>
-        </w:rPr>
-        <w:t xml:space="preserve">In this final chapter, the research is </w:t>
-      </w:r>
-      <w:r>
-        <w:rPr>
-          <w:rFonts w:ascii="Calibri" w:hAnsi="Calibri"/>
-        </w:rPr>
-        <w:t>summarized</w:t>
-      </w:r>
-      <w:r>
-        <w:rPr>
-          <w:rFonts w:ascii="Calibri" w:hAnsi="Calibri"/>
-        </w:rPr>
-        <w:t>; presenting key findings, conclusions and areas for future research.</w:t>
       </w:r>
     </w:p>
     <w:p>
@@ -4974,6 +5153,21 @@
           </w14:textOutline>
         </w:rPr>
       </w:pPr>
+      <w:r>
+        <w:rPr>
+          <w:rFonts w:eastAsia="Arial Unicode MS" w:cs="Times New Roman"/>
+          <w:color w:val="auto"/>
+          <w:sz w:val="24"/>
+          <w:szCs w:val="24"/>
+          <w:lang w:val="en-US" w:eastAsia="en-US"/>
+          <w14:textOutline w14:w="0" w14:cap="rnd" w14:cmpd="sng" w14:algn="ctr">
+            <w14:noFill/>
+            <w14:prstDash w14:val="solid"/>
+            <w14:bevel/>
+          </w14:textOutline>
+        </w:rPr>
+        <w:t>A summary of key findings, conclusions and areas for future research.</w:t>
+      </w:r>
     </w:p>
     <w:p>
       <w:pPr>
@@ -5187,96 +5381,6 @@
     </w:p>
     <w:p>
       <w:pPr>
-        <w:pStyle w:val="Body"/>
-        <w:rPr>
-          <w:rFonts w:ascii="Times New Roman" w:eastAsia="Arial Unicode MS" w:hAnsi="Times New Roman" w:cs="Times New Roman"/>
-          <w:sz w:val="23"/>
-          <w:szCs w:val="23"/>
-          <w14:textOutline w14:w="0" w14:cap="rnd" w14:cmpd="sng" w14:algn="ctr">
-            <w14:noFill/>
-            <w14:prstDash w14:val="solid"/>
-            <w14:bevel/>
-          </w14:textOutline>
-        </w:rPr>
-      </w:pPr>
-    </w:p>
-    <w:p>
-      <w:pPr>
-        <w:pStyle w:val="Body"/>
-        <w:rPr>
-          <w:rFonts w:ascii="Times New Roman" w:eastAsia="Arial Unicode MS" w:hAnsi="Times New Roman" w:cs="Times New Roman"/>
-          <w:sz w:val="23"/>
-          <w:szCs w:val="23"/>
-          <w14:textOutline w14:w="0" w14:cap="rnd" w14:cmpd="sng" w14:algn="ctr">
-            <w14:noFill/>
-            <w14:prstDash w14:val="solid"/>
-            <w14:bevel/>
-          </w14:textOutline>
-        </w:rPr>
-      </w:pPr>
-    </w:p>
-    <w:p>
-      <w:pPr>
-        <w:pStyle w:val="Body"/>
-        <w:rPr>
-          <w:rFonts w:ascii="Times New Roman" w:eastAsia="Arial Unicode MS" w:hAnsi="Times New Roman" w:cs="Times New Roman"/>
-          <w:sz w:val="23"/>
-          <w:szCs w:val="23"/>
-          <w14:textOutline w14:w="0" w14:cap="rnd" w14:cmpd="sng" w14:algn="ctr">
-            <w14:noFill/>
-            <w14:prstDash w14:val="solid"/>
-            <w14:bevel/>
-          </w14:textOutline>
-        </w:rPr>
-      </w:pPr>
-    </w:p>
-    <w:p>
-      <w:pPr>
-        <w:pStyle w:val="Body"/>
-        <w:rPr>
-          <w:rFonts w:ascii="Times New Roman" w:eastAsia="Arial Unicode MS" w:hAnsi="Times New Roman" w:cs="Times New Roman"/>
-          <w:sz w:val="23"/>
-          <w:szCs w:val="23"/>
-          <w14:textOutline w14:w="0" w14:cap="rnd" w14:cmpd="sng" w14:algn="ctr">
-            <w14:noFill/>
-            <w14:prstDash w14:val="solid"/>
-            <w14:bevel/>
-          </w14:textOutline>
-        </w:rPr>
-      </w:pPr>
-    </w:p>
-    <w:p>
-      <w:pPr>
-        <w:pStyle w:val="Body"/>
-        <w:rPr>
-          <w:rFonts w:ascii="Times New Roman" w:eastAsia="Arial Unicode MS" w:hAnsi="Times New Roman" w:cs="Times New Roman"/>
-          <w:sz w:val="23"/>
-          <w:szCs w:val="23"/>
-          <w14:textOutline w14:w="0" w14:cap="rnd" w14:cmpd="sng" w14:algn="ctr">
-            <w14:noFill/>
-            <w14:prstDash w14:val="solid"/>
-            <w14:bevel/>
-          </w14:textOutline>
-        </w:rPr>
-      </w:pPr>
-    </w:p>
-    <w:p>
-      <w:pPr>
-        <w:pStyle w:val="Body"/>
-        <w:rPr>
-          <w:rFonts w:ascii="Times New Roman" w:eastAsia="Arial Unicode MS" w:hAnsi="Times New Roman" w:cs="Times New Roman"/>
-          <w:sz w:val="23"/>
-          <w:szCs w:val="23"/>
-          <w14:textOutline w14:w="0" w14:cap="rnd" w14:cmpd="sng" w14:algn="ctr">
-            <w14:noFill/>
-            <w14:prstDash w14:val="solid"/>
-            <w14:bevel/>
-          </w14:textOutline>
-        </w:rPr>
-      </w:pPr>
-    </w:p>
-    <w:p>
-      <w:pPr>
         <w:pStyle w:val="Heading1"/>
         <w:jc w:val="center"/>
         <w:rPr>
@@ -5285,14 +5389,13 @@
           <w:szCs w:val="40"/>
         </w:rPr>
       </w:pPr>
-      <w:bookmarkStart w:id="11" w:name="_Toc68549339"/>
+      <w:bookmarkStart w:id="11" w:name="_Toc68619874"/>
       <w:r>
         <w:rPr>
           <w:rFonts w:ascii="Calibri" w:eastAsia="Arial Unicode MS" w:hAnsi="Calibri"/>
           <w:sz w:val="40"/>
           <w:szCs w:val="40"/>
         </w:rPr>
-        <w:lastRenderedPageBreak/>
         <w:t>LITERATURE REVIEW</w:t>
       </w:r>
       <w:bookmarkEnd w:id="11"/>
@@ -5331,7 +5434,7 @@
           <w:szCs w:val="30"/>
         </w:rPr>
       </w:pPr>
-      <w:bookmarkStart w:id="12" w:name="_Toc68549340"/>
+      <w:bookmarkStart w:id="12" w:name="_Toc68619875"/>
       <w:r>
         <w:rPr>
           <w:rFonts w:ascii="Calibri" w:eastAsia="Arial Unicode MS" w:hAnsi="Calibri"/>
@@ -5651,7 +5754,7 @@
           <w:szCs w:val="30"/>
         </w:rPr>
       </w:pPr>
-      <w:bookmarkStart w:id="13" w:name="_Toc68549341"/>
+      <w:bookmarkStart w:id="13" w:name="_Toc68619876"/>
       <w:r>
         <w:rPr>
           <w:rFonts w:ascii="Calibri" w:eastAsia="Arial Unicode MS" w:hAnsi="Calibri"/>
@@ -5963,7 +6066,7 @@
           <w:szCs w:val="30"/>
         </w:rPr>
       </w:pPr>
-      <w:bookmarkStart w:id="14" w:name="_Toc68549342"/>
+      <w:bookmarkStart w:id="14" w:name="_Toc68619877"/>
       <w:r>
         <w:rPr>
           <w:rFonts w:ascii="Calibri" w:eastAsia="Arial Unicode MS" w:hAnsi="Calibri"/>
@@ -6275,7 +6378,7 @@
           <w:szCs w:val="30"/>
         </w:rPr>
       </w:pPr>
-      <w:bookmarkStart w:id="15" w:name="_Toc68549343"/>
+      <w:bookmarkStart w:id="15" w:name="_Toc68619878"/>
       <w:r>
         <w:rPr>
           <w:rFonts w:ascii="Calibri" w:eastAsia="Arial Unicode MS" w:hAnsi="Calibri"/>
@@ -6664,193 +6767,6 @@
       <w:pPr>
         <w:pStyle w:val="Body"/>
         <w:rPr>
-          <w:rFonts w:ascii="Times New Roman" w:eastAsia="Arial Unicode MS" w:hAnsi="Times New Roman" w:cs="Times New Roman"/>
-          <w:i/>
-          <w:iCs/>
-          <w:sz w:val="23"/>
-          <w:szCs w:val="23"/>
-          <w14:textOutline w14:w="0" w14:cap="rnd" w14:cmpd="sng" w14:algn="ctr">
-            <w14:noFill/>
-            <w14:prstDash w14:val="solid"/>
-            <w14:bevel/>
-          </w14:textOutline>
-        </w:rPr>
-      </w:pPr>
-    </w:p>
-    <w:p>
-      <w:pPr>
-        <w:pStyle w:val="Body"/>
-        <w:rPr>
-          <w:rFonts w:ascii="Times New Roman" w:eastAsia="Arial Unicode MS" w:hAnsi="Times New Roman" w:cs="Times New Roman"/>
-          <w:i/>
-          <w:iCs/>
-          <w:sz w:val="23"/>
-          <w:szCs w:val="23"/>
-          <w14:textOutline w14:w="0" w14:cap="rnd" w14:cmpd="sng" w14:algn="ctr">
-            <w14:noFill/>
-            <w14:prstDash w14:val="solid"/>
-            <w14:bevel/>
-          </w14:textOutline>
-        </w:rPr>
-      </w:pPr>
-    </w:p>
-    <w:p>
-      <w:pPr>
-        <w:pStyle w:val="Body"/>
-        <w:rPr>
-          <w:rFonts w:ascii="Times New Roman" w:eastAsia="Arial Unicode MS" w:hAnsi="Times New Roman" w:cs="Times New Roman"/>
-          <w:i/>
-          <w:iCs/>
-          <w:sz w:val="23"/>
-          <w:szCs w:val="23"/>
-          <w14:textOutline w14:w="0" w14:cap="rnd" w14:cmpd="sng" w14:algn="ctr">
-            <w14:noFill/>
-            <w14:prstDash w14:val="solid"/>
-            <w14:bevel/>
-          </w14:textOutline>
-        </w:rPr>
-      </w:pPr>
-    </w:p>
-    <w:p>
-      <w:pPr>
-        <w:pStyle w:val="Body"/>
-        <w:rPr>
-          <w:rFonts w:ascii="Times New Roman" w:eastAsia="Arial Unicode MS" w:hAnsi="Times New Roman" w:cs="Times New Roman"/>
-          <w:i/>
-          <w:iCs/>
-          <w:sz w:val="23"/>
-          <w:szCs w:val="23"/>
-          <w14:textOutline w14:w="0" w14:cap="rnd" w14:cmpd="sng" w14:algn="ctr">
-            <w14:noFill/>
-            <w14:prstDash w14:val="solid"/>
-            <w14:bevel/>
-          </w14:textOutline>
-        </w:rPr>
-      </w:pPr>
-    </w:p>
-    <w:p>
-      <w:pPr>
-        <w:pStyle w:val="Body"/>
-        <w:rPr>
-          <w:rFonts w:ascii="Times New Roman" w:eastAsia="Arial Unicode MS" w:hAnsi="Times New Roman" w:cs="Times New Roman"/>
-          <w:i/>
-          <w:iCs/>
-          <w:sz w:val="23"/>
-          <w:szCs w:val="23"/>
-          <w14:textOutline w14:w="0" w14:cap="rnd" w14:cmpd="sng" w14:algn="ctr">
-            <w14:noFill/>
-            <w14:prstDash w14:val="solid"/>
-            <w14:bevel/>
-          </w14:textOutline>
-        </w:rPr>
-      </w:pPr>
-    </w:p>
-    <w:p>
-      <w:pPr>
-        <w:pStyle w:val="Body"/>
-        <w:rPr>
-          <w:rFonts w:ascii="Times New Roman" w:eastAsia="Arial Unicode MS" w:hAnsi="Times New Roman" w:cs="Times New Roman"/>
-          <w:i/>
-          <w:iCs/>
-          <w:sz w:val="23"/>
-          <w:szCs w:val="23"/>
-          <w14:textOutline w14:w="0" w14:cap="rnd" w14:cmpd="sng" w14:algn="ctr">
-            <w14:noFill/>
-            <w14:prstDash w14:val="solid"/>
-            <w14:bevel/>
-          </w14:textOutline>
-        </w:rPr>
-      </w:pPr>
-    </w:p>
-    <w:p>
-      <w:pPr>
-        <w:pStyle w:val="Body"/>
-        <w:rPr>
-          <w:rFonts w:ascii="Times New Roman" w:eastAsia="Arial Unicode MS" w:hAnsi="Times New Roman" w:cs="Times New Roman"/>
-          <w:i/>
-          <w:iCs/>
-          <w:sz w:val="23"/>
-          <w:szCs w:val="23"/>
-          <w14:textOutline w14:w="0" w14:cap="rnd" w14:cmpd="sng" w14:algn="ctr">
-            <w14:noFill/>
-            <w14:prstDash w14:val="solid"/>
-            <w14:bevel/>
-          </w14:textOutline>
-        </w:rPr>
-      </w:pPr>
-    </w:p>
-    <w:p>
-      <w:pPr>
-        <w:pStyle w:val="Body"/>
-        <w:rPr>
-          <w:rFonts w:ascii="Times New Roman" w:eastAsia="Arial Unicode MS" w:hAnsi="Times New Roman" w:cs="Times New Roman"/>
-          <w:i/>
-          <w:iCs/>
-          <w:sz w:val="23"/>
-          <w:szCs w:val="23"/>
-          <w14:textOutline w14:w="0" w14:cap="rnd" w14:cmpd="sng" w14:algn="ctr">
-            <w14:noFill/>
-            <w14:prstDash w14:val="solid"/>
-            <w14:bevel/>
-          </w14:textOutline>
-        </w:rPr>
-      </w:pPr>
-    </w:p>
-    <w:p>
-      <w:pPr>
-        <w:pStyle w:val="Body"/>
-        <w:rPr>
-          <w:rFonts w:ascii="Times New Roman" w:eastAsia="Arial Unicode MS" w:hAnsi="Times New Roman" w:cs="Times New Roman"/>
-          <w:i/>
-          <w:iCs/>
-          <w:sz w:val="23"/>
-          <w:szCs w:val="23"/>
-          <w14:textOutline w14:w="0" w14:cap="rnd" w14:cmpd="sng" w14:algn="ctr">
-            <w14:noFill/>
-            <w14:prstDash w14:val="solid"/>
-            <w14:bevel/>
-          </w14:textOutline>
-        </w:rPr>
-      </w:pPr>
-    </w:p>
-    <w:p>
-      <w:pPr>
-        <w:pStyle w:val="Body"/>
-        <w:rPr>
-          <w:rFonts w:ascii="Times New Roman" w:eastAsia="Arial Unicode MS" w:hAnsi="Times New Roman" w:cs="Times New Roman"/>
-          <w:i/>
-          <w:iCs/>
-          <w:sz w:val="23"/>
-          <w:szCs w:val="23"/>
-          <w14:textOutline w14:w="0" w14:cap="rnd" w14:cmpd="sng" w14:algn="ctr">
-            <w14:noFill/>
-            <w14:prstDash w14:val="solid"/>
-            <w14:bevel/>
-          </w14:textOutline>
-        </w:rPr>
-      </w:pPr>
-    </w:p>
-    <w:p>
-      <w:pPr>
-        <w:pStyle w:val="Body"/>
-        <w:rPr>
-          <w:rFonts w:ascii="Times New Roman" w:eastAsia="Arial Unicode MS" w:hAnsi="Times New Roman" w:cs="Times New Roman"/>
-          <w:i/>
-          <w:iCs/>
-          <w:sz w:val="23"/>
-          <w:szCs w:val="23"/>
-          <w14:textOutline w14:w="0" w14:cap="rnd" w14:cmpd="sng" w14:algn="ctr">
-            <w14:noFill/>
-            <w14:prstDash w14:val="solid"/>
-            <w14:bevel/>
-          </w14:textOutline>
-        </w:rPr>
-      </w:pPr>
-    </w:p>
-    <w:p>
-      <w:pPr>
-        <w:pStyle w:val="Body"/>
-        <w:rPr>
           <w:rFonts w:eastAsia="Arial Unicode MS" w:cs="Arial"/>
           <w:b/>
           <w:bCs/>
@@ -6866,23 +6782,8 @@
           <w:u w:val="single"/>
           <w:lang w:val="it-IT"/>
         </w:rPr>
+        <w:lastRenderedPageBreak/>
         <w:t xml:space="preserve">Footnote </w:t>
-      </w:r>
-    </w:p>
-    <w:p>
-      <w:pPr>
-        <w:pStyle w:val="Body"/>
-        <w:rPr>
-          <w:rFonts w:eastAsia="Arial Unicode MS" w:cs="Arial"/>
-          <w:lang w:val="it-IT"/>
-        </w:rPr>
-      </w:pPr>
-      <w:r>
-        <w:rPr>
-          <w:rFonts w:eastAsia="Arial Unicode MS" w:cs="Arial"/>
-          <w:lang w:val="it-IT"/>
-        </w:rPr>
-        <w:t xml:space="preserve">Introduction section </w:t>
       </w:r>
     </w:p>
     <w:p>
@@ -6986,7 +6887,7 @@
         </w:rPr>
       </w:pPr>
     </w:p>
-    <w:bookmarkStart w:id="16" w:name="_Toc68549344" w:displacedByCustomXml="next"/>
+    <w:bookmarkStart w:id="16" w:name="_Toc68619879" w:displacedByCustomXml="next"/>
     <w:sdt>
       <w:sdtPr>
         <w:rPr>
@@ -7181,7 +7082,6 @@
                 <w:rPr>
                   <w:noProof/>
                 </w:rPr>
-                <w:lastRenderedPageBreak/>
                 <w:t xml:space="preserve">Paul A. Tiffin, L. W. (2018). Rise of the machines? Machine learning approaches and mental health: opportunities and challenges. </w:t>
               </w:r>
               <w:r>

</xml_diff>

<commit_message>
done work for part 1 of assign 3
</commit_message>
<xml_diff>
--- a/assignments/research&literature/assign_3/Maks_Drzezdzon_C15311966_assign_3.docx
+++ b/assignments/research&literature/assign_3/Maks_Drzezdzon_C15311966_assign_3.docx
@@ -761,7 +761,7 @@
           <w:lang w:val="en-GB" w:eastAsia="en-GB"/>
         </w:rPr>
       </w:pPr>
-      <w:bookmarkStart w:id="0" w:name="_Toc68619863"/>
+      <w:bookmarkStart w:id="0" w:name="_Toc68720329"/>
       <w:r>
         <w:rPr>
           <w:rFonts w:ascii="Calibri" w:hAnsi="Calibri" w:cs="Calibri"/>
@@ -1384,6 +1384,42 @@
         </w:rPr>
         <w:t xml:space="preserve">Signed: </w:t>
       </w:r>
+      <w:r>
+        <w:rPr>
+          <w:rFonts w:ascii="Calibri" w:hAnsi="Calibri"/>
+          <w:b/>
+          <w:bCs/>
+          <w:color w:val="000000"/>
+          <w:sz w:val="23"/>
+          <w:szCs w:val="23"/>
+          <w:lang w:val="en-GB" w:eastAsia="en-GB"/>
+        </w:rPr>
+        <w:t>Maksymilian Drze</w:t>
+      </w:r>
+      <w:r>
+        <w:rPr>
+          <w:rFonts w:ascii="Calibri" w:hAnsi="Calibri"/>
+          <w:b/>
+          <w:bCs/>
+          <w:color w:val="000000"/>
+          <w:sz w:val="23"/>
+          <w:szCs w:val="23"/>
+          <w:lang w:val="en-GB" w:eastAsia="en-GB"/>
+        </w:rPr>
+        <w:t>z</w:t>
+      </w:r>
+      <w:r>
+        <w:rPr>
+          <w:rFonts w:ascii="Calibri" w:hAnsi="Calibri"/>
+          <w:b/>
+          <w:bCs/>
+          <w:color w:val="000000"/>
+          <w:sz w:val="23"/>
+          <w:szCs w:val="23"/>
+          <w:lang w:val="en-GB" w:eastAsia="en-GB"/>
+        </w:rPr>
+        <w:t>dzon</w:t>
+      </w:r>
     </w:p>
     <w:p>
       <w:pPr>
@@ -1464,7 +1500,7 @@
           <w:szCs w:val="40"/>
         </w:rPr>
       </w:pPr>
-      <w:bookmarkStart w:id="1" w:name="_Toc68619864"/>
+      <w:bookmarkStart w:id="1" w:name="_Toc68720330"/>
       <w:r>
         <w:rPr>
           <w:rFonts w:ascii="Calibri" w:hAnsi="Calibri"/>
@@ -1701,12 +1737,6 @@
           <w:rFonts w:ascii="Calibri" w:hAnsi="Calibri"/>
         </w:rPr>
       </w:pPr>
-      <w:r>
-        <w:rPr>
-          <w:rFonts w:ascii="Calibri" w:hAnsi="Calibri"/>
-        </w:rPr>
-        <w:t>Key Results</w:t>
-      </w:r>
     </w:p>
     <w:p>
       <w:pPr>
@@ -1723,20 +1753,6 @@
           <w:rFonts w:ascii="Calibri" w:hAnsi="Calibri"/>
         </w:rPr>
       </w:pPr>
-      <w:r>
-        <w:rPr>
-          <w:rFonts w:ascii="Calibri" w:hAnsi="Calibri"/>
-        </w:rPr>
-        <w:t>Conclusion</w:t>
-      </w:r>
-    </w:p>
-    <w:p>
-      <w:pPr>
-        <w:pStyle w:val="BodyText1"/>
-        <w:rPr>
-          <w:rFonts w:ascii="Calibri" w:hAnsi="Calibri"/>
-        </w:rPr>
-      </w:pPr>
     </w:p>
     <w:p>
       <w:pPr>
@@ -1803,7 +1819,19 @@
         <w:rPr>
           <w:rFonts w:ascii="Calibri" w:hAnsi="Calibri"/>
         </w:rPr>
-        <w:t xml:space="preserve">, Schizophrenia </w:t>
+        <w:t>, Schizophrenia</w:t>
+      </w:r>
+      <w:r>
+        <w:rPr>
+          <w:rFonts w:ascii="Calibri" w:hAnsi="Calibri"/>
+        </w:rPr>
+        <w:t xml:space="preserve">, Precision Psychiatry </w:t>
+      </w:r>
+      <w:r>
+        <w:rPr>
+          <w:rFonts w:ascii="Calibri" w:hAnsi="Calibri"/>
+        </w:rPr>
+        <w:t xml:space="preserve"> </w:t>
       </w:r>
     </w:p>
     <w:p>
@@ -1956,7 +1984,7 @@
           <w:szCs w:val="40"/>
         </w:rPr>
       </w:pPr>
-      <w:bookmarkStart w:id="2" w:name="_Toc68619865"/>
+      <w:bookmarkStart w:id="2" w:name="_Toc68720331"/>
       <w:r>
         <w:rPr>
           <w:rFonts w:ascii="Calibri" w:hAnsi="Calibri"/>
@@ -2261,7 +2289,7 @@
           <w:lang w:val="it-IT"/>
         </w:rPr>
       </w:pPr>
-      <w:bookmarkStart w:id="3" w:name="_Toc68619866"/>
+      <w:bookmarkStart w:id="3" w:name="_Toc68720332"/>
       <w:r>
         <w:rPr>
           <w:rFonts w:ascii="Calibri" w:eastAsia="Arial Unicode MS" w:hAnsi="Calibri"/>
@@ -2270,7 +2298,16 @@
           <w:lang w:val="it-IT"/>
         </w:rPr>
         <w:lastRenderedPageBreak/>
-        <w:t>TABLE OF FIGURES</w:t>
+        <w:t>LIST</w:t>
+      </w:r>
+      <w:r>
+        <w:rPr>
+          <w:rFonts w:ascii="Calibri" w:eastAsia="Arial Unicode MS" w:hAnsi="Calibri"/>
+          <w:sz w:val="40"/>
+          <w:szCs w:val="40"/>
+          <w:lang w:val="it-IT"/>
+        </w:rPr>
+        <w:t xml:space="preserve"> OF FIGURES</w:t>
       </w:r>
       <w:bookmarkEnd w:id="3"/>
     </w:p>
@@ -2282,6 +2319,271 @@
           <w:lang w:val="it-IT"/>
         </w:rPr>
       </w:pPr>
+    </w:p>
+    <w:p>
+      <w:pPr>
+        <w:pStyle w:val="Body"/>
+        <w:rPr>
+          <w:rFonts w:eastAsia="Arial Unicode MS" w:cs="Arial"/>
+          <w:lang w:val="it-IT"/>
+        </w:rPr>
+      </w:pPr>
+    </w:p>
+    <w:p>
+      <w:pPr>
+        <w:pStyle w:val="Body"/>
+        <w:rPr>
+          <w:rFonts w:eastAsia="Arial Unicode MS" w:cs="Arial"/>
+          <w:lang w:val="it-IT"/>
+        </w:rPr>
+      </w:pPr>
+    </w:p>
+    <w:p>
+      <w:pPr>
+        <w:pStyle w:val="Body"/>
+        <w:rPr>
+          <w:rFonts w:eastAsia="Arial Unicode MS" w:cs="Arial"/>
+          <w:lang w:val="it-IT"/>
+        </w:rPr>
+      </w:pPr>
+    </w:p>
+    <w:p>
+      <w:pPr>
+        <w:pStyle w:val="Body"/>
+        <w:rPr>
+          <w:rFonts w:eastAsia="Arial Unicode MS" w:cs="Arial"/>
+          <w:lang w:val="it-IT"/>
+        </w:rPr>
+      </w:pPr>
+    </w:p>
+    <w:p>
+      <w:pPr>
+        <w:pStyle w:val="Body"/>
+        <w:rPr>
+          <w:rFonts w:eastAsia="Arial Unicode MS" w:cs="Arial"/>
+          <w:lang w:val="it-IT"/>
+        </w:rPr>
+      </w:pPr>
+    </w:p>
+    <w:p>
+      <w:pPr>
+        <w:pStyle w:val="Body"/>
+        <w:rPr>
+          <w:rFonts w:eastAsia="Arial Unicode MS" w:cs="Arial"/>
+          <w:lang w:val="it-IT"/>
+        </w:rPr>
+      </w:pPr>
+    </w:p>
+    <w:p>
+      <w:pPr>
+        <w:pStyle w:val="Body"/>
+        <w:rPr>
+          <w:rFonts w:eastAsia="Arial Unicode MS" w:cs="Arial"/>
+          <w:lang w:val="it-IT"/>
+        </w:rPr>
+      </w:pPr>
+    </w:p>
+    <w:p>
+      <w:pPr>
+        <w:pStyle w:val="Body"/>
+        <w:rPr>
+          <w:rFonts w:eastAsia="Arial Unicode MS" w:cs="Arial"/>
+          <w:lang w:val="it-IT"/>
+        </w:rPr>
+      </w:pPr>
+    </w:p>
+    <w:p>
+      <w:pPr>
+        <w:pStyle w:val="Body"/>
+        <w:rPr>
+          <w:rFonts w:eastAsia="Arial Unicode MS" w:cs="Arial"/>
+          <w:lang w:val="it-IT"/>
+        </w:rPr>
+      </w:pPr>
+    </w:p>
+    <w:p>
+      <w:pPr>
+        <w:pStyle w:val="Body"/>
+        <w:rPr>
+          <w:rFonts w:eastAsia="Arial Unicode MS" w:cs="Arial"/>
+          <w:lang w:val="it-IT"/>
+        </w:rPr>
+      </w:pPr>
+    </w:p>
+    <w:p>
+      <w:pPr>
+        <w:pStyle w:val="Body"/>
+        <w:rPr>
+          <w:rFonts w:eastAsia="Arial Unicode MS" w:cs="Arial"/>
+          <w:lang w:val="it-IT"/>
+        </w:rPr>
+      </w:pPr>
+    </w:p>
+    <w:p>
+      <w:pPr>
+        <w:pStyle w:val="Body"/>
+        <w:rPr>
+          <w:rFonts w:eastAsia="Arial Unicode MS" w:cs="Arial"/>
+          <w:lang w:val="it-IT"/>
+        </w:rPr>
+      </w:pPr>
+    </w:p>
+    <w:p>
+      <w:pPr>
+        <w:pStyle w:val="Body"/>
+        <w:rPr>
+          <w:rFonts w:eastAsia="Arial Unicode MS" w:cs="Arial"/>
+          <w:lang w:val="it-IT"/>
+        </w:rPr>
+      </w:pPr>
+    </w:p>
+    <w:p>
+      <w:pPr>
+        <w:pStyle w:val="Body"/>
+        <w:rPr>
+          <w:rFonts w:eastAsia="Arial Unicode MS" w:cs="Arial"/>
+          <w:lang w:val="it-IT"/>
+        </w:rPr>
+      </w:pPr>
+    </w:p>
+    <w:p>
+      <w:pPr>
+        <w:pStyle w:val="Body"/>
+        <w:rPr>
+          <w:rFonts w:eastAsia="Arial Unicode MS" w:cs="Arial"/>
+          <w:lang w:val="it-IT"/>
+        </w:rPr>
+      </w:pPr>
+    </w:p>
+    <w:p>
+      <w:pPr>
+        <w:pStyle w:val="Body"/>
+        <w:rPr>
+          <w:rFonts w:eastAsia="Arial Unicode MS" w:cs="Arial"/>
+          <w:lang w:val="it-IT"/>
+        </w:rPr>
+      </w:pPr>
+    </w:p>
+    <w:p>
+      <w:pPr>
+        <w:pStyle w:val="Body"/>
+        <w:rPr>
+          <w:rFonts w:eastAsia="Arial Unicode MS" w:cs="Arial"/>
+          <w:lang w:val="it-IT"/>
+        </w:rPr>
+      </w:pPr>
+    </w:p>
+    <w:p>
+      <w:pPr>
+        <w:pStyle w:val="Body"/>
+        <w:rPr>
+          <w:rFonts w:eastAsia="Arial Unicode MS" w:cs="Arial"/>
+          <w:lang w:val="it-IT"/>
+        </w:rPr>
+      </w:pPr>
+    </w:p>
+    <w:p>
+      <w:pPr>
+        <w:pStyle w:val="Body"/>
+        <w:rPr>
+          <w:rFonts w:eastAsia="Arial Unicode MS" w:cs="Arial"/>
+          <w:lang w:val="it-IT"/>
+        </w:rPr>
+      </w:pPr>
+    </w:p>
+    <w:p>
+      <w:pPr>
+        <w:pStyle w:val="Body"/>
+        <w:rPr>
+          <w:rFonts w:eastAsia="Arial Unicode MS" w:cs="Arial"/>
+          <w:lang w:val="it-IT"/>
+        </w:rPr>
+      </w:pPr>
+    </w:p>
+    <w:p>
+      <w:pPr>
+        <w:pStyle w:val="Body"/>
+        <w:rPr>
+          <w:rFonts w:eastAsia="Arial Unicode MS" w:cs="Arial"/>
+          <w:lang w:val="it-IT"/>
+        </w:rPr>
+      </w:pPr>
+    </w:p>
+    <w:p>
+      <w:pPr>
+        <w:pStyle w:val="Body"/>
+        <w:rPr>
+          <w:rFonts w:eastAsia="Arial Unicode MS" w:cs="Arial"/>
+          <w:lang w:val="it-IT"/>
+        </w:rPr>
+      </w:pPr>
+    </w:p>
+    <w:p>
+      <w:pPr>
+        <w:pStyle w:val="Body"/>
+        <w:rPr>
+          <w:rFonts w:eastAsia="Arial Unicode MS" w:cs="Arial"/>
+          <w:lang w:val="it-IT"/>
+        </w:rPr>
+      </w:pPr>
+    </w:p>
+    <w:p>
+      <w:pPr>
+        <w:pStyle w:val="Body"/>
+        <w:rPr>
+          <w:rFonts w:eastAsia="Arial Unicode MS" w:cs="Arial"/>
+          <w:lang w:val="it-IT"/>
+        </w:rPr>
+      </w:pPr>
+    </w:p>
+    <w:p>
+      <w:pPr>
+        <w:pStyle w:val="Body"/>
+        <w:rPr>
+          <w:rFonts w:eastAsia="Arial Unicode MS" w:cs="Arial"/>
+          <w:lang w:val="it-IT"/>
+        </w:rPr>
+      </w:pPr>
+    </w:p>
+    <w:p>
+      <w:pPr>
+        <w:pStyle w:val="Body"/>
+        <w:rPr>
+          <w:rFonts w:eastAsia="Arial Unicode MS" w:cs="Arial"/>
+          <w:lang w:val="it-IT"/>
+        </w:rPr>
+      </w:pPr>
+    </w:p>
+    <w:p>
+      <w:pPr>
+        <w:pStyle w:val="Body"/>
+        <w:rPr>
+          <w:rFonts w:eastAsia="Arial Unicode MS" w:cs="Arial"/>
+          <w:lang w:val="it-IT"/>
+        </w:rPr>
+      </w:pPr>
+    </w:p>
+    <w:p>
+      <w:pPr>
+        <w:pStyle w:val="Heading1"/>
+        <w:jc w:val="center"/>
+        <w:rPr>
+          <w:rFonts w:eastAsia="Arial Unicode MS"/>
+          <w:lang w:val="it-IT"/>
+        </w:rPr>
+      </w:pPr>
+      <w:bookmarkStart w:id="4" w:name="_Toc68720333"/>
+      <w:r>
+        <w:rPr>
+          <w:rFonts w:ascii="Calibri" w:eastAsia="Arial Unicode MS" w:hAnsi="Calibri" w:cs="Calibri"/>
+          <w:sz w:val="40"/>
+          <w:szCs w:val="40"/>
+          <w:lang w:val="it-IT"/>
+        </w:rPr>
+        <w:lastRenderedPageBreak/>
+        <w:t>ACRONYMS</w:t>
+      </w:r>
+      <w:bookmarkEnd w:id="4"/>
     </w:p>
     <w:p>
       <w:pPr>
@@ -2634,7 +2936,7 @@
           <w:r>
             <w:fldChar w:fldCharType="separate"/>
           </w:r>
-          <w:hyperlink w:anchor="_Toc68619863" w:history="1">
+          <w:hyperlink w:anchor="_Toc68720329" w:history="1">
             <w:r>
               <w:rPr>
                 <w:rStyle w:val="Hyperlink"/>
@@ -2663,7 +2965,7 @@
                 <w:noProof/>
                 <w:webHidden/>
               </w:rPr>
-              <w:instrText xml:space="preserve"> PAGEREF _Toc68619863 \h </w:instrText>
+              <w:instrText xml:space="preserve"> PAGEREF _Toc68720329 \h </w:instrText>
             </w:r>
             <w:r>
               <w:rPr>
@@ -2709,7 +3011,7 @@
               <w:lang w:val="en-GB" w:eastAsia="en-GB"/>
             </w:rPr>
           </w:pPr>
-          <w:hyperlink w:anchor="_Toc68619864" w:history="1">
+          <w:hyperlink w:anchor="_Toc68720330" w:history="1">
             <w:r>
               <w:rPr>
                 <w:rStyle w:val="Hyperlink"/>
@@ -2737,7 +3039,7 @@
                 <w:noProof/>
                 <w:webHidden/>
               </w:rPr>
-              <w:instrText xml:space="preserve"> PAGEREF _Toc68619864 \h </w:instrText>
+              <w:instrText xml:space="preserve"> PAGEREF _Toc68720330 \h </w:instrText>
             </w:r>
             <w:r>
               <w:rPr>
@@ -2783,7 +3085,7 @@
               <w:lang w:val="en-GB" w:eastAsia="en-GB"/>
             </w:rPr>
           </w:pPr>
-          <w:hyperlink w:anchor="_Toc68619865" w:history="1">
+          <w:hyperlink w:anchor="_Toc68720331" w:history="1">
             <w:r>
               <w:rPr>
                 <w:rStyle w:val="Hyperlink"/>
@@ -2811,7 +3113,7 @@
                 <w:noProof/>
                 <w:webHidden/>
               </w:rPr>
-              <w:instrText xml:space="preserve"> PAGEREF _Toc68619865 \h </w:instrText>
+              <w:instrText xml:space="preserve"> PAGEREF _Toc68720331 \h </w:instrText>
             </w:r>
             <w:r>
               <w:rPr>
@@ -2857,7 +3159,7 @@
               <w:lang w:val="en-GB" w:eastAsia="en-GB"/>
             </w:rPr>
           </w:pPr>
-          <w:hyperlink w:anchor="_Toc68619866" w:history="1">
+          <w:hyperlink w:anchor="_Toc68720332" w:history="1">
             <w:r>
               <w:rPr>
                 <w:rStyle w:val="Hyperlink"/>
@@ -2865,7 +3167,7 @@
                 <w:noProof/>
                 <w:lang w:val="it-IT"/>
               </w:rPr>
-              <w:t>TABLE OF FIGURES</w:t>
+              <w:t>LIST OF FIGURES</w:t>
             </w:r>
             <w:r>
               <w:rPr>
@@ -2886,7 +3188,7 @@
                 <w:noProof/>
                 <w:webHidden/>
               </w:rPr>
-              <w:instrText xml:space="preserve"> PAGEREF _Toc68619866 \h </w:instrText>
+              <w:instrText xml:space="preserve"> PAGEREF _Toc68720332 \h </w:instrText>
             </w:r>
             <w:r>
               <w:rPr>
@@ -2932,7 +3234,82 @@
               <w:lang w:val="en-GB" w:eastAsia="en-GB"/>
             </w:rPr>
           </w:pPr>
-          <w:hyperlink w:anchor="_Toc68619867" w:history="1">
+          <w:hyperlink w:anchor="_Toc68720333" w:history="1">
+            <w:r>
+              <w:rPr>
+                <w:rStyle w:val="Hyperlink"/>
+                <w:rFonts w:ascii="Calibri" w:hAnsi="Calibri" w:cs="Calibri"/>
+                <w:noProof/>
+                <w:lang w:val="it-IT"/>
+              </w:rPr>
+              <w:t>ACRONYMS</w:t>
+            </w:r>
+            <w:r>
+              <w:rPr>
+                <w:noProof/>
+                <w:webHidden/>
+              </w:rPr>
+              <w:tab/>
+            </w:r>
+            <w:r>
+              <w:rPr>
+                <w:noProof/>
+                <w:webHidden/>
+              </w:rPr>
+              <w:fldChar w:fldCharType="begin"/>
+            </w:r>
+            <w:r>
+              <w:rPr>
+                <w:noProof/>
+                <w:webHidden/>
+              </w:rPr>
+              <w:instrText xml:space="preserve"> PAGEREF _Toc68720333 \h </w:instrText>
+            </w:r>
+            <w:r>
+              <w:rPr>
+                <w:noProof/>
+                <w:webHidden/>
+              </w:rPr>
+            </w:r>
+            <w:r>
+              <w:rPr>
+                <w:noProof/>
+                <w:webHidden/>
+              </w:rPr>
+              <w:fldChar w:fldCharType="separate"/>
+            </w:r>
+            <w:r>
+              <w:rPr>
+                <w:noProof/>
+                <w:webHidden/>
+              </w:rPr>
+              <w:t>v</w:t>
+            </w:r>
+            <w:r>
+              <w:rPr>
+                <w:noProof/>
+                <w:webHidden/>
+              </w:rPr>
+              <w:fldChar w:fldCharType="end"/>
+            </w:r>
+          </w:hyperlink>
+        </w:p>
+        <w:p>
+          <w:pPr>
+            <w:pStyle w:val="TOC1"/>
+            <w:tabs>
+              <w:tab w:val="right" w:leader="dot" w:pos="9010"/>
+            </w:tabs>
+            <w:rPr>
+              <w:rFonts w:asciiTheme="minorHAnsi" w:eastAsiaTheme="minorEastAsia" w:hAnsiTheme="minorHAnsi" w:cstheme="minorBidi"/>
+              <w:noProof/>
+              <w:sz w:val="22"/>
+              <w:szCs w:val="22"/>
+              <w:bdr w:val="none" w:sz="0" w:space="0" w:color="auto"/>
+              <w:lang w:val="en-GB" w:eastAsia="en-GB"/>
+            </w:rPr>
+          </w:pPr>
+          <w:hyperlink w:anchor="_Toc68720334" w:history="1">
             <w:r>
               <w:rPr>
                 <w:rStyle w:val="Hyperlink"/>
@@ -2960,7 +3337,7 @@
                 <w:noProof/>
                 <w:webHidden/>
               </w:rPr>
-              <w:instrText xml:space="preserve"> PAGEREF _Toc68619867 \h </w:instrText>
+              <w:instrText xml:space="preserve"> PAGEREF _Toc68720334 \h </w:instrText>
             </w:r>
             <w:r>
               <w:rPr>
@@ -3006,7 +3383,7 @@
               <w:lang w:val="en-GB" w:eastAsia="en-GB"/>
             </w:rPr>
           </w:pPr>
-          <w:hyperlink w:anchor="_Toc68619868" w:history="1">
+          <w:hyperlink w:anchor="_Toc68720335" w:history="1">
             <w:r>
               <w:rPr>
                 <w:rStyle w:val="Hyperlink"/>
@@ -3034,7 +3411,7 @@
                 <w:noProof/>
                 <w:webHidden/>
               </w:rPr>
-              <w:instrText xml:space="preserve"> PAGEREF _Toc68619868 \h </w:instrText>
+              <w:instrText xml:space="preserve"> PAGEREF _Toc68720335 \h </w:instrText>
             </w:r>
             <w:r>
               <w:rPr>
@@ -3080,7 +3457,7 @@
               <w:lang w:val="en-GB" w:eastAsia="en-GB"/>
             </w:rPr>
           </w:pPr>
-          <w:hyperlink w:anchor="_Toc68619869" w:history="1">
+          <w:hyperlink w:anchor="_Toc68720336" w:history="1">
             <w:r>
               <w:rPr>
                 <w:rStyle w:val="Hyperlink"/>
@@ -3108,7 +3485,7 @@
                 <w:noProof/>
                 <w:webHidden/>
               </w:rPr>
-              <w:instrText xml:space="preserve"> PAGEREF _Toc68619869 \h </w:instrText>
+              <w:instrText xml:space="preserve"> PAGEREF _Toc68720336 \h </w:instrText>
             </w:r>
             <w:r>
               <w:rPr>
@@ -3154,7 +3531,7 @@
               <w:lang w:val="en-GB" w:eastAsia="en-GB"/>
             </w:rPr>
           </w:pPr>
-          <w:hyperlink w:anchor="_Toc68619870" w:history="1">
+          <w:hyperlink w:anchor="_Toc68720337" w:history="1">
             <w:r>
               <w:rPr>
                 <w:rStyle w:val="Hyperlink"/>
@@ -3182,7 +3559,7 @@
                 <w:noProof/>
                 <w:webHidden/>
               </w:rPr>
-              <w:instrText xml:space="preserve"> PAGEREF _Toc68619870 \h </w:instrText>
+              <w:instrText xml:space="preserve"> PAGEREF _Toc68720337 \h </w:instrText>
             </w:r>
             <w:r>
               <w:rPr>
@@ -3228,7 +3605,7 @@
               <w:lang w:val="en-GB" w:eastAsia="en-GB"/>
             </w:rPr>
           </w:pPr>
-          <w:hyperlink w:anchor="_Toc68619871" w:history="1">
+          <w:hyperlink w:anchor="_Toc68720338" w:history="1">
             <w:r>
               <w:rPr>
                 <w:rStyle w:val="Hyperlink"/>
@@ -3256,7 +3633,7 @@
                 <w:noProof/>
                 <w:webHidden/>
               </w:rPr>
-              <w:instrText xml:space="preserve"> PAGEREF _Toc68619871 \h </w:instrText>
+              <w:instrText xml:space="preserve"> PAGEREF _Toc68720338 \h </w:instrText>
             </w:r>
             <w:r>
               <w:rPr>
@@ -3302,7 +3679,7 @@
               <w:lang w:val="en-GB" w:eastAsia="en-GB"/>
             </w:rPr>
           </w:pPr>
-          <w:hyperlink w:anchor="_Toc68619872" w:history="1">
+          <w:hyperlink w:anchor="_Toc68720339" w:history="1">
             <w:r>
               <w:rPr>
                 <w:rStyle w:val="Hyperlink"/>
@@ -3330,7 +3707,7 @@
                 <w:noProof/>
                 <w:webHidden/>
               </w:rPr>
-              <w:instrText xml:space="preserve"> PAGEREF _Toc68619872 \h </w:instrText>
+              <w:instrText xml:space="preserve"> PAGEREF _Toc68720339 \h </w:instrText>
             </w:r>
             <w:r>
               <w:rPr>
@@ -3376,7 +3753,7 @@
               <w:lang w:val="en-GB" w:eastAsia="en-GB"/>
             </w:rPr>
           </w:pPr>
-          <w:hyperlink w:anchor="_Toc68619873" w:history="1">
+          <w:hyperlink w:anchor="_Toc68720340" w:history="1">
             <w:r>
               <w:rPr>
                 <w:rStyle w:val="Hyperlink"/>
@@ -3404,7 +3781,7 @@
                 <w:noProof/>
                 <w:webHidden/>
               </w:rPr>
-              <w:instrText xml:space="preserve"> PAGEREF _Toc68619873 \h </w:instrText>
+              <w:instrText xml:space="preserve"> PAGEREF _Toc68720340 \h </w:instrText>
             </w:r>
             <w:r>
               <w:rPr>
@@ -3450,7 +3827,7 @@
               <w:lang w:val="en-GB" w:eastAsia="en-GB"/>
             </w:rPr>
           </w:pPr>
-          <w:hyperlink w:anchor="_Toc68619874" w:history="1">
+          <w:hyperlink w:anchor="_Toc68720341" w:history="1">
             <w:r>
               <w:rPr>
                 <w:rStyle w:val="Hyperlink"/>
@@ -3478,7 +3855,7 @@
                 <w:noProof/>
                 <w:webHidden/>
               </w:rPr>
-              <w:instrText xml:space="preserve"> PAGEREF _Toc68619874 \h </w:instrText>
+              <w:instrText xml:space="preserve"> PAGEREF _Toc68720341 \h </w:instrText>
             </w:r>
             <w:r>
               <w:rPr>
@@ -3524,7 +3901,7 @@
               <w:lang w:val="en-GB" w:eastAsia="en-GB"/>
             </w:rPr>
           </w:pPr>
-          <w:hyperlink w:anchor="_Toc68619875" w:history="1">
+          <w:hyperlink w:anchor="_Toc68720342" w:history="1">
             <w:r>
               <w:rPr>
                 <w:rStyle w:val="Hyperlink"/>
@@ -3552,7 +3929,7 @@
                 <w:noProof/>
                 <w:webHidden/>
               </w:rPr>
-              <w:instrText xml:space="preserve"> PAGEREF _Toc68619875 \h </w:instrText>
+              <w:instrText xml:space="preserve"> PAGEREF _Toc68720342 \h </w:instrText>
             </w:r>
             <w:r>
               <w:rPr>
@@ -3598,14 +3975,14 @@
               <w:lang w:val="en-GB" w:eastAsia="en-GB"/>
             </w:rPr>
           </w:pPr>
-          <w:hyperlink w:anchor="_Toc68619876" w:history="1">
+          <w:hyperlink w:anchor="_Toc68720343" w:history="1">
             <w:r>
               <w:rPr>
                 <w:rStyle w:val="Hyperlink"/>
                 <w:rFonts w:ascii="Calibri" w:hAnsi="Calibri"/>
                 <w:noProof/>
               </w:rPr>
-              <w:t>Main Text</w:t>
+              <w:t>Overview of schizophrenia</w:t>
             </w:r>
             <w:r>
               <w:rPr>
@@ -3626,7 +4003,7 @@
                 <w:noProof/>
                 <w:webHidden/>
               </w:rPr>
-              <w:instrText xml:space="preserve"> PAGEREF _Toc68619876 \h </w:instrText>
+              <w:instrText xml:space="preserve"> PAGEREF _Toc68720343 \h </w:instrText>
             </w:r>
             <w:r>
               <w:rPr>
@@ -3672,14 +4049,14 @@
               <w:lang w:val="en-GB" w:eastAsia="en-GB"/>
             </w:rPr>
           </w:pPr>
-          <w:hyperlink w:anchor="_Toc68619877" w:history="1">
+          <w:hyperlink w:anchor="_Toc68720344" w:history="1">
             <w:r>
               <w:rPr>
                 <w:rStyle w:val="Hyperlink"/>
-                <w:rFonts w:ascii="Calibri" w:hAnsi="Calibri"/>
-                <w:noProof/>
-              </w:rPr>
-              <w:t>Conclusion</w:t>
+                <w:rFonts w:ascii="Calibri" w:hAnsi="Calibri" w:cs="Calibri"/>
+                <w:noProof/>
+              </w:rPr>
+              <w:t>Functional Network Connectivity – FNC</w:t>
             </w:r>
             <w:r>
               <w:rPr>
@@ -3700,7 +4077,7 @@
                 <w:noProof/>
                 <w:webHidden/>
               </w:rPr>
-              <w:instrText xml:space="preserve"> PAGEREF _Toc68619877 \h </w:instrText>
+              <w:instrText xml:space="preserve"> PAGEREF _Toc68720344 \h </w:instrText>
             </w:r>
             <w:r>
               <w:rPr>
@@ -3746,14 +4123,384 @@
               <w:lang w:val="en-GB" w:eastAsia="en-GB"/>
             </w:rPr>
           </w:pPr>
-          <w:hyperlink w:anchor="_Toc68619878" w:history="1">
+          <w:hyperlink w:anchor="_Toc68720345" w:history="1">
+            <w:r>
+              <w:rPr>
+                <w:rStyle w:val="Hyperlink"/>
+                <w:rFonts w:ascii="Calibri" w:hAnsi="Calibri" w:cs="Calibri"/>
+                <w:noProof/>
+              </w:rPr>
+              <w:t>Sourced-Based Morphometry – SBM</w:t>
+            </w:r>
+            <w:r>
+              <w:rPr>
+                <w:noProof/>
+                <w:webHidden/>
+              </w:rPr>
+              <w:tab/>
+            </w:r>
+            <w:r>
+              <w:rPr>
+                <w:noProof/>
+                <w:webHidden/>
+              </w:rPr>
+              <w:fldChar w:fldCharType="begin"/>
+            </w:r>
+            <w:r>
+              <w:rPr>
+                <w:noProof/>
+                <w:webHidden/>
+              </w:rPr>
+              <w:instrText xml:space="preserve"> PAGEREF _Toc68720345 \h </w:instrText>
+            </w:r>
+            <w:r>
+              <w:rPr>
+                <w:noProof/>
+                <w:webHidden/>
+              </w:rPr>
+            </w:r>
+            <w:r>
+              <w:rPr>
+                <w:noProof/>
+                <w:webHidden/>
+              </w:rPr>
+              <w:fldChar w:fldCharType="separate"/>
+            </w:r>
+            <w:r>
+              <w:rPr>
+                <w:noProof/>
+                <w:webHidden/>
+              </w:rPr>
+              <w:t>4</w:t>
+            </w:r>
+            <w:r>
+              <w:rPr>
+                <w:noProof/>
+                <w:webHidden/>
+              </w:rPr>
+              <w:fldChar w:fldCharType="end"/>
+            </w:r>
+          </w:hyperlink>
+        </w:p>
+        <w:p>
+          <w:pPr>
+            <w:pStyle w:val="TOC2"/>
+            <w:tabs>
+              <w:tab w:val="right" w:leader="dot" w:pos="9010"/>
+            </w:tabs>
+            <w:rPr>
+              <w:rFonts w:asciiTheme="minorHAnsi" w:eastAsiaTheme="minorEastAsia" w:hAnsiTheme="minorHAnsi" w:cstheme="minorBidi"/>
+              <w:noProof/>
+              <w:sz w:val="22"/>
+              <w:szCs w:val="22"/>
+              <w:bdr w:val="none" w:sz="0" w:space="0" w:color="auto"/>
+              <w:lang w:val="en-GB" w:eastAsia="en-GB"/>
+            </w:rPr>
+          </w:pPr>
+          <w:hyperlink w:anchor="_Toc68720346" w:history="1">
+            <w:r>
+              <w:rPr>
+                <w:rStyle w:val="Hyperlink"/>
+                <w:rFonts w:ascii="Calibri" w:hAnsi="Calibri" w:cs="Calibri"/>
+                <w:noProof/>
+              </w:rPr>
+              <w:t>Machine learning &amp; Deep learning</w:t>
+            </w:r>
+            <w:r>
+              <w:rPr>
+                <w:noProof/>
+                <w:webHidden/>
+              </w:rPr>
+              <w:tab/>
+            </w:r>
+            <w:r>
+              <w:rPr>
+                <w:noProof/>
+                <w:webHidden/>
+              </w:rPr>
+              <w:fldChar w:fldCharType="begin"/>
+            </w:r>
+            <w:r>
+              <w:rPr>
+                <w:noProof/>
+                <w:webHidden/>
+              </w:rPr>
+              <w:instrText xml:space="preserve"> PAGEREF _Toc68720346 \h </w:instrText>
+            </w:r>
+            <w:r>
+              <w:rPr>
+                <w:noProof/>
+                <w:webHidden/>
+              </w:rPr>
+            </w:r>
+            <w:r>
+              <w:rPr>
+                <w:noProof/>
+                <w:webHidden/>
+              </w:rPr>
+              <w:fldChar w:fldCharType="separate"/>
+            </w:r>
+            <w:r>
+              <w:rPr>
+                <w:noProof/>
+                <w:webHidden/>
+              </w:rPr>
+              <w:t>4</w:t>
+            </w:r>
+            <w:r>
+              <w:rPr>
+                <w:noProof/>
+                <w:webHidden/>
+              </w:rPr>
+              <w:fldChar w:fldCharType="end"/>
+            </w:r>
+          </w:hyperlink>
+        </w:p>
+        <w:p>
+          <w:pPr>
+            <w:pStyle w:val="TOC3"/>
+            <w:tabs>
+              <w:tab w:val="right" w:leader="dot" w:pos="9010"/>
+            </w:tabs>
+            <w:rPr>
+              <w:rFonts w:asciiTheme="minorHAnsi" w:eastAsiaTheme="minorEastAsia" w:hAnsiTheme="minorHAnsi" w:cstheme="minorBidi"/>
+              <w:noProof/>
+              <w:sz w:val="22"/>
+              <w:szCs w:val="22"/>
+              <w:bdr w:val="none" w:sz="0" w:space="0" w:color="auto"/>
+              <w:lang w:val="en-GB" w:eastAsia="en-GB"/>
+            </w:rPr>
+          </w:pPr>
+          <w:hyperlink w:anchor="_Toc68720347" w:history="1">
+            <w:r>
+              <w:rPr>
+                <w:rStyle w:val="Hyperlink"/>
+                <w:rFonts w:ascii="Calibri" w:hAnsi="Calibri" w:cs="Calibri"/>
+                <w:noProof/>
+              </w:rPr>
+              <w:t>Support Vector Machine</w:t>
+            </w:r>
+            <w:r>
+              <w:rPr>
+                <w:noProof/>
+                <w:webHidden/>
+              </w:rPr>
+              <w:tab/>
+            </w:r>
+            <w:r>
+              <w:rPr>
+                <w:noProof/>
+                <w:webHidden/>
+              </w:rPr>
+              <w:fldChar w:fldCharType="begin"/>
+            </w:r>
+            <w:r>
+              <w:rPr>
+                <w:noProof/>
+                <w:webHidden/>
+              </w:rPr>
+              <w:instrText xml:space="preserve"> PAGEREF _Toc68720347 \h </w:instrText>
+            </w:r>
+            <w:r>
+              <w:rPr>
+                <w:noProof/>
+                <w:webHidden/>
+              </w:rPr>
+            </w:r>
+            <w:r>
+              <w:rPr>
+                <w:noProof/>
+                <w:webHidden/>
+              </w:rPr>
+              <w:fldChar w:fldCharType="separate"/>
+            </w:r>
+            <w:r>
+              <w:rPr>
+                <w:noProof/>
+                <w:webHidden/>
+              </w:rPr>
+              <w:t>4</w:t>
+            </w:r>
+            <w:r>
+              <w:rPr>
+                <w:noProof/>
+                <w:webHidden/>
+              </w:rPr>
+              <w:fldChar w:fldCharType="end"/>
+            </w:r>
+          </w:hyperlink>
+        </w:p>
+        <w:p>
+          <w:pPr>
+            <w:pStyle w:val="TOC3"/>
+            <w:tabs>
+              <w:tab w:val="right" w:leader="dot" w:pos="9010"/>
+            </w:tabs>
+            <w:rPr>
+              <w:rFonts w:asciiTheme="minorHAnsi" w:eastAsiaTheme="minorEastAsia" w:hAnsiTheme="minorHAnsi" w:cstheme="minorBidi"/>
+              <w:noProof/>
+              <w:sz w:val="22"/>
+              <w:szCs w:val="22"/>
+              <w:bdr w:val="none" w:sz="0" w:space="0" w:color="auto"/>
+              <w:lang w:val="en-GB" w:eastAsia="en-GB"/>
+            </w:rPr>
+          </w:pPr>
+          <w:hyperlink w:anchor="_Toc68720348" w:history="1">
+            <w:r>
+              <w:rPr>
+                <w:rStyle w:val="Hyperlink"/>
+                <w:rFonts w:ascii="Calibri" w:hAnsi="Calibri" w:cs="Calibri"/>
+                <w:noProof/>
+              </w:rPr>
+              <w:t>Neural Network</w:t>
+            </w:r>
+            <w:r>
+              <w:rPr>
+                <w:noProof/>
+                <w:webHidden/>
+              </w:rPr>
+              <w:tab/>
+            </w:r>
+            <w:r>
+              <w:rPr>
+                <w:noProof/>
+                <w:webHidden/>
+              </w:rPr>
+              <w:fldChar w:fldCharType="begin"/>
+            </w:r>
+            <w:r>
+              <w:rPr>
+                <w:noProof/>
+                <w:webHidden/>
+              </w:rPr>
+              <w:instrText xml:space="preserve"> PAGEREF _Toc68720348 \h </w:instrText>
+            </w:r>
+            <w:r>
+              <w:rPr>
+                <w:noProof/>
+                <w:webHidden/>
+              </w:rPr>
+            </w:r>
+            <w:r>
+              <w:rPr>
+                <w:noProof/>
+                <w:webHidden/>
+              </w:rPr>
+              <w:fldChar w:fldCharType="separate"/>
+            </w:r>
+            <w:r>
+              <w:rPr>
+                <w:noProof/>
+                <w:webHidden/>
+              </w:rPr>
+              <w:t>4</w:t>
+            </w:r>
+            <w:r>
+              <w:rPr>
+                <w:noProof/>
+                <w:webHidden/>
+              </w:rPr>
+              <w:fldChar w:fldCharType="end"/>
+            </w:r>
+          </w:hyperlink>
+        </w:p>
+        <w:p>
+          <w:pPr>
+            <w:pStyle w:val="TOC2"/>
+            <w:tabs>
+              <w:tab w:val="right" w:leader="dot" w:pos="9010"/>
+            </w:tabs>
+            <w:rPr>
+              <w:rFonts w:asciiTheme="minorHAnsi" w:eastAsiaTheme="minorEastAsia" w:hAnsiTheme="minorHAnsi" w:cstheme="minorBidi"/>
+              <w:noProof/>
+              <w:sz w:val="22"/>
+              <w:szCs w:val="22"/>
+              <w:bdr w:val="none" w:sz="0" w:space="0" w:color="auto"/>
+              <w:lang w:val="en-GB" w:eastAsia="en-GB"/>
+            </w:rPr>
+          </w:pPr>
+          <w:hyperlink w:anchor="_Toc68720349" w:history="1">
+            <w:r>
+              <w:rPr>
+                <w:rStyle w:val="Hyperlink"/>
+                <w:rFonts w:ascii="Calibri" w:hAnsi="Calibri" w:cs="Calibri"/>
+                <w:noProof/>
+              </w:rPr>
+              <w:t>Machine learning for precision psychiatry</w:t>
+            </w:r>
+            <w:r>
+              <w:rPr>
+                <w:noProof/>
+                <w:webHidden/>
+              </w:rPr>
+              <w:tab/>
+            </w:r>
+            <w:r>
+              <w:rPr>
+                <w:noProof/>
+                <w:webHidden/>
+              </w:rPr>
+              <w:fldChar w:fldCharType="begin"/>
+            </w:r>
+            <w:r>
+              <w:rPr>
+                <w:noProof/>
+                <w:webHidden/>
+              </w:rPr>
+              <w:instrText xml:space="preserve"> PAGEREF _Toc68720349 \h </w:instrText>
+            </w:r>
+            <w:r>
+              <w:rPr>
+                <w:noProof/>
+                <w:webHidden/>
+              </w:rPr>
+            </w:r>
+            <w:r>
+              <w:rPr>
+                <w:noProof/>
+                <w:webHidden/>
+              </w:rPr>
+              <w:fldChar w:fldCharType="separate"/>
+            </w:r>
+            <w:r>
+              <w:rPr>
+                <w:noProof/>
+                <w:webHidden/>
+              </w:rPr>
+              <w:t>4</w:t>
+            </w:r>
+            <w:r>
+              <w:rPr>
+                <w:noProof/>
+                <w:webHidden/>
+              </w:rPr>
+              <w:fldChar w:fldCharType="end"/>
+            </w:r>
+          </w:hyperlink>
+        </w:p>
+        <w:p>
+          <w:pPr>
+            <w:pStyle w:val="TOC2"/>
+            <w:tabs>
+              <w:tab w:val="right" w:leader="dot" w:pos="9010"/>
+            </w:tabs>
+            <w:rPr>
+              <w:rFonts w:asciiTheme="minorHAnsi" w:eastAsiaTheme="minorEastAsia" w:hAnsiTheme="minorHAnsi" w:cstheme="minorBidi"/>
+              <w:noProof/>
+              <w:sz w:val="22"/>
+              <w:szCs w:val="22"/>
+              <w:bdr w:val="none" w:sz="0" w:space="0" w:color="auto"/>
+              <w:lang w:val="en-GB" w:eastAsia="en-GB"/>
+            </w:rPr>
+          </w:pPr>
+          <w:hyperlink w:anchor="_Toc68720350" w:history="1">
             <w:r>
               <w:rPr>
                 <w:rStyle w:val="Hyperlink"/>
                 <w:rFonts w:ascii="Calibri" w:hAnsi="Calibri"/>
                 <w:noProof/>
               </w:rPr>
-              <w:t>References</w:t>
+              <w:t>Conclusion</w:t>
             </w:r>
             <w:r>
               <w:rPr>
@@ -3774,7 +4521,7 @@
                 <w:noProof/>
                 <w:webHidden/>
               </w:rPr>
-              <w:instrText xml:space="preserve"> PAGEREF _Toc68619878 \h </w:instrText>
+              <w:instrText xml:space="preserve"> PAGEREF _Toc68720350 \h </w:instrText>
             </w:r>
             <w:r>
               <w:rPr>
@@ -3794,7 +4541,7 @@
                 <w:noProof/>
                 <w:webHidden/>
               </w:rPr>
-              <w:t>4</w:t>
+              <w:t>5</w:t>
             </w:r>
             <w:r>
               <w:rPr>
@@ -3820,7 +4567,7 @@
               <w:lang w:val="en-GB" w:eastAsia="en-GB"/>
             </w:rPr>
           </w:pPr>
-          <w:hyperlink w:anchor="_Toc68619879" w:history="1">
+          <w:hyperlink w:anchor="_Toc68720351" w:history="1">
             <w:r>
               <w:rPr>
                 <w:rStyle w:val="Hyperlink"/>
@@ -3848,7 +4595,7 @@
                 <w:noProof/>
                 <w:webHidden/>
               </w:rPr>
-              <w:instrText xml:space="preserve"> PAGEREF _Toc68619879 \h </w:instrText>
+              <w:instrText xml:space="preserve"> PAGEREF _Toc68720351 \h </w:instrText>
             </w:r>
             <w:r>
               <w:rPr>
@@ -3868,7 +4615,7 @@
                 <w:noProof/>
                 <w:webHidden/>
               </w:rPr>
-              <w:t>5</w:t>
+              <w:t>6</w:t>
             </w:r>
             <w:r>
               <w:rPr>
@@ -4014,7 +4761,7 @@
           <w:szCs w:val="40"/>
         </w:rPr>
       </w:pPr>
-      <w:bookmarkStart w:id="4" w:name="_Toc68619867"/>
+      <w:bookmarkStart w:id="5" w:name="_Toc68720334"/>
       <w:r>
         <w:rPr>
           <w:rFonts w:ascii="Calibri" w:eastAsia="Arial Unicode MS" w:hAnsi="Calibri"/>
@@ -4024,7 +4771,7 @@
         <w:lastRenderedPageBreak/>
         <w:t>INTRODUCTION</w:t>
       </w:r>
-      <w:bookmarkEnd w:id="4"/>
+      <w:bookmarkEnd w:id="5"/>
     </w:p>
     <w:p>
       <w:pPr>
@@ -4050,7 +4797,7 @@
           <w:szCs w:val="30"/>
         </w:rPr>
       </w:pPr>
-      <w:bookmarkStart w:id="5" w:name="_Toc68619868"/>
+      <w:bookmarkStart w:id="6" w:name="_Toc68720335"/>
       <w:r>
         <w:rPr>
           <w:rFonts w:ascii="Calibri" w:eastAsia="Arial Unicode MS" w:hAnsi="Calibri"/>
@@ -4059,7 +4806,7 @@
         </w:rPr>
         <w:t>Background</w:t>
       </w:r>
-      <w:bookmarkEnd w:id="5"/>
+      <w:bookmarkEnd w:id="6"/>
     </w:p>
     <w:p>
       <w:pPr>
@@ -4314,14 +5061,12 @@
         </w:rPr>
         <w:t xml:space="preserve">An obstacle that occurs when one begins collecting data to </w:t>
       </w:r>
-      <w:proofErr w:type="spellStart"/>
-      <w:r>
-        <w:rPr>
-          <w:rFonts w:ascii="Calibri" w:hAnsi="Calibri"/>
-        </w:rPr>
-        <w:t>analyse</w:t>
-      </w:r>
-      <w:proofErr w:type="spellEnd"/>
+      <w:r>
+        <w:rPr>
+          <w:rFonts w:ascii="Calibri" w:hAnsi="Calibri"/>
+        </w:rPr>
+        <w:t>analyze</w:t>
+      </w:r>
       <w:r>
         <w:rPr>
           <w:rFonts w:ascii="Calibri" w:hAnsi="Calibri"/>
@@ -4483,7 +5228,7 @@
           <w:szCs w:val="30"/>
         </w:rPr>
       </w:pPr>
-      <w:bookmarkStart w:id="6" w:name="_Toc68619869"/>
+      <w:bookmarkStart w:id="7" w:name="_Toc68720336"/>
       <w:r>
         <w:rPr>
           <w:rFonts w:ascii="Calibri" w:eastAsia="Arial Unicode MS" w:hAnsi="Calibri"/>
@@ -4493,7 +5238,7 @@
         <w:lastRenderedPageBreak/>
         <w:t>Research Problem</w:t>
       </w:r>
-      <w:bookmarkEnd w:id="6"/>
+      <w:bookmarkEnd w:id="7"/>
     </w:p>
     <w:p>
       <w:pPr>
@@ -4583,7 +5328,7 @@
           <w:szCs w:val="30"/>
         </w:rPr>
       </w:pPr>
-      <w:bookmarkStart w:id="7" w:name="_Toc68619870"/>
+      <w:bookmarkStart w:id="8" w:name="_Toc68720337"/>
       <w:r>
         <w:rPr>
           <w:rFonts w:ascii="Calibri" w:eastAsia="Arial Unicode MS" w:hAnsi="Calibri"/>
@@ -4592,7 +5337,7 @@
         </w:rPr>
         <w:t>Research Objectives</w:t>
       </w:r>
-      <w:bookmarkEnd w:id="7"/>
+      <w:bookmarkEnd w:id="8"/>
     </w:p>
     <w:p>
       <w:pPr>
@@ -4630,7 +5375,7 @@
           <w:szCs w:val="30"/>
         </w:rPr>
       </w:pPr>
-      <w:bookmarkStart w:id="8" w:name="_Toc68619871"/>
+      <w:bookmarkStart w:id="9" w:name="_Toc68720338"/>
       <w:r>
         <w:rPr>
           <w:rFonts w:ascii="Calibri" w:eastAsia="Arial Unicode MS" w:hAnsi="Calibri"/>
@@ -4639,7 +5384,7 @@
         </w:rPr>
         <w:t>Research Methodologies</w:t>
       </w:r>
-      <w:bookmarkEnd w:id="8"/>
+      <w:bookmarkEnd w:id="9"/>
     </w:p>
     <w:p>
       <w:pPr>
@@ -4731,7 +5476,7 @@
           <w:szCs w:val="30"/>
         </w:rPr>
       </w:pPr>
-      <w:bookmarkStart w:id="9" w:name="_Toc68619872"/>
+      <w:bookmarkStart w:id="10" w:name="_Toc68720339"/>
       <w:r>
         <w:rPr>
           <w:rFonts w:ascii="Calibri" w:eastAsia="Arial Unicode MS" w:hAnsi="Calibri"/>
@@ -4740,7 +5485,7 @@
         </w:rPr>
         <w:t>Scope and Limitations</w:t>
       </w:r>
-      <w:bookmarkEnd w:id="9"/>
+      <w:bookmarkEnd w:id="10"/>
     </w:p>
     <w:p>
       <w:pPr>
@@ -4775,7 +5520,7 @@
           <w:szCs w:val="30"/>
         </w:rPr>
       </w:pPr>
-      <w:bookmarkStart w:id="10" w:name="_Toc68619873"/>
+      <w:bookmarkStart w:id="11" w:name="_Toc68720340"/>
       <w:r>
         <w:rPr>
           <w:rFonts w:ascii="Calibri" w:eastAsia="Arial Unicode MS" w:hAnsi="Calibri"/>
@@ -4785,7 +5530,7 @@
         <w:lastRenderedPageBreak/>
         <w:t>Document Outline</w:t>
       </w:r>
-      <w:bookmarkEnd w:id="10"/>
+      <w:bookmarkEnd w:id="11"/>
     </w:p>
     <w:p>
       <w:pPr>
@@ -5389,7 +6134,7 @@
           <w:szCs w:val="40"/>
         </w:rPr>
       </w:pPr>
-      <w:bookmarkStart w:id="11" w:name="_Toc68619874"/>
+      <w:bookmarkStart w:id="12" w:name="_Toc68720341"/>
       <w:r>
         <w:rPr>
           <w:rFonts w:ascii="Calibri" w:eastAsia="Arial Unicode MS" w:hAnsi="Calibri"/>
@@ -5398,7 +6143,7 @@
         </w:rPr>
         <w:t>LITERATURE REVIEW</w:t>
       </w:r>
-      <w:bookmarkEnd w:id="11"/>
+      <w:bookmarkEnd w:id="12"/>
     </w:p>
     <w:p>
       <w:pPr>
@@ -5434,7 +6179,7 @@
           <w:szCs w:val="30"/>
         </w:rPr>
       </w:pPr>
-      <w:bookmarkStart w:id="12" w:name="_Toc68619875"/>
+      <w:bookmarkStart w:id="13" w:name="_Toc68720342"/>
       <w:r>
         <w:rPr>
           <w:rFonts w:ascii="Calibri" w:eastAsia="Arial Unicode MS" w:hAnsi="Calibri"/>
@@ -5443,297 +6188,22 @@
         </w:rPr>
         <w:t>Introduction</w:t>
       </w:r>
-      <w:bookmarkEnd w:id="12"/>
-    </w:p>
-    <w:p>
-      <w:pPr>
-        <w:rPr>
-          <w:rFonts w:ascii="Calibri" w:hAnsi="Calibri"/>
-        </w:rPr>
-      </w:pPr>
-      <w:r>
-        <w:rPr>
-          <w:rFonts w:ascii="Calibri" w:hAnsi="Calibri"/>
-        </w:rPr>
-        <w:t>Body text Body text</w:t>
-      </w:r>
-      <w:r>
-        <w:rPr>
-          <w:rFonts w:ascii="Calibri" w:hAnsi="Calibri"/>
-        </w:rPr>
-        <w:t xml:space="preserve"> </w:t>
-      </w:r>
-      <w:r>
-        <w:rPr>
-          <w:rFonts w:ascii="Calibri" w:hAnsi="Calibri"/>
-        </w:rPr>
-        <w:t>Body text</w:t>
-      </w:r>
-      <w:r>
-        <w:rPr>
-          <w:rFonts w:ascii="Calibri" w:hAnsi="Calibri"/>
-        </w:rPr>
-        <w:t xml:space="preserve"> </w:t>
-      </w:r>
-      <w:r>
-        <w:rPr>
-          <w:rFonts w:ascii="Calibri" w:hAnsi="Calibri"/>
-        </w:rPr>
-        <w:t>Body text</w:t>
-      </w:r>
-      <w:r>
-        <w:rPr>
-          <w:rFonts w:ascii="Calibri" w:hAnsi="Calibri"/>
-        </w:rPr>
-        <w:t xml:space="preserve"> </w:t>
-      </w:r>
-      <w:r>
-        <w:rPr>
-          <w:rFonts w:ascii="Calibri" w:hAnsi="Calibri"/>
-        </w:rPr>
-        <w:t>Body text Body text</w:t>
-      </w:r>
-      <w:r>
-        <w:rPr>
-          <w:rFonts w:ascii="Calibri" w:hAnsi="Calibri"/>
-        </w:rPr>
-        <w:t xml:space="preserve"> </w:t>
-      </w:r>
-      <w:r>
-        <w:rPr>
-          <w:rFonts w:ascii="Calibri" w:hAnsi="Calibri"/>
-        </w:rPr>
-        <w:t>Body text Body text</w:t>
-      </w:r>
-      <w:r>
-        <w:rPr>
-          <w:rFonts w:ascii="Calibri" w:hAnsi="Calibri"/>
-        </w:rPr>
-        <w:t xml:space="preserve"> </w:t>
-      </w:r>
-      <w:r>
-        <w:rPr>
-          <w:rFonts w:ascii="Calibri" w:hAnsi="Calibri"/>
-        </w:rPr>
-        <w:t>Body text Body text</w:t>
-      </w:r>
-      <w:r>
-        <w:rPr>
-          <w:rFonts w:ascii="Calibri" w:hAnsi="Calibri"/>
-        </w:rPr>
-        <w:t xml:space="preserve"> </w:t>
-      </w:r>
-      <w:r>
-        <w:rPr>
-          <w:rFonts w:ascii="Calibri" w:hAnsi="Calibri"/>
-        </w:rPr>
-        <w:t>Body text Body text</w:t>
-      </w:r>
-      <w:r>
-        <w:rPr>
-          <w:rFonts w:ascii="Calibri" w:hAnsi="Calibri"/>
-        </w:rPr>
-        <w:t xml:space="preserve"> </w:t>
-      </w:r>
-      <w:r>
-        <w:rPr>
-          <w:rFonts w:ascii="Calibri" w:hAnsi="Calibri"/>
-        </w:rPr>
-        <w:t>Body text Body text</w:t>
-      </w:r>
-      <w:r>
-        <w:rPr>
-          <w:rFonts w:ascii="Calibri" w:hAnsi="Calibri"/>
-        </w:rPr>
-        <w:t xml:space="preserve"> </w:t>
-      </w:r>
-      <w:r>
-        <w:rPr>
-          <w:rFonts w:ascii="Calibri" w:hAnsi="Calibri"/>
-        </w:rPr>
-        <w:t>Body text Body text</w:t>
-      </w:r>
-      <w:r>
-        <w:rPr>
-          <w:rFonts w:ascii="Calibri" w:hAnsi="Calibri"/>
-        </w:rPr>
-        <w:t xml:space="preserve"> </w:t>
-      </w:r>
-      <w:r>
-        <w:rPr>
-          <w:rFonts w:ascii="Calibri" w:hAnsi="Calibri"/>
-        </w:rPr>
-        <w:t>Body text Body text</w:t>
-      </w:r>
-      <w:r>
-        <w:rPr>
-          <w:rFonts w:ascii="Calibri" w:hAnsi="Calibri"/>
-        </w:rPr>
-        <w:t xml:space="preserve"> </w:t>
-      </w:r>
-      <w:r>
-        <w:rPr>
-          <w:rFonts w:ascii="Calibri" w:hAnsi="Calibri"/>
-        </w:rPr>
-        <w:t>Body text Body text</w:t>
-      </w:r>
-      <w:r>
-        <w:rPr>
-          <w:rFonts w:ascii="Calibri" w:hAnsi="Calibri"/>
-        </w:rPr>
-        <w:t xml:space="preserve"> </w:t>
-      </w:r>
-      <w:r>
-        <w:rPr>
-          <w:rFonts w:ascii="Calibri" w:hAnsi="Calibri"/>
-        </w:rPr>
-        <w:t>Body text Body text</w:t>
-      </w:r>
-      <w:r>
-        <w:rPr>
-          <w:rFonts w:ascii="Calibri" w:hAnsi="Calibri"/>
-        </w:rPr>
-        <w:t xml:space="preserve"> </w:t>
-      </w:r>
-      <w:r>
-        <w:rPr>
-          <w:rFonts w:ascii="Calibri" w:hAnsi="Calibri"/>
-        </w:rPr>
-        <w:t>Body text Body text</w:t>
-      </w:r>
-      <w:r>
-        <w:rPr>
-          <w:rFonts w:ascii="Calibri" w:hAnsi="Calibri"/>
-        </w:rPr>
-        <w:t xml:space="preserve"> </w:t>
-      </w:r>
-      <w:r>
-        <w:rPr>
-          <w:rFonts w:ascii="Calibri" w:hAnsi="Calibri"/>
-        </w:rPr>
-        <w:t>Body text Body text</w:t>
-      </w:r>
-      <w:r>
-        <w:rPr>
-          <w:rFonts w:ascii="Calibri" w:hAnsi="Calibri"/>
-        </w:rPr>
-        <w:t xml:space="preserve"> </w:t>
-      </w:r>
-      <w:r>
-        <w:rPr>
-          <w:rFonts w:ascii="Calibri" w:hAnsi="Calibri"/>
-        </w:rPr>
-        <w:t>Body text Body text</w:t>
-      </w:r>
-      <w:r>
-        <w:rPr>
-          <w:rFonts w:ascii="Calibri" w:hAnsi="Calibri"/>
-        </w:rPr>
-        <w:t xml:space="preserve"> </w:t>
-      </w:r>
-      <w:r>
-        <w:rPr>
-          <w:rFonts w:ascii="Calibri" w:hAnsi="Calibri"/>
-        </w:rPr>
-        <w:t>Body text Body text</w:t>
-      </w:r>
-      <w:r>
-        <w:rPr>
-          <w:rFonts w:ascii="Calibri" w:hAnsi="Calibri"/>
-        </w:rPr>
-        <w:t xml:space="preserve"> </w:t>
-      </w:r>
-      <w:r>
-        <w:rPr>
-          <w:rFonts w:ascii="Calibri" w:hAnsi="Calibri"/>
-        </w:rPr>
-        <w:t>Body text Body text</w:t>
-      </w:r>
-      <w:r>
-        <w:rPr>
-          <w:rFonts w:ascii="Calibri" w:hAnsi="Calibri"/>
-        </w:rPr>
-        <w:t xml:space="preserve"> </w:t>
-      </w:r>
-      <w:r>
-        <w:rPr>
-          <w:rFonts w:ascii="Calibri" w:hAnsi="Calibri"/>
-        </w:rPr>
-        <w:t>Body text Body text</w:t>
-      </w:r>
-      <w:r>
-        <w:rPr>
-          <w:rFonts w:ascii="Calibri" w:hAnsi="Calibri"/>
-        </w:rPr>
-        <w:t xml:space="preserve"> </w:t>
-      </w:r>
-      <w:r>
-        <w:rPr>
-          <w:rFonts w:ascii="Calibri" w:hAnsi="Calibri"/>
-        </w:rPr>
-        <w:t>Body text Body text</w:t>
-      </w:r>
-      <w:r>
-        <w:rPr>
-          <w:rFonts w:ascii="Calibri" w:hAnsi="Calibri"/>
-        </w:rPr>
-        <w:t xml:space="preserve"> </w:t>
-      </w:r>
-      <w:r>
-        <w:rPr>
-          <w:rFonts w:ascii="Calibri" w:hAnsi="Calibri"/>
-        </w:rPr>
-        <w:t>Body text Body text</w:t>
-      </w:r>
-      <w:r>
-        <w:rPr>
-          <w:rFonts w:ascii="Calibri" w:hAnsi="Calibri"/>
-        </w:rPr>
-        <w:t xml:space="preserve"> </w:t>
-      </w:r>
-      <w:r>
-        <w:rPr>
-          <w:rFonts w:ascii="Calibri" w:hAnsi="Calibri"/>
-        </w:rPr>
-        <w:t>Body text Body text</w:t>
-      </w:r>
-      <w:r>
-        <w:rPr>
-          <w:rFonts w:ascii="Calibri" w:hAnsi="Calibri"/>
-        </w:rPr>
-        <w:t xml:space="preserve"> </w:t>
-      </w:r>
-      <w:r>
-        <w:rPr>
-          <w:rFonts w:ascii="Calibri" w:hAnsi="Calibri"/>
-        </w:rPr>
-        <w:t>Body text Body text</w:t>
-      </w:r>
-      <w:r>
-        <w:rPr>
-          <w:rFonts w:ascii="Calibri" w:hAnsi="Calibri"/>
-        </w:rPr>
-        <w:t xml:space="preserve"> </w:t>
-      </w:r>
-      <w:r>
-        <w:rPr>
-          <w:rFonts w:ascii="Calibri" w:hAnsi="Calibri"/>
-        </w:rPr>
-        <w:t>Body text Body text</w:t>
-      </w:r>
-      <w:r>
-        <w:rPr>
-          <w:rFonts w:ascii="Calibri" w:hAnsi="Calibri"/>
-        </w:rPr>
-        <w:t xml:space="preserve"> </w:t>
-      </w:r>
-      <w:r>
-        <w:rPr>
-          <w:rFonts w:ascii="Calibri" w:hAnsi="Calibri"/>
-        </w:rPr>
-        <w:t>Body text</w:t>
-      </w:r>
-    </w:p>
+      <w:bookmarkEnd w:id="13"/>
+    </w:p>
+    <w:p>
+      <w:pPr>
+        <w:rPr>
+          <w:rFonts w:ascii="Calibri" w:hAnsi="Calibri" w:cs="Calibri"/>
+        </w:rPr>
+      </w:pPr>
+      <w:r>
+        <w:rPr>
+          <w:rFonts w:ascii="Calibri" w:hAnsi="Calibri" w:cs="Calibri"/>
+        </w:rPr>
+        <w:t>This chapter covers all required components of this project. A quick overview of schizophrenia will be provided along with a review of papers and methods used to synthesize the dataset from MRI and fMRI images. This will be augmented with a short list of popular classification methods used in disorder classification in respect to current literature. Finishing with an account on machine learning application in mental disorder classification.</w:t>
+      </w:r>
+    </w:p>
+    <w:p/>
     <w:p>
       <w:pPr>
         <w:pStyle w:val="Heading2"/>
@@ -5743,29 +6213,136 @@
           <w:szCs w:val="30"/>
         </w:rPr>
       </w:pPr>
-    </w:p>
-    <w:p/>
-    <w:p>
-      <w:pPr>
-        <w:pStyle w:val="Heading2"/>
+      <w:bookmarkStart w:id="14" w:name="_Toc68720343"/>
+      <w:r>
         <w:rPr>
           <w:rFonts w:ascii="Calibri" w:eastAsia="Arial Unicode MS" w:hAnsi="Calibri"/>
           <w:sz w:val="30"/>
           <w:szCs w:val="30"/>
         </w:rPr>
-      </w:pPr>
-      <w:bookmarkStart w:id="13" w:name="_Toc68619876"/>
+        <w:t>Overview of schizophrenia</w:t>
+      </w:r>
+      <w:bookmarkEnd w:id="14"/>
       <w:r>
         <w:rPr>
           <w:rFonts w:ascii="Calibri" w:eastAsia="Arial Unicode MS" w:hAnsi="Calibri"/>
           <w:sz w:val="30"/>
           <w:szCs w:val="30"/>
         </w:rPr>
-        <w:t>Main Text</w:t>
-      </w:r>
-      <w:bookmarkEnd w:id="13"/>
+        <w:t xml:space="preserve"> </w:t>
+      </w:r>
+    </w:p>
+    <w:p>
+      <w:pPr>
+        <w:rPr>
+          <w:rFonts w:ascii="Calibri" w:hAnsi="Calibri"/>
+        </w:rPr>
+      </w:pPr>
+      <w:r>
+        <w:rPr>
+          <w:rFonts w:ascii="Calibri" w:hAnsi="Calibri"/>
+        </w:rPr>
+        <w:t>Body text Body text</w:t>
+      </w:r>
+      <w:r>
+        <w:rPr>
+          <w:rFonts w:ascii="Calibri" w:hAnsi="Calibri"/>
+        </w:rPr>
+        <w:t xml:space="preserve"> </w:t>
+      </w:r>
+      <w:r>
+        <w:rPr>
+          <w:rFonts w:ascii="Calibri" w:hAnsi="Calibri"/>
+        </w:rPr>
+        <w:t>Body text</w:t>
+      </w:r>
+      <w:r>
+        <w:rPr>
+          <w:rFonts w:ascii="Calibri" w:hAnsi="Calibri"/>
+        </w:rPr>
+        <w:t xml:space="preserve"> </w:t>
+      </w:r>
+      <w:r>
+        <w:rPr>
+          <w:rFonts w:ascii="Calibri" w:hAnsi="Calibri"/>
+        </w:rPr>
+        <w:t>Body text</w:t>
+      </w:r>
+      <w:r>
+        <w:rPr>
+          <w:rFonts w:ascii="Calibri" w:hAnsi="Calibri"/>
+        </w:rPr>
+        <w:t xml:space="preserve"> </w:t>
+      </w:r>
+      <w:r>
+        <w:rPr>
+          <w:rFonts w:ascii="Calibri" w:hAnsi="Calibri"/>
+        </w:rPr>
+        <w:t>Body text Body text</w:t>
+      </w:r>
+      <w:r>
+        <w:rPr>
+          <w:rFonts w:ascii="Calibri" w:hAnsi="Calibri"/>
+        </w:rPr>
+        <w:t xml:space="preserve"> </w:t>
+      </w:r>
+      <w:r>
+        <w:rPr>
+          <w:rFonts w:ascii="Calibri" w:hAnsi="Calibri"/>
+        </w:rPr>
+        <w:t>Body text Body text</w:t>
+      </w:r>
+      <w:r>
+        <w:rPr>
+          <w:rFonts w:ascii="Calibri" w:hAnsi="Calibri"/>
+        </w:rPr>
+        <w:t xml:space="preserve"> </w:t>
+      </w:r>
+      <w:r>
+        <w:rPr>
+          <w:rFonts w:ascii="Calibri" w:hAnsi="Calibri"/>
+        </w:rPr>
+        <w:t xml:space="preserve">Body text </w:t>
+      </w:r>
     </w:p>
     <w:p/>
+    <w:p/>
+    <w:p>
+      <w:pPr>
+        <w:pStyle w:val="Heading2"/>
+        <w:rPr>
+          <w:rFonts w:ascii="Calibri" w:hAnsi="Calibri" w:cs="Calibri"/>
+          <w:sz w:val="30"/>
+          <w:szCs w:val="30"/>
+        </w:rPr>
+      </w:pPr>
+      <w:bookmarkStart w:id="15" w:name="_Toc68720344"/>
+      <w:r>
+        <w:rPr>
+          <w:rFonts w:ascii="Calibri" w:hAnsi="Calibri" w:cs="Calibri"/>
+          <w:sz w:val="30"/>
+          <w:szCs w:val="30"/>
+        </w:rPr>
+        <w:t xml:space="preserve">Functional Network Connectivity </w:t>
+      </w:r>
+      <w:r>
+        <w:rPr>
+          <w:rFonts w:ascii="Calibri" w:hAnsi="Calibri" w:cs="Calibri"/>
+          <w:sz w:val="30"/>
+          <w:szCs w:val="30"/>
+        </w:rPr>
+        <w:t>–</w:t>
+      </w:r>
+      <w:r>
+        <w:rPr>
+          <w:rFonts w:ascii="Calibri" w:hAnsi="Calibri" w:cs="Calibri"/>
+          <w:sz w:val="30"/>
+          <w:szCs w:val="30"/>
+        </w:rPr>
+        <w:t xml:space="preserve"> FNC</w:t>
+      </w:r>
+      <w:bookmarkEnd w:id="15"/>
+    </w:p>
     <w:p>
       <w:pPr>
         <w:rPr>
@@ -5836,6 +6413,57 @@
         <w:rPr>
           <w:rFonts w:ascii="Calibri" w:hAnsi="Calibri"/>
         </w:rPr>
+        <w:t xml:space="preserve">Body text </w:t>
+      </w:r>
+    </w:p>
+    <w:p/>
+    <w:p/>
+    <w:p>
+      <w:pPr>
+        <w:pStyle w:val="Heading2"/>
+        <w:rPr>
+          <w:rFonts w:ascii="Calibri" w:hAnsi="Calibri" w:cs="Calibri"/>
+          <w:sz w:val="30"/>
+          <w:szCs w:val="30"/>
+        </w:rPr>
+      </w:pPr>
+      <w:bookmarkStart w:id="16" w:name="_Toc68720345"/>
+      <w:r>
+        <w:rPr>
+          <w:rFonts w:ascii="Calibri" w:hAnsi="Calibri" w:cs="Calibri"/>
+          <w:sz w:val="30"/>
+          <w:szCs w:val="30"/>
+        </w:rPr>
+        <w:t xml:space="preserve">Sourced-Based Morphometry </w:t>
+      </w:r>
+      <w:r>
+        <w:rPr>
+          <w:rFonts w:ascii="Calibri" w:hAnsi="Calibri" w:cs="Calibri"/>
+          <w:sz w:val="30"/>
+          <w:szCs w:val="30"/>
+        </w:rPr>
+        <w:t>–</w:t>
+      </w:r>
+      <w:r>
+        <w:rPr>
+          <w:rFonts w:ascii="Calibri" w:hAnsi="Calibri" w:cs="Calibri"/>
+          <w:sz w:val="30"/>
+          <w:szCs w:val="30"/>
+        </w:rPr>
+        <w:t xml:space="preserve"> SBM</w:t>
+      </w:r>
+      <w:bookmarkEnd w:id="16"/>
+    </w:p>
+    <w:p>
+      <w:pPr>
+        <w:rPr>
+          <w:rFonts w:ascii="Calibri" w:hAnsi="Calibri"/>
+        </w:rPr>
+      </w:pPr>
+      <w:r>
+        <w:rPr>
+          <w:rFonts w:ascii="Calibri" w:hAnsi="Calibri"/>
+        </w:rPr>
         <w:t>Body text Body text</w:t>
       </w:r>
       <w:r>
@@ -5848,6 +6476,30 @@
         <w:rPr>
           <w:rFonts w:ascii="Calibri" w:hAnsi="Calibri"/>
         </w:rPr>
+        <w:t>Body text</w:t>
+      </w:r>
+      <w:r>
+        <w:rPr>
+          <w:rFonts w:ascii="Calibri" w:hAnsi="Calibri"/>
+        </w:rPr>
+        <w:t xml:space="preserve"> </w:t>
+      </w:r>
+      <w:r>
+        <w:rPr>
+          <w:rFonts w:ascii="Calibri" w:hAnsi="Calibri"/>
+        </w:rPr>
+        <w:t>Body text</w:t>
+      </w:r>
+      <w:r>
+        <w:rPr>
+          <w:rFonts w:ascii="Calibri" w:hAnsi="Calibri"/>
+        </w:rPr>
+        <w:t xml:space="preserve"> </w:t>
+      </w:r>
+      <w:r>
+        <w:rPr>
+          <w:rFonts w:ascii="Calibri" w:hAnsi="Calibri"/>
+        </w:rPr>
         <w:t>Body text Body text</w:t>
       </w:r>
       <w:r>
@@ -5872,6 +6524,58 @@
         <w:rPr>
           <w:rFonts w:ascii="Calibri" w:hAnsi="Calibri"/>
         </w:rPr>
+        <w:t xml:space="preserve">Body text </w:t>
+      </w:r>
+    </w:p>
+    <w:p>
+      <w:pPr>
+        <w:rPr>
+          <w:rFonts w:ascii="Calibri" w:hAnsi="Calibri" w:cs="Calibri"/>
+          <w:sz w:val="30"/>
+          <w:szCs w:val="30"/>
+        </w:rPr>
+      </w:pPr>
+    </w:p>
+    <w:p>
+      <w:pPr>
+        <w:pStyle w:val="Heading2"/>
+        <w:rPr>
+          <w:rFonts w:ascii="Calibri" w:eastAsia="Arial Unicode MS" w:hAnsi="Calibri" w:cs="Calibri"/>
+          <w:color w:val="auto"/>
+          <w:sz w:val="30"/>
+          <w:szCs w:val="30"/>
+        </w:rPr>
+      </w:pPr>
+      <w:bookmarkStart w:id="17" w:name="_Toc68720346"/>
+      <w:r>
+        <w:rPr>
+          <w:rFonts w:ascii="Calibri" w:hAnsi="Calibri" w:cs="Calibri"/>
+          <w:sz w:val="30"/>
+          <w:szCs w:val="30"/>
+        </w:rPr>
+        <w:t>Machine learning &amp; Deep learning</w:t>
+      </w:r>
+      <w:bookmarkEnd w:id="17"/>
+      <w:r>
+        <w:rPr>
+          <w:rFonts w:ascii="Calibri" w:eastAsia="Arial Unicode MS" w:hAnsi="Calibri" w:cs="Calibri"/>
+          <w:color w:val="auto"/>
+          <w:sz w:val="30"/>
+          <w:szCs w:val="30"/>
+        </w:rPr>
+        <w:t xml:space="preserve"> </w:t>
+      </w:r>
+    </w:p>
+    <w:p>
+      <w:pPr>
+        <w:rPr>
+          <w:rFonts w:ascii="Calibri" w:hAnsi="Calibri"/>
+        </w:rPr>
+      </w:pPr>
+      <w:r>
+        <w:rPr>
+          <w:rFonts w:ascii="Calibri" w:hAnsi="Calibri"/>
+        </w:rPr>
         <w:t>Body text Body text</w:t>
       </w:r>
       <w:r>
@@ -5884,6 +6588,30 @@
         <w:rPr>
           <w:rFonts w:ascii="Calibri" w:hAnsi="Calibri"/>
         </w:rPr>
+        <w:t>Body text</w:t>
+      </w:r>
+      <w:r>
+        <w:rPr>
+          <w:rFonts w:ascii="Calibri" w:hAnsi="Calibri"/>
+        </w:rPr>
+        <w:t xml:space="preserve"> </w:t>
+      </w:r>
+      <w:r>
+        <w:rPr>
+          <w:rFonts w:ascii="Calibri" w:hAnsi="Calibri"/>
+        </w:rPr>
+        <w:t>Body text</w:t>
+      </w:r>
+      <w:r>
+        <w:rPr>
+          <w:rFonts w:ascii="Calibri" w:hAnsi="Calibri"/>
+        </w:rPr>
+        <w:t xml:space="preserve"> </w:t>
+      </w:r>
+      <w:r>
+        <w:rPr>
+          <w:rFonts w:ascii="Calibri" w:hAnsi="Calibri"/>
+        </w:rPr>
         <w:t>Body text Body text</w:t>
       </w:r>
       <w:r>
@@ -5908,6 +6636,91 @@
         <w:rPr>
           <w:rFonts w:ascii="Calibri" w:hAnsi="Calibri"/>
         </w:rPr>
+        <w:t xml:space="preserve">Body text </w:t>
+      </w:r>
+    </w:p>
+    <w:p/>
+    <w:p>
+      <w:pPr>
+        <w:rPr>
+          <w:rFonts w:ascii="Calibri" w:hAnsi="Calibri" w:cs="Calibri"/>
+          <w:sz w:val="30"/>
+          <w:szCs w:val="30"/>
+        </w:rPr>
+      </w:pPr>
+      <w:r>
+        <w:rPr>
+          <w:rFonts w:ascii="Calibri" w:hAnsi="Calibri" w:cs="Calibri"/>
+          <w:sz w:val="30"/>
+          <w:szCs w:val="30"/>
+        </w:rPr>
+        <w:tab/>
+      </w:r>
+    </w:p>
+    <w:p>
+      <w:pPr>
+        <w:pStyle w:val="Heading3"/>
+        <w:ind w:firstLine="720"/>
+        <w:rPr>
+          <w:rFonts w:ascii="Calibri" w:hAnsi="Calibri" w:cs="Calibri"/>
+        </w:rPr>
+      </w:pPr>
+      <w:bookmarkStart w:id="18" w:name="_Toc68720347"/>
+      <w:r>
+        <w:rPr>
+          <w:rFonts w:ascii="Calibri" w:hAnsi="Calibri" w:cs="Calibri"/>
+        </w:rPr>
+        <w:t>S</w:t>
+      </w:r>
+      <w:r>
+        <w:rPr>
+          <w:rFonts w:ascii="Calibri" w:hAnsi="Calibri" w:cs="Calibri"/>
+        </w:rPr>
+        <w:t xml:space="preserve">upport </w:t>
+      </w:r>
+      <w:r>
+        <w:rPr>
+          <w:rFonts w:ascii="Calibri" w:hAnsi="Calibri" w:cs="Calibri"/>
+        </w:rPr>
+        <w:t>V</w:t>
+      </w:r>
+      <w:r>
+        <w:rPr>
+          <w:rFonts w:ascii="Calibri" w:hAnsi="Calibri" w:cs="Calibri"/>
+        </w:rPr>
+        <w:t xml:space="preserve">ector </w:t>
+      </w:r>
+      <w:r>
+        <w:rPr>
+          <w:rFonts w:ascii="Calibri" w:hAnsi="Calibri" w:cs="Calibri"/>
+        </w:rPr>
+        <w:t>M</w:t>
+      </w:r>
+      <w:r>
+        <w:rPr>
+          <w:rFonts w:ascii="Calibri" w:hAnsi="Calibri" w:cs="Calibri"/>
+        </w:rPr>
+        <w:t>achine</w:t>
+      </w:r>
+      <w:bookmarkEnd w:id="18"/>
+      <w:r>
+        <w:rPr>
+          <w:rFonts w:ascii="Calibri" w:hAnsi="Calibri" w:cs="Calibri"/>
+        </w:rPr>
+        <w:t xml:space="preserve"> </w:t>
+      </w:r>
+    </w:p>
+    <w:p>
+      <w:pPr>
+        <w:ind w:firstLine="720"/>
+        <w:rPr>
+          <w:rFonts w:ascii="Calibri" w:hAnsi="Calibri"/>
+        </w:rPr>
+      </w:pPr>
+      <w:r>
+        <w:rPr>
+          <w:rFonts w:ascii="Calibri" w:hAnsi="Calibri"/>
+        </w:rPr>
         <w:t>Body text Body text</w:t>
       </w:r>
       <w:r>
@@ -5920,6 +6733,30 @@
         <w:rPr>
           <w:rFonts w:ascii="Calibri" w:hAnsi="Calibri"/>
         </w:rPr>
+        <w:t>Body text</w:t>
+      </w:r>
+      <w:r>
+        <w:rPr>
+          <w:rFonts w:ascii="Calibri" w:hAnsi="Calibri"/>
+        </w:rPr>
+        <w:t xml:space="preserve"> </w:t>
+      </w:r>
+      <w:r>
+        <w:rPr>
+          <w:rFonts w:ascii="Calibri" w:hAnsi="Calibri"/>
+        </w:rPr>
+        <w:t>Body text</w:t>
+      </w:r>
+      <w:r>
+        <w:rPr>
+          <w:rFonts w:ascii="Calibri" w:hAnsi="Calibri"/>
+        </w:rPr>
+        <w:t xml:space="preserve"> </w:t>
+      </w:r>
+      <w:r>
+        <w:rPr>
+          <w:rFonts w:ascii="Calibri" w:hAnsi="Calibri"/>
+        </w:rPr>
         <w:t>Body text Body text</w:t>
       </w:r>
       <w:r>
@@ -5944,6 +6781,47 @@
         <w:rPr>
           <w:rFonts w:ascii="Calibri" w:hAnsi="Calibri"/>
         </w:rPr>
+        <w:t xml:space="preserve">Body text </w:t>
+      </w:r>
+    </w:p>
+    <w:p/>
+    <w:p>
+      <w:pPr>
+        <w:rPr>
+          <w:rFonts w:ascii="Calibri" w:hAnsi="Calibri" w:cs="Calibri"/>
+          <w:sz w:val="30"/>
+          <w:szCs w:val="30"/>
+        </w:rPr>
+      </w:pPr>
+    </w:p>
+    <w:p>
+      <w:pPr>
+        <w:pStyle w:val="Heading3"/>
+        <w:ind w:firstLine="720"/>
+        <w:rPr>
+          <w:rFonts w:ascii="Calibri" w:hAnsi="Calibri" w:cs="Calibri"/>
+        </w:rPr>
+      </w:pPr>
+      <w:bookmarkStart w:id="19" w:name="_Toc68720348"/>
+      <w:r>
+        <w:rPr>
+          <w:rFonts w:ascii="Calibri" w:hAnsi="Calibri" w:cs="Calibri"/>
+        </w:rPr>
+        <w:t>Neural Network</w:t>
+      </w:r>
+      <w:bookmarkEnd w:id="19"/>
+    </w:p>
+    <w:p>
+      <w:pPr>
+        <w:ind w:firstLine="720"/>
+        <w:rPr>
+          <w:rFonts w:ascii="Calibri" w:hAnsi="Calibri"/>
+        </w:rPr>
+      </w:pPr>
+      <w:r>
+        <w:rPr>
+          <w:rFonts w:ascii="Calibri" w:hAnsi="Calibri"/>
+        </w:rPr>
         <w:t>Body text Body text</w:t>
       </w:r>
       <w:r>
@@ -5956,6 +6834,30 @@
         <w:rPr>
           <w:rFonts w:ascii="Calibri" w:hAnsi="Calibri"/>
         </w:rPr>
+        <w:t>Body text</w:t>
+      </w:r>
+      <w:r>
+        <w:rPr>
+          <w:rFonts w:ascii="Calibri" w:hAnsi="Calibri"/>
+        </w:rPr>
+        <w:t xml:space="preserve"> </w:t>
+      </w:r>
+      <w:r>
+        <w:rPr>
+          <w:rFonts w:ascii="Calibri" w:hAnsi="Calibri"/>
+        </w:rPr>
+        <w:t>Body text</w:t>
+      </w:r>
+      <w:r>
+        <w:rPr>
+          <w:rFonts w:ascii="Calibri" w:hAnsi="Calibri"/>
+        </w:rPr>
+        <w:t xml:space="preserve"> </w:t>
+      </w:r>
+      <w:r>
+        <w:rPr>
+          <w:rFonts w:ascii="Calibri" w:hAnsi="Calibri"/>
+        </w:rPr>
         <w:t>Body text Body text</w:t>
       </w:r>
       <w:r>
@@ -5980,6 +6882,57 @@
         <w:rPr>
           <w:rFonts w:ascii="Calibri" w:hAnsi="Calibri"/>
         </w:rPr>
+        <w:t xml:space="preserve">Body text </w:t>
+      </w:r>
+    </w:p>
+    <w:p/>
+    <w:p>
+      <w:pPr>
+        <w:rPr>
+          <w:rFonts w:ascii="Calibri" w:hAnsi="Calibri" w:cs="Calibri"/>
+          <w:sz w:val="30"/>
+          <w:szCs w:val="30"/>
+        </w:rPr>
+      </w:pPr>
+    </w:p>
+    <w:p>
+      <w:pPr>
+        <w:pStyle w:val="Heading2"/>
+        <w:rPr>
+          <w:rFonts w:ascii="Calibri" w:hAnsi="Calibri" w:cs="Calibri"/>
+          <w:sz w:val="30"/>
+          <w:szCs w:val="30"/>
+        </w:rPr>
+      </w:pPr>
+      <w:bookmarkStart w:id="20" w:name="_Toc68720349"/>
+      <w:r>
+        <w:rPr>
+          <w:rFonts w:ascii="Calibri" w:hAnsi="Calibri" w:cs="Calibri"/>
+          <w:sz w:val="30"/>
+          <w:szCs w:val="30"/>
+        </w:rPr>
+        <w:t>Machine learning for precision psychiatry</w:t>
+      </w:r>
+      <w:bookmarkEnd w:id="20"/>
+      <w:r>
+        <w:rPr>
+          <w:rFonts w:ascii="Calibri" w:hAnsi="Calibri" w:cs="Calibri"/>
+          <w:sz w:val="30"/>
+          <w:szCs w:val="30"/>
+        </w:rPr>
+        <w:t xml:space="preserve"> </w:t>
+      </w:r>
+    </w:p>
+    <w:p>
+      <w:pPr>
+        <w:rPr>
+          <w:rFonts w:ascii="Calibri" w:hAnsi="Calibri"/>
+        </w:rPr>
+      </w:pPr>
+      <w:r>
+        <w:rPr>
+          <w:rFonts w:ascii="Calibri" w:hAnsi="Calibri"/>
+        </w:rPr>
         <w:t>Body text Body text</w:t>
       </w:r>
       <w:r>
@@ -5992,6 +6945,30 @@
         <w:rPr>
           <w:rFonts w:ascii="Calibri" w:hAnsi="Calibri"/>
         </w:rPr>
+        <w:t>Body text</w:t>
+      </w:r>
+      <w:r>
+        <w:rPr>
+          <w:rFonts w:ascii="Calibri" w:hAnsi="Calibri"/>
+        </w:rPr>
+        <w:t xml:space="preserve"> </w:t>
+      </w:r>
+      <w:r>
+        <w:rPr>
+          <w:rFonts w:ascii="Calibri" w:hAnsi="Calibri"/>
+        </w:rPr>
+        <w:t>Body text</w:t>
+      </w:r>
+      <w:r>
+        <w:rPr>
+          <w:rFonts w:ascii="Calibri" w:hAnsi="Calibri"/>
+        </w:rPr>
+        <w:t xml:space="preserve"> </w:t>
+      </w:r>
+      <w:r>
+        <w:rPr>
+          <w:rFonts w:ascii="Calibri" w:hAnsi="Calibri"/>
+        </w:rPr>
         <w:t>Body text Body text</w:t>
       </w:r>
       <w:r>
@@ -6016,43 +6993,7 @@
         <w:rPr>
           <w:rFonts w:ascii="Calibri" w:hAnsi="Calibri"/>
         </w:rPr>
-        <w:t>Body text Body text</w:t>
-      </w:r>
-      <w:r>
-        <w:rPr>
-          <w:rFonts w:ascii="Calibri" w:hAnsi="Calibri"/>
-        </w:rPr>
-        <w:t xml:space="preserve"> </w:t>
-      </w:r>
-      <w:r>
-        <w:rPr>
-          <w:rFonts w:ascii="Calibri" w:hAnsi="Calibri"/>
-        </w:rPr>
-        <w:t>Body text Body text</w:t>
-      </w:r>
-      <w:r>
-        <w:rPr>
-          <w:rFonts w:ascii="Calibri" w:hAnsi="Calibri"/>
-        </w:rPr>
-        <w:t xml:space="preserve"> </w:t>
-      </w:r>
-      <w:r>
-        <w:rPr>
-          <w:rFonts w:ascii="Calibri" w:hAnsi="Calibri"/>
-        </w:rPr>
-        <w:t>Body text Body text</w:t>
-      </w:r>
-      <w:r>
-        <w:rPr>
-          <w:rFonts w:ascii="Calibri" w:hAnsi="Calibri"/>
-        </w:rPr>
-        <w:t xml:space="preserve"> </w:t>
-      </w:r>
-      <w:r>
-        <w:rPr>
-          <w:rFonts w:ascii="Calibri" w:hAnsi="Calibri"/>
-        </w:rPr>
-        <w:t>Body text</w:t>
+        <w:t xml:space="preserve">Body text </w:t>
       </w:r>
     </w:p>
     <w:p/>
@@ -6066,16 +7007,17 @@
           <w:szCs w:val="30"/>
         </w:rPr>
       </w:pPr>
-      <w:bookmarkStart w:id="14" w:name="_Toc68619877"/>
+      <w:bookmarkStart w:id="21" w:name="_Toc68720350"/>
       <w:r>
         <w:rPr>
           <w:rFonts w:ascii="Calibri" w:eastAsia="Arial Unicode MS" w:hAnsi="Calibri"/>
           <w:sz w:val="30"/>
           <w:szCs w:val="30"/>
         </w:rPr>
+        <w:lastRenderedPageBreak/>
         <w:t>Conclusion</w:t>
       </w:r>
-      <w:bookmarkEnd w:id="14"/>
+      <w:bookmarkEnd w:id="21"/>
     </w:p>
     <w:p/>
     <w:p>
@@ -6148,536 +7090,10 @@
         <w:rPr>
           <w:rFonts w:ascii="Calibri" w:hAnsi="Calibri"/>
         </w:rPr>
-        <w:t>Body text Body text</w:t>
-      </w:r>
-      <w:r>
-        <w:rPr>
-          <w:rFonts w:ascii="Calibri" w:hAnsi="Calibri"/>
-        </w:rPr>
-        <w:t xml:space="preserve"> </w:t>
-      </w:r>
-      <w:r>
-        <w:rPr>
-          <w:rFonts w:ascii="Calibri" w:hAnsi="Calibri"/>
-        </w:rPr>
-        <w:t>Body text Body text</w:t>
-      </w:r>
-      <w:r>
-        <w:rPr>
-          <w:rFonts w:ascii="Calibri" w:hAnsi="Calibri"/>
-        </w:rPr>
-        <w:t xml:space="preserve"> </w:t>
-      </w:r>
-      <w:r>
-        <w:rPr>
-          <w:rFonts w:ascii="Calibri" w:hAnsi="Calibri"/>
-        </w:rPr>
-        <w:t>Body text Body text</w:t>
-      </w:r>
-      <w:r>
-        <w:rPr>
-          <w:rFonts w:ascii="Calibri" w:hAnsi="Calibri"/>
-        </w:rPr>
-        <w:t xml:space="preserve"> </w:t>
-      </w:r>
-      <w:r>
-        <w:rPr>
-          <w:rFonts w:ascii="Calibri" w:hAnsi="Calibri"/>
-        </w:rPr>
-        <w:t>Body text Body text</w:t>
-      </w:r>
-      <w:r>
-        <w:rPr>
-          <w:rFonts w:ascii="Calibri" w:hAnsi="Calibri"/>
-        </w:rPr>
-        <w:t xml:space="preserve"> </w:t>
-      </w:r>
-      <w:r>
-        <w:rPr>
-          <w:rFonts w:ascii="Calibri" w:hAnsi="Calibri"/>
-        </w:rPr>
-        <w:t>Body text Body text</w:t>
-      </w:r>
-      <w:r>
-        <w:rPr>
-          <w:rFonts w:ascii="Calibri" w:hAnsi="Calibri"/>
-        </w:rPr>
-        <w:t xml:space="preserve"> </w:t>
-      </w:r>
-      <w:r>
-        <w:rPr>
-          <w:rFonts w:ascii="Calibri" w:hAnsi="Calibri"/>
-        </w:rPr>
-        <w:t>Body text Body text</w:t>
-      </w:r>
-      <w:r>
-        <w:rPr>
-          <w:rFonts w:ascii="Calibri" w:hAnsi="Calibri"/>
-        </w:rPr>
-        <w:t xml:space="preserve"> </w:t>
-      </w:r>
-      <w:r>
-        <w:rPr>
-          <w:rFonts w:ascii="Calibri" w:hAnsi="Calibri"/>
-        </w:rPr>
-        <w:t>Body text Body text</w:t>
-      </w:r>
-      <w:r>
-        <w:rPr>
-          <w:rFonts w:ascii="Calibri" w:hAnsi="Calibri"/>
-        </w:rPr>
-        <w:t xml:space="preserve"> </w:t>
-      </w:r>
-      <w:r>
-        <w:rPr>
-          <w:rFonts w:ascii="Calibri" w:hAnsi="Calibri"/>
-        </w:rPr>
-        <w:t>Body text Body text</w:t>
-      </w:r>
-      <w:r>
-        <w:rPr>
-          <w:rFonts w:ascii="Calibri" w:hAnsi="Calibri"/>
-        </w:rPr>
-        <w:t xml:space="preserve"> </w:t>
-      </w:r>
-      <w:r>
-        <w:rPr>
-          <w:rFonts w:ascii="Calibri" w:hAnsi="Calibri"/>
-        </w:rPr>
-        <w:t>Body text Body text</w:t>
-      </w:r>
-      <w:r>
-        <w:rPr>
-          <w:rFonts w:ascii="Calibri" w:hAnsi="Calibri"/>
-        </w:rPr>
-        <w:t xml:space="preserve"> </w:t>
-      </w:r>
-      <w:r>
-        <w:rPr>
-          <w:rFonts w:ascii="Calibri" w:hAnsi="Calibri"/>
-        </w:rPr>
-        <w:t>Body text Body text</w:t>
-      </w:r>
-      <w:r>
-        <w:rPr>
-          <w:rFonts w:ascii="Calibri" w:hAnsi="Calibri"/>
-        </w:rPr>
-        <w:t xml:space="preserve"> </w:t>
-      </w:r>
-      <w:r>
-        <w:rPr>
-          <w:rFonts w:ascii="Calibri" w:hAnsi="Calibri"/>
-        </w:rPr>
-        <w:t>Body text Body text</w:t>
-      </w:r>
-      <w:r>
-        <w:rPr>
-          <w:rFonts w:ascii="Calibri" w:hAnsi="Calibri"/>
-        </w:rPr>
-        <w:t xml:space="preserve"> </w:t>
-      </w:r>
-      <w:r>
-        <w:rPr>
-          <w:rFonts w:ascii="Calibri" w:hAnsi="Calibri"/>
-        </w:rPr>
-        <w:t>Body text Body text</w:t>
-      </w:r>
-      <w:r>
-        <w:rPr>
-          <w:rFonts w:ascii="Calibri" w:hAnsi="Calibri"/>
-        </w:rPr>
-        <w:t xml:space="preserve"> </w:t>
-      </w:r>
-      <w:r>
-        <w:rPr>
-          <w:rFonts w:ascii="Calibri" w:hAnsi="Calibri"/>
-        </w:rPr>
-        <w:t>Body text Body text</w:t>
-      </w:r>
-      <w:r>
-        <w:rPr>
-          <w:rFonts w:ascii="Calibri" w:hAnsi="Calibri"/>
-        </w:rPr>
-        <w:t xml:space="preserve"> </w:t>
-      </w:r>
-      <w:r>
-        <w:rPr>
-          <w:rFonts w:ascii="Calibri" w:hAnsi="Calibri"/>
-        </w:rPr>
-        <w:t>Body text Body text</w:t>
-      </w:r>
-      <w:r>
-        <w:rPr>
-          <w:rFonts w:ascii="Calibri" w:hAnsi="Calibri"/>
-        </w:rPr>
-        <w:t xml:space="preserve"> </w:t>
-      </w:r>
-      <w:r>
-        <w:rPr>
-          <w:rFonts w:ascii="Calibri" w:hAnsi="Calibri"/>
-        </w:rPr>
-        <w:t>Body text Body text</w:t>
-      </w:r>
-      <w:r>
-        <w:rPr>
-          <w:rFonts w:ascii="Calibri" w:hAnsi="Calibri"/>
-        </w:rPr>
-        <w:t xml:space="preserve"> </w:t>
-      </w:r>
-      <w:r>
-        <w:rPr>
-          <w:rFonts w:ascii="Calibri" w:hAnsi="Calibri"/>
-        </w:rPr>
-        <w:t>Body text Body text</w:t>
-      </w:r>
-      <w:r>
-        <w:rPr>
-          <w:rFonts w:ascii="Calibri" w:hAnsi="Calibri"/>
-        </w:rPr>
-        <w:t xml:space="preserve"> </w:t>
-      </w:r>
-      <w:r>
-        <w:rPr>
-          <w:rFonts w:ascii="Calibri" w:hAnsi="Calibri"/>
-        </w:rPr>
-        <w:t>Body text Body text</w:t>
-      </w:r>
-      <w:r>
-        <w:rPr>
-          <w:rFonts w:ascii="Calibri" w:hAnsi="Calibri"/>
-        </w:rPr>
-        <w:t xml:space="preserve"> </w:t>
-      </w:r>
-      <w:r>
-        <w:rPr>
-          <w:rFonts w:ascii="Calibri" w:hAnsi="Calibri"/>
-        </w:rPr>
-        <w:t>Body text Body text</w:t>
-      </w:r>
-      <w:r>
-        <w:rPr>
-          <w:rFonts w:ascii="Calibri" w:hAnsi="Calibri"/>
-        </w:rPr>
-        <w:t xml:space="preserve"> </w:t>
-      </w:r>
-      <w:r>
-        <w:rPr>
-          <w:rFonts w:ascii="Calibri" w:hAnsi="Calibri"/>
-        </w:rPr>
-        <w:t>Body text</w:t>
+        <w:t xml:space="preserve">Body text </w:t>
       </w:r>
     </w:p>
     <w:p/>
-    <w:p/>
-    <w:p>
-      <w:pPr>
-        <w:pStyle w:val="Heading2"/>
-        <w:rPr>
-          <w:rFonts w:ascii="Calibri" w:eastAsia="Arial Unicode MS" w:hAnsi="Calibri"/>
-          <w:sz w:val="30"/>
-          <w:szCs w:val="30"/>
-        </w:rPr>
-      </w:pPr>
-      <w:bookmarkStart w:id="15" w:name="_Toc68619878"/>
-      <w:r>
-        <w:rPr>
-          <w:rFonts w:ascii="Calibri" w:eastAsia="Arial Unicode MS" w:hAnsi="Calibri"/>
-          <w:sz w:val="30"/>
-          <w:szCs w:val="30"/>
-        </w:rPr>
-        <w:t>References</w:t>
-      </w:r>
-      <w:bookmarkEnd w:id="15"/>
-    </w:p>
-    <w:p>
-      <w:pPr>
-        <w:rPr>
-          <w:rFonts w:ascii="Calibri" w:hAnsi="Calibri"/>
-        </w:rPr>
-      </w:pPr>
-      <w:r>
-        <w:rPr>
-          <w:rFonts w:ascii="Calibri" w:hAnsi="Calibri"/>
-        </w:rPr>
-        <w:t>Body text Body text</w:t>
-      </w:r>
-      <w:r>
-        <w:rPr>
-          <w:rFonts w:ascii="Calibri" w:hAnsi="Calibri"/>
-        </w:rPr>
-        <w:t xml:space="preserve"> </w:t>
-      </w:r>
-      <w:r>
-        <w:rPr>
-          <w:rFonts w:ascii="Calibri" w:hAnsi="Calibri"/>
-        </w:rPr>
-        <w:t>Body text</w:t>
-      </w:r>
-      <w:r>
-        <w:rPr>
-          <w:rFonts w:ascii="Calibri" w:hAnsi="Calibri"/>
-        </w:rPr>
-        <w:t xml:space="preserve"> </w:t>
-      </w:r>
-      <w:r>
-        <w:rPr>
-          <w:rFonts w:ascii="Calibri" w:hAnsi="Calibri"/>
-        </w:rPr>
-        <w:t>Body text</w:t>
-      </w:r>
-      <w:r>
-        <w:rPr>
-          <w:rFonts w:ascii="Calibri" w:hAnsi="Calibri"/>
-        </w:rPr>
-        <w:t xml:space="preserve"> </w:t>
-      </w:r>
-      <w:r>
-        <w:rPr>
-          <w:rFonts w:ascii="Calibri" w:hAnsi="Calibri"/>
-        </w:rPr>
-        <w:t>Body text Body text</w:t>
-      </w:r>
-      <w:r>
-        <w:rPr>
-          <w:rFonts w:ascii="Calibri" w:hAnsi="Calibri"/>
-        </w:rPr>
-        <w:t xml:space="preserve"> </w:t>
-      </w:r>
-      <w:r>
-        <w:rPr>
-          <w:rFonts w:ascii="Calibri" w:hAnsi="Calibri"/>
-        </w:rPr>
-        <w:t>Body text Body text</w:t>
-      </w:r>
-      <w:r>
-        <w:rPr>
-          <w:rFonts w:ascii="Calibri" w:hAnsi="Calibri"/>
-        </w:rPr>
-        <w:t xml:space="preserve"> </w:t>
-      </w:r>
-      <w:r>
-        <w:rPr>
-          <w:rFonts w:ascii="Calibri" w:hAnsi="Calibri"/>
-        </w:rPr>
-        <w:t>Body text Body text</w:t>
-      </w:r>
-      <w:r>
-        <w:rPr>
-          <w:rFonts w:ascii="Calibri" w:hAnsi="Calibri"/>
-        </w:rPr>
-        <w:t xml:space="preserve"> </w:t>
-      </w:r>
-      <w:r>
-        <w:rPr>
-          <w:rFonts w:ascii="Calibri" w:hAnsi="Calibri"/>
-        </w:rPr>
-        <w:t>Body text Body text</w:t>
-      </w:r>
-      <w:r>
-        <w:rPr>
-          <w:rFonts w:ascii="Calibri" w:hAnsi="Calibri"/>
-        </w:rPr>
-        <w:t xml:space="preserve"> </w:t>
-      </w:r>
-      <w:r>
-        <w:rPr>
-          <w:rFonts w:ascii="Calibri" w:hAnsi="Calibri"/>
-        </w:rPr>
-        <w:t>Body text Body text</w:t>
-      </w:r>
-      <w:r>
-        <w:rPr>
-          <w:rFonts w:ascii="Calibri" w:hAnsi="Calibri"/>
-        </w:rPr>
-        <w:t xml:space="preserve"> </w:t>
-      </w:r>
-      <w:r>
-        <w:rPr>
-          <w:rFonts w:ascii="Calibri" w:hAnsi="Calibri"/>
-        </w:rPr>
-        <w:t>Body text Body text</w:t>
-      </w:r>
-      <w:r>
-        <w:rPr>
-          <w:rFonts w:ascii="Calibri" w:hAnsi="Calibri"/>
-        </w:rPr>
-        <w:t xml:space="preserve"> </w:t>
-      </w:r>
-      <w:r>
-        <w:rPr>
-          <w:rFonts w:ascii="Calibri" w:hAnsi="Calibri"/>
-        </w:rPr>
-        <w:t>Body text Body text</w:t>
-      </w:r>
-      <w:r>
-        <w:rPr>
-          <w:rFonts w:ascii="Calibri" w:hAnsi="Calibri"/>
-        </w:rPr>
-        <w:t xml:space="preserve"> </w:t>
-      </w:r>
-      <w:r>
-        <w:rPr>
-          <w:rFonts w:ascii="Calibri" w:hAnsi="Calibri"/>
-        </w:rPr>
-        <w:t>Body text Body text</w:t>
-      </w:r>
-      <w:r>
-        <w:rPr>
-          <w:rFonts w:ascii="Calibri" w:hAnsi="Calibri"/>
-        </w:rPr>
-        <w:t xml:space="preserve"> </w:t>
-      </w:r>
-      <w:r>
-        <w:rPr>
-          <w:rFonts w:ascii="Calibri" w:hAnsi="Calibri"/>
-        </w:rPr>
-        <w:t>Body text Body text</w:t>
-      </w:r>
-      <w:r>
-        <w:rPr>
-          <w:rFonts w:ascii="Calibri" w:hAnsi="Calibri"/>
-        </w:rPr>
-        <w:t xml:space="preserve"> </w:t>
-      </w:r>
-      <w:r>
-        <w:rPr>
-          <w:rFonts w:ascii="Calibri" w:hAnsi="Calibri"/>
-        </w:rPr>
-        <w:t>Body text Body text</w:t>
-      </w:r>
-      <w:r>
-        <w:rPr>
-          <w:rFonts w:ascii="Calibri" w:hAnsi="Calibri"/>
-        </w:rPr>
-        <w:t xml:space="preserve"> </w:t>
-      </w:r>
-      <w:r>
-        <w:rPr>
-          <w:rFonts w:ascii="Calibri" w:hAnsi="Calibri"/>
-        </w:rPr>
-        <w:t>Body text Body text</w:t>
-      </w:r>
-      <w:r>
-        <w:rPr>
-          <w:rFonts w:ascii="Calibri" w:hAnsi="Calibri"/>
-        </w:rPr>
-        <w:t xml:space="preserve"> </w:t>
-      </w:r>
-      <w:r>
-        <w:rPr>
-          <w:rFonts w:ascii="Calibri" w:hAnsi="Calibri"/>
-        </w:rPr>
-        <w:t>Body text Body text</w:t>
-      </w:r>
-      <w:r>
-        <w:rPr>
-          <w:rFonts w:ascii="Calibri" w:hAnsi="Calibri"/>
-        </w:rPr>
-        <w:t xml:space="preserve"> </w:t>
-      </w:r>
-      <w:r>
-        <w:rPr>
-          <w:rFonts w:ascii="Calibri" w:hAnsi="Calibri"/>
-        </w:rPr>
-        <w:t>Body text Body text</w:t>
-      </w:r>
-      <w:r>
-        <w:rPr>
-          <w:rFonts w:ascii="Calibri" w:hAnsi="Calibri"/>
-        </w:rPr>
-        <w:t xml:space="preserve"> </w:t>
-      </w:r>
-      <w:r>
-        <w:rPr>
-          <w:rFonts w:ascii="Calibri" w:hAnsi="Calibri"/>
-        </w:rPr>
-        <w:t>Body text Body text</w:t>
-      </w:r>
-      <w:r>
-        <w:rPr>
-          <w:rFonts w:ascii="Calibri" w:hAnsi="Calibri"/>
-        </w:rPr>
-        <w:t xml:space="preserve"> </w:t>
-      </w:r>
-      <w:r>
-        <w:rPr>
-          <w:rFonts w:ascii="Calibri" w:hAnsi="Calibri"/>
-        </w:rPr>
-        <w:t>Body text Body text</w:t>
-      </w:r>
-      <w:r>
-        <w:rPr>
-          <w:rFonts w:ascii="Calibri" w:hAnsi="Calibri"/>
-        </w:rPr>
-        <w:t xml:space="preserve"> </w:t>
-      </w:r>
-      <w:r>
-        <w:rPr>
-          <w:rFonts w:ascii="Calibri" w:hAnsi="Calibri"/>
-        </w:rPr>
-        <w:t>Body text Body text</w:t>
-      </w:r>
-      <w:r>
-        <w:rPr>
-          <w:rFonts w:ascii="Calibri" w:hAnsi="Calibri"/>
-        </w:rPr>
-        <w:t xml:space="preserve"> </w:t>
-      </w:r>
-      <w:r>
-        <w:rPr>
-          <w:rFonts w:ascii="Calibri" w:hAnsi="Calibri"/>
-        </w:rPr>
-        <w:t>Body text Body text</w:t>
-      </w:r>
-      <w:r>
-        <w:rPr>
-          <w:rFonts w:ascii="Calibri" w:hAnsi="Calibri"/>
-        </w:rPr>
-        <w:t xml:space="preserve"> </w:t>
-      </w:r>
-      <w:r>
-        <w:rPr>
-          <w:rFonts w:ascii="Calibri" w:hAnsi="Calibri"/>
-        </w:rPr>
-        <w:t>Body text Body text</w:t>
-      </w:r>
-      <w:r>
-        <w:rPr>
-          <w:rFonts w:ascii="Calibri" w:hAnsi="Calibri"/>
-        </w:rPr>
-        <w:t xml:space="preserve"> </w:t>
-      </w:r>
-      <w:r>
-        <w:rPr>
-          <w:rFonts w:ascii="Calibri" w:hAnsi="Calibri"/>
-        </w:rPr>
-        <w:t>Body text Body text</w:t>
-      </w:r>
-      <w:r>
-        <w:rPr>
-          <w:rFonts w:ascii="Calibri" w:hAnsi="Calibri"/>
-        </w:rPr>
-        <w:t xml:space="preserve"> </w:t>
-      </w:r>
-      <w:r>
-        <w:rPr>
-          <w:rFonts w:ascii="Calibri" w:hAnsi="Calibri"/>
-        </w:rPr>
-        <w:t>Body text Body text</w:t>
-      </w:r>
-      <w:r>
-        <w:rPr>
-          <w:rFonts w:ascii="Calibri" w:hAnsi="Calibri"/>
-        </w:rPr>
-        <w:t xml:space="preserve"> </w:t>
-      </w:r>
-      <w:r>
-        <w:rPr>
-          <w:rFonts w:ascii="Calibri" w:hAnsi="Calibri"/>
-        </w:rPr>
-        <w:t>Body text</w:t>
-      </w:r>
-    </w:p>
     <w:p>
       <w:pPr>
         <w:pStyle w:val="Body"/>
@@ -6748,75 +7164,13 @@
     </w:p>
     <w:p>
       <w:pPr>
-        <w:pStyle w:val="Body"/>
-        <w:rPr>
-          <w:rFonts w:ascii="Times New Roman" w:eastAsia="Arial Unicode MS" w:hAnsi="Times New Roman" w:cs="Times New Roman"/>
-          <w:i/>
-          <w:iCs/>
+        <w:pStyle w:val="ListParagraph"/>
+        <w:rPr>
+          <w:rFonts w:cs="Arial"/>
           <w:sz w:val="23"/>
           <w:szCs w:val="23"/>
-          <w14:textOutline w14:w="0" w14:cap="rnd" w14:cmpd="sng" w14:algn="ctr">
-            <w14:noFill/>
-            <w14:prstDash w14:val="solid"/>
-            <w14:bevel/>
-          </w14:textOutline>
-        </w:rPr>
-      </w:pPr>
-    </w:p>
-    <w:p>
-      <w:pPr>
-        <w:pStyle w:val="Body"/>
-        <w:rPr>
-          <w:rFonts w:eastAsia="Arial Unicode MS" w:cs="Arial"/>
-          <w:b/>
-          <w:bCs/>
-          <w:u w:val="single"/>
-          <w:lang w:val="it-IT"/>
-        </w:rPr>
-      </w:pPr>
-      <w:r>
-        <w:rPr>
-          <w:rFonts w:eastAsia="Arial Unicode MS" w:cs="Arial"/>
-          <w:b/>
-          <w:bCs/>
-          <w:u w:val="single"/>
-          <w:lang w:val="it-IT"/>
-        </w:rPr>
-        <w:lastRenderedPageBreak/>
-        <w:t xml:space="preserve">Footnote </w:t>
-      </w:r>
-    </w:p>
-    <w:p>
-      <w:pPr>
-        <w:pStyle w:val="Body"/>
-        <w:rPr>
-          <w:rFonts w:eastAsia="Arial Unicode MS" w:cs="Arial"/>
-          <w:lang w:val="it-IT"/>
-        </w:rPr>
-      </w:pPr>
-      <w:r>
-        <w:rPr>
-          <w:rFonts w:eastAsia="Arial Unicode MS" w:cs="Arial"/>
-          <w:lang w:val="it-IT"/>
-        </w:rPr>
-        <w:t xml:space="preserve">First paragraph of literature survey </w:t>
-      </w:r>
-    </w:p>
-    <w:p>
-      <w:pPr>
-        <w:pStyle w:val="Body"/>
-        <w:rPr>
-          <w:rFonts w:eastAsia="Arial Unicode MS" w:cs="Arial"/>
-          <w:lang w:val="it-IT"/>
-        </w:rPr>
-      </w:pPr>
-      <w:r>
-        <w:rPr>
-          <w:rFonts w:eastAsia="Arial Unicode MS" w:cs="Arial"/>
-          <w:lang w:val="it-IT"/>
-        </w:rPr>
-        <w:t>Max cap 900 words</w:t>
-      </w:r>
+        </w:rPr>
+      </w:pPr>
     </w:p>
     <w:p>
       <w:pPr>
@@ -6841,6 +7195,56 @@
         </w:rPr>
         <w:t xml:space="preserve"> </w:t>
       </w:r>
+    </w:p>
+    <w:p>
+      <w:pPr>
+        <w:pStyle w:val="ListParagraph"/>
+        <w:rPr>
+          <w:rFonts w:cs="Arial"/>
+          <w:sz w:val="23"/>
+          <w:szCs w:val="23"/>
+        </w:rPr>
+      </w:pPr>
+    </w:p>
+    <w:p>
+      <w:pPr>
+        <w:pStyle w:val="ListParagraph"/>
+        <w:rPr>
+          <w:rFonts w:cs="Arial"/>
+          <w:sz w:val="23"/>
+          <w:szCs w:val="23"/>
+        </w:rPr>
+      </w:pPr>
+    </w:p>
+    <w:p>
+      <w:pPr>
+        <w:pStyle w:val="ListParagraph"/>
+        <w:rPr>
+          <w:rFonts w:cs="Arial"/>
+          <w:sz w:val="23"/>
+          <w:szCs w:val="23"/>
+        </w:rPr>
+      </w:pPr>
+    </w:p>
+    <w:p>
+      <w:pPr>
+        <w:pStyle w:val="ListParagraph"/>
+        <w:rPr>
+          <w:rFonts w:cs="Arial"/>
+          <w:sz w:val="23"/>
+          <w:szCs w:val="23"/>
+        </w:rPr>
+      </w:pPr>
+    </w:p>
+    <w:p>
+      <w:pPr>
+        <w:pStyle w:val="ListParagraph"/>
+        <w:rPr>
+          <w:rFonts w:cs="Arial"/>
+          <w:sz w:val="23"/>
+          <w:szCs w:val="23"/>
+        </w:rPr>
+      </w:pPr>
     </w:p>
     <w:p>
       <w:pPr>
@@ -6887,7 +7291,115 @@
         </w:rPr>
       </w:pPr>
     </w:p>
-    <w:bookmarkStart w:id="16" w:name="_Toc68619879" w:displacedByCustomXml="next"/>
+    <w:p>
+      <w:pPr>
+        <w:pStyle w:val="ListParagraph"/>
+        <w:rPr>
+          <w:rFonts w:cs="Arial"/>
+          <w:b/>
+          <w:bCs/>
+          <w:sz w:val="23"/>
+          <w:szCs w:val="23"/>
+        </w:rPr>
+      </w:pPr>
+    </w:p>
+    <w:p>
+      <w:pPr>
+        <w:pStyle w:val="ListParagraph"/>
+        <w:rPr>
+          <w:rFonts w:cs="Arial"/>
+          <w:b/>
+          <w:bCs/>
+          <w:sz w:val="23"/>
+          <w:szCs w:val="23"/>
+        </w:rPr>
+      </w:pPr>
+    </w:p>
+    <w:p>
+      <w:pPr>
+        <w:pStyle w:val="ListParagraph"/>
+        <w:rPr>
+          <w:rFonts w:cs="Arial"/>
+          <w:b/>
+          <w:bCs/>
+          <w:sz w:val="23"/>
+          <w:szCs w:val="23"/>
+        </w:rPr>
+      </w:pPr>
+    </w:p>
+    <w:p>
+      <w:pPr>
+        <w:pStyle w:val="ListParagraph"/>
+        <w:rPr>
+          <w:rFonts w:cs="Arial"/>
+          <w:b/>
+          <w:bCs/>
+          <w:sz w:val="23"/>
+          <w:szCs w:val="23"/>
+        </w:rPr>
+      </w:pPr>
+    </w:p>
+    <w:p>
+      <w:pPr>
+        <w:pStyle w:val="ListParagraph"/>
+        <w:rPr>
+          <w:rFonts w:cs="Arial"/>
+          <w:b/>
+          <w:bCs/>
+          <w:sz w:val="23"/>
+          <w:szCs w:val="23"/>
+        </w:rPr>
+      </w:pPr>
+    </w:p>
+    <w:p>
+      <w:pPr>
+        <w:pStyle w:val="ListParagraph"/>
+        <w:rPr>
+          <w:rFonts w:cs="Arial"/>
+          <w:b/>
+          <w:bCs/>
+          <w:sz w:val="23"/>
+          <w:szCs w:val="23"/>
+        </w:rPr>
+      </w:pPr>
+    </w:p>
+    <w:p>
+      <w:pPr>
+        <w:pStyle w:val="ListParagraph"/>
+        <w:rPr>
+          <w:rFonts w:cs="Arial"/>
+          <w:b/>
+          <w:bCs/>
+          <w:sz w:val="23"/>
+          <w:szCs w:val="23"/>
+        </w:rPr>
+      </w:pPr>
+    </w:p>
+    <w:p>
+      <w:pPr>
+        <w:pStyle w:val="ListParagraph"/>
+        <w:rPr>
+          <w:rFonts w:cs="Arial"/>
+          <w:b/>
+          <w:bCs/>
+          <w:sz w:val="23"/>
+          <w:szCs w:val="23"/>
+        </w:rPr>
+      </w:pPr>
+    </w:p>
+    <w:p>
+      <w:pPr>
+        <w:pStyle w:val="ListParagraph"/>
+        <w:rPr>
+          <w:rFonts w:cs="Arial"/>
+          <w:b/>
+          <w:bCs/>
+          <w:sz w:val="23"/>
+          <w:szCs w:val="23"/>
+        </w:rPr>
+      </w:pPr>
+    </w:p>
+    <w:bookmarkStart w:id="22" w:name="_Toc68720351" w:displacedByCustomXml="next"/>
     <w:sdt>
       <w:sdtPr>
         <w:rPr>
@@ -6918,7 +7430,7 @@
             </w:rPr>
             <w:t>References</w:t>
           </w:r>
-          <w:bookmarkEnd w:id="16"/>
+          <w:bookmarkEnd w:id="22"/>
         </w:p>
         <w:sdt>
           <w:sdtPr>
@@ -7068,6 +7580,35 @@
                   <w:noProof/>
                 </w:rPr>
                 <w:t>. Retrieved from HSE.ie: https://www2.hse.ie/conditions/mental-health/schizophrenia/schizophrenia-diagnosis.html#:~:text=There's%20no%20single%20test%20for,the%20result%20of%20other%20causes.</w:t>
+              </w:r>
+            </w:p>
+            <w:p>
+              <w:pPr>
+                <w:pStyle w:val="Bibliography"/>
+                <w:ind w:left="720" w:hanging="720"/>
+                <w:rPr>
+                  <w:noProof/>
+                </w:rPr>
+              </w:pPr>
+              <w:r>
+                <w:rPr>
+                  <w:noProof/>
+                </w:rPr>
+                <w:t xml:space="preserve">mentalhelp.net. (2021, April 4). </w:t>
+              </w:r>
+              <w:r>
+                <w:rPr>
+                  <w:i/>
+                  <w:iCs/>
+                  <w:noProof/>
+                </w:rPr>
+                <w:t>Schizophrenia Symptoms, Patterns and Statistics and Patterns</w:t>
+              </w:r>
+              <w:r>
+                <w:rPr>
+                  <w:noProof/>
+                </w:rPr>
+                <w:t>. Retrieved from mentalhelp.net: https://www.mentalhelp.net/schizophrenia/statistics/#:~:text=Worldwide%20about%201%20percent%20of,this%20year%20around%20the%20world.</w:t>
               </w:r>
             </w:p>
             <w:p>
@@ -8067,7 +8608,6 @@
     <w:next w:val="Normal"/>
     <w:link w:val="Heading3Char"/>
     <w:uiPriority w:val="9"/>
-    <w:semiHidden/>
     <w:unhideWhenUsed/>
     <w:qFormat/>
     <w:rsid w:val="00CB14D7"/>
@@ -8363,7 +8903,6 @@
     <w:basedOn w:val="DefaultParagraphFont"/>
     <w:link w:val="Heading3"/>
     <w:uiPriority w:val="9"/>
-    <w:semiHidden/>
     <w:rsid w:val="00CB14D7"/>
     <w:rPr>
       <w:rFonts w:asciiTheme="majorHAnsi" w:eastAsiaTheme="majorEastAsia" w:hAnsiTheme="majorHAnsi" w:cstheme="majorBidi"/>
@@ -8816,6 +9355,19 @@
     <w:pPr>
       <w:spacing w:after="100"/>
       <w:ind w:left="240"/>
+    </w:pPr>
+  </w:style>
+  <w:style w:type="paragraph" w:styleId="TOC3">
+    <w:name w:val="toc 3"/>
+    <w:basedOn w:val="Normal"/>
+    <w:next w:val="Normal"/>
+    <w:autoRedefine/>
+    <w:uiPriority w:val="39"/>
+    <w:unhideWhenUsed/>
+    <w:rsid w:val="001C4340"/>
+    <w:pPr>
+      <w:spacing w:after="100"/>
+      <w:ind w:left="480"/>
     </w:pPr>
   </w:style>
 </w:styles>

</xml_diff>

<commit_message>
doing some work onassing
</commit_message>
<xml_diff>
--- a/assignments/research&literature/assign_3/Maks_Drzezdzon_C15311966_assign_3.docx
+++ b/assignments/research&literature/assign_3/Maks_Drzezdzon_C15311966_assign_3.docx
@@ -705,16 +705,6 @@
         <w:pStyle w:val="Authorname"/>
         <w:rPr>
           <w:rFonts w:ascii="Calibri" w:hAnsi="Calibri"/>
-          <w:i w:val="0"/>
-          <w:iCs/>
-        </w:rPr>
-      </w:pPr>
-    </w:p>
-    <w:p>
-      <w:pPr>
-        <w:pStyle w:val="Authorname"/>
-        <w:rPr>
-          <w:rFonts w:ascii="Calibri" w:hAnsi="Calibri"/>
         </w:rPr>
         <w:sectPr>
           <w:headerReference w:type="default" r:id="rId10"/>
@@ -1591,12 +1581,24 @@
         <w:rPr>
           <w:rFonts w:ascii="Calibri" w:hAnsi="Calibri" w:cs="Calibri"/>
         </w:rPr>
-        <w:t xml:space="preserve"> but was </w:t>
+        <w:t xml:space="preserve"> but </w:t>
       </w:r>
       <w:r>
         <w:rPr>
           <w:rFonts w:ascii="Calibri" w:hAnsi="Calibri" w:cs="Calibri"/>
         </w:rPr>
+        <w:t>were later</w:t>
+      </w:r>
+      <w:r>
+        <w:rPr>
+          <w:rFonts w:ascii="Calibri" w:hAnsi="Calibri" w:cs="Calibri"/>
+        </w:rPr>
+        <w:t xml:space="preserve"> </w:t>
+      </w:r>
+      <w:r>
+        <w:rPr>
+          <w:rFonts w:ascii="Calibri" w:hAnsi="Calibri" w:cs="Calibri"/>
+        </w:rPr>
         <w:t xml:space="preserve">found </w:t>
       </w:r>
       <w:r>
@@ -1661,7 +1663,25 @@
         <w:rPr>
           <w:rFonts w:ascii="Calibri" w:hAnsi="Calibri"/>
         </w:rPr>
-        <w:t>assuming that a patient can avoid years of misdiagnosis due to showing less</w:t>
+        <w:t xml:space="preserve">a patient </w:t>
+      </w:r>
+      <w:r>
+        <w:rPr>
+          <w:rFonts w:ascii="Calibri" w:hAnsi="Calibri"/>
+        </w:rPr>
+        <w:t>could</w:t>
+      </w:r>
+      <w:r>
+        <w:rPr>
+          <w:rFonts w:ascii="Calibri" w:hAnsi="Calibri"/>
+        </w:rPr>
+        <w:t xml:space="preserve"> avoid years of misdiagnosis </w:t>
+      </w:r>
+      <w:r>
+        <w:rPr>
+          <w:rFonts w:ascii="Calibri" w:hAnsi="Calibri"/>
+        </w:rPr>
+        <w:t>if less</w:t>
       </w:r>
       <w:r>
         <w:rPr>
@@ -1673,7 +1693,37 @@
         <w:rPr>
           <w:rFonts w:ascii="Calibri" w:hAnsi="Calibri"/>
         </w:rPr>
-        <w:t xml:space="preserve"> which are harder to spot with the naked eye.</w:t>
+        <w:t xml:space="preserve"> </w:t>
+      </w:r>
+      <w:r>
+        <w:rPr>
+          <w:rFonts w:ascii="Calibri" w:hAnsi="Calibri"/>
+        </w:rPr>
+        <w:t xml:space="preserve">were to be diagnosed or acknowledged </w:t>
+      </w:r>
+      <w:r>
+        <w:rPr>
+          <w:rFonts w:ascii="Calibri" w:hAnsi="Calibri"/>
+        </w:rPr>
+        <w:t xml:space="preserve">sooner </w:t>
+      </w:r>
+      <w:r>
+        <w:rPr>
+          <w:rFonts w:ascii="Calibri" w:hAnsi="Calibri"/>
+        </w:rPr>
+        <w:t>through better diagnostic tools</w:t>
+      </w:r>
+      <w:r>
+        <w:rPr>
+          <w:rFonts w:ascii="Calibri" w:hAnsi="Calibri"/>
+        </w:rPr>
+        <w:t>.</w:t>
+      </w:r>
+      <w:r>
+        <w:rPr>
+          <w:rFonts w:ascii="Calibri" w:hAnsi="Calibri"/>
+        </w:rPr>
+        <w:t xml:space="preserve"> </w:t>
       </w:r>
     </w:p>
     <w:p>
@@ -1695,19 +1745,37 @@
         <w:rPr>
           <w:rFonts w:ascii="Calibri" w:hAnsi="Calibri"/>
         </w:rPr>
-        <w:t xml:space="preserve">This study has investigated the potential ways of improving the diagnosis of schizophrenia among other serious disorders through </w:t>
-      </w:r>
-      <w:r>
-        <w:rPr>
-          <w:rFonts w:ascii="Calibri" w:hAnsi="Calibri"/>
-        </w:rPr>
-        <w:t xml:space="preserve">prototyping of models </w:t>
-      </w:r>
-      <w:r>
-        <w:rPr>
-          <w:rFonts w:ascii="Calibri" w:hAnsi="Calibri"/>
-        </w:rPr>
-        <w:t>and suggesting potential avenues for future work.</w:t>
+        <w:t xml:space="preserve">The goal of this study is to overview state-of-the-art techniques and approaches </w:t>
+      </w:r>
+      <w:r>
+        <w:rPr>
+          <w:rFonts w:ascii="Calibri" w:hAnsi="Calibri"/>
+        </w:rPr>
+        <w:t>on</w:t>
+      </w:r>
+      <w:r>
+        <w:rPr>
+          <w:rFonts w:ascii="Calibri" w:hAnsi="Calibri"/>
+        </w:rPr>
+        <w:t xml:space="preserve"> applying machine learning to mental health diagnosis, provide quick scopes of</w:t>
+      </w:r>
+      <w:r>
+        <w:rPr>
+          <w:rFonts w:ascii="Calibri" w:hAnsi="Calibri"/>
+        </w:rPr>
+        <w:t xml:space="preserve"> schizophrenia and MRI image formats and the DICOM standard</w:t>
+      </w:r>
+      <w:r>
+        <w:rPr>
+          <w:rFonts w:ascii="Calibri" w:hAnsi="Calibri"/>
+        </w:rPr>
+        <w:t xml:space="preserve"> which provides a central medium for imaging modalities</w:t>
+      </w:r>
+      <w:r>
+        <w:rPr>
+          <w:rFonts w:ascii="Calibri" w:hAnsi="Calibri"/>
+        </w:rPr>
+        <w:t>.</w:t>
       </w:r>
       <w:r>
         <w:rPr>
@@ -1723,12 +1791,122 @@
           <w:rFonts w:ascii="Calibri" w:hAnsi="Calibri"/>
         </w:rPr>
       </w:pPr>
+    </w:p>
+    <w:p>
+      <w:pPr>
+        <w:pStyle w:val="BodyText1"/>
+        <w:rPr>
+          <w:rFonts w:ascii="Calibri" w:hAnsi="Calibri"/>
+        </w:rPr>
+      </w:pPr>
+      <w:r>
+        <w:rPr>
+          <w:rFonts w:ascii="Calibri" w:hAnsi="Calibri"/>
+        </w:rPr>
+        <w:t>Then</w:t>
+      </w:r>
+      <w:r>
+        <w:rPr>
+          <w:rFonts w:ascii="Calibri" w:hAnsi="Calibri"/>
+        </w:rPr>
+        <w:t xml:space="preserve"> investigat</w:t>
+      </w:r>
+      <w:r>
+        <w:rPr>
+          <w:rFonts w:ascii="Calibri" w:hAnsi="Calibri"/>
+        </w:rPr>
+        <w:t>e</w:t>
+      </w:r>
+      <w:r>
+        <w:rPr>
+          <w:rFonts w:ascii="Calibri" w:hAnsi="Calibri"/>
+        </w:rPr>
+        <w:t xml:space="preserve"> potential ways </w:t>
+      </w:r>
+      <w:r>
+        <w:rPr>
+          <w:rFonts w:ascii="Calibri" w:hAnsi="Calibri"/>
+        </w:rPr>
+        <w:t>related to</w:t>
+      </w:r>
+      <w:r>
+        <w:rPr>
+          <w:rFonts w:ascii="Calibri" w:hAnsi="Calibri"/>
+        </w:rPr>
+        <w:t xml:space="preserve"> improving diagnosis of schizophrenia among other serious disorders through </w:t>
+      </w:r>
+      <w:r>
+        <w:rPr>
+          <w:rFonts w:ascii="Calibri" w:hAnsi="Calibri"/>
+        </w:rPr>
+        <w:t xml:space="preserve">prototyping of </w:t>
+      </w:r>
+      <w:r>
+        <w:rPr>
+          <w:rFonts w:ascii="Calibri" w:hAnsi="Calibri"/>
+        </w:rPr>
+        <w:t xml:space="preserve">classification </w:t>
+      </w:r>
+      <w:r>
+        <w:rPr>
+          <w:rFonts w:ascii="Calibri" w:hAnsi="Calibri"/>
+        </w:rPr>
+        <w:t xml:space="preserve">models </w:t>
+      </w:r>
+      <w:r>
+        <w:rPr>
+          <w:rFonts w:ascii="Calibri" w:hAnsi="Calibri"/>
+        </w:rPr>
+        <w:t>based on state-of-the-art</w:t>
+      </w:r>
+      <w:r>
+        <w:rPr>
+          <w:rFonts w:ascii="Calibri" w:hAnsi="Calibri"/>
+        </w:rPr>
+        <w:t xml:space="preserve"> preprocessed MRI and fMRI images </w:t>
+      </w:r>
+      <w:r>
+        <w:rPr>
+          <w:rFonts w:ascii="Calibri" w:hAnsi="Calibri"/>
+        </w:rPr>
+        <w:t>along with</w:t>
+      </w:r>
+      <w:r>
+        <w:rPr>
+          <w:rFonts w:ascii="Calibri" w:hAnsi="Calibri"/>
+        </w:rPr>
+        <w:t xml:space="preserve"> suggesting potential avenues for future work</w:t>
+      </w:r>
       <w:r>
         <w:rPr>
           <w:rFonts w:ascii="Calibri" w:hAnsi="Calibri"/>
         </w:rPr>
         <w:t xml:space="preserve"> </w:t>
       </w:r>
+      <w:r>
+        <w:rPr>
+          <w:rFonts w:ascii="Calibri" w:hAnsi="Calibri"/>
+        </w:rPr>
+        <w:t>with a review of</w:t>
+      </w:r>
+      <w:r>
+        <w:rPr>
+          <w:rFonts w:ascii="Calibri" w:hAnsi="Calibri"/>
+        </w:rPr>
+        <w:t xml:space="preserve"> potential</w:t>
+      </w:r>
+      <w:r>
+        <w:rPr>
+          <w:rFonts w:ascii="Calibri" w:hAnsi="Calibri"/>
+        </w:rPr>
+        <w:t xml:space="preserve"> ethical concerns </w:t>
+      </w:r>
+      <w:r>
+        <w:rPr>
+          <w:rFonts w:ascii="Calibri" w:hAnsi="Calibri"/>
+        </w:rPr>
+        <w:t xml:space="preserve">regarding machine learning and mental disorder diagnosis. </w:t>
+      </w:r>
     </w:p>
     <w:p>
       <w:pPr>
@@ -1737,6 +1915,12 @@
           <w:rFonts w:ascii="Calibri" w:hAnsi="Calibri"/>
         </w:rPr>
       </w:pPr>
+      <w:r>
+        <w:rPr>
+          <w:rFonts w:ascii="Calibri" w:hAnsi="Calibri"/>
+        </w:rPr>
+        <w:t xml:space="preserve"> </w:t>
+      </w:r>
     </w:p>
     <w:p>
       <w:pPr>
@@ -1756,6 +1940,30 @@
     </w:p>
     <w:p>
       <w:pPr>
+        <w:pStyle w:val="BodyText1"/>
+        <w:rPr>
+          <w:rFonts w:ascii="Calibri" w:hAnsi="Calibri"/>
+        </w:rPr>
+      </w:pPr>
+    </w:p>
+    <w:p>
+      <w:pPr>
+        <w:pStyle w:val="BodyText1"/>
+        <w:rPr>
+          <w:rFonts w:ascii="Calibri" w:hAnsi="Calibri"/>
+        </w:rPr>
+      </w:pPr>
+    </w:p>
+    <w:p>
+      <w:pPr>
+        <w:pStyle w:val="BodyText1"/>
+        <w:rPr>
+          <w:rFonts w:ascii="Calibri" w:hAnsi="Calibri"/>
+        </w:rPr>
+      </w:pPr>
+    </w:p>
+    <w:p>
+      <w:pPr>
         <w:pStyle w:val="Keywords"/>
         <w:rPr>
           <w:rFonts w:ascii="Calibri" w:hAnsi="Calibri"/>
@@ -1807,7 +2015,7 @@
         <w:rPr>
           <w:rFonts w:ascii="Calibri" w:hAnsi="Calibri"/>
         </w:rPr>
-        <w:t>, Brain Disorder</w:t>
+        <w:t>, Disorder</w:t>
       </w:r>
       <w:r>
         <w:rPr>
@@ -1825,7 +2033,13 @@
         <w:rPr>
           <w:rFonts w:ascii="Calibri" w:hAnsi="Calibri"/>
         </w:rPr>
-        <w:t xml:space="preserve">, Precision Psychiatry </w:t>
+        <w:t>, Precision Psychiatry</w:t>
+      </w:r>
+      <w:r>
+        <w:rPr>
+          <w:rFonts w:ascii="Calibri" w:hAnsi="Calibri"/>
+        </w:rPr>
+        <w:t>, Support Vector Machine, Neural Network</w:t>
       </w:r>
       <w:r>
         <w:rPr>
@@ -1833,46 +2047,12 @@
         </w:rPr>
         <w:t xml:space="preserve"> </w:t>
       </w:r>
-    </w:p>
-    <w:p>
-      <w:pPr>
-        <w:pStyle w:val="Keywords"/>
-        <w:rPr>
-          <w:rFonts w:ascii="Calibri" w:hAnsi="Calibri"/>
-        </w:rPr>
-      </w:pPr>
-    </w:p>
-    <w:p>
-      <w:pPr>
-        <w:pStyle w:val="Keywords"/>
-        <w:rPr>
-          <w:rFonts w:ascii="Calibri" w:hAnsi="Calibri"/>
-        </w:rPr>
-      </w:pPr>
-    </w:p>
-    <w:p>
-      <w:pPr>
-        <w:pStyle w:val="Keywords"/>
-        <w:rPr>
-          <w:rFonts w:ascii="Calibri" w:hAnsi="Calibri"/>
-        </w:rPr>
-      </w:pPr>
-    </w:p>
-    <w:p>
-      <w:pPr>
-        <w:pStyle w:val="Keywords"/>
-        <w:rPr>
-          <w:rFonts w:ascii="Calibri" w:hAnsi="Calibri"/>
-        </w:rPr>
-      </w:pPr>
-    </w:p>
-    <w:p>
-      <w:pPr>
-        <w:pStyle w:val="Keywords"/>
-        <w:rPr>
-          <w:rFonts w:ascii="Calibri" w:hAnsi="Calibri"/>
-        </w:rPr>
-      </w:pPr>
+      <w:r>
+        <w:rPr>
+          <w:rFonts w:ascii="Calibri" w:hAnsi="Calibri"/>
+        </w:rPr>
+        <w:t xml:space="preserve"> </w:t>
+      </w:r>
     </w:p>
     <w:p>
       <w:pPr>
@@ -2018,7 +2198,43 @@
           <w:rFonts w:eastAsia="Arial Unicode MS" w:cs="Arial"/>
           <w:lang w:val="it-IT"/>
         </w:rPr>
-        <w:t>Notes for later:</w:t>
+        <w:t>Dataset used for this thesis is from a</w:t>
+      </w:r>
+    </w:p>
+    <w:p>
+      <w:pPr>
+        <w:pStyle w:val="Body"/>
+        <w:rPr>
+          <w:rFonts w:eastAsia="Arial Unicode MS"/>
+          <w:color w:val="auto"/>
+          <w:lang w:val="it-IT"/>
+        </w:rPr>
+      </w:pPr>
+      <w:r>
+        <w:rPr>
+          <w:color w:val="auto"/>
+          <w:shd w:val="clear" w:color="auto" w:fill="FFFFFF"/>
+        </w:rPr>
+        <w:t>Collection of this dataset was made at the </w:t>
+      </w:r>
+      <w:hyperlink r:id="rId12" w:history="1">
+        <w:r>
+          <w:rPr>
+            <w:rStyle w:val="Hyperlink"/>
+            <w:color w:val="auto"/>
+            <w:u w:val="none"/>
+            <w:bdr w:val="none" w:sz="0" w:space="0" w:color="auto" w:frame="1"/>
+            <w:shd w:val="clear" w:color="auto" w:fill="FFFFFF"/>
+          </w:rPr>
+          <w:t>Mind Research Network</w:t>
+        </w:r>
+      </w:hyperlink>
+      <w:r>
+        <w:rPr>
+          <w:color w:val="auto"/>
+          <w:shd w:val="clear" w:color="auto" w:fill="FFFFFF"/>
+        </w:rPr>
+        <w:t> under an NIH NIGMS Centers of Biomedical Research Excellence (COBRE) grant 5P20RR021938/P20GM103472 to Vince Calhoun (PI).</w:t>
       </w:r>
     </w:p>
     <w:p>
@@ -2029,19 +2245,21 @@
           <w:lang w:val="it-IT"/>
         </w:rPr>
       </w:pPr>
-      <w:r>
+    </w:p>
+    <w:p>
+      <w:pPr>
+        <w:pStyle w:val="Body"/>
         <w:rPr>
           <w:rFonts w:eastAsia="Arial Unicode MS" w:cs="Arial"/>
           <w:lang w:val="it-IT"/>
         </w:rPr>
-        <w:t xml:space="preserve">Thank supervisor </w:t>
-      </w:r>
+      </w:pPr>
       <w:r>
         <w:rPr>
           <w:rFonts w:eastAsia="Arial Unicode MS" w:cs="Arial"/>
           <w:lang w:val="it-IT"/>
         </w:rPr>
-        <w:t>etc</w:t>
+        <w:t>Notes for later:</w:t>
       </w:r>
     </w:p>
     <w:p>
@@ -2052,6 +2270,20 @@
           <w:lang w:val="it-IT"/>
         </w:rPr>
       </w:pPr>
+      <w:r>
+        <w:rPr>
+          <w:rFonts w:eastAsia="Arial Unicode MS" w:cs="Arial"/>
+          <w:lang w:val="it-IT"/>
+        </w:rPr>
+        <w:t xml:space="preserve">Thank supervisor </w:t>
+      </w:r>
+      <w:r>
+        <w:rPr>
+          <w:rFonts w:eastAsia="Arial Unicode MS" w:cs="Arial"/>
+          <w:lang w:val="it-IT"/>
+        </w:rPr>
+        <w:t>etc</w:t>
+      </w:r>
     </w:p>
     <w:p>
       <w:pPr>
@@ -2297,7 +2529,6 @@
           <w:szCs w:val="40"/>
           <w:lang w:val="it-IT"/>
         </w:rPr>
-        <w:lastRenderedPageBreak/>
         <w:t>LIST</w:t>
       </w:r>
       <w:r>
@@ -4742,8 +4973,8 @@
           </w14:textOutline>
         </w:rPr>
         <w:sectPr>
-          <w:headerReference w:type="default" r:id="rId12"/>
-          <w:footerReference w:type="default" r:id="rId13"/>
+          <w:headerReference w:type="default" r:id="rId13"/>
+          <w:footerReference w:type="default" r:id="rId14"/>
           <w:pgSz w:w="11900" w:h="16840"/>
           <w:pgMar w:top="1440" w:right="1440" w:bottom="1440" w:left="1440" w:header="708" w:footer="708" w:gutter="0"/>
           <w:pgNumType w:fmt="lowerRoman" w:start="1"/>
@@ -4831,7 +5062,61 @@
         <w:rPr>
           <w:rFonts w:ascii="Calibri" w:hAnsi="Calibri"/>
         </w:rPr>
-        <w:t xml:space="preserve">Machine learning is gaining popularity in many industries, one industry that is having difficulty in adopting machine learning is diagnostics in healthcare that require explainable results, some of the most powerful tools available don’t produce explainable models. Having said that machine learning still has the capability to be used as a tool in the hands of trained clinicians and fill a much-needed area in psychiatric diagnosis. </w:t>
+        <w:t xml:space="preserve">Machine learning is gaining popularity in many industries, one industry that is having difficulty adopting machine learning is diagnostics in healthcare </w:t>
+      </w:r>
+      <w:r>
+        <w:rPr>
+          <w:rFonts w:ascii="Calibri" w:hAnsi="Calibri"/>
+        </w:rPr>
+        <w:t>which</w:t>
+      </w:r>
+      <w:r>
+        <w:rPr>
+          <w:rFonts w:ascii="Calibri" w:hAnsi="Calibri"/>
+        </w:rPr>
+        <w:t xml:space="preserve"> require explainable results, some of the most powerful</w:t>
+      </w:r>
+      <w:r>
+        <w:rPr>
+          <w:rFonts w:ascii="Calibri" w:hAnsi="Calibri"/>
+        </w:rPr>
+        <w:t xml:space="preserve"> machine learning</w:t>
+      </w:r>
+      <w:r>
+        <w:rPr>
+          <w:rFonts w:ascii="Calibri" w:hAnsi="Calibri"/>
+        </w:rPr>
+        <w:t xml:space="preserve"> </w:t>
+      </w:r>
+      <w:r>
+        <w:rPr>
+          <w:rFonts w:ascii="Calibri" w:hAnsi="Calibri"/>
+        </w:rPr>
+        <w:t>techniques</w:t>
+      </w:r>
+      <w:r>
+        <w:rPr>
+          <w:rFonts w:ascii="Calibri" w:hAnsi="Calibri"/>
+        </w:rPr>
+        <w:t xml:space="preserve"> available don’t produce explainable models. Having said that machine learning still has the capability to be used as a tool in the hands of trained clinicians and fill a much-needed </w:t>
+      </w:r>
+      <w:r>
+        <w:rPr>
+          <w:rFonts w:ascii="Calibri" w:hAnsi="Calibri"/>
+        </w:rPr>
+        <w:t>short coming</w:t>
+      </w:r>
+      <w:r>
+        <w:rPr>
+          <w:rFonts w:ascii="Calibri" w:hAnsi="Calibri"/>
+        </w:rPr>
+        <w:t xml:space="preserve"> </w:t>
+      </w:r>
+      <w:r>
+        <w:rPr>
+          <w:rFonts w:ascii="Calibri" w:hAnsi="Calibri"/>
+        </w:rPr>
+        <w:t xml:space="preserve">in psychiatric diagnosis. </w:t>
       </w:r>
     </w:p>
     <w:p>
@@ -4907,7 +5192,67 @@
         <w:rPr>
           <w:rFonts w:ascii="Calibri" w:hAnsi="Calibri"/>
         </w:rPr>
-        <w:t xml:space="preserve"> this can be difficult when a patient does not express extreme symptoms such as hearing voices or delusions, the flattening of emotions in psychology is a condition in which a person is unable to express emotions the same way other people might.</w:t>
+        <w:t xml:space="preserve"> this can be difficult when a patient does not </w:t>
+      </w:r>
+      <w:r>
+        <w:rPr>
+          <w:rFonts w:ascii="Calibri" w:hAnsi="Calibri"/>
+        </w:rPr>
+        <w:t>exhibit</w:t>
+      </w:r>
+      <w:r>
+        <w:rPr>
+          <w:rFonts w:ascii="Calibri" w:hAnsi="Calibri"/>
+        </w:rPr>
+        <w:t xml:space="preserve"> </w:t>
+      </w:r>
+      <w:r>
+        <w:rPr>
+          <w:rFonts w:ascii="Calibri" w:hAnsi="Calibri"/>
+        </w:rPr>
+        <w:t>more severe</w:t>
+      </w:r>
+      <w:r>
+        <w:rPr>
+          <w:rFonts w:ascii="Calibri" w:hAnsi="Calibri"/>
+        </w:rPr>
+        <w:t xml:space="preserve"> symptoms such as delusions</w:t>
+      </w:r>
+      <w:r>
+        <w:rPr>
+          <w:rFonts w:ascii="Calibri" w:hAnsi="Calibri"/>
+        </w:rPr>
+        <w:t xml:space="preserve"> or</w:t>
+      </w:r>
+      <w:r>
+        <w:rPr>
+          <w:rFonts w:ascii="Calibri" w:hAnsi="Calibri"/>
+        </w:rPr>
+        <w:t xml:space="preserve"> the flattening of emotions </w:t>
+      </w:r>
+      <w:r>
+        <w:rPr>
+          <w:rFonts w:ascii="Calibri" w:hAnsi="Calibri"/>
+        </w:rPr>
+        <w:t xml:space="preserve">which </w:t>
+      </w:r>
+      <w:r>
+        <w:rPr>
+          <w:rFonts w:ascii="Calibri" w:hAnsi="Calibri"/>
+        </w:rPr>
+        <w:t xml:space="preserve">is a condition </w:t>
+      </w:r>
+      <w:r>
+        <w:rPr>
+          <w:rFonts w:ascii="Calibri" w:hAnsi="Calibri"/>
+        </w:rPr>
+        <w:t xml:space="preserve">where </w:t>
+      </w:r>
+      <w:r>
+        <w:rPr>
+          <w:rFonts w:ascii="Calibri" w:hAnsi="Calibri"/>
+        </w:rPr>
+        <w:t>a person is unable to express emotions the same way other people might.</w:t>
       </w:r>
       <w:sdt>
         <w:sdtPr>
@@ -5009,6 +5354,24 @@
         </w:rPr>
         <w:t>besides using the process of elimination.</w:t>
       </w:r>
+      <w:r>
+        <w:rPr>
+          <w:rFonts w:ascii="Calibri" w:hAnsi="Calibri"/>
+        </w:rPr>
+        <w:t xml:space="preserve"> (add citation</w:t>
+      </w:r>
+      <w:r>
+        <w:rPr>
+          <w:rFonts w:ascii="Calibri" w:hAnsi="Calibri"/>
+        </w:rPr>
+        <w:t xml:space="preserve"> form below</w:t>
+      </w:r>
+      <w:r>
+        <w:rPr>
+          <w:rFonts w:ascii="Calibri" w:hAnsi="Calibri"/>
+        </w:rPr>
+        <w:t>, don’t forget)</w:t>
+      </w:r>
     </w:p>
     <w:p>
       <w:pPr>
@@ -5040,6 +5403,18 @@
           <w:rFonts w:ascii="Calibri" w:hAnsi="Calibri"/>
         </w:rPr>
         <w:t xml:space="preserve">with MRI and fMRI images. Once a biomarker for other illnesses such as depression or anxiety can be identified they can then be acknowledged and ‘omitted’ when searching for definitive biomarkers that help hone in on schizophrenia or disassociation disorders. </w:t>
+      </w:r>
+      <w:r>
+        <w:rPr>
+          <w:rFonts w:ascii="Calibri" w:hAnsi="Calibri"/>
+        </w:rPr>
+        <w:t>Following the very traditional approach of elimination with a little more precision that could cater to different demographics as expressed in precision medicine</w:t>
+      </w:r>
+      <w:r>
+        <w:rPr>
+          <w:rFonts w:ascii="Calibri" w:hAnsi="Calibri"/>
+        </w:rPr>
+        <w:t>, however that is outside the scope of this project.</w:t>
       </w:r>
     </w:p>
     <w:p>
@@ -5235,7 +5610,6 @@
           <w:sz w:val="30"/>
           <w:szCs w:val="30"/>
         </w:rPr>
-        <w:lastRenderedPageBreak/>
         <w:t>Research Problem</w:t>
       </w:r>
       <w:bookmarkEnd w:id="7"/>
@@ -6323,134 +6697,102 @@
           <w:sz w:val="30"/>
           <w:szCs w:val="30"/>
         </w:rPr>
-        <w:t xml:space="preserve">Functional Network Connectivity </w:t>
-      </w:r>
-      <w:r>
+        <w:t>Functional Network Connectivity – FNC</w:t>
+      </w:r>
+      <w:bookmarkEnd w:id="15"/>
+    </w:p>
+    <w:p>
+      <w:pPr>
+        <w:rPr>
+          <w:rFonts w:ascii="Calibri" w:hAnsi="Calibri"/>
+        </w:rPr>
+      </w:pPr>
+      <w:r>
+        <w:rPr>
+          <w:rFonts w:ascii="Calibri" w:hAnsi="Calibri"/>
+        </w:rPr>
+        <w:t>Body text Body text</w:t>
+      </w:r>
+      <w:r>
+        <w:rPr>
+          <w:rFonts w:ascii="Calibri" w:hAnsi="Calibri"/>
+        </w:rPr>
+        <w:t xml:space="preserve"> </w:t>
+      </w:r>
+      <w:r>
+        <w:rPr>
+          <w:rFonts w:ascii="Calibri" w:hAnsi="Calibri"/>
+        </w:rPr>
+        <w:t>Body text</w:t>
+      </w:r>
+      <w:r>
+        <w:rPr>
+          <w:rFonts w:ascii="Calibri" w:hAnsi="Calibri"/>
+        </w:rPr>
+        <w:t xml:space="preserve"> </w:t>
+      </w:r>
+      <w:r>
+        <w:rPr>
+          <w:rFonts w:ascii="Calibri" w:hAnsi="Calibri"/>
+        </w:rPr>
+        <w:t>Body text</w:t>
+      </w:r>
+      <w:r>
+        <w:rPr>
+          <w:rFonts w:ascii="Calibri" w:hAnsi="Calibri"/>
+        </w:rPr>
+        <w:t xml:space="preserve"> </w:t>
+      </w:r>
+      <w:r>
+        <w:rPr>
+          <w:rFonts w:ascii="Calibri" w:hAnsi="Calibri"/>
+        </w:rPr>
+        <w:t>Body text Body text</w:t>
+      </w:r>
+      <w:r>
+        <w:rPr>
+          <w:rFonts w:ascii="Calibri" w:hAnsi="Calibri"/>
+        </w:rPr>
+        <w:t xml:space="preserve"> </w:t>
+      </w:r>
+      <w:r>
+        <w:rPr>
+          <w:rFonts w:ascii="Calibri" w:hAnsi="Calibri"/>
+        </w:rPr>
+        <w:t>Body text Body text</w:t>
+      </w:r>
+      <w:r>
+        <w:rPr>
+          <w:rFonts w:ascii="Calibri" w:hAnsi="Calibri"/>
+        </w:rPr>
+        <w:t xml:space="preserve"> </w:t>
+      </w:r>
+      <w:r>
+        <w:rPr>
+          <w:rFonts w:ascii="Calibri" w:hAnsi="Calibri"/>
+        </w:rPr>
+        <w:t xml:space="preserve">Body text </w:t>
+      </w:r>
+    </w:p>
+    <w:p/>
+    <w:p/>
+    <w:p>
+      <w:pPr>
+        <w:pStyle w:val="Heading2"/>
         <w:rPr>
           <w:rFonts w:ascii="Calibri" w:hAnsi="Calibri" w:cs="Calibri"/>
           <w:sz w:val="30"/>
           <w:szCs w:val="30"/>
         </w:rPr>
-        <w:t>–</w:t>
-      </w:r>
+      </w:pPr>
+      <w:bookmarkStart w:id="16" w:name="_Toc68720345"/>
       <w:r>
         <w:rPr>
           <w:rFonts w:ascii="Calibri" w:hAnsi="Calibri" w:cs="Calibri"/>
           <w:sz w:val="30"/>
           <w:szCs w:val="30"/>
         </w:rPr>
-        <w:t xml:space="preserve"> FNC</w:t>
-      </w:r>
-      <w:bookmarkEnd w:id="15"/>
-    </w:p>
-    <w:p>
-      <w:pPr>
-        <w:rPr>
-          <w:rFonts w:ascii="Calibri" w:hAnsi="Calibri"/>
-        </w:rPr>
-      </w:pPr>
-      <w:r>
-        <w:rPr>
-          <w:rFonts w:ascii="Calibri" w:hAnsi="Calibri"/>
-        </w:rPr>
-        <w:t>Body text Body text</w:t>
-      </w:r>
-      <w:r>
-        <w:rPr>
-          <w:rFonts w:ascii="Calibri" w:hAnsi="Calibri"/>
-        </w:rPr>
-        <w:t xml:space="preserve"> </w:t>
-      </w:r>
-      <w:r>
-        <w:rPr>
-          <w:rFonts w:ascii="Calibri" w:hAnsi="Calibri"/>
-        </w:rPr>
-        <w:t>Body text</w:t>
-      </w:r>
-      <w:r>
-        <w:rPr>
-          <w:rFonts w:ascii="Calibri" w:hAnsi="Calibri"/>
-        </w:rPr>
-        <w:t xml:space="preserve"> </w:t>
-      </w:r>
-      <w:r>
-        <w:rPr>
-          <w:rFonts w:ascii="Calibri" w:hAnsi="Calibri"/>
-        </w:rPr>
-        <w:t>Body text</w:t>
-      </w:r>
-      <w:r>
-        <w:rPr>
-          <w:rFonts w:ascii="Calibri" w:hAnsi="Calibri"/>
-        </w:rPr>
-        <w:t xml:space="preserve"> </w:t>
-      </w:r>
-      <w:r>
-        <w:rPr>
-          <w:rFonts w:ascii="Calibri" w:hAnsi="Calibri"/>
-        </w:rPr>
-        <w:t>Body text Body text</w:t>
-      </w:r>
-      <w:r>
-        <w:rPr>
-          <w:rFonts w:ascii="Calibri" w:hAnsi="Calibri"/>
-        </w:rPr>
-        <w:t xml:space="preserve"> </w:t>
-      </w:r>
-      <w:r>
-        <w:rPr>
-          <w:rFonts w:ascii="Calibri" w:hAnsi="Calibri"/>
-        </w:rPr>
-        <w:t>Body text Body text</w:t>
-      </w:r>
-      <w:r>
-        <w:rPr>
-          <w:rFonts w:ascii="Calibri" w:hAnsi="Calibri"/>
-        </w:rPr>
-        <w:t xml:space="preserve"> </w:t>
-      </w:r>
-      <w:r>
-        <w:rPr>
-          <w:rFonts w:ascii="Calibri" w:hAnsi="Calibri"/>
-        </w:rPr>
-        <w:t xml:space="preserve">Body text </w:t>
-      </w:r>
-    </w:p>
-    <w:p/>
-    <w:p/>
-    <w:p>
-      <w:pPr>
-        <w:pStyle w:val="Heading2"/>
-        <w:rPr>
-          <w:rFonts w:ascii="Calibri" w:hAnsi="Calibri" w:cs="Calibri"/>
-          <w:sz w:val="30"/>
-          <w:szCs w:val="30"/>
-        </w:rPr>
-      </w:pPr>
-      <w:bookmarkStart w:id="16" w:name="_Toc68720345"/>
-      <w:r>
-        <w:rPr>
-          <w:rFonts w:ascii="Calibri" w:hAnsi="Calibri" w:cs="Calibri"/>
-          <w:sz w:val="30"/>
-          <w:szCs w:val="30"/>
-        </w:rPr>
-        <w:t xml:space="preserve">Sourced-Based Morphometry </w:t>
-      </w:r>
-      <w:r>
-        <w:rPr>
-          <w:rFonts w:ascii="Calibri" w:hAnsi="Calibri" w:cs="Calibri"/>
-          <w:sz w:val="30"/>
-          <w:szCs w:val="30"/>
-        </w:rPr>
-        <w:t>–</w:t>
-      </w:r>
-      <w:r>
-        <w:rPr>
-          <w:rFonts w:ascii="Calibri" w:hAnsi="Calibri" w:cs="Calibri"/>
-          <w:sz w:val="30"/>
-          <w:szCs w:val="30"/>
-        </w:rPr>
-        <w:t xml:space="preserve"> SBM</w:t>
+        <w:t>Sourced-Based Morphometry – SBM</w:t>
       </w:r>
       <w:bookmarkEnd w:id="16"/>
     </w:p>
@@ -7174,30 +7516,6 @@
     </w:p>
     <w:p>
       <w:pPr>
-        <w:pStyle w:val="Body"/>
-        <w:rPr>
-          <w:rFonts w:eastAsia="Arial Unicode MS" w:cs="Arial"/>
-          <w:lang w:val="it-IT"/>
-        </w:rPr>
-      </w:pPr>
-      <w:r>
-        <w:rPr>
-          <w:rFonts w:eastAsia="Arial Unicode MS" w:cs="Arial"/>
-          <w:lang w:val="it-IT"/>
-        </w:rPr>
-        <w:t xml:space="preserve">SVM can be replaced with any other model as I gain more insight into this topic, schizophrenia can be replaced with dissaciative disorders depending on data availability, the dataset I’m planning on using is pulled from schizophrenia MRI images. </w:t>
-      </w:r>
-      <w:r>
-        <w:rPr>
-          <w:rFonts w:eastAsia="Times New Roman" w:cs="Arial"/>
-          <w:color w:val="auto"/>
-          <w:bdr w:val="none" w:sz="0" w:space="0" w:color="auto"/>
-        </w:rPr>
-        <w:t xml:space="preserve"> </w:t>
-      </w:r>
-    </w:p>
-    <w:p>
-      <w:pPr>
         <w:pStyle w:val="ListParagraph"/>
         <w:rPr>
           <w:rFonts w:cs="Arial"/>
@@ -7258,6 +7576,18 @@
     </w:p>
     <w:p>
       <w:pPr>
+        <w:rPr>
+          <w:rFonts w:cs="Arial"/>
+          <w:b/>
+          <w:bCs/>
+          <w:sz w:val="23"/>
+          <w:szCs w:val="23"/>
+        </w:rPr>
+      </w:pPr>
+    </w:p>
+    <w:p>
+      <w:pPr>
+        <w:pStyle w:val="ListParagraph"/>
         <w:rPr>
           <w:rFonts w:cs="Arial"/>
           <w:b/>
@@ -7756,7 +8086,7 @@
       </w:pPr>
     </w:p>
     <w:sectPr>
-      <w:headerReference w:type="default" r:id="rId14"/>
+      <w:headerReference w:type="default" r:id="rId15"/>
       <w:pgSz w:w="11900" w:h="16840"/>
       <w:pgMar w:top="1440" w:right="1440" w:bottom="1440" w:left="1440" w:header="708" w:footer="708" w:gutter="0"/>
       <w:pgNumType w:start="1"/>

</xml_diff>

<commit_message>
pushing work from yesterday
</commit_message>
<xml_diff>
--- a/assignments/research&literature/assign_3/Maks_Drzezdzon_C15311966_assign_3.docx
+++ b/assignments/research&literature/assign_3/Maks_Drzezdzon_C15311966_assign_3.docx
@@ -1,6 +1,6 @@
 
 <file path=word/document.xml><?xml version="1.0" encoding="utf-8"?>
-<w:document xmlns:wpc="http://schemas.microsoft.com/office/word/2010/wordprocessingCanvas" xmlns:cx="http://schemas.microsoft.com/office/drawing/2014/chartex" xmlns:cx1="http://schemas.microsoft.com/office/drawing/2015/9/8/chartex" xmlns:cx2="http://schemas.microsoft.com/office/drawing/2015/10/21/chartex" xmlns:cx3="http://schemas.microsoft.com/office/drawing/2016/5/9/chartex" xmlns:cx4="http://schemas.microsoft.com/office/drawing/2016/5/10/chartex" xmlns:cx5="http://schemas.microsoft.com/office/drawing/2016/5/11/chartex" xmlns:cx6="http://schemas.microsoft.com/office/drawing/2016/5/12/chartex" xmlns:cx7="http://schemas.microsoft.com/office/drawing/2016/5/13/chartex" xmlns:cx8="http://schemas.microsoft.com/office/drawing/2016/5/14/chartex" xmlns:mc="http://schemas.openxmlformats.org/markup-compatibility/2006" xmlns:aink="http://schemas.microsoft.com/office/drawing/2016/ink" xmlns:am3d="http://schemas.microsoft.com/office/drawing/2017/model3d" xmlns:o="urn:schemas-microsoft-com:office:office" xmlns:r="http://schemas.openxmlformats.org/officeDocument/2006/relationships" xmlns:m="http://schemas.openxmlformats.org/officeDocument/2006/math" xmlns:v="urn:schemas-microsoft-com:vml" xmlns:wp14="http://schemas.microsoft.com/office/word/2010/wordprocessingDrawing" xmlns:wp="http://schemas.openxmlformats.org/drawingml/2006/wordprocessingDrawing" xmlns:w10="urn:schemas-microsoft-com:office:word" xmlns:w="http://schemas.openxmlformats.org/wordprocessingml/2006/main" xmlns:w14="http://schemas.microsoft.com/office/word/2010/wordml" xmlns:w15="http://schemas.microsoft.com/office/word/2012/wordml" xmlns:w16cex="http://schemas.microsoft.com/office/word/2018/wordml/cex" xmlns:w16cid="http://schemas.microsoft.com/office/word/2016/wordml/cid" xmlns:w16="http://schemas.microsoft.com/office/word/2018/wordml" xmlns:w16se="http://schemas.microsoft.com/office/word/2015/wordml/symex" xmlns:wpg="http://schemas.microsoft.com/office/word/2010/wordprocessingGroup" xmlns:wpi="http://schemas.microsoft.com/office/word/2010/wordprocessingInk" xmlns:wne="http://schemas.microsoft.com/office/word/2006/wordml" xmlns:wps="http://schemas.microsoft.com/office/word/2010/wordprocessingShape" mc:Ignorable="w14 w15 w16se w16cid w16 w16cex wp14">
+<w:document xmlns:wpc="http://schemas.microsoft.com/office/word/2010/wordprocessingCanvas" xmlns:cx="http://schemas.microsoft.com/office/drawing/2014/chartex" xmlns:cx1="http://schemas.microsoft.com/office/drawing/2015/9/8/chartex" xmlns:cx2="http://schemas.microsoft.com/office/drawing/2015/10/21/chartex" xmlns:cx3="http://schemas.microsoft.com/office/drawing/2016/5/9/chartex" xmlns:cx4="http://schemas.microsoft.com/office/drawing/2016/5/10/chartex" xmlns:cx5="http://schemas.microsoft.com/office/drawing/2016/5/11/chartex" xmlns:cx6="http://schemas.microsoft.com/office/drawing/2016/5/12/chartex" xmlns:cx7="http://schemas.microsoft.com/office/drawing/2016/5/13/chartex" xmlns:cx8="http://schemas.microsoft.com/office/drawing/2016/5/14/chartex" xmlns:mc="http://schemas.openxmlformats.org/markup-compatibility/2006" xmlns:aink="http://schemas.microsoft.com/office/drawing/2016/ink" xmlns:am3d="http://schemas.microsoft.com/office/drawing/2017/model3d" xmlns:o="urn:schemas-microsoft-com:office:office" xmlns:r="http://schemas.openxmlformats.org/officeDocument/2006/relationships" xmlns:m="http://schemas.openxmlformats.org/officeDocument/2006/math" xmlns:v="urn:schemas-microsoft-com:vml" xmlns:wp14="http://schemas.microsoft.com/office/word/2010/wordprocessingDrawing" xmlns:wp="http://schemas.openxmlformats.org/drawingml/2006/wordprocessingDrawing" xmlns:w10="urn:schemas-microsoft-com:office:word" xmlns:w="http://schemas.openxmlformats.org/wordprocessingml/2006/main" xmlns:w14="http://schemas.microsoft.com/office/word/2010/wordml" xmlns:w15="http://schemas.microsoft.com/office/word/2012/wordml" xmlns:w16cex="http://schemas.microsoft.com/office/word/2018/wordml/cex" xmlns:w16cid="http://schemas.microsoft.com/office/word/2016/wordml/cid" xmlns:w16="http://schemas.microsoft.com/office/word/2018/wordml" xmlns:w16sdtdh="http://schemas.microsoft.com/office/word/2020/wordml/sdtdatahash" xmlns:w16se="http://schemas.microsoft.com/office/word/2015/wordml/symex" xmlns:wpg="http://schemas.microsoft.com/office/word/2010/wordprocessingGroup" xmlns:wpi="http://schemas.microsoft.com/office/word/2010/wordprocessingInk" xmlns:wne="http://schemas.microsoft.com/office/word/2006/wordml" xmlns:wps="http://schemas.microsoft.com/office/word/2010/wordprocessingShape" mc:Ignorable="w14 w15 w16se w16cid w16 w16cex w16sdtdh wp14">
   <w:body>
     <w:p>
       <w:pPr>
@@ -1507,7 +1507,52 @@
         <w:spacing w:line="276" w:lineRule="auto"/>
       </w:pPr>
       <w:r>
-        <w:t xml:space="preserve">Machine learning classifiers can be used with MRI and fMRI images in order to help clinicians avoid misdiagnosis. Young girls tend to not be diagnosed with ADHD because </w:t>
+        <w:t xml:space="preserve">Machine learning classifiers can be used with </w:t>
+      </w:r>
+      <w:r>
+        <w:t>magnetic resonance imaging (</w:t>
+      </w:r>
+      <w:r>
+        <w:t>MRI</w:t>
+      </w:r>
+      <w:r>
+        <w:t>)</w:t>
+      </w:r>
+      <w:r>
+        <w:t xml:space="preserve"> and </w:t>
+      </w:r>
+      <w:r>
+        <w:t xml:space="preserve">functional </w:t>
+      </w:r>
+      <w:r>
+        <w:t xml:space="preserve">magnetic resonance imaging </w:t>
+      </w:r>
+      <w:r>
+        <w:t>(</w:t>
+      </w:r>
+      <w:r>
+        <w:t>fMRI</w:t>
+      </w:r>
+      <w:r>
+        <w:t>)</w:t>
+      </w:r>
+      <w:r>
+        <w:t xml:space="preserve"> images in order to help clinicians avoid misdiagnosis. Young girls tend to not be diagnosed with </w:t>
+      </w:r>
+      <w:r>
+        <w:t>a</w:t>
+      </w:r>
+      <w:r>
+        <w:t>ttention deficit hyperactivity disorder</w:t>
+      </w:r>
+      <w:r>
+        <w:t xml:space="preserve"> </w:t>
+      </w:r>
+      <w:r>
+        <w:t>(ADHD)</w:t>
+      </w:r>
+      <w:r>
+        <w:t xml:space="preserve"> because </w:t>
       </w:r>
       <w:r>
         <w:t>how</w:t>
@@ -1569,12 +1614,24 @@
         <w:rPr>
           <w:rFonts w:ascii="Calibri" w:hAnsi="Calibri" w:cs="Calibri"/>
         </w:rPr>
-        <w:t xml:space="preserve">is no process to date that properly diagnoses D.I.D, despite it being acknowledged as a mental illness in the 1950s, research between then and now has been </w:t>
+        <w:t xml:space="preserve">is no process to date that properly diagnoses </w:t>
       </w:r>
       <w:r>
         <w:rPr>
           <w:rFonts w:ascii="Calibri" w:hAnsi="Calibri" w:cs="Calibri"/>
         </w:rPr>
+        <w:t>dissociative identity disorder</w:t>
+      </w:r>
+      <w:r>
+        <w:rPr>
+          <w:rFonts w:ascii="Calibri" w:hAnsi="Calibri" w:cs="Calibri"/>
+        </w:rPr>
+        <w:t xml:space="preserve">, despite it being acknowledged as a mental illness in the 1950s, research between then and now has been </w:t>
+      </w:r>
+      <w:r>
+        <w:rPr>
+          <w:rFonts w:ascii="Calibri" w:hAnsi="Calibri" w:cs="Calibri"/>
+        </w:rPr>
         <w:t>conducted</w:t>
       </w:r>
       <w:r>
@@ -1757,13 +1814,37 @@
         <w:rPr>
           <w:rFonts w:ascii="Calibri" w:hAnsi="Calibri"/>
         </w:rPr>
-        <w:t xml:space="preserve"> applying machine learning to mental health diagnosis, provide quick scopes of</w:t>
-      </w:r>
-      <w:r>
-        <w:rPr>
-          <w:rFonts w:ascii="Calibri" w:hAnsi="Calibri"/>
-        </w:rPr>
-        <w:t xml:space="preserve"> schizophrenia and MRI image formats and the DICOM standard</w:t>
+        <w:t xml:space="preserve"> applying machine learning to mental health diagnosis, provide scope of</w:t>
+      </w:r>
+      <w:r>
+        <w:rPr>
+          <w:rFonts w:ascii="Calibri" w:hAnsi="Calibri"/>
+        </w:rPr>
+        <w:t xml:space="preserve"> schizophrenia and MRI image formats and the </w:t>
+      </w:r>
+      <w:r>
+        <w:rPr>
+          <w:rFonts w:ascii="Calibri" w:hAnsi="Calibri"/>
+        </w:rPr>
+        <w:t>digital imaging and communications (</w:t>
+      </w:r>
+      <w:r>
+        <w:rPr>
+          <w:rFonts w:ascii="Calibri" w:hAnsi="Calibri"/>
+        </w:rPr>
+        <w:t>DICOM</w:t>
+      </w:r>
+      <w:r>
+        <w:rPr>
+          <w:rFonts w:ascii="Calibri" w:hAnsi="Calibri"/>
+        </w:rPr>
+        <w:t>)</w:t>
+      </w:r>
+      <w:r>
+        <w:rPr>
+          <w:rFonts w:ascii="Calibri" w:hAnsi="Calibri"/>
+        </w:rPr>
+        <w:t xml:space="preserve"> standard</w:t>
       </w:r>
       <w:r>
         <w:rPr>
@@ -1915,6 +1996,100 @@
           <w:rFonts w:ascii="Calibri" w:hAnsi="Calibri"/>
         </w:rPr>
       </w:pPr>
+    </w:p>
+    <w:p>
+      <w:pPr>
+        <w:pStyle w:val="BodyText1"/>
+        <w:rPr>
+          <w:rFonts w:ascii="Calibri" w:hAnsi="Calibri"/>
+        </w:rPr>
+      </w:pPr>
+      <w:r>
+        <w:rPr>
+          <w:rFonts w:ascii="Calibri" w:hAnsi="Calibri"/>
+        </w:rPr>
+        <w:t>Add some metrics of how these metrics preformed here</w:t>
+      </w:r>
+      <w:r>
+        <w:rPr>
+          <w:rFonts w:ascii="Calibri" w:hAnsi="Calibri"/>
+        </w:rPr>
+        <w:t xml:space="preserve">, maybe reorder paragraphs </w:t>
+      </w:r>
+    </w:p>
+    <w:p>
+      <w:pPr>
+        <w:pStyle w:val="BodyText1"/>
+        <w:rPr>
+          <w:rFonts w:ascii="Calibri" w:hAnsi="Calibri"/>
+        </w:rPr>
+      </w:pPr>
+    </w:p>
+    <w:p>
+      <w:pPr>
+        <w:pStyle w:val="BodyText1"/>
+        <w:rPr>
+          <w:rFonts w:ascii="Calibri" w:hAnsi="Calibri"/>
+        </w:rPr>
+      </w:pPr>
+      <w:r>
+        <w:rPr>
+          <w:rFonts w:ascii="Calibri" w:hAnsi="Calibri"/>
+        </w:rPr>
+        <w:t>Give some indication of possible directions this work could go in the future.</w:t>
+      </w:r>
+    </w:p>
+    <w:p>
+      <w:pPr>
+        <w:pStyle w:val="BodyText1"/>
+        <w:rPr>
+          <w:rFonts w:ascii="Calibri" w:hAnsi="Calibri"/>
+        </w:rPr>
+      </w:pPr>
+    </w:p>
+    <w:p>
+      <w:pPr>
+        <w:pStyle w:val="BodyText1"/>
+        <w:rPr>
+          <w:rFonts w:ascii="Calibri" w:hAnsi="Calibri"/>
+        </w:rPr>
+      </w:pPr>
+      <w:r>
+        <w:rPr>
+          <w:rFonts w:ascii="Calibri" w:hAnsi="Calibri"/>
+        </w:rPr>
+        <w:t xml:space="preserve">In introduction describe some of the ml approaches being considered such as CNNs </w:t>
+      </w:r>
+      <w:proofErr w:type="spellStart"/>
+      <w:r>
+        <w:rPr>
+          <w:rFonts w:ascii="Calibri" w:hAnsi="Calibri"/>
+        </w:rPr>
+        <w:t>etc</w:t>
+      </w:r>
+      <w:proofErr w:type="spellEnd"/>
+    </w:p>
+    <w:p>
+      <w:pPr>
+        <w:pStyle w:val="BodyText1"/>
+        <w:rPr>
+          <w:rFonts w:ascii="Calibri" w:hAnsi="Calibri"/>
+        </w:rPr>
+      </w:pPr>
+      <w:r>
+        <w:rPr>
+          <w:rFonts w:ascii="Calibri" w:hAnsi="Calibri"/>
+        </w:rPr>
+        <w:t>Describe the sections of articles to come</w:t>
+      </w:r>
+    </w:p>
+    <w:p>
+      <w:pPr>
+        <w:pStyle w:val="BodyText1"/>
+        <w:rPr>
+          <w:rFonts w:ascii="Calibri" w:hAnsi="Calibri"/>
+        </w:rPr>
+      </w:pPr>
       <w:r>
         <w:rPr>
           <w:rFonts w:ascii="Calibri" w:hAnsi="Calibri"/>
@@ -1948,22 +2123,6 @@
     </w:p>
     <w:p>
       <w:pPr>
-        <w:pStyle w:val="BodyText1"/>
-        <w:rPr>
-          <w:rFonts w:ascii="Calibri" w:hAnsi="Calibri"/>
-        </w:rPr>
-      </w:pPr>
-    </w:p>
-    <w:p>
-      <w:pPr>
-        <w:pStyle w:val="BodyText1"/>
-        <w:rPr>
-          <w:rFonts w:ascii="Calibri" w:hAnsi="Calibri"/>
-        </w:rPr>
-      </w:pPr>
-    </w:p>
-    <w:p>
-      <w:pPr>
         <w:pStyle w:val="Keywords"/>
         <w:rPr>
           <w:rFonts w:ascii="Calibri" w:hAnsi="Calibri"/>
@@ -2053,62 +2212,6 @@
         </w:rPr>
         <w:t xml:space="preserve"> </w:t>
       </w:r>
-    </w:p>
-    <w:p>
-      <w:pPr>
-        <w:pStyle w:val="Keywords"/>
-        <w:rPr>
-          <w:rFonts w:ascii="Calibri" w:hAnsi="Calibri"/>
-        </w:rPr>
-      </w:pPr>
-    </w:p>
-    <w:p>
-      <w:pPr>
-        <w:pStyle w:val="Keywords"/>
-        <w:rPr>
-          <w:rFonts w:ascii="Calibri" w:hAnsi="Calibri"/>
-        </w:rPr>
-      </w:pPr>
-    </w:p>
-    <w:p>
-      <w:pPr>
-        <w:pStyle w:val="Keywords"/>
-        <w:rPr>
-          <w:rFonts w:ascii="Calibri" w:hAnsi="Calibri"/>
-        </w:rPr>
-      </w:pPr>
-    </w:p>
-    <w:p>
-      <w:pPr>
-        <w:pStyle w:val="Keywords"/>
-        <w:rPr>
-          <w:rFonts w:ascii="Calibri" w:hAnsi="Calibri"/>
-        </w:rPr>
-      </w:pPr>
-    </w:p>
-    <w:p>
-      <w:pPr>
-        <w:pStyle w:val="Keywords"/>
-        <w:rPr>
-          <w:rFonts w:ascii="Calibri" w:hAnsi="Calibri"/>
-        </w:rPr>
-      </w:pPr>
-    </w:p>
-    <w:p>
-      <w:pPr>
-        <w:pStyle w:val="Keywords"/>
-        <w:rPr>
-          <w:rFonts w:ascii="Calibri" w:hAnsi="Calibri"/>
-        </w:rPr>
-      </w:pPr>
-    </w:p>
-    <w:p>
-      <w:pPr>
-        <w:pStyle w:val="Keywords"/>
-        <w:rPr>
-          <w:rFonts w:ascii="Calibri" w:hAnsi="Calibri"/>
-        </w:rPr>
-      </w:pPr>
     </w:p>
     <w:p>
       <w:pPr>
@@ -2234,7 +2337,23 @@
           <w:color w:val="auto"/>
           <w:shd w:val="clear" w:color="auto" w:fill="FFFFFF"/>
         </w:rPr>
-        <w:t> under an NIH NIGMS Centers of Biomedical Research Excellence (COBRE) grant 5P20RR021938/P20GM103472 to Vince Calhoun (PI).</w:t>
+        <w:t xml:space="preserve"> under an NIH NIGMS </w:t>
+      </w:r>
+      <w:proofErr w:type="spellStart"/>
+      <w:r>
+        <w:rPr>
+          <w:color w:val="auto"/>
+          <w:shd w:val="clear" w:color="auto" w:fill="FFFFFF"/>
+        </w:rPr>
+        <w:t>Centers</w:t>
+      </w:r>
+      <w:proofErr w:type="spellEnd"/>
+      <w:r>
+        <w:rPr>
+          <w:color w:val="auto"/>
+          <w:shd w:val="clear" w:color="auto" w:fill="FFFFFF"/>
+        </w:rPr>
+        <w:t xml:space="preserve"> of Biomedical Research Excellence (COBRE) grant 5P20RR021938/P20GM103472 to Vince Calhoun (PI).</w:t>
       </w:r>
     </w:p>
     <w:p>
@@ -8097,7 +8216,7 @@
 </file>
 
 <file path=word/endnotes.xml><?xml version="1.0" encoding="utf-8"?>
-<w:endnotes xmlns:wpc="http://schemas.microsoft.com/office/word/2010/wordprocessingCanvas" xmlns:cx="http://schemas.microsoft.com/office/drawing/2014/chartex" xmlns:cx1="http://schemas.microsoft.com/office/drawing/2015/9/8/chartex" xmlns:cx2="http://schemas.microsoft.com/office/drawing/2015/10/21/chartex" xmlns:cx3="http://schemas.microsoft.com/office/drawing/2016/5/9/chartex" xmlns:cx4="http://schemas.microsoft.com/office/drawing/2016/5/10/chartex" xmlns:cx5="http://schemas.microsoft.com/office/drawing/2016/5/11/chartex" xmlns:cx6="http://schemas.microsoft.com/office/drawing/2016/5/12/chartex" xmlns:cx7="http://schemas.microsoft.com/office/drawing/2016/5/13/chartex" xmlns:cx8="http://schemas.microsoft.com/office/drawing/2016/5/14/chartex" xmlns:mc="http://schemas.openxmlformats.org/markup-compatibility/2006" xmlns:aink="http://schemas.microsoft.com/office/drawing/2016/ink" xmlns:am3d="http://schemas.microsoft.com/office/drawing/2017/model3d" xmlns:o="urn:schemas-microsoft-com:office:office" xmlns:r="http://schemas.openxmlformats.org/officeDocument/2006/relationships" xmlns:m="http://schemas.openxmlformats.org/officeDocument/2006/math" xmlns:v="urn:schemas-microsoft-com:vml" xmlns:wp14="http://schemas.microsoft.com/office/word/2010/wordprocessingDrawing" xmlns:wp="http://schemas.openxmlformats.org/drawingml/2006/wordprocessingDrawing" xmlns:w10="urn:schemas-microsoft-com:office:word" xmlns:w="http://schemas.openxmlformats.org/wordprocessingml/2006/main" xmlns:w14="http://schemas.microsoft.com/office/word/2010/wordml" xmlns:w15="http://schemas.microsoft.com/office/word/2012/wordml" xmlns:w16cex="http://schemas.microsoft.com/office/word/2018/wordml/cex" xmlns:w16cid="http://schemas.microsoft.com/office/word/2016/wordml/cid" xmlns:w16="http://schemas.microsoft.com/office/word/2018/wordml" xmlns:w16se="http://schemas.microsoft.com/office/word/2015/wordml/symex" xmlns:wpg="http://schemas.microsoft.com/office/word/2010/wordprocessingGroup" xmlns:wpi="http://schemas.microsoft.com/office/word/2010/wordprocessingInk" xmlns:wne="http://schemas.microsoft.com/office/word/2006/wordml" xmlns:wps="http://schemas.microsoft.com/office/word/2010/wordprocessingShape" mc:Ignorable="w14 w15 w16se w16cid w16 w16cex wp14">
+<w:endnotes xmlns:wpc="http://schemas.microsoft.com/office/word/2010/wordprocessingCanvas" xmlns:cx="http://schemas.microsoft.com/office/drawing/2014/chartex" xmlns:cx1="http://schemas.microsoft.com/office/drawing/2015/9/8/chartex" xmlns:cx2="http://schemas.microsoft.com/office/drawing/2015/10/21/chartex" xmlns:cx3="http://schemas.microsoft.com/office/drawing/2016/5/9/chartex" xmlns:cx4="http://schemas.microsoft.com/office/drawing/2016/5/10/chartex" xmlns:cx5="http://schemas.microsoft.com/office/drawing/2016/5/11/chartex" xmlns:cx6="http://schemas.microsoft.com/office/drawing/2016/5/12/chartex" xmlns:cx7="http://schemas.microsoft.com/office/drawing/2016/5/13/chartex" xmlns:cx8="http://schemas.microsoft.com/office/drawing/2016/5/14/chartex" xmlns:mc="http://schemas.openxmlformats.org/markup-compatibility/2006" xmlns:aink="http://schemas.microsoft.com/office/drawing/2016/ink" xmlns:am3d="http://schemas.microsoft.com/office/drawing/2017/model3d" xmlns:o="urn:schemas-microsoft-com:office:office" xmlns:r="http://schemas.openxmlformats.org/officeDocument/2006/relationships" xmlns:m="http://schemas.openxmlformats.org/officeDocument/2006/math" xmlns:v="urn:schemas-microsoft-com:vml" xmlns:wp14="http://schemas.microsoft.com/office/word/2010/wordprocessingDrawing" xmlns:wp="http://schemas.openxmlformats.org/drawingml/2006/wordprocessingDrawing" xmlns:w10="urn:schemas-microsoft-com:office:word" xmlns:w="http://schemas.openxmlformats.org/wordprocessingml/2006/main" xmlns:w14="http://schemas.microsoft.com/office/word/2010/wordml" xmlns:w15="http://schemas.microsoft.com/office/word/2012/wordml" xmlns:w16cex="http://schemas.microsoft.com/office/word/2018/wordml/cex" xmlns:w16cid="http://schemas.microsoft.com/office/word/2016/wordml/cid" xmlns:w16="http://schemas.microsoft.com/office/word/2018/wordml" xmlns:w16sdtdh="http://schemas.microsoft.com/office/word/2020/wordml/sdtdatahash" xmlns:w16se="http://schemas.microsoft.com/office/word/2015/wordml/symex" xmlns:wpg="http://schemas.microsoft.com/office/word/2010/wordprocessingGroup" xmlns:wpi="http://schemas.microsoft.com/office/word/2010/wordprocessingInk" xmlns:wne="http://schemas.microsoft.com/office/word/2006/wordml" xmlns:wps="http://schemas.microsoft.com/office/word/2010/wordprocessingShape" mc:Ignorable="w14 w15 w16se w16cid w16 w16cex w16sdtdh wp14">
   <w:endnote w:type="separator" w:id="-1">
     <w:p>
       <w:r>
@@ -8116,7 +8235,7 @@
 </file>
 
 <file path=word/footer1.xml><?xml version="1.0" encoding="utf-8"?>
-<w:ftr xmlns:wpc="http://schemas.microsoft.com/office/word/2010/wordprocessingCanvas" xmlns:cx="http://schemas.microsoft.com/office/drawing/2014/chartex" xmlns:cx1="http://schemas.microsoft.com/office/drawing/2015/9/8/chartex" xmlns:cx2="http://schemas.microsoft.com/office/drawing/2015/10/21/chartex" xmlns:cx3="http://schemas.microsoft.com/office/drawing/2016/5/9/chartex" xmlns:cx4="http://schemas.microsoft.com/office/drawing/2016/5/10/chartex" xmlns:cx5="http://schemas.microsoft.com/office/drawing/2016/5/11/chartex" xmlns:cx6="http://schemas.microsoft.com/office/drawing/2016/5/12/chartex" xmlns:cx7="http://schemas.microsoft.com/office/drawing/2016/5/13/chartex" xmlns:cx8="http://schemas.microsoft.com/office/drawing/2016/5/14/chartex" xmlns:mc="http://schemas.openxmlformats.org/markup-compatibility/2006" xmlns:aink="http://schemas.microsoft.com/office/drawing/2016/ink" xmlns:am3d="http://schemas.microsoft.com/office/drawing/2017/model3d" xmlns:o="urn:schemas-microsoft-com:office:office" xmlns:r="http://schemas.openxmlformats.org/officeDocument/2006/relationships" xmlns:m="http://schemas.openxmlformats.org/officeDocument/2006/math" xmlns:v="urn:schemas-microsoft-com:vml" xmlns:wp14="http://schemas.microsoft.com/office/word/2010/wordprocessingDrawing" xmlns:wp="http://schemas.openxmlformats.org/drawingml/2006/wordprocessingDrawing" xmlns:w10="urn:schemas-microsoft-com:office:word" xmlns:w="http://schemas.openxmlformats.org/wordprocessingml/2006/main" xmlns:w14="http://schemas.microsoft.com/office/word/2010/wordml" xmlns:w15="http://schemas.microsoft.com/office/word/2012/wordml" xmlns:w16cex="http://schemas.microsoft.com/office/word/2018/wordml/cex" xmlns:w16cid="http://schemas.microsoft.com/office/word/2016/wordml/cid" xmlns:w16="http://schemas.microsoft.com/office/word/2018/wordml" xmlns:w16se="http://schemas.microsoft.com/office/word/2015/wordml/symex" xmlns:wpg="http://schemas.microsoft.com/office/word/2010/wordprocessingGroup" xmlns:wpi="http://schemas.microsoft.com/office/word/2010/wordprocessingInk" xmlns:wne="http://schemas.microsoft.com/office/word/2006/wordml" xmlns:wps="http://schemas.microsoft.com/office/word/2010/wordprocessingShape" mc:Ignorable="w14 w15 w16se w16cid w16 w16cex wp14">
+<w:ftr xmlns:wpc="http://schemas.microsoft.com/office/word/2010/wordprocessingCanvas" xmlns:cx="http://schemas.microsoft.com/office/drawing/2014/chartex" xmlns:cx1="http://schemas.microsoft.com/office/drawing/2015/9/8/chartex" xmlns:cx2="http://schemas.microsoft.com/office/drawing/2015/10/21/chartex" xmlns:cx3="http://schemas.microsoft.com/office/drawing/2016/5/9/chartex" xmlns:cx4="http://schemas.microsoft.com/office/drawing/2016/5/10/chartex" xmlns:cx5="http://schemas.microsoft.com/office/drawing/2016/5/11/chartex" xmlns:cx6="http://schemas.microsoft.com/office/drawing/2016/5/12/chartex" xmlns:cx7="http://schemas.microsoft.com/office/drawing/2016/5/13/chartex" xmlns:cx8="http://schemas.microsoft.com/office/drawing/2016/5/14/chartex" xmlns:mc="http://schemas.openxmlformats.org/markup-compatibility/2006" xmlns:aink="http://schemas.microsoft.com/office/drawing/2016/ink" xmlns:am3d="http://schemas.microsoft.com/office/drawing/2017/model3d" xmlns:o="urn:schemas-microsoft-com:office:office" xmlns:r="http://schemas.openxmlformats.org/officeDocument/2006/relationships" xmlns:m="http://schemas.openxmlformats.org/officeDocument/2006/math" xmlns:v="urn:schemas-microsoft-com:vml" xmlns:wp14="http://schemas.microsoft.com/office/word/2010/wordprocessingDrawing" xmlns:wp="http://schemas.openxmlformats.org/drawingml/2006/wordprocessingDrawing" xmlns:w10="urn:schemas-microsoft-com:office:word" xmlns:w="http://schemas.openxmlformats.org/wordprocessingml/2006/main" xmlns:w14="http://schemas.microsoft.com/office/word/2010/wordml" xmlns:w15="http://schemas.microsoft.com/office/word/2012/wordml" xmlns:w16cex="http://schemas.microsoft.com/office/word/2018/wordml/cex" xmlns:w16cid="http://schemas.microsoft.com/office/word/2016/wordml/cid" xmlns:w16="http://schemas.microsoft.com/office/word/2018/wordml" xmlns:w16sdtdh="http://schemas.microsoft.com/office/word/2020/wordml/sdtdatahash" xmlns:w16se="http://schemas.microsoft.com/office/word/2015/wordml/symex" xmlns:wpg="http://schemas.microsoft.com/office/word/2010/wordprocessingGroup" xmlns:wpi="http://schemas.microsoft.com/office/word/2010/wordprocessingInk" xmlns:wne="http://schemas.microsoft.com/office/word/2006/wordml" xmlns:wps="http://schemas.microsoft.com/office/word/2010/wordprocessingShape" mc:Ignorable="w14 w15 w16se w16cid w16 w16cex w16sdtdh wp14">
   <w:sdt>
     <w:sdtPr>
       <w:id w:val="-1114982554"/>
@@ -8148,7 +8267,7 @@
 </file>
 
 <file path=word/footer2.xml><?xml version="1.0" encoding="utf-8"?>
-<w:ftr xmlns:wpc="http://schemas.microsoft.com/office/word/2010/wordprocessingCanvas" xmlns:cx="http://schemas.microsoft.com/office/drawing/2014/chartex" xmlns:cx1="http://schemas.microsoft.com/office/drawing/2015/9/8/chartex" xmlns:cx2="http://schemas.microsoft.com/office/drawing/2015/10/21/chartex" xmlns:cx3="http://schemas.microsoft.com/office/drawing/2016/5/9/chartex" xmlns:cx4="http://schemas.microsoft.com/office/drawing/2016/5/10/chartex" xmlns:cx5="http://schemas.microsoft.com/office/drawing/2016/5/11/chartex" xmlns:cx6="http://schemas.microsoft.com/office/drawing/2016/5/12/chartex" xmlns:cx7="http://schemas.microsoft.com/office/drawing/2016/5/13/chartex" xmlns:cx8="http://schemas.microsoft.com/office/drawing/2016/5/14/chartex" xmlns:mc="http://schemas.openxmlformats.org/markup-compatibility/2006" xmlns:aink="http://schemas.microsoft.com/office/drawing/2016/ink" xmlns:am3d="http://schemas.microsoft.com/office/drawing/2017/model3d" xmlns:o="urn:schemas-microsoft-com:office:office" xmlns:r="http://schemas.openxmlformats.org/officeDocument/2006/relationships" xmlns:m="http://schemas.openxmlformats.org/officeDocument/2006/math" xmlns:v="urn:schemas-microsoft-com:vml" xmlns:wp14="http://schemas.microsoft.com/office/word/2010/wordprocessingDrawing" xmlns:wp="http://schemas.openxmlformats.org/drawingml/2006/wordprocessingDrawing" xmlns:w10="urn:schemas-microsoft-com:office:word" xmlns:w="http://schemas.openxmlformats.org/wordprocessingml/2006/main" xmlns:w14="http://schemas.microsoft.com/office/word/2010/wordml" xmlns:w15="http://schemas.microsoft.com/office/word/2012/wordml" xmlns:w16cex="http://schemas.microsoft.com/office/word/2018/wordml/cex" xmlns:w16cid="http://schemas.microsoft.com/office/word/2016/wordml/cid" xmlns:w16="http://schemas.microsoft.com/office/word/2018/wordml" xmlns:w16se="http://schemas.microsoft.com/office/word/2015/wordml/symex" xmlns:wpg="http://schemas.microsoft.com/office/word/2010/wordprocessingGroup" xmlns:wpi="http://schemas.microsoft.com/office/word/2010/wordprocessingInk" xmlns:wne="http://schemas.microsoft.com/office/word/2006/wordml" xmlns:wps="http://schemas.microsoft.com/office/word/2010/wordprocessingShape" mc:Ignorable="w14 w15 w16se w16cid w16 w16cex wp14">
+<w:ftr xmlns:wpc="http://schemas.microsoft.com/office/word/2010/wordprocessingCanvas" xmlns:cx="http://schemas.microsoft.com/office/drawing/2014/chartex" xmlns:cx1="http://schemas.microsoft.com/office/drawing/2015/9/8/chartex" xmlns:cx2="http://schemas.microsoft.com/office/drawing/2015/10/21/chartex" xmlns:cx3="http://schemas.microsoft.com/office/drawing/2016/5/9/chartex" xmlns:cx4="http://schemas.microsoft.com/office/drawing/2016/5/10/chartex" xmlns:cx5="http://schemas.microsoft.com/office/drawing/2016/5/11/chartex" xmlns:cx6="http://schemas.microsoft.com/office/drawing/2016/5/12/chartex" xmlns:cx7="http://schemas.microsoft.com/office/drawing/2016/5/13/chartex" xmlns:cx8="http://schemas.microsoft.com/office/drawing/2016/5/14/chartex" xmlns:mc="http://schemas.openxmlformats.org/markup-compatibility/2006" xmlns:aink="http://schemas.microsoft.com/office/drawing/2016/ink" xmlns:am3d="http://schemas.microsoft.com/office/drawing/2017/model3d" xmlns:o="urn:schemas-microsoft-com:office:office" xmlns:r="http://schemas.openxmlformats.org/officeDocument/2006/relationships" xmlns:m="http://schemas.openxmlformats.org/officeDocument/2006/math" xmlns:v="urn:schemas-microsoft-com:vml" xmlns:wp14="http://schemas.microsoft.com/office/word/2010/wordprocessingDrawing" xmlns:wp="http://schemas.openxmlformats.org/drawingml/2006/wordprocessingDrawing" xmlns:w10="urn:schemas-microsoft-com:office:word" xmlns:w="http://schemas.openxmlformats.org/wordprocessingml/2006/main" xmlns:w14="http://schemas.microsoft.com/office/word/2010/wordml" xmlns:w15="http://schemas.microsoft.com/office/word/2012/wordml" xmlns:w16cex="http://schemas.microsoft.com/office/word/2018/wordml/cex" xmlns:w16cid="http://schemas.microsoft.com/office/word/2016/wordml/cid" xmlns:w16="http://schemas.microsoft.com/office/word/2018/wordml" xmlns:w16sdtdh="http://schemas.microsoft.com/office/word/2020/wordml/sdtdatahash" xmlns:w16se="http://schemas.microsoft.com/office/word/2015/wordml/symex" xmlns:wpg="http://schemas.microsoft.com/office/word/2010/wordprocessingGroup" xmlns:wpi="http://schemas.microsoft.com/office/word/2010/wordprocessingInk" xmlns:wne="http://schemas.microsoft.com/office/word/2006/wordml" xmlns:wps="http://schemas.microsoft.com/office/word/2010/wordprocessingShape" mc:Ignorable="w14 w15 w16se w16cid w16 w16cex w16sdtdh wp14">
   <w:p>
     <w:pPr>
       <w:pStyle w:val="Footer"/>
@@ -8158,7 +8277,7 @@
 </file>
 
 <file path=word/footer3.xml><?xml version="1.0" encoding="utf-8"?>
-<w:ftr xmlns:wpc="http://schemas.microsoft.com/office/word/2010/wordprocessingCanvas" xmlns:cx="http://schemas.microsoft.com/office/drawing/2014/chartex" xmlns:cx1="http://schemas.microsoft.com/office/drawing/2015/9/8/chartex" xmlns:cx2="http://schemas.microsoft.com/office/drawing/2015/10/21/chartex" xmlns:cx3="http://schemas.microsoft.com/office/drawing/2016/5/9/chartex" xmlns:cx4="http://schemas.microsoft.com/office/drawing/2016/5/10/chartex" xmlns:cx5="http://schemas.microsoft.com/office/drawing/2016/5/11/chartex" xmlns:cx6="http://schemas.microsoft.com/office/drawing/2016/5/12/chartex" xmlns:cx7="http://schemas.microsoft.com/office/drawing/2016/5/13/chartex" xmlns:cx8="http://schemas.microsoft.com/office/drawing/2016/5/14/chartex" xmlns:mc="http://schemas.openxmlformats.org/markup-compatibility/2006" xmlns:aink="http://schemas.microsoft.com/office/drawing/2016/ink" xmlns:am3d="http://schemas.microsoft.com/office/drawing/2017/model3d" xmlns:o="urn:schemas-microsoft-com:office:office" xmlns:r="http://schemas.openxmlformats.org/officeDocument/2006/relationships" xmlns:m="http://schemas.openxmlformats.org/officeDocument/2006/math" xmlns:v="urn:schemas-microsoft-com:vml" xmlns:wp14="http://schemas.microsoft.com/office/word/2010/wordprocessingDrawing" xmlns:wp="http://schemas.openxmlformats.org/drawingml/2006/wordprocessingDrawing" xmlns:w10="urn:schemas-microsoft-com:office:word" xmlns:w="http://schemas.openxmlformats.org/wordprocessingml/2006/main" xmlns:w14="http://schemas.microsoft.com/office/word/2010/wordml" xmlns:w15="http://schemas.microsoft.com/office/word/2012/wordml" xmlns:w16cex="http://schemas.microsoft.com/office/word/2018/wordml/cex" xmlns:w16cid="http://schemas.microsoft.com/office/word/2016/wordml/cid" xmlns:w16="http://schemas.microsoft.com/office/word/2018/wordml" xmlns:w16se="http://schemas.microsoft.com/office/word/2015/wordml/symex" xmlns:wpg="http://schemas.microsoft.com/office/word/2010/wordprocessingGroup" xmlns:wpi="http://schemas.microsoft.com/office/word/2010/wordprocessingInk" xmlns:wne="http://schemas.microsoft.com/office/word/2006/wordml" xmlns:wps="http://schemas.microsoft.com/office/word/2010/wordprocessingShape" mc:Ignorable="w14 w15 w16se w16cid w16 w16cex wp14">
+<w:ftr xmlns:wpc="http://schemas.microsoft.com/office/word/2010/wordprocessingCanvas" xmlns:cx="http://schemas.microsoft.com/office/drawing/2014/chartex" xmlns:cx1="http://schemas.microsoft.com/office/drawing/2015/9/8/chartex" xmlns:cx2="http://schemas.microsoft.com/office/drawing/2015/10/21/chartex" xmlns:cx3="http://schemas.microsoft.com/office/drawing/2016/5/9/chartex" xmlns:cx4="http://schemas.microsoft.com/office/drawing/2016/5/10/chartex" xmlns:cx5="http://schemas.microsoft.com/office/drawing/2016/5/11/chartex" xmlns:cx6="http://schemas.microsoft.com/office/drawing/2016/5/12/chartex" xmlns:cx7="http://schemas.microsoft.com/office/drawing/2016/5/13/chartex" xmlns:cx8="http://schemas.microsoft.com/office/drawing/2016/5/14/chartex" xmlns:mc="http://schemas.openxmlformats.org/markup-compatibility/2006" xmlns:aink="http://schemas.microsoft.com/office/drawing/2016/ink" xmlns:am3d="http://schemas.microsoft.com/office/drawing/2017/model3d" xmlns:o="urn:schemas-microsoft-com:office:office" xmlns:r="http://schemas.openxmlformats.org/officeDocument/2006/relationships" xmlns:m="http://schemas.openxmlformats.org/officeDocument/2006/math" xmlns:v="urn:schemas-microsoft-com:vml" xmlns:wp14="http://schemas.microsoft.com/office/word/2010/wordprocessingDrawing" xmlns:wp="http://schemas.openxmlformats.org/drawingml/2006/wordprocessingDrawing" xmlns:w10="urn:schemas-microsoft-com:office:word" xmlns:w="http://schemas.openxmlformats.org/wordprocessingml/2006/main" xmlns:w14="http://schemas.microsoft.com/office/word/2010/wordml" xmlns:w15="http://schemas.microsoft.com/office/word/2012/wordml" xmlns:w16cex="http://schemas.microsoft.com/office/word/2018/wordml/cex" xmlns:w16cid="http://schemas.microsoft.com/office/word/2016/wordml/cid" xmlns:w16="http://schemas.microsoft.com/office/word/2018/wordml" xmlns:w16sdtdh="http://schemas.microsoft.com/office/word/2020/wordml/sdtdatahash" xmlns:w16se="http://schemas.microsoft.com/office/word/2015/wordml/symex" xmlns:wpg="http://schemas.microsoft.com/office/word/2010/wordprocessingGroup" xmlns:wpi="http://schemas.microsoft.com/office/word/2010/wordprocessingInk" xmlns:wne="http://schemas.microsoft.com/office/word/2006/wordml" xmlns:wps="http://schemas.microsoft.com/office/word/2010/wordprocessingShape" mc:Ignorable="w14 w15 w16se w16cid w16 w16cex w16sdtdh wp14">
   <w:sdt>
     <w:sdtPr>
       <w:id w:val="1499081965"/>
@@ -8211,7 +8330,7 @@
 </file>
 
 <file path=word/footnotes.xml><?xml version="1.0" encoding="utf-8"?>
-<w:footnotes xmlns:wpc="http://schemas.microsoft.com/office/word/2010/wordprocessingCanvas" xmlns:cx="http://schemas.microsoft.com/office/drawing/2014/chartex" xmlns:cx1="http://schemas.microsoft.com/office/drawing/2015/9/8/chartex" xmlns:cx2="http://schemas.microsoft.com/office/drawing/2015/10/21/chartex" xmlns:cx3="http://schemas.microsoft.com/office/drawing/2016/5/9/chartex" xmlns:cx4="http://schemas.microsoft.com/office/drawing/2016/5/10/chartex" xmlns:cx5="http://schemas.microsoft.com/office/drawing/2016/5/11/chartex" xmlns:cx6="http://schemas.microsoft.com/office/drawing/2016/5/12/chartex" xmlns:cx7="http://schemas.microsoft.com/office/drawing/2016/5/13/chartex" xmlns:cx8="http://schemas.microsoft.com/office/drawing/2016/5/14/chartex" xmlns:mc="http://schemas.openxmlformats.org/markup-compatibility/2006" xmlns:aink="http://schemas.microsoft.com/office/drawing/2016/ink" xmlns:am3d="http://schemas.microsoft.com/office/drawing/2017/model3d" xmlns:o="urn:schemas-microsoft-com:office:office" xmlns:r="http://schemas.openxmlformats.org/officeDocument/2006/relationships" xmlns:m="http://schemas.openxmlformats.org/officeDocument/2006/math" xmlns:v="urn:schemas-microsoft-com:vml" xmlns:wp14="http://schemas.microsoft.com/office/word/2010/wordprocessingDrawing" xmlns:wp="http://schemas.openxmlformats.org/drawingml/2006/wordprocessingDrawing" xmlns:w10="urn:schemas-microsoft-com:office:word" xmlns:w="http://schemas.openxmlformats.org/wordprocessingml/2006/main" xmlns:w14="http://schemas.microsoft.com/office/word/2010/wordml" xmlns:w15="http://schemas.microsoft.com/office/word/2012/wordml" xmlns:w16cex="http://schemas.microsoft.com/office/word/2018/wordml/cex" xmlns:w16cid="http://schemas.microsoft.com/office/word/2016/wordml/cid" xmlns:w16="http://schemas.microsoft.com/office/word/2018/wordml" xmlns:w16se="http://schemas.microsoft.com/office/word/2015/wordml/symex" xmlns:wpg="http://schemas.microsoft.com/office/word/2010/wordprocessingGroup" xmlns:wpi="http://schemas.microsoft.com/office/word/2010/wordprocessingInk" xmlns:wne="http://schemas.microsoft.com/office/word/2006/wordml" xmlns:wps="http://schemas.microsoft.com/office/word/2010/wordprocessingShape" mc:Ignorable="w14 w15 w16se w16cid w16 w16cex wp14">
+<w:footnotes xmlns:wpc="http://schemas.microsoft.com/office/word/2010/wordprocessingCanvas" xmlns:cx="http://schemas.microsoft.com/office/drawing/2014/chartex" xmlns:cx1="http://schemas.microsoft.com/office/drawing/2015/9/8/chartex" xmlns:cx2="http://schemas.microsoft.com/office/drawing/2015/10/21/chartex" xmlns:cx3="http://schemas.microsoft.com/office/drawing/2016/5/9/chartex" xmlns:cx4="http://schemas.microsoft.com/office/drawing/2016/5/10/chartex" xmlns:cx5="http://schemas.microsoft.com/office/drawing/2016/5/11/chartex" xmlns:cx6="http://schemas.microsoft.com/office/drawing/2016/5/12/chartex" xmlns:cx7="http://schemas.microsoft.com/office/drawing/2016/5/13/chartex" xmlns:cx8="http://schemas.microsoft.com/office/drawing/2016/5/14/chartex" xmlns:mc="http://schemas.openxmlformats.org/markup-compatibility/2006" xmlns:aink="http://schemas.microsoft.com/office/drawing/2016/ink" xmlns:am3d="http://schemas.microsoft.com/office/drawing/2017/model3d" xmlns:o="urn:schemas-microsoft-com:office:office" xmlns:r="http://schemas.openxmlformats.org/officeDocument/2006/relationships" xmlns:m="http://schemas.openxmlformats.org/officeDocument/2006/math" xmlns:v="urn:schemas-microsoft-com:vml" xmlns:wp14="http://schemas.microsoft.com/office/word/2010/wordprocessingDrawing" xmlns:wp="http://schemas.openxmlformats.org/drawingml/2006/wordprocessingDrawing" xmlns:w10="urn:schemas-microsoft-com:office:word" xmlns:w="http://schemas.openxmlformats.org/wordprocessingml/2006/main" xmlns:w14="http://schemas.microsoft.com/office/word/2010/wordml" xmlns:w15="http://schemas.microsoft.com/office/word/2012/wordml" xmlns:w16cex="http://schemas.microsoft.com/office/word/2018/wordml/cex" xmlns:w16cid="http://schemas.microsoft.com/office/word/2016/wordml/cid" xmlns:w16="http://schemas.microsoft.com/office/word/2018/wordml" xmlns:w16sdtdh="http://schemas.microsoft.com/office/word/2020/wordml/sdtdatahash" xmlns:w16se="http://schemas.microsoft.com/office/word/2015/wordml/symex" xmlns:wpg="http://schemas.microsoft.com/office/word/2010/wordprocessingGroup" xmlns:wpi="http://schemas.microsoft.com/office/word/2010/wordprocessingInk" xmlns:wne="http://schemas.microsoft.com/office/word/2006/wordml" xmlns:wps="http://schemas.microsoft.com/office/word/2010/wordprocessingShape" mc:Ignorable="w14 w15 w16se w16cid w16 w16cex w16sdtdh wp14">
   <w:footnote w:type="separator" w:id="-1">
     <w:p>
       <w:r>
@@ -8230,7 +8349,7 @@
 </file>
 
 <file path=word/header1.xml><?xml version="1.0" encoding="utf-8"?>
-<w:hdr xmlns:wpc="http://schemas.microsoft.com/office/word/2010/wordprocessingCanvas" xmlns:cx="http://schemas.microsoft.com/office/drawing/2014/chartex" xmlns:cx1="http://schemas.microsoft.com/office/drawing/2015/9/8/chartex" xmlns:cx2="http://schemas.microsoft.com/office/drawing/2015/10/21/chartex" xmlns:cx3="http://schemas.microsoft.com/office/drawing/2016/5/9/chartex" xmlns:cx4="http://schemas.microsoft.com/office/drawing/2016/5/10/chartex" xmlns:cx5="http://schemas.microsoft.com/office/drawing/2016/5/11/chartex" xmlns:cx6="http://schemas.microsoft.com/office/drawing/2016/5/12/chartex" xmlns:cx7="http://schemas.microsoft.com/office/drawing/2016/5/13/chartex" xmlns:cx8="http://schemas.microsoft.com/office/drawing/2016/5/14/chartex" xmlns:mc="http://schemas.openxmlformats.org/markup-compatibility/2006" xmlns:aink="http://schemas.microsoft.com/office/drawing/2016/ink" xmlns:am3d="http://schemas.microsoft.com/office/drawing/2017/model3d" xmlns:o="urn:schemas-microsoft-com:office:office" xmlns:r="http://schemas.openxmlformats.org/officeDocument/2006/relationships" xmlns:m="http://schemas.openxmlformats.org/officeDocument/2006/math" xmlns:v="urn:schemas-microsoft-com:vml" xmlns:wp14="http://schemas.microsoft.com/office/word/2010/wordprocessingDrawing" xmlns:wp="http://schemas.openxmlformats.org/drawingml/2006/wordprocessingDrawing" xmlns:w10="urn:schemas-microsoft-com:office:word" xmlns:w="http://schemas.openxmlformats.org/wordprocessingml/2006/main" xmlns:w14="http://schemas.microsoft.com/office/word/2010/wordml" xmlns:w15="http://schemas.microsoft.com/office/word/2012/wordml" xmlns:w16cex="http://schemas.microsoft.com/office/word/2018/wordml/cex" xmlns:w16cid="http://schemas.microsoft.com/office/word/2016/wordml/cid" xmlns:w16="http://schemas.microsoft.com/office/word/2018/wordml" xmlns:w16se="http://schemas.microsoft.com/office/word/2015/wordml/symex" xmlns:wpg="http://schemas.microsoft.com/office/word/2010/wordprocessingGroup" xmlns:wpi="http://schemas.microsoft.com/office/word/2010/wordprocessingInk" xmlns:wne="http://schemas.microsoft.com/office/word/2006/wordml" xmlns:wps="http://schemas.microsoft.com/office/word/2010/wordprocessingShape" mc:Ignorable="w14 w15 w16se w16cid w16 w16cex wp14">
+<w:hdr xmlns:wpc="http://schemas.microsoft.com/office/word/2010/wordprocessingCanvas" xmlns:cx="http://schemas.microsoft.com/office/drawing/2014/chartex" xmlns:cx1="http://schemas.microsoft.com/office/drawing/2015/9/8/chartex" xmlns:cx2="http://schemas.microsoft.com/office/drawing/2015/10/21/chartex" xmlns:cx3="http://schemas.microsoft.com/office/drawing/2016/5/9/chartex" xmlns:cx4="http://schemas.microsoft.com/office/drawing/2016/5/10/chartex" xmlns:cx5="http://schemas.microsoft.com/office/drawing/2016/5/11/chartex" xmlns:cx6="http://schemas.microsoft.com/office/drawing/2016/5/12/chartex" xmlns:cx7="http://schemas.microsoft.com/office/drawing/2016/5/13/chartex" xmlns:cx8="http://schemas.microsoft.com/office/drawing/2016/5/14/chartex" xmlns:mc="http://schemas.openxmlformats.org/markup-compatibility/2006" xmlns:aink="http://schemas.microsoft.com/office/drawing/2016/ink" xmlns:am3d="http://schemas.microsoft.com/office/drawing/2017/model3d" xmlns:o="urn:schemas-microsoft-com:office:office" xmlns:r="http://schemas.openxmlformats.org/officeDocument/2006/relationships" xmlns:m="http://schemas.openxmlformats.org/officeDocument/2006/math" xmlns:v="urn:schemas-microsoft-com:vml" xmlns:wp14="http://schemas.microsoft.com/office/word/2010/wordprocessingDrawing" xmlns:wp="http://schemas.openxmlformats.org/drawingml/2006/wordprocessingDrawing" xmlns:w10="urn:schemas-microsoft-com:office:word" xmlns:w="http://schemas.openxmlformats.org/wordprocessingml/2006/main" xmlns:w14="http://schemas.microsoft.com/office/word/2010/wordml" xmlns:w15="http://schemas.microsoft.com/office/word/2012/wordml" xmlns:w16cex="http://schemas.microsoft.com/office/word/2018/wordml/cex" xmlns:w16cid="http://schemas.microsoft.com/office/word/2016/wordml/cid" xmlns:w16="http://schemas.microsoft.com/office/word/2018/wordml" xmlns:w16sdtdh="http://schemas.microsoft.com/office/word/2020/wordml/sdtdatahash" xmlns:w16se="http://schemas.microsoft.com/office/word/2015/wordml/symex" xmlns:wpg="http://schemas.microsoft.com/office/word/2010/wordprocessingGroup" xmlns:wpi="http://schemas.microsoft.com/office/word/2010/wordprocessingInk" xmlns:wne="http://schemas.microsoft.com/office/word/2006/wordml" xmlns:wps="http://schemas.microsoft.com/office/word/2010/wordprocessingShape" mc:Ignorable="w14 w15 w16se w16cid w16 w16cex w16sdtdh wp14">
   <w:p>
     <w:pPr>
       <w:pStyle w:val="Header"/>
@@ -8240,7 +8359,7 @@
 </file>
 
 <file path=word/header2.xml><?xml version="1.0" encoding="utf-8"?>
-<w:hdr xmlns:wpc="http://schemas.microsoft.com/office/word/2010/wordprocessingCanvas" xmlns:cx="http://schemas.microsoft.com/office/drawing/2014/chartex" xmlns:cx1="http://schemas.microsoft.com/office/drawing/2015/9/8/chartex" xmlns:cx2="http://schemas.microsoft.com/office/drawing/2015/10/21/chartex" xmlns:cx3="http://schemas.microsoft.com/office/drawing/2016/5/9/chartex" xmlns:cx4="http://schemas.microsoft.com/office/drawing/2016/5/10/chartex" xmlns:cx5="http://schemas.microsoft.com/office/drawing/2016/5/11/chartex" xmlns:cx6="http://schemas.microsoft.com/office/drawing/2016/5/12/chartex" xmlns:cx7="http://schemas.microsoft.com/office/drawing/2016/5/13/chartex" xmlns:cx8="http://schemas.microsoft.com/office/drawing/2016/5/14/chartex" xmlns:mc="http://schemas.openxmlformats.org/markup-compatibility/2006" xmlns:aink="http://schemas.microsoft.com/office/drawing/2016/ink" xmlns:am3d="http://schemas.microsoft.com/office/drawing/2017/model3d" xmlns:o="urn:schemas-microsoft-com:office:office" xmlns:r="http://schemas.openxmlformats.org/officeDocument/2006/relationships" xmlns:m="http://schemas.openxmlformats.org/officeDocument/2006/math" xmlns:v="urn:schemas-microsoft-com:vml" xmlns:wp14="http://schemas.microsoft.com/office/word/2010/wordprocessingDrawing" xmlns:wp="http://schemas.openxmlformats.org/drawingml/2006/wordprocessingDrawing" xmlns:w10="urn:schemas-microsoft-com:office:word" xmlns:w="http://schemas.openxmlformats.org/wordprocessingml/2006/main" xmlns:w14="http://schemas.microsoft.com/office/word/2010/wordml" xmlns:w15="http://schemas.microsoft.com/office/word/2012/wordml" xmlns:w16cex="http://schemas.microsoft.com/office/word/2018/wordml/cex" xmlns:w16cid="http://schemas.microsoft.com/office/word/2016/wordml/cid" xmlns:w16="http://schemas.microsoft.com/office/word/2018/wordml" xmlns:w16se="http://schemas.microsoft.com/office/word/2015/wordml/symex" xmlns:wpg="http://schemas.microsoft.com/office/word/2010/wordprocessingGroup" xmlns:wpi="http://schemas.microsoft.com/office/word/2010/wordprocessingInk" xmlns:wne="http://schemas.microsoft.com/office/word/2006/wordml" xmlns:wps="http://schemas.microsoft.com/office/word/2010/wordprocessingShape" mc:Ignorable="w14 w15 w16se w16cid w16 w16cex wp14">
+<w:hdr xmlns:wpc="http://schemas.microsoft.com/office/word/2010/wordprocessingCanvas" xmlns:cx="http://schemas.microsoft.com/office/drawing/2014/chartex" xmlns:cx1="http://schemas.microsoft.com/office/drawing/2015/9/8/chartex" xmlns:cx2="http://schemas.microsoft.com/office/drawing/2015/10/21/chartex" xmlns:cx3="http://schemas.microsoft.com/office/drawing/2016/5/9/chartex" xmlns:cx4="http://schemas.microsoft.com/office/drawing/2016/5/10/chartex" xmlns:cx5="http://schemas.microsoft.com/office/drawing/2016/5/11/chartex" xmlns:cx6="http://schemas.microsoft.com/office/drawing/2016/5/12/chartex" xmlns:cx7="http://schemas.microsoft.com/office/drawing/2016/5/13/chartex" xmlns:cx8="http://schemas.microsoft.com/office/drawing/2016/5/14/chartex" xmlns:mc="http://schemas.openxmlformats.org/markup-compatibility/2006" xmlns:aink="http://schemas.microsoft.com/office/drawing/2016/ink" xmlns:am3d="http://schemas.microsoft.com/office/drawing/2017/model3d" xmlns:o="urn:schemas-microsoft-com:office:office" xmlns:r="http://schemas.openxmlformats.org/officeDocument/2006/relationships" xmlns:m="http://schemas.openxmlformats.org/officeDocument/2006/math" xmlns:v="urn:schemas-microsoft-com:vml" xmlns:wp14="http://schemas.microsoft.com/office/word/2010/wordprocessingDrawing" xmlns:wp="http://schemas.openxmlformats.org/drawingml/2006/wordprocessingDrawing" xmlns:w10="urn:schemas-microsoft-com:office:word" xmlns:w="http://schemas.openxmlformats.org/wordprocessingml/2006/main" xmlns:w14="http://schemas.microsoft.com/office/word/2010/wordml" xmlns:w15="http://schemas.microsoft.com/office/word/2012/wordml" xmlns:w16cex="http://schemas.microsoft.com/office/word/2018/wordml/cex" xmlns:w16cid="http://schemas.microsoft.com/office/word/2016/wordml/cid" xmlns:w16="http://schemas.microsoft.com/office/word/2018/wordml" xmlns:w16sdtdh="http://schemas.microsoft.com/office/word/2020/wordml/sdtdatahash" xmlns:w16se="http://schemas.microsoft.com/office/word/2015/wordml/symex" xmlns:wpg="http://schemas.microsoft.com/office/word/2010/wordprocessingGroup" xmlns:wpi="http://schemas.microsoft.com/office/word/2010/wordprocessingInk" xmlns:wne="http://schemas.microsoft.com/office/word/2006/wordml" xmlns:wps="http://schemas.microsoft.com/office/word/2010/wordprocessingShape" mc:Ignorable="w14 w15 w16se w16cid w16 w16cex w16sdtdh wp14">
   <w:p>
     <w:pPr>
       <w:pStyle w:val="Header"/>
@@ -8250,7 +8369,7 @@
 </file>
 
 <file path=word/header3.xml><?xml version="1.0" encoding="utf-8"?>
-<w:hdr xmlns:wpc="http://schemas.microsoft.com/office/word/2010/wordprocessingCanvas" xmlns:cx="http://schemas.microsoft.com/office/drawing/2014/chartex" xmlns:cx1="http://schemas.microsoft.com/office/drawing/2015/9/8/chartex" xmlns:cx2="http://schemas.microsoft.com/office/drawing/2015/10/21/chartex" xmlns:cx3="http://schemas.microsoft.com/office/drawing/2016/5/9/chartex" xmlns:cx4="http://schemas.microsoft.com/office/drawing/2016/5/10/chartex" xmlns:cx5="http://schemas.microsoft.com/office/drawing/2016/5/11/chartex" xmlns:cx6="http://schemas.microsoft.com/office/drawing/2016/5/12/chartex" xmlns:cx7="http://schemas.microsoft.com/office/drawing/2016/5/13/chartex" xmlns:cx8="http://schemas.microsoft.com/office/drawing/2016/5/14/chartex" xmlns:mc="http://schemas.openxmlformats.org/markup-compatibility/2006" xmlns:aink="http://schemas.microsoft.com/office/drawing/2016/ink" xmlns:am3d="http://schemas.microsoft.com/office/drawing/2017/model3d" xmlns:o="urn:schemas-microsoft-com:office:office" xmlns:r="http://schemas.openxmlformats.org/officeDocument/2006/relationships" xmlns:m="http://schemas.openxmlformats.org/officeDocument/2006/math" xmlns:v="urn:schemas-microsoft-com:vml" xmlns:wp14="http://schemas.microsoft.com/office/word/2010/wordprocessingDrawing" xmlns:wp="http://schemas.openxmlformats.org/drawingml/2006/wordprocessingDrawing" xmlns:w10="urn:schemas-microsoft-com:office:word" xmlns:w="http://schemas.openxmlformats.org/wordprocessingml/2006/main" xmlns:w14="http://schemas.microsoft.com/office/word/2010/wordml" xmlns:w15="http://schemas.microsoft.com/office/word/2012/wordml" xmlns:w16cex="http://schemas.microsoft.com/office/word/2018/wordml/cex" xmlns:w16cid="http://schemas.microsoft.com/office/word/2016/wordml/cid" xmlns:w16="http://schemas.microsoft.com/office/word/2018/wordml" xmlns:w16se="http://schemas.microsoft.com/office/word/2015/wordml/symex" xmlns:wpg="http://schemas.microsoft.com/office/word/2010/wordprocessingGroup" xmlns:wpi="http://schemas.microsoft.com/office/word/2010/wordprocessingInk" xmlns:wne="http://schemas.microsoft.com/office/word/2006/wordml" xmlns:wps="http://schemas.microsoft.com/office/word/2010/wordprocessingShape" mc:Ignorable="w14 w15 w16se w16cid w16 w16cex wp14">
+<w:hdr xmlns:wpc="http://schemas.microsoft.com/office/word/2010/wordprocessingCanvas" xmlns:cx="http://schemas.microsoft.com/office/drawing/2014/chartex" xmlns:cx1="http://schemas.microsoft.com/office/drawing/2015/9/8/chartex" xmlns:cx2="http://schemas.microsoft.com/office/drawing/2015/10/21/chartex" xmlns:cx3="http://schemas.microsoft.com/office/drawing/2016/5/9/chartex" xmlns:cx4="http://schemas.microsoft.com/office/drawing/2016/5/10/chartex" xmlns:cx5="http://schemas.microsoft.com/office/drawing/2016/5/11/chartex" xmlns:cx6="http://schemas.microsoft.com/office/drawing/2016/5/12/chartex" xmlns:cx7="http://schemas.microsoft.com/office/drawing/2016/5/13/chartex" xmlns:cx8="http://schemas.microsoft.com/office/drawing/2016/5/14/chartex" xmlns:mc="http://schemas.openxmlformats.org/markup-compatibility/2006" xmlns:aink="http://schemas.microsoft.com/office/drawing/2016/ink" xmlns:am3d="http://schemas.microsoft.com/office/drawing/2017/model3d" xmlns:o="urn:schemas-microsoft-com:office:office" xmlns:r="http://schemas.openxmlformats.org/officeDocument/2006/relationships" xmlns:m="http://schemas.openxmlformats.org/officeDocument/2006/math" xmlns:v="urn:schemas-microsoft-com:vml" xmlns:wp14="http://schemas.microsoft.com/office/word/2010/wordprocessingDrawing" xmlns:wp="http://schemas.openxmlformats.org/drawingml/2006/wordprocessingDrawing" xmlns:w10="urn:schemas-microsoft-com:office:word" xmlns:w="http://schemas.openxmlformats.org/wordprocessingml/2006/main" xmlns:w14="http://schemas.microsoft.com/office/word/2010/wordml" xmlns:w15="http://schemas.microsoft.com/office/word/2012/wordml" xmlns:w16cex="http://schemas.microsoft.com/office/word/2018/wordml/cex" xmlns:w16cid="http://schemas.microsoft.com/office/word/2016/wordml/cid" xmlns:w16="http://schemas.microsoft.com/office/word/2018/wordml" xmlns:w16sdtdh="http://schemas.microsoft.com/office/word/2020/wordml/sdtdatahash" xmlns:w16se="http://schemas.microsoft.com/office/word/2015/wordml/symex" xmlns:wpg="http://schemas.microsoft.com/office/word/2010/wordprocessingGroup" xmlns:wpi="http://schemas.microsoft.com/office/word/2010/wordprocessingInk" xmlns:wne="http://schemas.microsoft.com/office/word/2006/wordml" xmlns:wps="http://schemas.microsoft.com/office/word/2010/wordprocessingShape" mc:Ignorable="w14 w15 w16se w16cid w16 w16cex w16sdtdh wp14">
   <w:p>
     <w:pPr>
       <w:pStyle w:val="Header"/>
@@ -8260,7 +8379,7 @@
 </file>
 
 <file path=word/numbering.xml><?xml version="1.0" encoding="utf-8"?>
-<w:numbering xmlns:wpc="http://schemas.microsoft.com/office/word/2010/wordprocessingCanvas" xmlns:cx="http://schemas.microsoft.com/office/drawing/2014/chartex" xmlns:cx1="http://schemas.microsoft.com/office/drawing/2015/9/8/chartex" xmlns:cx2="http://schemas.microsoft.com/office/drawing/2015/10/21/chartex" xmlns:cx3="http://schemas.microsoft.com/office/drawing/2016/5/9/chartex" xmlns:cx4="http://schemas.microsoft.com/office/drawing/2016/5/10/chartex" xmlns:cx5="http://schemas.microsoft.com/office/drawing/2016/5/11/chartex" xmlns:cx6="http://schemas.microsoft.com/office/drawing/2016/5/12/chartex" xmlns:cx7="http://schemas.microsoft.com/office/drawing/2016/5/13/chartex" xmlns:cx8="http://schemas.microsoft.com/office/drawing/2016/5/14/chartex" xmlns:mc="http://schemas.openxmlformats.org/markup-compatibility/2006" xmlns:aink="http://schemas.microsoft.com/office/drawing/2016/ink" xmlns:am3d="http://schemas.microsoft.com/office/drawing/2017/model3d" xmlns:o="urn:schemas-microsoft-com:office:office" xmlns:r="http://schemas.openxmlformats.org/officeDocument/2006/relationships" xmlns:m="http://schemas.openxmlformats.org/officeDocument/2006/math" xmlns:v="urn:schemas-microsoft-com:vml" xmlns:wp14="http://schemas.microsoft.com/office/word/2010/wordprocessingDrawing" xmlns:wp="http://schemas.openxmlformats.org/drawingml/2006/wordprocessingDrawing" xmlns:w10="urn:schemas-microsoft-com:office:word" xmlns:w="http://schemas.openxmlformats.org/wordprocessingml/2006/main" xmlns:w14="http://schemas.microsoft.com/office/word/2010/wordml" xmlns:w15="http://schemas.microsoft.com/office/word/2012/wordml" xmlns:w16cex="http://schemas.microsoft.com/office/word/2018/wordml/cex" xmlns:w16cid="http://schemas.microsoft.com/office/word/2016/wordml/cid" xmlns:w16="http://schemas.microsoft.com/office/word/2018/wordml" xmlns:w16se="http://schemas.microsoft.com/office/word/2015/wordml/symex" xmlns:wpg="http://schemas.microsoft.com/office/word/2010/wordprocessingGroup" xmlns:wpi="http://schemas.microsoft.com/office/word/2010/wordprocessingInk" xmlns:wne="http://schemas.microsoft.com/office/word/2006/wordml" xmlns:wps="http://schemas.microsoft.com/office/word/2010/wordprocessingShape" mc:Ignorable="w14 w15 w16se w16cid w16 w16cex wp14">
+<w:numbering xmlns:wpc="http://schemas.microsoft.com/office/word/2010/wordprocessingCanvas" xmlns:cx="http://schemas.microsoft.com/office/drawing/2014/chartex" xmlns:cx1="http://schemas.microsoft.com/office/drawing/2015/9/8/chartex" xmlns:cx2="http://schemas.microsoft.com/office/drawing/2015/10/21/chartex" xmlns:cx3="http://schemas.microsoft.com/office/drawing/2016/5/9/chartex" xmlns:cx4="http://schemas.microsoft.com/office/drawing/2016/5/10/chartex" xmlns:cx5="http://schemas.microsoft.com/office/drawing/2016/5/11/chartex" xmlns:cx6="http://schemas.microsoft.com/office/drawing/2016/5/12/chartex" xmlns:cx7="http://schemas.microsoft.com/office/drawing/2016/5/13/chartex" xmlns:cx8="http://schemas.microsoft.com/office/drawing/2016/5/14/chartex" xmlns:mc="http://schemas.openxmlformats.org/markup-compatibility/2006" xmlns:aink="http://schemas.microsoft.com/office/drawing/2016/ink" xmlns:am3d="http://schemas.microsoft.com/office/drawing/2017/model3d" xmlns:o="urn:schemas-microsoft-com:office:office" xmlns:r="http://schemas.openxmlformats.org/officeDocument/2006/relationships" xmlns:m="http://schemas.openxmlformats.org/officeDocument/2006/math" xmlns:v="urn:schemas-microsoft-com:vml" xmlns:wp14="http://schemas.microsoft.com/office/word/2010/wordprocessingDrawing" xmlns:wp="http://schemas.openxmlformats.org/drawingml/2006/wordprocessingDrawing" xmlns:w10="urn:schemas-microsoft-com:office:word" xmlns:w="http://schemas.openxmlformats.org/wordprocessingml/2006/main" xmlns:w14="http://schemas.microsoft.com/office/word/2010/wordml" xmlns:w15="http://schemas.microsoft.com/office/word/2012/wordml" xmlns:w16cex="http://schemas.microsoft.com/office/word/2018/wordml/cex" xmlns:w16cid="http://schemas.microsoft.com/office/word/2016/wordml/cid" xmlns:w16="http://schemas.microsoft.com/office/word/2018/wordml" xmlns:w16sdtdh="http://schemas.microsoft.com/office/word/2020/wordml/sdtdatahash" xmlns:w16se="http://schemas.microsoft.com/office/word/2015/wordml/symex" xmlns:wpg="http://schemas.microsoft.com/office/word/2010/wordprocessingGroup" xmlns:wpi="http://schemas.microsoft.com/office/word/2010/wordprocessingInk" xmlns:wne="http://schemas.microsoft.com/office/word/2006/wordml" xmlns:wps="http://schemas.microsoft.com/office/word/2010/wordprocessingShape" mc:Ignorable="w14 w15 w16se w16cid w16 w16cex w16sdtdh wp14">
   <w:abstractNum w:abstractNumId="0" w15:restartNumberingAfterBreak="0">
     <w:nsid w:val="1F3563A8"/>
     <w:multiLevelType w:val="hybridMultilevel"/>
@@ -8471,7 +8590,7 @@
 </file>
 
 <file path=word/styles.xml><?xml version="1.0" encoding="utf-8"?>
-<w:styles xmlns:mc="http://schemas.openxmlformats.org/markup-compatibility/2006" xmlns:r="http://schemas.openxmlformats.org/officeDocument/2006/relationships" xmlns:w="http://schemas.openxmlformats.org/wordprocessingml/2006/main" xmlns:w14="http://schemas.microsoft.com/office/word/2010/wordml" xmlns:w15="http://schemas.microsoft.com/office/word/2012/wordml" xmlns:w16cex="http://schemas.microsoft.com/office/word/2018/wordml/cex" xmlns:w16cid="http://schemas.microsoft.com/office/word/2016/wordml/cid" xmlns:w16="http://schemas.microsoft.com/office/word/2018/wordml" xmlns:w16se="http://schemas.microsoft.com/office/word/2015/wordml/symex" mc:Ignorable="w14 w15 w16se w16cid w16 w16cex">
+<w:styles xmlns:mc="http://schemas.openxmlformats.org/markup-compatibility/2006" xmlns:r="http://schemas.openxmlformats.org/officeDocument/2006/relationships" xmlns:w="http://schemas.openxmlformats.org/wordprocessingml/2006/main" xmlns:w14="http://schemas.microsoft.com/office/word/2010/wordml" xmlns:w15="http://schemas.microsoft.com/office/word/2012/wordml" xmlns:w16cex="http://schemas.microsoft.com/office/word/2018/wordml/cex" xmlns:w16cid="http://schemas.microsoft.com/office/word/2016/wordml/cid" xmlns:w16="http://schemas.microsoft.com/office/word/2018/wordml" xmlns:w16sdtdh="http://schemas.microsoft.com/office/word/2020/wordml/sdtdatahash" xmlns:w16se="http://schemas.microsoft.com/office/word/2015/wordml/symex" mc:Ignorable="w14 w15 w16se w16cid w16 w16cex w16sdtdh">
   <w:docDefaults>
     <w:rPrDefault>
       <w:rPr>

</xml_diff>

<commit_message>
adding some more stuff"
</commit_message>
<xml_diff>
--- a/assignments/research&literature/assign_3/Maks_Drzezdzon_C15311966_assign_3.docx
+++ b/assignments/research&literature/assign_3/Maks_Drzezdzon_C15311966_assign_3.docx
@@ -2296,7 +2296,15 @@
           <w:i w:val="0"/>
           <w:iCs/>
         </w:rPr>
-        <w:t>Word Count :</w:t>
+        <w:t xml:space="preserve">Word </w:t>
+      </w:r>
+      <w:r>
+        <w:rPr>
+          <w:rFonts w:ascii="Calibri" w:hAnsi="Calibri"/>
+          <w:i w:val="0"/>
+          <w:iCs/>
+        </w:rPr>
+        <w:t>Count:</w:t>
       </w:r>
     </w:p>
     <w:p>
@@ -2389,7 +2397,23 @@
           <w:color w:val="auto"/>
           <w:shd w:val="clear" w:color="auto" w:fill="FFFFFF"/>
         </w:rPr>
-        <w:t> under an NIH NIGMS Centers of Biomedical Research Excellence (COBRE) grant 5P20RR021938/P20GM103472 to Vince Calhoun (PI).</w:t>
+        <w:t xml:space="preserve"> under an NIH NIGMS </w:t>
+      </w:r>
+      <w:proofErr w:type="spellStart"/>
+      <w:r>
+        <w:rPr>
+          <w:color w:val="auto"/>
+          <w:shd w:val="clear" w:color="auto" w:fill="FFFFFF"/>
+        </w:rPr>
+        <w:t>Centers</w:t>
+      </w:r>
+      <w:proofErr w:type="spellEnd"/>
+      <w:r>
+        <w:rPr>
+          <w:color w:val="auto"/>
+          <w:shd w:val="clear" w:color="auto" w:fill="FFFFFF"/>
+        </w:rPr>
+        <w:t xml:space="preserve"> of Biomedical Research Excellence (COBRE) grant 5P20RR021938/P20GM103472 to Vince Calhoun (PI).</w:t>
       </w:r>
     </w:p>
     <w:p>
@@ -2989,69 +3013,603 @@
         </w:rPr>
       </w:pPr>
     </w:p>
-    <w:p>
-      <w:pPr>
-        <w:pStyle w:val="Body"/>
-        <w:rPr>
-          <w:rFonts w:eastAsia="Arial Unicode MS" w:cs="Arial"/>
-          <w:lang w:val="it-IT"/>
-        </w:rPr>
-      </w:pPr>
-    </w:p>
-    <w:p>
-      <w:pPr>
-        <w:pStyle w:val="Body"/>
-        <w:rPr>
-          <w:rFonts w:eastAsia="Arial Unicode MS" w:cs="Arial"/>
-          <w:lang w:val="it-IT"/>
-        </w:rPr>
-      </w:pPr>
-    </w:p>
-    <w:p>
-      <w:pPr>
-        <w:pStyle w:val="Body"/>
-        <w:rPr>
-          <w:rFonts w:eastAsia="Arial Unicode MS" w:cs="Arial"/>
-          <w:lang w:val="it-IT"/>
-        </w:rPr>
-      </w:pPr>
-    </w:p>
-    <w:p>
-      <w:pPr>
-        <w:pStyle w:val="Body"/>
-        <w:rPr>
-          <w:rFonts w:eastAsia="Arial Unicode MS" w:cs="Arial"/>
-          <w:lang w:val="it-IT"/>
-        </w:rPr>
-      </w:pPr>
-    </w:p>
-    <w:p>
-      <w:pPr>
-        <w:pStyle w:val="Body"/>
-        <w:rPr>
-          <w:rFonts w:eastAsia="Arial Unicode MS" w:cs="Arial"/>
-          <w:lang w:val="it-IT"/>
-        </w:rPr>
-      </w:pPr>
-    </w:p>
-    <w:p>
-      <w:pPr>
-        <w:pStyle w:val="Body"/>
-        <w:rPr>
-          <w:rFonts w:eastAsia="Arial Unicode MS" w:cs="Arial"/>
-          <w:lang w:val="it-IT"/>
-        </w:rPr>
-      </w:pPr>
-    </w:p>
-    <w:p>
-      <w:pPr>
-        <w:pStyle w:val="Body"/>
-        <w:rPr>
-          <w:rFonts w:eastAsia="Arial Unicode MS" w:cs="Arial"/>
-          <w:lang w:val="it-IT"/>
-        </w:rPr>
-      </w:pPr>
-    </w:p>
+    <w:tbl>
+      <w:tblPr>
+        <w:tblStyle w:val="TableGrid"/>
+        <w:tblW w:w="0" w:type="auto"/>
+        <w:tblLook w:val="04A0" w:firstRow="1" w:lastRow="0" w:firstColumn="1" w:lastColumn="0" w:noHBand="0" w:noVBand="1"/>
+      </w:tblPr>
+      <w:tblGrid>
+        <w:gridCol w:w="4505"/>
+        <w:gridCol w:w="4505"/>
+      </w:tblGrid>
+      <w:tr>
+        <w:tc>
+          <w:tcPr>
+            <w:tcW w:w="4505" w:type="dxa"/>
+          </w:tcPr>
+          <w:p>
+            <w:pPr>
+              <w:pStyle w:val="Body"/>
+              <w:pBdr>
+                <w:top w:val="none" w:sz="0" w:space="0" w:color="auto"/>
+                <w:left w:val="none" w:sz="0" w:space="0" w:color="auto"/>
+                <w:bottom w:val="none" w:sz="0" w:space="0" w:color="auto"/>
+                <w:right w:val="none" w:sz="0" w:space="0" w:color="auto"/>
+                <w:between w:val="none" w:sz="0" w:space="0" w:color="auto"/>
+                <w:bar w:val="none" w:sz="0" w:color="auto"/>
+              </w:pBdr>
+              <w:rPr>
+                <w:rFonts w:eastAsia="Arial Unicode MS" w:cs="Arial"/>
+                <w:lang w:val="it-IT"/>
+              </w:rPr>
+            </w:pPr>
+            <w:r>
+              <w:rPr>
+                <w:rFonts w:eastAsia="Arial Unicode MS" w:cs="Arial"/>
+                <w:lang w:val="it-IT"/>
+              </w:rPr>
+              <w:t>ML</w:t>
+            </w:r>
+          </w:p>
+        </w:tc>
+        <w:tc>
+          <w:tcPr>
+            <w:tcW w:w="4505" w:type="dxa"/>
+          </w:tcPr>
+          <w:p>
+            <w:pPr>
+              <w:pStyle w:val="Body"/>
+              <w:pBdr>
+                <w:top w:val="none" w:sz="0" w:space="0" w:color="auto"/>
+                <w:left w:val="none" w:sz="0" w:space="0" w:color="auto"/>
+                <w:bottom w:val="none" w:sz="0" w:space="0" w:color="auto"/>
+                <w:right w:val="none" w:sz="0" w:space="0" w:color="auto"/>
+                <w:between w:val="none" w:sz="0" w:space="0" w:color="auto"/>
+                <w:bar w:val="none" w:sz="0" w:color="auto"/>
+              </w:pBdr>
+              <w:rPr>
+                <w:rFonts w:eastAsia="Arial Unicode MS" w:cs="Arial"/>
+                <w:lang w:val="it-IT"/>
+              </w:rPr>
+            </w:pPr>
+            <w:r>
+              <w:rPr>
+                <w:rFonts w:eastAsia="Arial Unicode MS" w:cs="Arial"/>
+                <w:lang w:val="it-IT"/>
+              </w:rPr>
+              <w:t xml:space="preserve">Machine Learning </w:t>
+            </w:r>
+          </w:p>
+        </w:tc>
+      </w:tr>
+      <w:tr>
+        <w:tc>
+          <w:tcPr>
+            <w:tcW w:w="4505" w:type="dxa"/>
+          </w:tcPr>
+          <w:p>
+            <w:pPr>
+              <w:pStyle w:val="Body"/>
+              <w:pBdr>
+                <w:top w:val="none" w:sz="0" w:space="0" w:color="auto"/>
+                <w:left w:val="none" w:sz="0" w:space="0" w:color="auto"/>
+                <w:bottom w:val="none" w:sz="0" w:space="0" w:color="auto"/>
+                <w:right w:val="none" w:sz="0" w:space="0" w:color="auto"/>
+                <w:between w:val="none" w:sz="0" w:space="0" w:color="auto"/>
+                <w:bar w:val="none" w:sz="0" w:color="auto"/>
+              </w:pBdr>
+              <w:rPr>
+                <w:rFonts w:eastAsia="Arial Unicode MS" w:cs="Arial"/>
+                <w:lang w:val="it-IT"/>
+              </w:rPr>
+            </w:pPr>
+            <w:r>
+              <w:rPr>
+                <w:rFonts w:eastAsia="Arial Unicode MS" w:cs="Arial"/>
+                <w:lang w:val="it-IT"/>
+              </w:rPr>
+              <w:t>SVM</w:t>
+            </w:r>
+          </w:p>
+        </w:tc>
+        <w:tc>
+          <w:tcPr>
+            <w:tcW w:w="4505" w:type="dxa"/>
+          </w:tcPr>
+          <w:p>
+            <w:pPr>
+              <w:pStyle w:val="Body"/>
+              <w:pBdr>
+                <w:top w:val="none" w:sz="0" w:space="0" w:color="auto"/>
+                <w:left w:val="none" w:sz="0" w:space="0" w:color="auto"/>
+                <w:bottom w:val="none" w:sz="0" w:space="0" w:color="auto"/>
+                <w:right w:val="none" w:sz="0" w:space="0" w:color="auto"/>
+                <w:between w:val="none" w:sz="0" w:space="0" w:color="auto"/>
+                <w:bar w:val="none" w:sz="0" w:color="auto"/>
+              </w:pBdr>
+              <w:rPr>
+                <w:rFonts w:eastAsia="Arial Unicode MS" w:cs="Arial"/>
+                <w:lang w:val="it-IT"/>
+              </w:rPr>
+            </w:pPr>
+            <w:r>
+              <w:rPr>
+                <w:rFonts w:eastAsia="Arial Unicode MS" w:cs="Arial"/>
+                <w:lang w:val="it-IT"/>
+              </w:rPr>
+              <w:t>Support Vector Machine</w:t>
+            </w:r>
+          </w:p>
+        </w:tc>
+      </w:tr>
+      <w:tr>
+        <w:tc>
+          <w:tcPr>
+            <w:tcW w:w="4505" w:type="dxa"/>
+          </w:tcPr>
+          <w:p>
+            <w:pPr>
+              <w:pStyle w:val="Body"/>
+              <w:pBdr>
+                <w:top w:val="none" w:sz="0" w:space="0" w:color="auto"/>
+                <w:left w:val="none" w:sz="0" w:space="0" w:color="auto"/>
+                <w:bottom w:val="none" w:sz="0" w:space="0" w:color="auto"/>
+                <w:right w:val="none" w:sz="0" w:space="0" w:color="auto"/>
+                <w:between w:val="none" w:sz="0" w:space="0" w:color="auto"/>
+                <w:bar w:val="none" w:sz="0" w:color="auto"/>
+              </w:pBdr>
+              <w:rPr>
+                <w:rFonts w:eastAsia="Arial Unicode MS" w:cs="Arial"/>
+                <w:lang w:val="it-IT"/>
+              </w:rPr>
+            </w:pPr>
+            <w:r>
+              <w:rPr>
+                <w:rFonts w:eastAsia="Arial Unicode MS" w:cs="Arial"/>
+                <w:lang w:val="it-IT"/>
+              </w:rPr>
+              <w:t>KNN</w:t>
+            </w:r>
+          </w:p>
+        </w:tc>
+        <w:tc>
+          <w:tcPr>
+            <w:tcW w:w="4505" w:type="dxa"/>
+          </w:tcPr>
+          <w:p>
+            <w:pPr>
+              <w:pStyle w:val="Body"/>
+              <w:pBdr>
+                <w:top w:val="none" w:sz="0" w:space="0" w:color="auto"/>
+                <w:left w:val="none" w:sz="0" w:space="0" w:color="auto"/>
+                <w:bottom w:val="none" w:sz="0" w:space="0" w:color="auto"/>
+                <w:right w:val="none" w:sz="0" w:space="0" w:color="auto"/>
+                <w:between w:val="none" w:sz="0" w:space="0" w:color="auto"/>
+                <w:bar w:val="none" w:sz="0" w:color="auto"/>
+              </w:pBdr>
+              <w:rPr>
+                <w:rFonts w:eastAsia="Arial Unicode MS" w:cs="Arial"/>
+                <w:lang w:val="it-IT"/>
+              </w:rPr>
+            </w:pPr>
+            <w:r>
+              <w:rPr>
+                <w:rFonts w:eastAsia="Arial Unicode MS" w:cs="Arial"/>
+                <w:lang w:val="it-IT"/>
+              </w:rPr>
+              <w:t>K</w:t>
+            </w:r>
+            <w:r>
+              <w:rPr>
+                <w:rFonts w:eastAsia="Arial Unicode MS" w:cs="Arial"/>
+                <w:lang w:val="it-IT"/>
+              </w:rPr>
+              <w:t xml:space="preserve">-nearest neighbour </w:t>
+            </w:r>
+          </w:p>
+        </w:tc>
+      </w:tr>
+      <w:tr>
+        <w:tc>
+          <w:tcPr>
+            <w:tcW w:w="4505" w:type="dxa"/>
+          </w:tcPr>
+          <w:p>
+            <w:pPr>
+              <w:pStyle w:val="Body"/>
+              <w:pBdr>
+                <w:top w:val="none" w:sz="0" w:space="0" w:color="auto"/>
+                <w:left w:val="none" w:sz="0" w:space="0" w:color="auto"/>
+                <w:bottom w:val="none" w:sz="0" w:space="0" w:color="auto"/>
+                <w:right w:val="none" w:sz="0" w:space="0" w:color="auto"/>
+                <w:between w:val="none" w:sz="0" w:space="0" w:color="auto"/>
+                <w:bar w:val="none" w:sz="0" w:color="auto"/>
+              </w:pBdr>
+              <w:rPr>
+                <w:rFonts w:eastAsia="Arial Unicode MS" w:cs="Arial"/>
+                <w:lang w:val="it-IT"/>
+              </w:rPr>
+            </w:pPr>
+            <w:r>
+              <w:rPr>
+                <w:rFonts w:eastAsia="Arial Unicode MS" w:cs="Arial"/>
+                <w:lang w:val="it-IT"/>
+              </w:rPr>
+              <w:t>NN</w:t>
+            </w:r>
+          </w:p>
+        </w:tc>
+        <w:tc>
+          <w:tcPr>
+            <w:tcW w:w="4505" w:type="dxa"/>
+          </w:tcPr>
+          <w:p>
+            <w:pPr>
+              <w:pStyle w:val="Body"/>
+              <w:pBdr>
+                <w:top w:val="none" w:sz="0" w:space="0" w:color="auto"/>
+                <w:left w:val="none" w:sz="0" w:space="0" w:color="auto"/>
+                <w:bottom w:val="none" w:sz="0" w:space="0" w:color="auto"/>
+                <w:right w:val="none" w:sz="0" w:space="0" w:color="auto"/>
+                <w:between w:val="none" w:sz="0" w:space="0" w:color="auto"/>
+                <w:bar w:val="none" w:sz="0" w:color="auto"/>
+              </w:pBdr>
+              <w:rPr>
+                <w:rFonts w:eastAsia="Arial Unicode MS" w:cs="Arial"/>
+                <w:lang w:val="it-IT"/>
+              </w:rPr>
+            </w:pPr>
+            <w:r>
+              <w:rPr>
+                <w:rFonts w:eastAsia="Arial Unicode MS" w:cs="Arial"/>
+                <w:lang w:val="it-IT"/>
+              </w:rPr>
+              <w:t>Neural Network</w:t>
+            </w:r>
+          </w:p>
+        </w:tc>
+      </w:tr>
+      <w:tr>
+        <w:tc>
+          <w:tcPr>
+            <w:tcW w:w="4505" w:type="dxa"/>
+          </w:tcPr>
+          <w:p>
+            <w:pPr>
+              <w:pStyle w:val="Body"/>
+              <w:pBdr>
+                <w:top w:val="none" w:sz="0" w:space="0" w:color="auto"/>
+                <w:left w:val="none" w:sz="0" w:space="0" w:color="auto"/>
+                <w:bottom w:val="none" w:sz="0" w:space="0" w:color="auto"/>
+                <w:right w:val="none" w:sz="0" w:space="0" w:color="auto"/>
+                <w:between w:val="none" w:sz="0" w:space="0" w:color="auto"/>
+                <w:bar w:val="none" w:sz="0" w:color="auto"/>
+              </w:pBdr>
+              <w:rPr>
+                <w:rFonts w:eastAsia="Arial Unicode MS" w:cs="Arial"/>
+                <w:lang w:val="it-IT"/>
+              </w:rPr>
+            </w:pPr>
+            <w:r>
+              <w:rPr>
+                <w:rFonts w:eastAsia="Arial Unicode MS" w:cs="Arial"/>
+                <w:lang w:val="it-IT"/>
+              </w:rPr>
+              <w:t>rs-MRI</w:t>
+            </w:r>
+          </w:p>
+        </w:tc>
+        <w:tc>
+          <w:tcPr>
+            <w:tcW w:w="4505" w:type="dxa"/>
+          </w:tcPr>
+          <w:p>
+            <w:pPr>
+              <w:pStyle w:val="Body"/>
+              <w:pBdr>
+                <w:top w:val="none" w:sz="0" w:space="0" w:color="auto"/>
+                <w:left w:val="none" w:sz="0" w:space="0" w:color="auto"/>
+                <w:bottom w:val="none" w:sz="0" w:space="0" w:color="auto"/>
+                <w:right w:val="none" w:sz="0" w:space="0" w:color="auto"/>
+                <w:between w:val="none" w:sz="0" w:space="0" w:color="auto"/>
+                <w:bar w:val="none" w:sz="0" w:color="auto"/>
+              </w:pBdr>
+              <w:rPr>
+                <w:rFonts w:eastAsia="Arial Unicode MS"/>
+                <w:lang w:val="it-IT"/>
+              </w:rPr>
+            </w:pPr>
+            <w:r>
+              <w:rPr>
+                <w:rFonts w:eastAsia="Arial Unicode MS"/>
+                <w:lang w:val="it-IT"/>
+              </w:rPr>
+              <w:t xml:space="preserve">Rest </w:t>
+            </w:r>
+            <w:r>
+              <w:rPr>
+                <w:rFonts w:eastAsia="Arial Unicode MS"/>
+                <w:lang w:val="it-IT"/>
+              </w:rPr>
+              <w:t>S</w:t>
+            </w:r>
+            <w:r>
+              <w:rPr>
+                <w:rFonts w:eastAsia="Arial Unicode MS"/>
+                <w:lang w:val="it-IT"/>
+              </w:rPr>
+              <w:t xml:space="preserve">tate </w:t>
+            </w:r>
+            <w:r>
+              <w:rPr>
+                <w:lang w:val="it-IT"/>
+              </w:rPr>
+              <w:t>M</w:t>
+            </w:r>
+            <w:proofErr w:type="spellStart"/>
+            <w:r>
+              <w:rPr>
+                <w:color w:val="202124"/>
+                <w:shd w:val="clear" w:color="auto" w:fill="FFFFFF"/>
+              </w:rPr>
+              <w:t>agnetic</w:t>
+            </w:r>
+            <w:proofErr w:type="spellEnd"/>
+            <w:r>
+              <w:rPr>
+                <w:color w:val="202124"/>
+                <w:shd w:val="clear" w:color="auto" w:fill="FFFFFF"/>
+              </w:rPr>
+              <w:t xml:space="preserve"> </w:t>
+            </w:r>
+            <w:r>
+              <w:rPr>
+                <w:color w:val="202124"/>
+                <w:shd w:val="clear" w:color="auto" w:fill="FFFFFF"/>
+              </w:rPr>
+              <w:t>R</w:t>
+            </w:r>
+            <w:r>
+              <w:rPr>
+                <w:color w:val="202124"/>
+                <w:shd w:val="clear" w:color="auto" w:fill="FFFFFF"/>
+              </w:rPr>
+              <w:t xml:space="preserve">esonance </w:t>
+            </w:r>
+            <w:r>
+              <w:rPr>
+                <w:color w:val="202124"/>
+                <w:shd w:val="clear" w:color="auto" w:fill="FFFFFF"/>
+              </w:rPr>
+              <w:t>I</w:t>
+            </w:r>
+            <w:r>
+              <w:rPr>
+                <w:color w:val="202124"/>
+                <w:shd w:val="clear" w:color="auto" w:fill="FFFFFF"/>
+              </w:rPr>
+              <w:t>maging </w:t>
+            </w:r>
+          </w:p>
+        </w:tc>
+      </w:tr>
+      <w:tr>
+        <w:tc>
+          <w:tcPr>
+            <w:tcW w:w="4505" w:type="dxa"/>
+          </w:tcPr>
+          <w:p>
+            <w:pPr>
+              <w:pStyle w:val="Body"/>
+              <w:pBdr>
+                <w:top w:val="none" w:sz="0" w:space="0" w:color="auto"/>
+                <w:left w:val="none" w:sz="0" w:space="0" w:color="auto"/>
+                <w:bottom w:val="none" w:sz="0" w:space="0" w:color="auto"/>
+                <w:right w:val="none" w:sz="0" w:space="0" w:color="auto"/>
+                <w:between w:val="none" w:sz="0" w:space="0" w:color="auto"/>
+                <w:bar w:val="none" w:sz="0" w:color="auto"/>
+              </w:pBdr>
+              <w:rPr>
+                <w:rFonts w:eastAsia="Arial Unicode MS" w:cs="Arial"/>
+                <w:lang w:val="it-IT"/>
+              </w:rPr>
+            </w:pPr>
+            <w:r>
+              <w:rPr>
+                <w:rFonts w:eastAsia="Arial Unicode MS" w:cs="Arial"/>
+                <w:lang w:val="it-IT"/>
+              </w:rPr>
+              <w:t>rs-fMRI</w:t>
+            </w:r>
+          </w:p>
+        </w:tc>
+        <w:tc>
+          <w:tcPr>
+            <w:tcW w:w="4505" w:type="dxa"/>
+          </w:tcPr>
+          <w:p>
+            <w:pPr>
+              <w:pStyle w:val="Body"/>
+              <w:pBdr>
+                <w:top w:val="none" w:sz="0" w:space="0" w:color="auto"/>
+                <w:left w:val="none" w:sz="0" w:space="0" w:color="auto"/>
+                <w:bottom w:val="none" w:sz="0" w:space="0" w:color="auto"/>
+                <w:right w:val="none" w:sz="0" w:space="0" w:color="auto"/>
+                <w:between w:val="none" w:sz="0" w:space="0" w:color="auto"/>
+                <w:bar w:val="none" w:sz="0" w:color="auto"/>
+              </w:pBdr>
+              <w:rPr>
+                <w:rFonts w:eastAsia="Arial Unicode MS"/>
+                <w:lang w:val="it-IT"/>
+              </w:rPr>
+            </w:pPr>
+            <w:r>
+              <w:rPr>
+                <w:rFonts w:eastAsia="Arial Unicode MS"/>
+                <w:lang w:val="it-IT"/>
+              </w:rPr>
+              <w:t xml:space="preserve">Rest </w:t>
+            </w:r>
+            <w:r>
+              <w:rPr>
+                <w:rFonts w:eastAsia="Arial Unicode MS"/>
+                <w:lang w:val="it-IT"/>
+              </w:rPr>
+              <w:t>S</w:t>
+            </w:r>
+            <w:r>
+              <w:rPr>
+                <w:rFonts w:eastAsia="Arial Unicode MS"/>
+                <w:lang w:val="it-IT"/>
+              </w:rPr>
+              <w:t xml:space="preserve">tate </w:t>
+            </w:r>
+            <w:r>
+              <w:rPr>
+                <w:rFonts w:eastAsia="Arial Unicode MS"/>
+                <w:lang w:val="it-IT"/>
+              </w:rPr>
+              <w:t>F</w:t>
+            </w:r>
+            <w:r>
+              <w:rPr>
+                <w:rFonts w:eastAsia="Arial Unicode MS"/>
+                <w:lang w:val="it-IT"/>
+              </w:rPr>
+              <w:t xml:space="preserve">unctional </w:t>
+            </w:r>
+            <w:r>
+              <w:rPr>
+                <w:color w:val="202124"/>
+                <w:shd w:val="clear" w:color="auto" w:fill="FFFFFF"/>
+              </w:rPr>
+              <w:t xml:space="preserve">Magnetic </w:t>
+            </w:r>
+            <w:r>
+              <w:rPr>
+                <w:color w:val="202124"/>
+                <w:shd w:val="clear" w:color="auto" w:fill="FFFFFF"/>
+              </w:rPr>
+              <w:t>R</w:t>
+            </w:r>
+            <w:r>
+              <w:rPr>
+                <w:color w:val="202124"/>
+                <w:shd w:val="clear" w:color="auto" w:fill="FFFFFF"/>
+              </w:rPr>
+              <w:t xml:space="preserve">esonance </w:t>
+            </w:r>
+            <w:r>
+              <w:rPr>
+                <w:color w:val="202124"/>
+                <w:shd w:val="clear" w:color="auto" w:fill="FFFFFF"/>
+              </w:rPr>
+              <w:t>I</w:t>
+            </w:r>
+            <w:r>
+              <w:rPr>
+                <w:color w:val="202124"/>
+                <w:shd w:val="clear" w:color="auto" w:fill="FFFFFF"/>
+              </w:rPr>
+              <w:t>maging </w:t>
+            </w:r>
+          </w:p>
+        </w:tc>
+      </w:tr>
+      <w:tr>
+        <w:tc>
+          <w:tcPr>
+            <w:tcW w:w="4505" w:type="dxa"/>
+          </w:tcPr>
+          <w:p>
+            <w:pPr>
+              <w:pStyle w:val="Body"/>
+              <w:pBdr>
+                <w:top w:val="none" w:sz="0" w:space="0" w:color="auto"/>
+                <w:left w:val="none" w:sz="0" w:space="0" w:color="auto"/>
+                <w:bottom w:val="none" w:sz="0" w:space="0" w:color="auto"/>
+                <w:right w:val="none" w:sz="0" w:space="0" w:color="auto"/>
+                <w:between w:val="none" w:sz="0" w:space="0" w:color="auto"/>
+                <w:bar w:val="none" w:sz="0" w:color="auto"/>
+              </w:pBdr>
+              <w:rPr>
+                <w:rFonts w:eastAsia="Arial Unicode MS" w:cs="Arial"/>
+                <w:lang w:val="it-IT"/>
+              </w:rPr>
+            </w:pPr>
+          </w:p>
+        </w:tc>
+        <w:tc>
+          <w:tcPr>
+            <w:tcW w:w="4505" w:type="dxa"/>
+          </w:tcPr>
+          <w:p>
+            <w:pPr>
+              <w:pStyle w:val="Body"/>
+              <w:pBdr>
+                <w:top w:val="none" w:sz="0" w:space="0" w:color="auto"/>
+                <w:left w:val="none" w:sz="0" w:space="0" w:color="auto"/>
+                <w:bottom w:val="none" w:sz="0" w:space="0" w:color="auto"/>
+                <w:right w:val="none" w:sz="0" w:space="0" w:color="auto"/>
+                <w:between w:val="none" w:sz="0" w:space="0" w:color="auto"/>
+                <w:bar w:val="none" w:sz="0" w:color="auto"/>
+              </w:pBdr>
+              <w:rPr>
+                <w:rFonts w:eastAsia="Arial Unicode MS" w:cs="Arial"/>
+                <w:lang w:val="it-IT"/>
+              </w:rPr>
+            </w:pPr>
+          </w:p>
+        </w:tc>
+      </w:tr>
+      <w:tr>
+        <w:tc>
+          <w:tcPr>
+            <w:tcW w:w="4505" w:type="dxa"/>
+          </w:tcPr>
+          <w:p>
+            <w:pPr>
+              <w:pStyle w:val="Body"/>
+              <w:pBdr>
+                <w:top w:val="none" w:sz="0" w:space="0" w:color="auto"/>
+                <w:left w:val="none" w:sz="0" w:space="0" w:color="auto"/>
+                <w:bottom w:val="none" w:sz="0" w:space="0" w:color="auto"/>
+                <w:right w:val="none" w:sz="0" w:space="0" w:color="auto"/>
+                <w:between w:val="none" w:sz="0" w:space="0" w:color="auto"/>
+                <w:bar w:val="none" w:sz="0" w:color="auto"/>
+              </w:pBdr>
+              <w:rPr>
+                <w:rFonts w:eastAsia="Arial Unicode MS" w:cs="Arial"/>
+                <w:lang w:val="it-IT"/>
+              </w:rPr>
+            </w:pPr>
+          </w:p>
+        </w:tc>
+        <w:tc>
+          <w:tcPr>
+            <w:tcW w:w="4505" w:type="dxa"/>
+          </w:tcPr>
+          <w:p>
+            <w:pPr>
+              <w:pStyle w:val="Body"/>
+              <w:pBdr>
+                <w:top w:val="none" w:sz="0" w:space="0" w:color="auto"/>
+                <w:left w:val="none" w:sz="0" w:space="0" w:color="auto"/>
+                <w:bottom w:val="none" w:sz="0" w:space="0" w:color="auto"/>
+                <w:right w:val="none" w:sz="0" w:space="0" w:color="auto"/>
+                <w:between w:val="none" w:sz="0" w:space="0" w:color="auto"/>
+                <w:bar w:val="none" w:sz="0" w:color="auto"/>
+              </w:pBdr>
+              <w:rPr>
+                <w:rFonts w:eastAsia="Arial Unicode MS" w:cs="Arial"/>
+                <w:lang w:val="it-IT"/>
+              </w:rPr>
+            </w:pPr>
+          </w:p>
+        </w:tc>
+      </w:tr>
+    </w:tbl>
     <w:p>
       <w:pPr>
         <w:pStyle w:val="Body"/>
@@ -5763,6 +6321,12 @@
         </w:rPr>
         <w:t xml:space="preserve">and random forest. </w:t>
       </w:r>
+      <w:r>
+        <w:rPr>
+          <w:rFonts w:ascii="Calibri" w:hAnsi="Calibri"/>
+        </w:rPr>
+        <w:t xml:space="preserve">These approaches have been found to be most popular and effective when attempting to diagnose schizophrenia from MRI image data. </w:t>
+      </w:r>
     </w:p>
     <w:p>
       <w:pPr>
@@ -5804,7 +6368,37 @@
         <w:rPr>
           <w:rFonts w:ascii="Calibri" w:hAnsi="Calibri"/>
         </w:rPr>
-        <w:t>Usually, MRI images are used for detecting mental health disorders. This project investigates the use of coordinates provided in the dataset extracted from MRI images, the methods used to acquire these coordinates are currently unknown. Coordinates provided are FNC which are correlation values which stand for between brain maps over time. They describe the connection level between pairs of brain maps over time. SBM are standardized weights. They describe the expression level of ICA brain maps derived from grey-matter concentration.</w:t>
+        <w:t xml:space="preserve">Usually, MRI images are used for detecting mental health disorders. This project investigates the use of coordinates provided in the dataset extracted from MRI images, the methods used to acquire these coordinates </w:t>
+      </w:r>
+      <w:r>
+        <w:rPr>
+          <w:rFonts w:ascii="Calibri" w:hAnsi="Calibri"/>
+        </w:rPr>
+        <w:t>were FNC &amp; SBM</w:t>
+      </w:r>
+      <w:r>
+        <w:rPr>
+          <w:rFonts w:ascii="Calibri" w:hAnsi="Calibri"/>
+        </w:rPr>
+        <w:t xml:space="preserve">, </w:t>
+      </w:r>
+      <w:r>
+        <w:rPr>
+          <w:rFonts w:ascii="Calibri" w:hAnsi="Calibri"/>
+        </w:rPr>
+        <w:t>group independent component analysis</w:t>
+      </w:r>
+      <w:r>
+        <w:rPr>
+          <w:rFonts w:ascii="Calibri" w:hAnsi="Calibri"/>
+        </w:rPr>
+        <w:t xml:space="preserve"> and independent component analysis</w:t>
+      </w:r>
+      <w:r>
+        <w:rPr>
+          <w:rFonts w:ascii="Calibri" w:hAnsi="Calibri"/>
+        </w:rPr>
+        <w:t xml:space="preserve">. </w:t>
       </w:r>
     </w:p>
     <w:p>
@@ -5836,35 +6430,32 @@
         <w:rPr>
           <w:rFonts w:ascii="Calibri" w:hAnsi="Calibri"/>
         </w:rPr>
-        <w:t xml:space="preserve"> and error no none invasive ways of diagnosing schizophrenia currently exist, especially when trying to identify patients with milder symptoms.</w:t>
-      </w:r>
-    </w:p>
-    <w:p>
-      <w:pPr>
-        <w:rPr>
-          <w:rFonts w:ascii="Calibri" w:hAnsi="Calibri"/>
-        </w:rPr>
-      </w:pPr>
-    </w:p>
-    <w:p>
-      <w:pPr>
-        <w:rPr>
-          <w:rFonts w:ascii="Calibri" w:hAnsi="Calibri"/>
-        </w:rPr>
-      </w:pPr>
+        <w:t xml:space="preserve"> and error </w:t>
+      </w:r>
+      <w:r>
+        <w:rPr>
+          <w:rFonts w:ascii="Calibri" w:hAnsi="Calibri"/>
+        </w:rPr>
+        <w:t xml:space="preserve">there are </w:t>
+      </w:r>
+      <w:r>
+        <w:rPr>
+          <w:rFonts w:ascii="Calibri" w:hAnsi="Calibri"/>
+        </w:rPr>
+        <w:t>no none invasive ways of diagnosing schizophrenia, especially when trying to identify patients with milder symptoms.</w:t>
+      </w:r>
+      <w:r>
+        <w:rPr>
+          <w:rFonts w:ascii="Calibri" w:hAnsi="Calibri"/>
+        </w:rPr>
+        <w:t xml:space="preserve"> </w:t>
+      </w:r>
       <w:r>
         <w:rPr>
           <w:rFonts w:ascii="Calibri" w:hAnsi="Calibri"/>
         </w:rPr>
         <w:t>If this can be accomplished, what is the accuracy of the new model, how does it compare to other methods, how accurate is it if applied to other mental health disorders?</w:t>
       </w:r>
-    </w:p>
-    <w:p>
-      <w:pPr>
-        <w:rPr>
-          <w:rFonts w:ascii="Calibri" w:hAnsi="Calibri"/>
-        </w:rPr>
-      </w:pPr>
     </w:p>
     <w:p>
       <w:pPr>
@@ -6065,6 +6656,12 @@
     <w:p/>
     <w:p/>
     <w:p/>
+    <w:p/>
+    <w:p/>
+    <w:p/>
+    <w:p/>
+    <w:p/>
+    <w:p/>
     <w:p>
       <w:pPr>
         <w:pStyle w:val="Heading2"/>
@@ -6891,8 +7488,75 @@
         <w:rPr>
           <w:rFonts w:ascii="Calibri" w:hAnsi="Calibri"/>
         </w:rPr>
-        <w:t>Body text Body text</w:t>
-      </w:r>
+        <w:t>FNC are correlation values that summarize the overall connection between independent brain maps over time</w:t>
+      </w:r>
+      <w:r>
+        <w:rPr>
+          <w:rFonts w:ascii="Calibri" w:hAnsi="Calibri"/>
+        </w:rPr>
+        <w:t xml:space="preserve"> through correlation in statistical analysis</w:t>
+      </w:r>
+      <w:r>
+        <w:rPr>
+          <w:rFonts w:ascii="Calibri" w:hAnsi="Calibri"/>
+        </w:rPr>
+        <w:t>.</w:t>
+      </w:r>
+      <w:r>
+        <w:rPr>
+          <w:rFonts w:ascii="Calibri" w:hAnsi="Calibri"/>
+        </w:rPr>
+        <w:t xml:space="preserve"> FNC describe patterns of brain function.</w:t>
+      </w:r>
+      <w:sdt>
+        <w:sdtPr>
+          <w:rPr>
+            <w:rFonts w:ascii="Calibri" w:hAnsi="Calibri"/>
+          </w:rPr>
+          <w:id w:val="-589236580"/>
+          <w:citation/>
+        </w:sdtPr>
+        <w:sdtContent>
+          <w:r>
+            <w:rPr>
+              <w:rFonts w:ascii="Calibri" w:hAnsi="Calibri"/>
+            </w:rPr>
+            <w:fldChar w:fldCharType="begin"/>
+          </w:r>
+          <w:r>
+            <w:rPr>
+              <w:rFonts w:ascii="Calibri" w:hAnsi="Calibri"/>
+            </w:rPr>
+            <w:instrText xml:space="preserve"> CITATION Ele14 \l 1033 </w:instrText>
+          </w:r>
+          <w:r>
+            <w:rPr>
+              <w:rFonts w:ascii="Calibri" w:hAnsi="Calibri"/>
+            </w:rPr>
+            <w:fldChar w:fldCharType="separate"/>
+          </w:r>
+          <w:r>
+            <w:rPr>
+              <w:rFonts w:ascii="Calibri" w:hAnsi="Calibri"/>
+              <w:noProof/>
+            </w:rPr>
+            <w:t xml:space="preserve"> </w:t>
+          </w:r>
+          <w:r>
+            <w:rPr>
+              <w:rFonts w:ascii="Calibri" w:hAnsi="Calibri"/>
+              <w:noProof/>
+            </w:rPr>
+            <w:t>(Elena A. Allen, 2014)</w:t>
+          </w:r>
+          <w:r>
+            <w:rPr>
+              <w:rFonts w:ascii="Calibri" w:hAnsi="Calibri"/>
+            </w:rPr>
+            <w:fldChar w:fldCharType="end"/>
+          </w:r>
+        </w:sdtContent>
+      </w:sdt>
       <w:r>
         <w:rPr>
           <w:rFonts w:ascii="Calibri" w:hAnsi="Calibri"/>
@@ -6903,56 +7567,101 @@
         <w:rPr>
           <w:rFonts w:ascii="Calibri" w:hAnsi="Calibri"/>
         </w:rPr>
-        <w:t>Body text</w:t>
-      </w:r>
-      <w:r>
-        <w:rPr>
-          <w:rFonts w:ascii="Calibri" w:hAnsi="Calibri"/>
-        </w:rPr>
-        <w:t xml:space="preserve"> </w:t>
-      </w:r>
-      <w:r>
-        <w:rPr>
-          <w:rFonts w:ascii="Calibri" w:hAnsi="Calibri"/>
-        </w:rPr>
-        <w:t>Body text</w:t>
-      </w:r>
-      <w:r>
-        <w:rPr>
-          <w:rFonts w:ascii="Calibri" w:hAnsi="Calibri"/>
-        </w:rPr>
-        <w:t xml:space="preserve"> </w:t>
-      </w:r>
-      <w:r>
-        <w:rPr>
-          <w:rFonts w:ascii="Calibri" w:hAnsi="Calibri"/>
-        </w:rPr>
-        <w:t>Body text Body text</w:t>
-      </w:r>
-      <w:r>
-        <w:rPr>
-          <w:rFonts w:ascii="Calibri" w:hAnsi="Calibri"/>
-        </w:rPr>
-        <w:t xml:space="preserve"> </w:t>
-      </w:r>
-      <w:r>
-        <w:rPr>
-          <w:rFonts w:ascii="Calibri" w:hAnsi="Calibri"/>
-        </w:rPr>
-        <w:t>Body text Body text</w:t>
-      </w:r>
-      <w:r>
-        <w:rPr>
-          <w:rFonts w:ascii="Calibri" w:hAnsi="Calibri"/>
-        </w:rPr>
-        <w:t xml:space="preserve"> </w:t>
-      </w:r>
-      <w:r>
-        <w:rPr>
-          <w:rFonts w:ascii="Calibri" w:hAnsi="Calibri"/>
-        </w:rPr>
-        <w:t xml:space="preserve">Body text </w:t>
-      </w:r>
+        <w:t>It’s</w:t>
+      </w:r>
+      <w:r>
+        <w:rPr>
+          <w:rFonts w:ascii="Calibri" w:hAnsi="Calibri"/>
+        </w:rPr>
+        <w:t xml:space="preserve"> important to note that this data refers to the state at a given point in time, meaning patients must be in the same state when this kind of data is being gathered. This is done through </w:t>
+      </w:r>
+      <w:r>
+        <w:rPr>
+          <w:rFonts w:ascii="Calibri" w:hAnsi="Calibri"/>
+        </w:rPr>
+        <w:t>MRI, fMRI, EEG or MEG. In this project these values were acquired from</w:t>
+      </w:r>
+      <w:r>
+        <w:rPr>
+          <w:rFonts w:ascii="Calibri" w:hAnsi="Calibri"/>
+        </w:rPr>
+        <w:t xml:space="preserve"> fMRI from schizophrenic patients and healthy controls at rest </w:t>
+      </w:r>
+      <w:r>
+        <w:rPr>
+          <w:rFonts w:ascii="Calibri" w:hAnsi="Calibri"/>
+        </w:rPr>
+        <w:t>(</w:t>
+      </w:r>
+      <w:proofErr w:type="spellStart"/>
+      <w:r>
+        <w:rPr>
+          <w:rFonts w:ascii="Calibri" w:hAnsi="Calibri"/>
+        </w:rPr>
+        <w:t>rs</w:t>
+      </w:r>
+      <w:proofErr w:type="spellEnd"/>
+      <w:r>
+        <w:rPr>
+          <w:rFonts w:ascii="Calibri" w:hAnsi="Calibri"/>
+        </w:rPr>
+        <w:t xml:space="preserve">-MRI) </w:t>
+      </w:r>
+      <w:r>
+        <w:rPr>
+          <w:rFonts w:ascii="Calibri" w:hAnsi="Calibri"/>
+        </w:rPr>
+        <w:t>with group independent component analysis.</w:t>
+      </w:r>
+      <w:sdt>
+        <w:sdtPr>
+          <w:rPr>
+            <w:rFonts w:ascii="Calibri" w:hAnsi="Calibri"/>
+          </w:rPr>
+          <w:id w:val="-354507135"/>
+          <w:citation/>
+        </w:sdtPr>
+        <w:sdtContent>
+          <w:r>
+            <w:rPr>
+              <w:rFonts w:ascii="Calibri" w:hAnsi="Calibri"/>
+            </w:rPr>
+            <w:fldChar w:fldCharType="begin"/>
+          </w:r>
+          <w:r>
+            <w:rPr>
+              <w:rFonts w:ascii="Calibri" w:hAnsi="Calibri"/>
+            </w:rPr>
+            <w:instrText xml:space="preserve"> CITATION Ele11 \l 1033 </w:instrText>
+          </w:r>
+          <w:r>
+            <w:rPr>
+              <w:rFonts w:ascii="Calibri" w:hAnsi="Calibri"/>
+            </w:rPr>
+            <w:fldChar w:fldCharType="separate"/>
+          </w:r>
+          <w:r>
+            <w:rPr>
+              <w:rFonts w:ascii="Calibri" w:hAnsi="Calibri"/>
+              <w:noProof/>
+            </w:rPr>
+            <w:t xml:space="preserve"> </w:t>
+          </w:r>
+          <w:r>
+            <w:rPr>
+              <w:rFonts w:ascii="Calibri" w:hAnsi="Calibri"/>
+              <w:noProof/>
+            </w:rPr>
+            <w:t>(Elena A Allen 1, 2011)</w:t>
+          </w:r>
+          <w:r>
+            <w:rPr>
+              <w:rFonts w:ascii="Calibri" w:hAnsi="Calibri"/>
+            </w:rPr>
+            <w:fldChar w:fldCharType="end"/>
+          </w:r>
+        </w:sdtContent>
+      </w:sdt>
     </w:p>
     <w:p/>
     <w:p/>
@@ -6986,7 +7695,79 @@
         <w:rPr>
           <w:rFonts w:ascii="Calibri" w:hAnsi="Calibri"/>
         </w:rPr>
-        <w:t>Body text Body text</w:t>
+        <w:t xml:space="preserve">SBM loadings are weights of brain maps gathered from </w:t>
+      </w:r>
+      <w:r>
+        <w:rPr>
+          <w:rFonts w:ascii="Calibri" w:hAnsi="Calibri"/>
+        </w:rPr>
+        <w:t xml:space="preserve">gray matter concentration maps using </w:t>
+      </w:r>
+      <w:r>
+        <w:rPr>
+          <w:rFonts w:ascii="Calibri" w:hAnsi="Calibri"/>
+        </w:rPr>
+        <w:t>independence component analysis.</w:t>
+      </w:r>
+      <w:r>
+        <w:rPr>
+          <w:rFonts w:ascii="Calibri" w:hAnsi="Calibri"/>
+        </w:rPr>
+        <w:t xml:space="preserve"> These values are also derived from MRI scans and represent a patient’s brain structure. </w:t>
+      </w:r>
+      <w:sdt>
+        <w:sdtPr>
+          <w:rPr>
+            <w:rFonts w:ascii="Calibri" w:hAnsi="Calibri"/>
+          </w:rPr>
+          <w:id w:val="831250436"/>
+          <w:citation/>
+        </w:sdtPr>
+        <w:sdtContent>
+          <w:r>
+            <w:rPr>
+              <w:rFonts w:ascii="Calibri" w:hAnsi="Calibri"/>
+            </w:rPr>
+            <w:fldChar w:fldCharType="begin"/>
+          </w:r>
+          <w:r>
+            <w:rPr>
+              <w:rFonts w:ascii="Calibri" w:hAnsi="Calibri"/>
+            </w:rPr>
+            <w:instrText xml:space="preserve"> CITATION Jud12 \l 1033 </w:instrText>
+          </w:r>
+          <w:r>
+            <w:rPr>
+              <w:rFonts w:ascii="Calibri" w:hAnsi="Calibri"/>
+            </w:rPr>
+            <w:fldChar w:fldCharType="separate"/>
+          </w:r>
+          <w:r>
+            <w:rPr>
+              <w:rFonts w:ascii="Calibri" w:hAnsi="Calibri"/>
+              <w:noProof/>
+            </w:rPr>
+            <w:t>(Judith M Segall 1, 2012)</w:t>
+          </w:r>
+          <w:r>
+            <w:rPr>
+              <w:rFonts w:ascii="Calibri" w:hAnsi="Calibri"/>
+            </w:rPr>
+            <w:fldChar w:fldCharType="end"/>
+          </w:r>
+        </w:sdtContent>
+      </w:sdt>
+      <w:r>
+        <w:rPr>
+          <w:rFonts w:ascii="Calibri" w:hAnsi="Calibri"/>
+        </w:rPr>
+        <w:t xml:space="preserve">The goal behind such metrics is that they provide </w:t>
+      </w:r>
+      <w:r>
+        <w:rPr>
+          <w:rFonts w:ascii="Calibri" w:hAnsi="Calibri"/>
+        </w:rPr>
+        <w:t>cognitive</w:t>
       </w:r>
       <w:r>
         <w:rPr>
@@ -6998,55 +7779,25 @@
         <w:rPr>
           <w:rFonts w:ascii="Calibri" w:hAnsi="Calibri"/>
         </w:rPr>
-        <w:t>Body text</w:t>
-      </w:r>
-      <w:r>
-        <w:rPr>
-          <w:rFonts w:ascii="Calibri" w:hAnsi="Calibri"/>
-        </w:rPr>
-        <w:t xml:space="preserve"> </w:t>
-      </w:r>
-      <w:r>
-        <w:rPr>
-          <w:rFonts w:ascii="Calibri" w:hAnsi="Calibri"/>
-        </w:rPr>
-        <w:t>Body text</w:t>
-      </w:r>
-      <w:r>
-        <w:rPr>
-          <w:rFonts w:ascii="Calibri" w:hAnsi="Calibri"/>
-        </w:rPr>
-        <w:t xml:space="preserve"> </w:t>
-      </w:r>
-      <w:r>
-        <w:rPr>
-          <w:rFonts w:ascii="Calibri" w:hAnsi="Calibri"/>
-        </w:rPr>
-        <w:t>Body text Body text</w:t>
-      </w:r>
-      <w:r>
-        <w:rPr>
-          <w:rFonts w:ascii="Calibri" w:hAnsi="Calibri"/>
-        </w:rPr>
-        <w:t xml:space="preserve"> </w:t>
-      </w:r>
-      <w:r>
-        <w:rPr>
-          <w:rFonts w:ascii="Calibri" w:hAnsi="Calibri"/>
-        </w:rPr>
-        <w:t>Body text Body text</w:t>
-      </w:r>
-      <w:r>
-        <w:rPr>
-          <w:rFonts w:ascii="Calibri" w:hAnsi="Calibri"/>
-        </w:rPr>
-        <w:t xml:space="preserve"> </w:t>
-      </w:r>
-      <w:r>
-        <w:rPr>
-          <w:rFonts w:ascii="Calibri" w:hAnsi="Calibri"/>
-        </w:rPr>
-        <w:t xml:space="preserve">Body text </w:t>
+        <w:t>capability</w:t>
+      </w:r>
+      <w:r>
+        <w:rPr>
+          <w:rFonts w:ascii="Calibri" w:hAnsi="Calibri"/>
+        </w:rPr>
+        <w:t xml:space="preserve"> for </w:t>
+      </w:r>
+      <w:r>
+        <w:rPr>
+          <w:rFonts w:ascii="Calibri" w:hAnsi="Calibri"/>
+        </w:rPr>
+        <w:t>each</w:t>
+      </w:r>
+      <w:r>
+        <w:rPr>
+          <w:rFonts w:ascii="Calibri" w:hAnsi="Calibri"/>
+        </w:rPr>
+        <w:t xml:space="preserve"> region of the brain through statistical analysis. </w:t>
       </w:r>
     </w:p>
     <w:p>
@@ -7170,278 +7921,41 @@
           <w:szCs w:val="30"/>
         </w:rPr>
       </w:pPr>
-      <w:r>
+    </w:p>
+    <w:p>
+      <w:pPr>
         <w:rPr>
           <w:rFonts w:ascii="Calibri" w:hAnsi="Calibri" w:cs="Calibri"/>
           <w:sz w:val="30"/>
           <w:szCs w:val="30"/>
         </w:rPr>
-        <w:tab/>
-      </w:r>
-    </w:p>
-    <w:p>
-      <w:pPr>
-        <w:pStyle w:val="Heading3"/>
-        <w:ind w:firstLine="720"/>
-        <w:rPr>
-          <w:rFonts w:ascii="Calibri" w:hAnsi="Calibri" w:cs="Calibri"/>
-        </w:rPr>
-      </w:pPr>
-      <w:bookmarkStart w:id="18" w:name="_Toc68720347"/>
-      <w:r>
-        <w:rPr>
-          <w:rFonts w:ascii="Calibri" w:hAnsi="Calibri" w:cs="Calibri"/>
-        </w:rPr>
-        <w:t>S</w:t>
-      </w:r>
-      <w:r>
-        <w:rPr>
-          <w:rFonts w:ascii="Calibri" w:hAnsi="Calibri" w:cs="Calibri"/>
-        </w:rPr>
-        <w:t xml:space="preserve">upport </w:t>
-      </w:r>
-      <w:r>
-        <w:rPr>
-          <w:rFonts w:ascii="Calibri" w:hAnsi="Calibri" w:cs="Calibri"/>
-        </w:rPr>
-        <w:t>V</w:t>
-      </w:r>
-      <w:r>
-        <w:rPr>
-          <w:rFonts w:ascii="Calibri" w:hAnsi="Calibri" w:cs="Calibri"/>
-        </w:rPr>
-        <w:t xml:space="preserve">ector </w:t>
-      </w:r>
-      <w:r>
-        <w:rPr>
-          <w:rFonts w:ascii="Calibri" w:hAnsi="Calibri" w:cs="Calibri"/>
-        </w:rPr>
-        <w:t>M</w:t>
-      </w:r>
-      <w:r>
-        <w:rPr>
-          <w:rFonts w:ascii="Calibri" w:hAnsi="Calibri" w:cs="Calibri"/>
-        </w:rPr>
-        <w:t>achine</w:t>
-      </w:r>
-      <w:bookmarkEnd w:id="18"/>
-      <w:r>
-        <w:rPr>
-          <w:rFonts w:ascii="Calibri" w:hAnsi="Calibri" w:cs="Calibri"/>
-        </w:rPr>
-        <w:t xml:space="preserve"> </w:t>
-      </w:r>
-    </w:p>
-    <w:p>
-      <w:pPr>
-        <w:ind w:firstLine="720"/>
-        <w:rPr>
-          <w:rFonts w:ascii="Calibri" w:hAnsi="Calibri"/>
-        </w:rPr>
-      </w:pPr>
-      <w:r>
-        <w:rPr>
-          <w:rFonts w:ascii="Calibri" w:hAnsi="Calibri"/>
-        </w:rPr>
-        <w:t>Body text Body text</w:t>
-      </w:r>
-      <w:r>
-        <w:rPr>
-          <w:rFonts w:ascii="Calibri" w:hAnsi="Calibri"/>
-        </w:rPr>
-        <w:t xml:space="preserve"> </w:t>
-      </w:r>
-      <w:r>
-        <w:rPr>
-          <w:rFonts w:ascii="Calibri" w:hAnsi="Calibri"/>
-        </w:rPr>
-        <w:t>Body text</w:t>
-      </w:r>
-      <w:r>
-        <w:rPr>
-          <w:rFonts w:ascii="Calibri" w:hAnsi="Calibri"/>
-        </w:rPr>
-        <w:t xml:space="preserve"> </w:t>
-      </w:r>
-      <w:r>
-        <w:rPr>
-          <w:rFonts w:ascii="Calibri" w:hAnsi="Calibri"/>
-        </w:rPr>
-        <w:t>Body text</w:t>
-      </w:r>
-      <w:r>
-        <w:rPr>
-          <w:rFonts w:ascii="Calibri" w:hAnsi="Calibri"/>
-        </w:rPr>
-        <w:t xml:space="preserve"> </w:t>
-      </w:r>
-      <w:r>
-        <w:rPr>
-          <w:rFonts w:ascii="Calibri" w:hAnsi="Calibri"/>
-        </w:rPr>
-        <w:t>Body text Body text</w:t>
-      </w:r>
-      <w:r>
-        <w:rPr>
-          <w:rFonts w:ascii="Calibri" w:hAnsi="Calibri"/>
-        </w:rPr>
-        <w:t xml:space="preserve"> </w:t>
-      </w:r>
-      <w:r>
-        <w:rPr>
-          <w:rFonts w:ascii="Calibri" w:hAnsi="Calibri"/>
-        </w:rPr>
-        <w:t>Body text Body text</w:t>
-      </w:r>
-      <w:r>
-        <w:rPr>
-          <w:rFonts w:ascii="Calibri" w:hAnsi="Calibri"/>
-        </w:rPr>
-        <w:t xml:space="preserve"> </w:t>
-      </w:r>
-      <w:r>
-        <w:rPr>
-          <w:rFonts w:ascii="Calibri" w:hAnsi="Calibri"/>
-        </w:rPr>
-        <w:t xml:space="preserve">Body text </w:t>
-      </w:r>
-    </w:p>
-    <w:p/>
-    <w:p>
-      <w:pPr>
+      </w:pPr>
+    </w:p>
+    <w:p>
+      <w:pPr>
+        <w:pStyle w:val="Heading2"/>
         <w:rPr>
           <w:rFonts w:ascii="Calibri" w:hAnsi="Calibri" w:cs="Calibri"/>
           <w:sz w:val="30"/>
           <w:szCs w:val="30"/>
         </w:rPr>
       </w:pPr>
-    </w:p>
-    <w:p>
-      <w:pPr>
-        <w:pStyle w:val="Heading3"/>
-        <w:ind w:firstLine="720"/>
-        <w:rPr>
-          <w:rFonts w:ascii="Calibri" w:hAnsi="Calibri" w:cs="Calibri"/>
-        </w:rPr>
-      </w:pPr>
-      <w:bookmarkStart w:id="19" w:name="_Toc68720348"/>
-      <w:r>
-        <w:rPr>
-          <w:rFonts w:ascii="Calibri" w:hAnsi="Calibri" w:cs="Calibri"/>
-        </w:rPr>
-        <w:t>Neural Network</w:t>
-      </w:r>
-      <w:bookmarkEnd w:id="19"/>
-    </w:p>
-    <w:p>
-      <w:pPr>
-        <w:ind w:firstLine="720"/>
-        <w:rPr>
-          <w:rFonts w:ascii="Calibri" w:hAnsi="Calibri"/>
-        </w:rPr>
-      </w:pPr>
-      <w:r>
-        <w:rPr>
-          <w:rFonts w:ascii="Calibri" w:hAnsi="Calibri"/>
-        </w:rPr>
-        <w:t>Body text Body text</w:t>
-      </w:r>
-      <w:r>
-        <w:rPr>
-          <w:rFonts w:ascii="Calibri" w:hAnsi="Calibri"/>
-        </w:rPr>
-        <w:t xml:space="preserve"> </w:t>
-      </w:r>
-      <w:r>
-        <w:rPr>
-          <w:rFonts w:ascii="Calibri" w:hAnsi="Calibri"/>
-        </w:rPr>
-        <w:t>Body text</w:t>
-      </w:r>
-      <w:r>
-        <w:rPr>
-          <w:rFonts w:ascii="Calibri" w:hAnsi="Calibri"/>
-        </w:rPr>
-        <w:t xml:space="preserve"> </w:t>
-      </w:r>
-      <w:r>
-        <w:rPr>
-          <w:rFonts w:ascii="Calibri" w:hAnsi="Calibri"/>
-        </w:rPr>
-        <w:t>Body text</w:t>
-      </w:r>
-      <w:r>
-        <w:rPr>
-          <w:rFonts w:ascii="Calibri" w:hAnsi="Calibri"/>
-        </w:rPr>
-        <w:t xml:space="preserve"> </w:t>
-      </w:r>
-      <w:r>
-        <w:rPr>
-          <w:rFonts w:ascii="Calibri" w:hAnsi="Calibri"/>
-        </w:rPr>
-        <w:t>Body text Body text</w:t>
-      </w:r>
-      <w:r>
-        <w:rPr>
-          <w:rFonts w:ascii="Calibri" w:hAnsi="Calibri"/>
-        </w:rPr>
-        <w:t xml:space="preserve"> </w:t>
-      </w:r>
-      <w:r>
-        <w:rPr>
-          <w:rFonts w:ascii="Calibri" w:hAnsi="Calibri"/>
-        </w:rPr>
-        <w:t>Body text Body text</w:t>
-      </w:r>
-      <w:r>
-        <w:rPr>
-          <w:rFonts w:ascii="Calibri" w:hAnsi="Calibri"/>
-        </w:rPr>
-        <w:t xml:space="preserve"> </w:t>
-      </w:r>
-      <w:r>
-        <w:rPr>
-          <w:rFonts w:ascii="Calibri" w:hAnsi="Calibri"/>
-        </w:rPr>
-        <w:t xml:space="preserve">Body text </w:t>
-      </w:r>
-    </w:p>
-    <w:p/>
-    <w:p>
-      <w:pPr>
+      <w:bookmarkStart w:id="18" w:name="_Toc68720349"/>
+      <w:r>
         <w:rPr>
           <w:rFonts w:ascii="Calibri" w:hAnsi="Calibri" w:cs="Calibri"/>
           <w:sz w:val="30"/>
           <w:szCs w:val="30"/>
         </w:rPr>
-      </w:pPr>
-    </w:p>
-    <w:p>
-      <w:pPr>
-        <w:pStyle w:val="Heading2"/>
+        <w:t>Machine learning for precision psychiatry</w:t>
+      </w:r>
+      <w:bookmarkEnd w:id="18"/>
+      <w:r>
         <w:rPr>
           <w:rFonts w:ascii="Calibri" w:hAnsi="Calibri" w:cs="Calibri"/>
           <w:sz w:val="30"/>
           <w:szCs w:val="30"/>
         </w:rPr>
-      </w:pPr>
-      <w:bookmarkStart w:id="20" w:name="_Toc68720349"/>
-      <w:r>
-        <w:rPr>
-          <w:rFonts w:ascii="Calibri" w:hAnsi="Calibri" w:cs="Calibri"/>
-          <w:sz w:val="30"/>
-          <w:szCs w:val="30"/>
-        </w:rPr>
-        <w:t>Machine learning for precision psychiatry</w:t>
-      </w:r>
-      <w:bookmarkEnd w:id="20"/>
-      <w:r>
-        <w:rPr>
-          <w:rFonts w:ascii="Calibri" w:hAnsi="Calibri" w:cs="Calibri"/>
-          <w:sz w:val="30"/>
-          <w:szCs w:val="30"/>
-        </w:rPr>
         <w:t xml:space="preserve"> </w:t>
       </w:r>
     </w:p>
@@ -7529,7 +8043,7 @@
           <w:szCs w:val="30"/>
         </w:rPr>
       </w:pPr>
-      <w:bookmarkStart w:id="21" w:name="_Toc68720350"/>
+      <w:bookmarkStart w:id="19" w:name="_Toc68720350"/>
       <w:r>
         <w:rPr>
           <w:rFonts w:ascii="Calibri" w:eastAsia="Arial Unicode MS" w:hAnsi="Calibri"/>
@@ -7539,7 +8053,7 @@
         <w:lastRenderedPageBreak/>
         <w:t>Conclusion</w:t>
       </w:r>
-      <w:bookmarkEnd w:id="21"/>
+      <w:bookmarkEnd w:id="19"/>
     </w:p>
     <w:p/>
     <w:p>
@@ -7746,16 +8260,6 @@
     </w:p>
     <w:p>
       <w:pPr>
-        <w:pStyle w:val="ListParagraph"/>
-        <w:rPr>
-          <w:rFonts w:cs="Arial"/>
-          <w:sz w:val="23"/>
-          <w:szCs w:val="23"/>
-        </w:rPr>
-      </w:pPr>
-    </w:p>
-    <w:p>
-      <w:pPr>
         <w:rPr>
           <w:rFonts w:cs="Arial"/>
           <w:b/>
@@ -7851,7 +8355,6 @@
     </w:p>
     <w:p>
       <w:pPr>
-        <w:pStyle w:val="ListParagraph"/>
         <w:rPr>
           <w:rFonts w:cs="Arial"/>
           <w:b/>
@@ -7873,43 +8376,7 @@
         </w:rPr>
       </w:pPr>
     </w:p>
-    <w:p>
-      <w:pPr>
-        <w:pStyle w:val="ListParagraph"/>
-        <w:rPr>
-          <w:rFonts w:cs="Arial"/>
-          <w:b/>
-          <w:bCs/>
-          <w:sz w:val="23"/>
-          <w:szCs w:val="23"/>
-        </w:rPr>
-      </w:pPr>
-    </w:p>
-    <w:p>
-      <w:pPr>
-        <w:pStyle w:val="ListParagraph"/>
-        <w:rPr>
-          <w:rFonts w:cs="Arial"/>
-          <w:b/>
-          <w:bCs/>
-          <w:sz w:val="23"/>
-          <w:szCs w:val="23"/>
-        </w:rPr>
-      </w:pPr>
-    </w:p>
-    <w:p>
-      <w:pPr>
-        <w:pStyle w:val="ListParagraph"/>
-        <w:rPr>
-          <w:rFonts w:cs="Arial"/>
-          <w:b/>
-          <w:bCs/>
-          <w:sz w:val="23"/>
-          <w:szCs w:val="23"/>
-        </w:rPr>
-      </w:pPr>
-    </w:p>
-    <w:bookmarkStart w:id="22" w:name="_Toc68720351" w:displacedByCustomXml="next"/>
+    <w:bookmarkStart w:id="20" w:name="_Toc68720351" w:displacedByCustomXml="next"/>
     <w:sdt>
       <w:sdtPr>
         <w:rPr>
@@ -7940,7 +8407,7 @@
             </w:rPr>
             <w:t>References</w:t>
           </w:r>
-          <w:bookmarkEnd w:id="22"/>
+          <w:bookmarkEnd w:id="20"/>
         </w:p>
         <w:sdt>
           <w:sdtPr>
@@ -8075,6 +8542,65 @@
                 <w:rPr>
                   <w:noProof/>
                 </w:rPr>
+                <w:lastRenderedPageBreak/>
+                <w:t xml:space="preserve">Elena A Allen 1, E. B. (2011). A baseline for the multivariate comparison of resting-state networks. </w:t>
+              </w:r>
+              <w:r>
+                <w:rPr>
+                  <w:i/>
+                  <w:iCs/>
+                  <w:noProof/>
+                </w:rPr>
+                <w:t>Frontiers in systems neuroscience</w:t>
+              </w:r>
+              <w:r>
+                <w:rPr>
+                  <w:noProof/>
+                </w:rPr>
+                <w:t>, 5, 2. https://doi.org/10.3389/fnsys.2011.00002.</w:t>
+              </w:r>
+            </w:p>
+            <w:p>
+              <w:pPr>
+                <w:pStyle w:val="Bibliography"/>
+                <w:ind w:left="720" w:hanging="720"/>
+                <w:rPr>
+                  <w:noProof/>
+                </w:rPr>
+              </w:pPr>
+              <w:r>
+                <w:rPr>
+                  <w:noProof/>
+                </w:rPr>
+                <w:t xml:space="preserve">Elena A. Allen, E. D. (2014). Tracking Whole-Brain Connectivity Dynamics in the Resting State . </w:t>
+              </w:r>
+              <w:r>
+                <w:rPr>
+                  <w:i/>
+                  <w:iCs/>
+                  <w:noProof/>
+                </w:rPr>
+                <w:t>Cerebral Cortex</w:t>
+              </w:r>
+              <w:r>
+                <w:rPr>
+                  <w:noProof/>
+                </w:rPr>
+                <w:t>, 663–676, https://doi.org/10.1093/cercor/bhs352.</w:t>
+              </w:r>
+            </w:p>
+            <w:p>
+              <w:pPr>
+                <w:pStyle w:val="Bibliography"/>
+                <w:ind w:left="720" w:hanging="720"/>
+                <w:rPr>
+                  <w:noProof/>
+                </w:rPr>
+              </w:pPr>
+              <w:r>
+                <w:rPr>
+                  <w:noProof/>
+                </w:rPr>
                 <w:t xml:space="preserve">HSE. (2021, April 4). </w:t>
               </w:r>
               <w:r>
@@ -8090,6 +8616,35 @@
                   <w:noProof/>
                 </w:rPr>
                 <w:t>. Retrieved from HSE.ie: https://www2.hse.ie/conditions/mental-health/schizophrenia/schizophrenia-diagnosis.html#:~:text=There's%20no%20single%20test%20for,the%20result%20of%20other%20causes.</w:t>
+              </w:r>
+            </w:p>
+            <w:p>
+              <w:pPr>
+                <w:pStyle w:val="Bibliography"/>
+                <w:ind w:left="720" w:hanging="720"/>
+                <w:rPr>
+                  <w:noProof/>
+                </w:rPr>
+              </w:pPr>
+              <w:r>
+                <w:rPr>
+                  <w:noProof/>
+                </w:rPr>
+                <w:t xml:space="preserve">Judith M Segall 1, E. A. (2012). Correspondence between structure and function in the human brain at rest. </w:t>
+              </w:r>
+              <w:r>
+                <w:rPr>
+                  <w:i/>
+                  <w:iCs/>
+                  <w:noProof/>
+                </w:rPr>
+                <w:t>Frontiers in neuroinformatics</w:t>
+              </w:r>
+              <w:r>
+                <w:rPr>
+                  <w:noProof/>
+                </w:rPr>
+                <w:t>, 6, 10. https://doi.org/10.3389/fninf.2012.00010.</w:t>
               </w:r>
             </w:p>
             <w:p>
@@ -9880,6 +10435,22 @@
       <w:ind w:left="480"/>
     </w:pPr>
   </w:style>
+  <w:style w:type="table" w:styleId="TableGrid">
+    <w:name w:val="Table Grid"/>
+    <w:basedOn w:val="TableNormal"/>
+    <w:uiPriority w:val="39"/>
+    <w:rsid w:val="00FD1AAE"/>
+    <w:tblPr>
+      <w:tblBorders>
+        <w:top w:val="single" w:sz="4" w:space="0" w:color="auto"/>
+        <w:left w:val="single" w:sz="4" w:space="0" w:color="auto"/>
+        <w:bottom w:val="single" w:sz="4" w:space="0" w:color="auto"/>
+        <w:right w:val="single" w:sz="4" w:space="0" w:color="auto"/>
+        <w:insideH w:val="single" w:sz="4" w:space="0" w:color="auto"/>
+        <w:insideV w:val="single" w:sz="4" w:space="0" w:color="auto"/>
+      </w:tblBorders>
+    </w:tblPr>
+  </w:style>
 </w:styles>
 </file>
 
@@ -10977,7 +11548,7 @@
         </b:NameList>
       </b:Author>
     </b:Author>
-    <b:RefOrder>4</b:RefOrder>
+    <b:RefOrder>7</b:RefOrder>
   </b:Source>
   <b:Source>
     <b:Tag>Rei19</b:Tag>
@@ -10998,7 +11569,7 @@
     <b:JournalName>The British journal of psychiatry </b:JournalName>
     <b:Year>2019</b:Year>
     <b:Pages>215(3), 536–544. https://doi.org/10.1192/bjp.2018.255</b:Pages>
-    <b:RefOrder>5</b:RefOrder>
+    <b:RefOrder>8</b:RefOrder>
   </b:Source>
   <b:Source>
     <b:Tag>Cha20</b:Tag>
@@ -11019,7 +11590,7 @@
     <b:JournalName>Translational Psychiatry</b:JournalName>
     <b:Year>2020</b:Year>
     <b:Pages>10(1), 116. https://doi.org/10.1038/s41398-020-0780-3</b:Pages>
-    <b:RefOrder>6</b:RefOrder>
+    <b:RefOrder>9</b:RefOrder>
   </b:Source>
   <b:Source>
     <b:Tag>Yuh18</b:Tag>
@@ -11039,7 +11610,7 @@
       </b:Author>
     </b:Author>
     <b:JournalName>frontiers in Neuroscience</b:JournalName>
-    <b:RefOrder>7</b:RefOrder>
+    <b:RefOrder>10</b:RefOrder>
   </b:Source>
   <b:Source>
     <b:Tag>Adrly</b:Tag>
@@ -11060,7 +11631,7 @@
     <b:JournalName>Psychological Medicine</b:JournalName>
     <b:Year>2019 July</b:Year>
     <b:Pages>https://doi.org/10.1017/S0033291719000151</b:Pages>
-    <b:RefOrder>8</b:RefOrder>
+    <b:RefOrder>11</b:RefOrder>
   </b:Source>
   <b:Source>
     <b:Tag>3MA20</b:Tag>
@@ -11082,7 +11653,7 @@
     <b:Month>Jan</b:Month>
     <b:Day>17</b:Day>
     <b:URL>https://adhdireland.ie/what-adhd-looks-like-in-girls/</b:URL>
-    <b:RefOrder>9</b:RefOrder>
+    <b:RefOrder>12</b:RefOrder>
   </b:Source>
   <b:Source>
     <b:Tag>Tim17</b:Tag>
@@ -11148,11 +11719,74 @@
     <b:URL>https://www.mentalhelp.net/schizophrenia/statistics/#:~:text=Worldwide%20about%201%20percent%20of,this%20year%20around%20the%20world.</b:URL>
     <b:RefOrder>3</b:RefOrder>
   </b:Source>
+  <b:Source>
+    <b:Tag>Ele14</b:Tag>
+    <b:SourceType>JournalArticle</b:SourceType>
+    <b:Guid>{743946EB-6410-426D-91D0-F839711C1106}</b:Guid>
+    <b:Title>Tracking Whole-Brain Connectivity Dynamics in the Resting State </b:Title>
+    <b:Year>2014</b:Year>
+    <b:Author>
+      <b:Author>
+        <b:NameList>
+          <b:Person>
+            <b:Last>Elena A. Allen</b:Last>
+            <b:First>Eswar</b:First>
+            <b:Middle>Damaraju, Sergey M. Plis, Erik B. Erhardt, Tom Eichele, Vince D. Calhoun</b:Middle>
+          </b:Person>
+        </b:NameList>
+      </b:Author>
+    </b:Author>
+    <b:JournalName>Cerebral Cortex</b:JournalName>
+    <b:Pages>663–676, https://doi.org/10.1093/cercor/bhs352</b:Pages>
+    <b:RefOrder>4</b:RefOrder>
+  </b:Source>
+  <b:Source>
+    <b:Tag>Jud12</b:Tag>
+    <b:SourceType>JournalArticle</b:SourceType>
+    <b:Guid>{E18F480D-F33A-4BDB-93B2-344895810DAF}</b:Guid>
+    <b:Author>
+      <b:Author>
+        <b:NameList>
+          <b:Person>
+            <b:Last>Judith M Segall 1</b:Last>
+            <b:First>Elena</b:First>
+            <b:Middle>A Allen, Rex E Jung, Erik B Erhardt, Sunil K Arja, Kent Kiehl, Vince D Calhoun</b:Middle>
+          </b:Person>
+        </b:NameList>
+      </b:Author>
+    </b:Author>
+    <b:Title>Correspondence between structure and function in the human brain at rest</b:Title>
+    <b:JournalName> Frontiers in neuroinformatics</b:JournalName>
+    <b:Year>2012</b:Year>
+    <b:Pages>6, 10. https://doi.org/10.3389/fninf.2012.00010</b:Pages>
+    <b:RefOrder>6</b:RefOrder>
+  </b:Source>
+  <b:Source>
+    <b:Tag>Ele11</b:Tag>
+    <b:SourceType>JournalArticle</b:SourceType>
+    <b:Guid>{66F4294A-D450-4558-AF01-3AC49CABAFD7}</b:Guid>
+    <b:Author>
+      <b:Author>
+        <b:NameList>
+          <b:Person>
+            <b:Last>Elena A Allen 1</b:Last>
+            <b:First>Erik</b:First>
+            <b:Middle>B Erhardt, Eswar Damaraju, William Gruner, Judith M Segall, Rogers F Silva, Martin Havlicek, Srinivas Rachakonda, Jill Fries, Ravi Kalyanam, Andrew M Michael, Arvind Caprihan, Jessica A Turner, Tom Eichele, Steven Adelsheim, Angela D</b:Middle>
+          </b:Person>
+        </b:NameList>
+      </b:Author>
+    </b:Author>
+    <b:Title>A baseline for the multivariate comparison of resting-state networks</b:Title>
+    <b:JournalName> Frontiers in systems neuroscience</b:JournalName>
+    <b:Year>2011</b:Year>
+    <b:Pages>5, 2. https://doi.org/10.3389/fnsys.2011.00002</b:Pages>
+    <b:RefOrder>5</b:RefOrder>
+  </b:Source>
 </b:Sources>
 </file>
 
 <file path=customXml/itemProps1.xml><?xml version="1.0" encoding="utf-8"?>
-<ds:datastoreItem xmlns:ds="http://schemas.openxmlformats.org/officeDocument/2006/customXml" ds:itemID="{B0B5E425-6135-471F-A040-F9FA886BA76F}">
+<ds:datastoreItem xmlns:ds="http://schemas.openxmlformats.org/officeDocument/2006/customXml" ds:itemID="{E2E69971-67E1-4933-8FCA-794EFBE19A5A}">
   <ds:schemaRefs>
     <ds:schemaRef ds:uri="http://schemas.openxmlformats.org/officeDocument/2006/bibliography"/>
   </ds:schemaRefs>

</xml_diff>

<commit_message>
doing some work on thesis
</commit_message>
<xml_diff>
--- a/assignments/research&literature/assign_3/Maks_Drzezdzon_C15311966_assign_3.docx
+++ b/assignments/research&literature/assign_3/Maks_Drzezdzon_C15311966_assign_3.docx
@@ -751,7 +751,7 @@
           <w:lang w:val="en-GB" w:eastAsia="en-GB"/>
         </w:rPr>
       </w:pPr>
-      <w:bookmarkStart w:id="0" w:name="_Toc68720329"/>
+      <w:bookmarkStart w:id="0" w:name="_Toc70432664"/>
       <w:r>
         <w:rPr>
           <w:rFonts w:ascii="Calibri" w:hAnsi="Calibri" w:cs="Calibri"/>
@@ -1490,7 +1490,7 @@
           <w:szCs w:val="40"/>
         </w:rPr>
       </w:pPr>
-      <w:bookmarkStart w:id="1" w:name="_Toc68720330"/>
+      <w:bookmarkStart w:id="1" w:name="_Toc70432665"/>
       <w:r>
         <w:rPr>
           <w:rFonts w:ascii="Calibri" w:hAnsi="Calibri"/>
@@ -2327,7 +2327,7 @@
           <w:szCs w:val="40"/>
         </w:rPr>
       </w:pPr>
-      <w:bookmarkStart w:id="2" w:name="_Toc68720331"/>
+      <w:bookmarkStart w:id="2" w:name="_Toc70432666"/>
       <w:r>
         <w:rPr>
           <w:rFonts w:ascii="Calibri" w:hAnsi="Calibri"/>
@@ -2397,23 +2397,7 @@
           <w:color w:val="auto"/>
           <w:shd w:val="clear" w:color="auto" w:fill="FFFFFF"/>
         </w:rPr>
-        <w:t xml:space="preserve"> under an NIH NIGMS </w:t>
-      </w:r>
-      <w:proofErr w:type="spellStart"/>
-      <w:r>
-        <w:rPr>
-          <w:color w:val="auto"/>
-          <w:shd w:val="clear" w:color="auto" w:fill="FFFFFF"/>
-        </w:rPr>
-        <w:t>Centers</w:t>
-      </w:r>
-      <w:proofErr w:type="spellEnd"/>
-      <w:r>
-        <w:rPr>
-          <w:color w:val="auto"/>
-          <w:shd w:val="clear" w:color="auto" w:fill="FFFFFF"/>
-        </w:rPr>
-        <w:t xml:space="preserve"> of Biomedical Research Excellence (COBRE) grant 5P20RR021938/P20GM103472 to Vince Calhoun (PI).</w:t>
+        <w:t> under an NIH NIGMS Centers of Biomedical Research Excellence (COBRE) grant 5P20RR021938/P20GM103472 to Vince Calhoun (PI).</w:t>
       </w:r>
     </w:p>
     <w:p>
@@ -2700,7 +2684,7 @@
           <w:lang w:val="it-IT"/>
         </w:rPr>
       </w:pPr>
-      <w:bookmarkStart w:id="3" w:name="_Toc68720332"/>
+      <w:bookmarkStart w:id="3" w:name="_Toc70432667"/>
       <w:r>
         <w:rPr>
           <w:rFonts w:ascii="Calibri" w:eastAsia="Arial Unicode MS" w:hAnsi="Calibri"/>
@@ -2982,7 +2966,7 @@
           <w:lang w:val="it-IT"/>
         </w:rPr>
       </w:pPr>
-      <w:bookmarkStart w:id="4" w:name="_Toc68720333"/>
+      <w:bookmarkStart w:id="4" w:name="_Toc70432668"/>
       <w:r>
         <w:rPr>
           <w:rFonts w:ascii="Calibri" w:eastAsia="Arial Unicode MS" w:hAnsi="Calibri" w:cs="Calibri"/>
@@ -3347,21 +3331,12 @@
               </w:rPr>
               <w:t>M</w:t>
             </w:r>
-            <w:proofErr w:type="spellStart"/>
             <w:r>
               <w:rPr>
                 <w:color w:val="202124"/>
                 <w:shd w:val="clear" w:color="auto" w:fill="FFFFFF"/>
               </w:rPr>
-              <w:t>agnetic</w:t>
-            </w:r>
-            <w:proofErr w:type="spellEnd"/>
-            <w:r>
-              <w:rPr>
-                <w:color w:val="202124"/>
-                <w:shd w:val="clear" w:color="auto" w:fill="FFFFFF"/>
-              </w:rPr>
-              <w:t xml:space="preserve"> </w:t>
+              <w:t xml:space="preserve">agnetic </w:t>
             </w:r>
             <w:r>
               <w:rPr>
@@ -3880,7 +3855,7 @@
           <w:r>
             <w:fldChar w:fldCharType="separate"/>
           </w:r>
-          <w:hyperlink w:anchor="_Toc68720329" w:history="1">
+          <w:hyperlink w:anchor="_Toc70432664" w:history="1">
             <w:r>
               <w:rPr>
                 <w:rStyle w:val="Hyperlink"/>
@@ -3909,7 +3884,7 @@
                 <w:noProof/>
                 <w:webHidden/>
               </w:rPr>
-              <w:instrText xml:space="preserve"> PAGEREF _Toc68720329 \h </w:instrText>
+              <w:instrText xml:space="preserve"> PAGEREF _Toc70432664 \h </w:instrText>
             </w:r>
             <w:r>
               <w:rPr>
@@ -3955,7 +3930,7 @@
               <w:lang w:val="en-GB" w:eastAsia="en-GB"/>
             </w:rPr>
           </w:pPr>
-          <w:hyperlink w:anchor="_Toc68720330" w:history="1">
+          <w:hyperlink w:anchor="_Toc70432665" w:history="1">
             <w:r>
               <w:rPr>
                 <w:rStyle w:val="Hyperlink"/>
@@ -3983,7 +3958,7 @@
                 <w:noProof/>
                 <w:webHidden/>
               </w:rPr>
-              <w:instrText xml:space="preserve"> PAGEREF _Toc68720330 \h </w:instrText>
+              <w:instrText xml:space="preserve"> PAGEREF _Toc70432665 \h </w:instrText>
             </w:r>
             <w:r>
               <w:rPr>
@@ -4029,7 +4004,7 @@
               <w:lang w:val="en-GB" w:eastAsia="en-GB"/>
             </w:rPr>
           </w:pPr>
-          <w:hyperlink w:anchor="_Toc68720331" w:history="1">
+          <w:hyperlink w:anchor="_Toc70432666" w:history="1">
             <w:r>
               <w:rPr>
                 <w:rStyle w:val="Hyperlink"/>
@@ -4057,7 +4032,7 @@
                 <w:noProof/>
                 <w:webHidden/>
               </w:rPr>
-              <w:instrText xml:space="preserve"> PAGEREF _Toc68720331 \h </w:instrText>
+              <w:instrText xml:space="preserve"> PAGEREF _Toc70432666 \h </w:instrText>
             </w:r>
             <w:r>
               <w:rPr>
@@ -4103,7 +4078,7 @@
               <w:lang w:val="en-GB" w:eastAsia="en-GB"/>
             </w:rPr>
           </w:pPr>
-          <w:hyperlink w:anchor="_Toc68720332" w:history="1">
+          <w:hyperlink w:anchor="_Toc70432667" w:history="1">
             <w:r>
               <w:rPr>
                 <w:rStyle w:val="Hyperlink"/>
@@ -4132,7 +4107,7 @@
                 <w:noProof/>
                 <w:webHidden/>
               </w:rPr>
-              <w:instrText xml:space="preserve"> PAGEREF _Toc68720332 \h </w:instrText>
+              <w:instrText xml:space="preserve"> PAGEREF _Toc70432667 \h </w:instrText>
             </w:r>
             <w:r>
               <w:rPr>
@@ -4178,7 +4153,7 @@
               <w:lang w:val="en-GB" w:eastAsia="en-GB"/>
             </w:rPr>
           </w:pPr>
-          <w:hyperlink w:anchor="_Toc68720333" w:history="1">
+          <w:hyperlink w:anchor="_Toc70432668" w:history="1">
             <w:r>
               <w:rPr>
                 <w:rStyle w:val="Hyperlink"/>
@@ -4207,7 +4182,7 @@
                 <w:noProof/>
                 <w:webHidden/>
               </w:rPr>
-              <w:instrText xml:space="preserve"> PAGEREF _Toc68720333 \h </w:instrText>
+              <w:instrText xml:space="preserve"> PAGEREF _Toc70432668 \h </w:instrText>
             </w:r>
             <w:r>
               <w:rPr>
@@ -4253,7 +4228,7 @@
               <w:lang w:val="en-GB" w:eastAsia="en-GB"/>
             </w:rPr>
           </w:pPr>
-          <w:hyperlink w:anchor="_Toc68720334" w:history="1">
+          <w:hyperlink w:anchor="_Toc70432669" w:history="1">
             <w:r>
               <w:rPr>
                 <w:rStyle w:val="Hyperlink"/>
@@ -4281,7 +4256,7 @@
                 <w:noProof/>
                 <w:webHidden/>
               </w:rPr>
-              <w:instrText xml:space="preserve"> PAGEREF _Toc68720334 \h </w:instrText>
+              <w:instrText xml:space="preserve"> PAGEREF _Toc70432669 \h </w:instrText>
             </w:r>
             <w:r>
               <w:rPr>
@@ -4327,7 +4302,7 @@
               <w:lang w:val="en-GB" w:eastAsia="en-GB"/>
             </w:rPr>
           </w:pPr>
-          <w:hyperlink w:anchor="_Toc68720335" w:history="1">
+          <w:hyperlink w:anchor="_Toc70432670" w:history="1">
             <w:r>
               <w:rPr>
                 <w:rStyle w:val="Hyperlink"/>
@@ -4355,7 +4330,7 @@
                 <w:noProof/>
                 <w:webHidden/>
               </w:rPr>
-              <w:instrText xml:space="preserve"> PAGEREF _Toc68720335 \h </w:instrText>
+              <w:instrText xml:space="preserve"> PAGEREF _Toc70432670 \h </w:instrText>
             </w:r>
             <w:r>
               <w:rPr>
@@ -4401,7 +4376,7 @@
               <w:lang w:val="en-GB" w:eastAsia="en-GB"/>
             </w:rPr>
           </w:pPr>
-          <w:hyperlink w:anchor="_Toc68720336" w:history="1">
+          <w:hyperlink w:anchor="_Toc70432671" w:history="1">
             <w:r>
               <w:rPr>
                 <w:rStyle w:val="Hyperlink"/>
@@ -4429,7 +4404,7 @@
                 <w:noProof/>
                 <w:webHidden/>
               </w:rPr>
-              <w:instrText xml:space="preserve"> PAGEREF _Toc68720336 \h </w:instrText>
+              <w:instrText xml:space="preserve"> PAGEREF _Toc70432671 \h </w:instrText>
             </w:r>
             <w:r>
               <w:rPr>
@@ -4475,7 +4450,7 @@
               <w:lang w:val="en-GB" w:eastAsia="en-GB"/>
             </w:rPr>
           </w:pPr>
-          <w:hyperlink w:anchor="_Toc68720337" w:history="1">
+          <w:hyperlink w:anchor="_Toc70432672" w:history="1">
             <w:r>
               <w:rPr>
                 <w:rStyle w:val="Hyperlink"/>
@@ -4503,7 +4478,7 @@
                 <w:noProof/>
                 <w:webHidden/>
               </w:rPr>
-              <w:instrText xml:space="preserve"> PAGEREF _Toc68720337 \h </w:instrText>
+              <w:instrText xml:space="preserve"> PAGEREF _Toc70432672 \h </w:instrText>
             </w:r>
             <w:r>
               <w:rPr>
@@ -4549,7 +4524,7 @@
               <w:lang w:val="en-GB" w:eastAsia="en-GB"/>
             </w:rPr>
           </w:pPr>
-          <w:hyperlink w:anchor="_Toc68720338" w:history="1">
+          <w:hyperlink w:anchor="_Toc70432673" w:history="1">
             <w:r>
               <w:rPr>
                 <w:rStyle w:val="Hyperlink"/>
@@ -4577,7 +4552,7 @@
                 <w:noProof/>
                 <w:webHidden/>
               </w:rPr>
-              <w:instrText xml:space="preserve"> PAGEREF _Toc68720338 \h </w:instrText>
+              <w:instrText xml:space="preserve"> PAGEREF _Toc70432673 \h </w:instrText>
             </w:r>
             <w:r>
               <w:rPr>
@@ -4623,7 +4598,7 @@
               <w:lang w:val="en-GB" w:eastAsia="en-GB"/>
             </w:rPr>
           </w:pPr>
-          <w:hyperlink w:anchor="_Toc68720339" w:history="1">
+          <w:hyperlink w:anchor="_Toc70432674" w:history="1">
             <w:r>
               <w:rPr>
                 <w:rStyle w:val="Hyperlink"/>
@@ -4651,7 +4626,7 @@
                 <w:noProof/>
                 <w:webHidden/>
               </w:rPr>
-              <w:instrText xml:space="preserve"> PAGEREF _Toc68720339 \h </w:instrText>
+              <w:instrText xml:space="preserve"> PAGEREF _Toc70432674 \h </w:instrText>
             </w:r>
             <w:r>
               <w:rPr>
@@ -4697,7 +4672,7 @@
               <w:lang w:val="en-GB" w:eastAsia="en-GB"/>
             </w:rPr>
           </w:pPr>
-          <w:hyperlink w:anchor="_Toc68720340" w:history="1">
+          <w:hyperlink w:anchor="_Toc70432675" w:history="1">
             <w:r>
               <w:rPr>
                 <w:rStyle w:val="Hyperlink"/>
@@ -4725,7 +4700,7 @@
                 <w:noProof/>
                 <w:webHidden/>
               </w:rPr>
-              <w:instrText xml:space="preserve"> PAGEREF _Toc68720340 \h </w:instrText>
+              <w:instrText xml:space="preserve"> PAGEREF _Toc70432675 \h </w:instrText>
             </w:r>
             <w:r>
               <w:rPr>
@@ -4771,7 +4746,7 @@
               <w:lang w:val="en-GB" w:eastAsia="en-GB"/>
             </w:rPr>
           </w:pPr>
-          <w:hyperlink w:anchor="_Toc68720341" w:history="1">
+          <w:hyperlink w:anchor="_Toc70432676" w:history="1">
             <w:r>
               <w:rPr>
                 <w:rStyle w:val="Hyperlink"/>
@@ -4799,7 +4774,7 @@
                 <w:noProof/>
                 <w:webHidden/>
               </w:rPr>
-              <w:instrText xml:space="preserve"> PAGEREF _Toc68720341 \h </w:instrText>
+              <w:instrText xml:space="preserve"> PAGEREF _Toc70432676 \h </w:instrText>
             </w:r>
             <w:r>
               <w:rPr>
@@ -4845,7 +4820,7 @@
               <w:lang w:val="en-GB" w:eastAsia="en-GB"/>
             </w:rPr>
           </w:pPr>
-          <w:hyperlink w:anchor="_Toc68720342" w:history="1">
+          <w:hyperlink w:anchor="_Toc70432677" w:history="1">
             <w:r>
               <w:rPr>
                 <w:rStyle w:val="Hyperlink"/>
@@ -4873,7 +4848,7 @@
                 <w:noProof/>
                 <w:webHidden/>
               </w:rPr>
-              <w:instrText xml:space="preserve"> PAGEREF _Toc68720342 \h </w:instrText>
+              <w:instrText xml:space="preserve"> PAGEREF _Toc70432677 \h </w:instrText>
             </w:r>
             <w:r>
               <w:rPr>
@@ -4919,7 +4894,7 @@
               <w:lang w:val="en-GB" w:eastAsia="en-GB"/>
             </w:rPr>
           </w:pPr>
-          <w:hyperlink w:anchor="_Toc68720343" w:history="1">
+          <w:hyperlink w:anchor="_Toc70432678" w:history="1">
             <w:r>
               <w:rPr>
                 <w:rStyle w:val="Hyperlink"/>
@@ -4947,7 +4922,7 @@
                 <w:noProof/>
                 <w:webHidden/>
               </w:rPr>
-              <w:instrText xml:space="preserve"> PAGEREF _Toc68720343 \h </w:instrText>
+              <w:instrText xml:space="preserve"> PAGEREF _Toc70432678 \h </w:instrText>
             </w:r>
             <w:r>
               <w:rPr>
@@ -4993,7 +4968,7 @@
               <w:lang w:val="en-GB" w:eastAsia="en-GB"/>
             </w:rPr>
           </w:pPr>
-          <w:hyperlink w:anchor="_Toc68720344" w:history="1">
+          <w:hyperlink w:anchor="_Toc70432679" w:history="1">
             <w:r>
               <w:rPr>
                 <w:rStyle w:val="Hyperlink"/>
@@ -5021,7 +4996,7 @@
                 <w:noProof/>
                 <w:webHidden/>
               </w:rPr>
-              <w:instrText xml:space="preserve"> PAGEREF _Toc68720344 \h </w:instrText>
+              <w:instrText xml:space="preserve"> PAGEREF _Toc70432679 \h </w:instrText>
             </w:r>
             <w:r>
               <w:rPr>
@@ -5067,7 +5042,7 @@
               <w:lang w:val="en-GB" w:eastAsia="en-GB"/>
             </w:rPr>
           </w:pPr>
-          <w:hyperlink w:anchor="_Toc68720345" w:history="1">
+          <w:hyperlink w:anchor="_Toc70432680" w:history="1">
             <w:r>
               <w:rPr>
                 <w:rStyle w:val="Hyperlink"/>
@@ -5095,7 +5070,7 @@
                 <w:noProof/>
                 <w:webHidden/>
               </w:rPr>
-              <w:instrText xml:space="preserve"> PAGEREF _Toc68720345 \h </w:instrText>
+              <w:instrText xml:space="preserve"> PAGEREF _Toc70432680 \h </w:instrText>
             </w:r>
             <w:r>
               <w:rPr>
@@ -5141,7 +5116,7 @@
               <w:lang w:val="en-GB" w:eastAsia="en-GB"/>
             </w:rPr>
           </w:pPr>
-          <w:hyperlink w:anchor="_Toc68720346" w:history="1">
+          <w:hyperlink w:anchor="_Toc70432681" w:history="1">
             <w:r>
               <w:rPr>
                 <w:rStyle w:val="Hyperlink"/>
@@ -5169,155 +5144,7 @@
                 <w:noProof/>
                 <w:webHidden/>
               </w:rPr>
-              <w:instrText xml:space="preserve"> PAGEREF _Toc68720346 \h </w:instrText>
-            </w:r>
-            <w:r>
-              <w:rPr>
-                <w:noProof/>
-                <w:webHidden/>
-              </w:rPr>
-            </w:r>
-            <w:r>
-              <w:rPr>
-                <w:noProof/>
-                <w:webHidden/>
-              </w:rPr>
-              <w:fldChar w:fldCharType="separate"/>
-            </w:r>
-            <w:r>
-              <w:rPr>
-                <w:noProof/>
-                <w:webHidden/>
-              </w:rPr>
-              <w:t>4</w:t>
-            </w:r>
-            <w:r>
-              <w:rPr>
-                <w:noProof/>
-                <w:webHidden/>
-              </w:rPr>
-              <w:fldChar w:fldCharType="end"/>
-            </w:r>
-          </w:hyperlink>
-        </w:p>
-        <w:p>
-          <w:pPr>
-            <w:pStyle w:val="TOC3"/>
-            <w:tabs>
-              <w:tab w:val="right" w:leader="dot" w:pos="9010"/>
-            </w:tabs>
-            <w:rPr>
-              <w:rFonts w:asciiTheme="minorHAnsi" w:eastAsiaTheme="minorEastAsia" w:hAnsiTheme="minorHAnsi" w:cstheme="minorBidi"/>
-              <w:noProof/>
-              <w:sz w:val="22"/>
-              <w:szCs w:val="22"/>
-              <w:bdr w:val="none" w:sz="0" w:space="0" w:color="auto"/>
-              <w:lang w:val="en-GB" w:eastAsia="en-GB"/>
-            </w:rPr>
-          </w:pPr>
-          <w:hyperlink w:anchor="_Toc68720347" w:history="1">
-            <w:r>
-              <w:rPr>
-                <w:rStyle w:val="Hyperlink"/>
-                <w:rFonts w:ascii="Calibri" w:hAnsi="Calibri" w:cs="Calibri"/>
-                <w:noProof/>
-              </w:rPr>
-              <w:t>Support Vector Machine</w:t>
-            </w:r>
-            <w:r>
-              <w:rPr>
-                <w:noProof/>
-                <w:webHidden/>
-              </w:rPr>
-              <w:tab/>
-            </w:r>
-            <w:r>
-              <w:rPr>
-                <w:noProof/>
-                <w:webHidden/>
-              </w:rPr>
-              <w:fldChar w:fldCharType="begin"/>
-            </w:r>
-            <w:r>
-              <w:rPr>
-                <w:noProof/>
-                <w:webHidden/>
-              </w:rPr>
-              <w:instrText xml:space="preserve"> PAGEREF _Toc68720347 \h </w:instrText>
-            </w:r>
-            <w:r>
-              <w:rPr>
-                <w:noProof/>
-                <w:webHidden/>
-              </w:rPr>
-            </w:r>
-            <w:r>
-              <w:rPr>
-                <w:noProof/>
-                <w:webHidden/>
-              </w:rPr>
-              <w:fldChar w:fldCharType="separate"/>
-            </w:r>
-            <w:r>
-              <w:rPr>
-                <w:noProof/>
-                <w:webHidden/>
-              </w:rPr>
-              <w:t>4</w:t>
-            </w:r>
-            <w:r>
-              <w:rPr>
-                <w:noProof/>
-                <w:webHidden/>
-              </w:rPr>
-              <w:fldChar w:fldCharType="end"/>
-            </w:r>
-          </w:hyperlink>
-        </w:p>
-        <w:p>
-          <w:pPr>
-            <w:pStyle w:val="TOC3"/>
-            <w:tabs>
-              <w:tab w:val="right" w:leader="dot" w:pos="9010"/>
-            </w:tabs>
-            <w:rPr>
-              <w:rFonts w:asciiTheme="minorHAnsi" w:eastAsiaTheme="minorEastAsia" w:hAnsiTheme="minorHAnsi" w:cstheme="minorBidi"/>
-              <w:noProof/>
-              <w:sz w:val="22"/>
-              <w:szCs w:val="22"/>
-              <w:bdr w:val="none" w:sz="0" w:space="0" w:color="auto"/>
-              <w:lang w:val="en-GB" w:eastAsia="en-GB"/>
-            </w:rPr>
-          </w:pPr>
-          <w:hyperlink w:anchor="_Toc68720348" w:history="1">
-            <w:r>
-              <w:rPr>
-                <w:rStyle w:val="Hyperlink"/>
-                <w:rFonts w:ascii="Calibri" w:hAnsi="Calibri" w:cs="Calibri"/>
-                <w:noProof/>
-              </w:rPr>
-              <w:t>Neural Network</w:t>
-            </w:r>
-            <w:r>
-              <w:rPr>
-                <w:noProof/>
-                <w:webHidden/>
-              </w:rPr>
-              <w:tab/>
-            </w:r>
-            <w:r>
-              <w:rPr>
-                <w:noProof/>
-                <w:webHidden/>
-              </w:rPr>
-              <w:fldChar w:fldCharType="begin"/>
-            </w:r>
-            <w:r>
-              <w:rPr>
-                <w:noProof/>
-                <w:webHidden/>
-              </w:rPr>
-              <w:instrText xml:space="preserve"> PAGEREF _Toc68720348 \h </w:instrText>
+              <w:instrText xml:space="preserve"> PAGEREF _Toc70432681 \h </w:instrText>
             </w:r>
             <w:r>
               <w:rPr>
@@ -5363,7 +5190,7 @@
               <w:lang w:val="en-GB" w:eastAsia="en-GB"/>
             </w:rPr>
           </w:pPr>
-          <w:hyperlink w:anchor="_Toc68720349" w:history="1">
+          <w:hyperlink w:anchor="_Toc70432682" w:history="1">
             <w:r>
               <w:rPr>
                 <w:rStyle w:val="Hyperlink"/>
@@ -5391,7 +5218,7 @@
                 <w:noProof/>
                 <w:webHidden/>
               </w:rPr>
-              <w:instrText xml:space="preserve"> PAGEREF _Toc68720349 \h </w:instrText>
+              <w:instrText xml:space="preserve"> PAGEREF _Toc70432682 \h </w:instrText>
             </w:r>
             <w:r>
               <w:rPr>
@@ -5437,7 +5264,7 @@
               <w:lang w:val="en-GB" w:eastAsia="en-GB"/>
             </w:rPr>
           </w:pPr>
-          <w:hyperlink w:anchor="_Toc68720350" w:history="1">
+          <w:hyperlink w:anchor="_Toc70432683" w:history="1">
             <w:r>
               <w:rPr>
                 <w:rStyle w:val="Hyperlink"/>
@@ -5465,7 +5292,7 @@
                 <w:noProof/>
                 <w:webHidden/>
               </w:rPr>
-              <w:instrText xml:space="preserve"> PAGEREF _Toc68720350 \h </w:instrText>
+              <w:instrText xml:space="preserve"> PAGEREF _Toc70432683 \h </w:instrText>
             </w:r>
             <w:r>
               <w:rPr>
@@ -5511,7 +5338,7 @@
               <w:lang w:val="en-GB" w:eastAsia="en-GB"/>
             </w:rPr>
           </w:pPr>
-          <w:hyperlink w:anchor="_Toc68720351" w:history="1">
+          <w:hyperlink w:anchor="_Toc70432684" w:history="1">
             <w:r>
               <w:rPr>
                 <w:rStyle w:val="Hyperlink"/>
@@ -5539,7 +5366,7 @@
                 <w:noProof/>
                 <w:webHidden/>
               </w:rPr>
-              <w:instrText xml:space="preserve"> PAGEREF _Toc68720351 \h </w:instrText>
+              <w:instrText xml:space="preserve"> PAGEREF _Toc70432684 \h </w:instrText>
             </w:r>
             <w:r>
               <w:rPr>
@@ -5559,7 +5386,7 @@
                 <w:noProof/>
                 <w:webHidden/>
               </w:rPr>
-              <w:t>6</w:t>
+              <w:t>5</w:t>
             </w:r>
             <w:r>
               <w:rPr>
@@ -5705,7 +5532,7 @@
           <w:szCs w:val="40"/>
         </w:rPr>
       </w:pPr>
-      <w:bookmarkStart w:id="5" w:name="_Toc68720334"/>
+      <w:bookmarkStart w:id="5" w:name="_Toc70432669"/>
       <w:r>
         <w:rPr>
           <w:rFonts w:ascii="Calibri" w:eastAsia="Arial Unicode MS" w:hAnsi="Calibri"/>
@@ -5741,7 +5568,7 @@
           <w:szCs w:val="30"/>
         </w:rPr>
       </w:pPr>
-      <w:bookmarkStart w:id="6" w:name="_Toc68720335"/>
+      <w:bookmarkStart w:id="6" w:name="_Toc70432670"/>
       <w:r>
         <w:rPr>
           <w:rFonts w:ascii="Calibri" w:eastAsia="Arial Unicode MS" w:hAnsi="Calibri"/>
@@ -6239,7 +6066,31 @@
         <w:rPr>
           <w:rFonts w:ascii="Calibri" w:hAnsi="Calibri"/>
         </w:rPr>
-        <w:t xml:space="preserve"> When working with images one can rotate them to create more samples.</w:t>
+        <w:t xml:space="preserve"> When working with images one can rotate them to </w:t>
+      </w:r>
+      <w:r>
+        <w:rPr>
+          <w:rFonts w:ascii="Calibri" w:hAnsi="Calibri"/>
+        </w:rPr>
+        <w:t>synthesize</w:t>
+      </w:r>
+      <w:r>
+        <w:rPr>
+          <w:rFonts w:ascii="Calibri" w:hAnsi="Calibri"/>
+        </w:rPr>
+        <w:t xml:space="preserve"> more </w:t>
+      </w:r>
+      <w:r>
+        <w:rPr>
+          <w:rFonts w:ascii="Calibri" w:hAnsi="Calibri"/>
+        </w:rPr>
+        <w:t>data</w:t>
+      </w:r>
+      <w:r>
+        <w:rPr>
+          <w:rFonts w:ascii="Calibri" w:hAnsi="Calibri"/>
+        </w:rPr>
+        <w:t xml:space="preserve"> for model training.</w:t>
       </w:r>
     </w:p>
     <w:p>
@@ -6346,7 +6197,7 @@
           <w:szCs w:val="30"/>
         </w:rPr>
       </w:pPr>
-      <w:bookmarkStart w:id="7" w:name="_Toc68720336"/>
+      <w:bookmarkStart w:id="7" w:name="_Toc70432671"/>
       <w:r>
         <w:rPr>
           <w:rFonts w:ascii="Calibri" w:eastAsia="Arial Unicode MS" w:hAnsi="Calibri"/>
@@ -6473,7 +6324,7 @@
           <w:szCs w:val="30"/>
         </w:rPr>
       </w:pPr>
-      <w:bookmarkStart w:id="8" w:name="_Toc68720337"/>
+      <w:bookmarkStart w:id="8" w:name="_Toc70432672"/>
       <w:r>
         <w:rPr>
           <w:rFonts w:ascii="Calibri" w:eastAsia="Arial Unicode MS" w:hAnsi="Calibri"/>
@@ -6520,7 +6371,7 @@
           <w:szCs w:val="30"/>
         </w:rPr>
       </w:pPr>
-      <w:bookmarkStart w:id="9" w:name="_Toc68720338"/>
+      <w:bookmarkStart w:id="9" w:name="_Toc70432673"/>
       <w:r>
         <w:rPr>
           <w:rFonts w:ascii="Calibri" w:eastAsia="Arial Unicode MS" w:hAnsi="Calibri"/>
@@ -6541,75 +6392,140 @@
         <w:rPr>
           <w:rFonts w:ascii="Calibri" w:hAnsi="Calibri"/>
         </w:rPr>
-        <w:t>Body text Body text</w:t>
-      </w:r>
-      <w:r>
-        <w:rPr>
-          <w:rFonts w:ascii="Calibri" w:hAnsi="Calibri"/>
-        </w:rPr>
-        <w:t xml:space="preserve"> </w:t>
-      </w:r>
-      <w:r>
-        <w:rPr>
-          <w:rFonts w:ascii="Calibri" w:hAnsi="Calibri"/>
-        </w:rPr>
-        <w:t>Body text</w:t>
-      </w:r>
-      <w:r>
-        <w:rPr>
-          <w:rFonts w:ascii="Calibri" w:hAnsi="Calibri"/>
-        </w:rPr>
-        <w:t xml:space="preserve"> </w:t>
-      </w:r>
-      <w:r>
-        <w:rPr>
-          <w:rFonts w:ascii="Calibri" w:hAnsi="Calibri"/>
-        </w:rPr>
-        <w:t>Body text</w:t>
-      </w:r>
-      <w:r>
-        <w:rPr>
-          <w:rFonts w:ascii="Calibri" w:hAnsi="Calibri"/>
-        </w:rPr>
-        <w:t xml:space="preserve"> </w:t>
-      </w:r>
-      <w:r>
-        <w:rPr>
-          <w:rFonts w:ascii="Calibri" w:hAnsi="Calibri"/>
-        </w:rPr>
-        <w:t>Body text Body text</w:t>
-      </w:r>
-      <w:r>
-        <w:rPr>
-          <w:rFonts w:ascii="Calibri" w:hAnsi="Calibri"/>
-        </w:rPr>
-        <w:t xml:space="preserve"> </w:t>
-      </w:r>
-      <w:r>
-        <w:rPr>
-          <w:rFonts w:ascii="Calibri" w:hAnsi="Calibri"/>
-        </w:rPr>
-        <w:t>Body text Body text</w:t>
-      </w:r>
-      <w:r>
-        <w:rPr>
-          <w:rFonts w:ascii="Calibri" w:hAnsi="Calibri"/>
-        </w:rPr>
-        <w:t xml:space="preserve"> </w:t>
-      </w:r>
-      <w:r>
-        <w:rPr>
-          <w:rFonts w:ascii="Calibri" w:hAnsi="Calibri"/>
-        </w:rPr>
-        <w:t xml:space="preserve">Body text </w:t>
-      </w:r>
-    </w:p>
-    <w:p>
-      <w:pPr>
-        <w:rPr>
-          <w:rFonts w:ascii="Calibri" w:hAnsi="Calibri"/>
-        </w:rPr>
-      </w:pPr>
+        <w:t>A review of previous literature will be carried out, scoping the area of machine learning applications to mental health diagnostics and/or classification.</w:t>
+      </w:r>
+      <w:r>
+        <w:rPr>
+          <w:rFonts w:ascii="Calibri" w:hAnsi="Calibri"/>
+        </w:rPr>
+        <w:t xml:space="preserve"> A dataset has been found and cited for this undertaking. </w:t>
+      </w:r>
+      <w:r>
+        <w:rPr>
+          <w:rFonts w:ascii="Calibri" w:hAnsi="Calibri"/>
+        </w:rPr>
+        <w:t>Furthermore,</w:t>
+      </w:r>
+      <w:r>
+        <w:rPr>
+          <w:rFonts w:ascii="Calibri" w:hAnsi="Calibri"/>
+        </w:rPr>
+        <w:t xml:space="preserve"> the institution that provided this dataset will be contacted for any possible research that was completed thereafter. </w:t>
+      </w:r>
+    </w:p>
+    <w:p>
+      <w:pPr>
+        <w:rPr>
+          <w:rFonts w:ascii="Calibri" w:hAnsi="Calibri"/>
+        </w:rPr>
+      </w:pPr>
+    </w:p>
+    <w:p>
+      <w:pPr>
+        <w:rPr>
+          <w:rFonts w:ascii="Calibri" w:hAnsi="Calibri"/>
+        </w:rPr>
+      </w:pPr>
+      <w:r>
+        <w:rPr>
+          <w:rFonts w:ascii="Calibri" w:hAnsi="Calibri"/>
+        </w:rPr>
+        <w:t>This project will focus on the work that came before it in the form of scoping reviews and state-of-the-art research papers, qualifying this and secondary research.</w:t>
+      </w:r>
+      <w:r>
+        <w:rPr>
+          <w:rFonts w:ascii="Calibri" w:hAnsi="Calibri"/>
+        </w:rPr>
+        <w:t xml:space="preserve"> Algorithm and statistical techniques that will be used have already been listed above, </w:t>
+      </w:r>
+      <w:r>
+        <w:rPr>
+          <w:rFonts w:ascii="CMR12" w:hAnsi="CMR12" w:cs="CMR12"/>
+          <w:lang w:val="en-GB" w:eastAsia="en-GB"/>
+        </w:rPr>
+        <w:t>empirical research</w:t>
+      </w:r>
+      <w:r>
+        <w:rPr>
+          <w:rFonts w:ascii="CMR12" w:hAnsi="CMR12" w:cs="CMR12"/>
+          <w:lang w:val="en-GB" w:eastAsia="en-GB"/>
+        </w:rPr>
+        <w:t xml:space="preserve"> will be used to</w:t>
+      </w:r>
+      <w:r>
+        <w:rPr>
+          <w:rFonts w:ascii="Calibri" w:hAnsi="Calibri"/>
+        </w:rPr>
+        <w:t xml:space="preserve"> evaluate an array of metrics such as accuracy, F1-score and Cohens Kappa.</w:t>
+      </w:r>
+    </w:p>
+    <w:p>
+      <w:pPr>
+        <w:rPr>
+          <w:rFonts w:ascii="Calibri" w:hAnsi="Calibri"/>
+        </w:rPr>
+      </w:pPr>
+    </w:p>
+    <w:p>
+      <w:pPr>
+        <w:rPr>
+          <w:rFonts w:ascii="Calibri" w:hAnsi="Calibri"/>
+        </w:rPr>
+      </w:pPr>
+      <w:r>
+        <w:rPr>
+          <w:rFonts w:ascii="Calibri" w:hAnsi="Calibri"/>
+        </w:rPr>
+        <w:t xml:space="preserve">Model performance will be critiqued </w:t>
+      </w:r>
+      <w:r>
+        <w:rPr>
+          <w:rFonts w:ascii="Calibri" w:hAnsi="Calibri"/>
+        </w:rPr>
+        <w:t>highlighting</w:t>
+      </w:r>
+      <w:r>
+        <w:rPr>
+          <w:rFonts w:ascii="Calibri" w:hAnsi="Calibri"/>
+        </w:rPr>
+        <w:t xml:space="preserve"> possible avenue</w:t>
+      </w:r>
+      <w:r>
+        <w:rPr>
+          <w:rFonts w:ascii="Calibri" w:hAnsi="Calibri"/>
+        </w:rPr>
+        <w:t>s</w:t>
+      </w:r>
+      <w:r>
+        <w:rPr>
+          <w:rFonts w:ascii="Calibri" w:hAnsi="Calibri"/>
+        </w:rPr>
+        <w:t xml:space="preserve"> for a </w:t>
+      </w:r>
+      <w:r>
+        <w:rPr>
+          <w:rFonts w:ascii="Calibri" w:hAnsi="Calibri"/>
+        </w:rPr>
+        <w:t xml:space="preserve">future </w:t>
+      </w:r>
+      <w:r>
+        <w:rPr>
+          <w:rFonts w:ascii="Calibri" w:hAnsi="Calibri"/>
+        </w:rPr>
+        <w:t xml:space="preserve">PhD </w:t>
+      </w:r>
+      <w:r>
+        <w:rPr>
+          <w:rFonts w:ascii="Calibri" w:hAnsi="Calibri"/>
+        </w:rPr>
+        <w:t>work</w:t>
+      </w:r>
+      <w:r>
+        <w:rPr>
+          <w:rFonts w:ascii="Calibri" w:hAnsi="Calibri"/>
+        </w:rPr>
+        <w:t xml:space="preserve">. </w:t>
+      </w:r>
     </w:p>
     <w:p/>
     <w:p>
@@ -6621,7 +6537,7 @@
           <w:szCs w:val="30"/>
         </w:rPr>
       </w:pPr>
-      <w:bookmarkStart w:id="10" w:name="_Toc68720339"/>
+      <w:bookmarkStart w:id="10" w:name="_Toc70432674"/>
       <w:r>
         <w:rPr>
           <w:rFonts w:ascii="Calibri" w:eastAsia="Arial Unicode MS" w:hAnsi="Calibri"/>
@@ -6642,7 +6558,19 @@
         <w:rPr>
           <w:rFonts w:ascii="Calibri" w:hAnsi="Calibri"/>
         </w:rPr>
-        <w:t>The scope of this project is to build a classification model and identify its performance when feature selection is employed.</w:t>
+        <w:t xml:space="preserve">The scope of this project is to build a classification model and identify its performance </w:t>
+      </w:r>
+      <w:r>
+        <w:rPr>
+          <w:rFonts w:ascii="Calibri" w:hAnsi="Calibri"/>
+        </w:rPr>
+        <w:t>after ideal configurations are identified.</w:t>
+      </w:r>
+      <w:r>
+        <w:rPr>
+          <w:rFonts w:ascii="Calibri" w:hAnsi="Calibri"/>
+        </w:rPr>
+        <w:t xml:space="preserve"> This project is limited to the dataset available inheriting any plausible issues or wrong assumptions made from a lack of clinical expertise when interpreting results or the data itself. </w:t>
       </w:r>
     </w:p>
     <w:p/>
@@ -6651,17 +6579,6 @@
     <w:p/>
     <w:p/>
     <w:p/>
-    <w:p/>
-    <w:p/>
-    <w:p/>
-    <w:p/>
-    <w:p/>
-    <w:p/>
-    <w:p/>
-    <w:p/>
-    <w:p/>
-    <w:p/>
-    <w:p/>
     <w:p>
       <w:pPr>
         <w:pStyle w:val="Heading2"/>
@@ -6671,7 +6588,7 @@
           <w:szCs w:val="30"/>
         </w:rPr>
       </w:pPr>
-      <w:bookmarkStart w:id="11" w:name="_Toc68720340"/>
+      <w:bookmarkStart w:id="11" w:name="_Toc70432675"/>
       <w:r>
         <w:rPr>
           <w:rFonts w:ascii="Calibri" w:eastAsia="Arial Unicode MS" w:hAnsi="Calibri"/>
@@ -7285,7 +7202,7 @@
           <w:szCs w:val="40"/>
         </w:rPr>
       </w:pPr>
-      <w:bookmarkStart w:id="12" w:name="_Toc68720341"/>
+      <w:bookmarkStart w:id="12" w:name="_Toc70432676"/>
       <w:r>
         <w:rPr>
           <w:rFonts w:ascii="Calibri" w:eastAsia="Arial Unicode MS" w:hAnsi="Calibri"/>
@@ -7330,7 +7247,7 @@
           <w:szCs w:val="30"/>
         </w:rPr>
       </w:pPr>
-      <w:bookmarkStart w:id="13" w:name="_Toc68720342"/>
+      <w:bookmarkStart w:id="13" w:name="_Toc70432677"/>
       <w:r>
         <w:rPr>
           <w:rFonts w:ascii="Calibri" w:eastAsia="Arial Unicode MS" w:hAnsi="Calibri"/>
@@ -7364,22 +7281,38 @@
           <w:szCs w:val="30"/>
         </w:rPr>
       </w:pPr>
-      <w:bookmarkStart w:id="14" w:name="_Toc68720343"/>
+      <w:bookmarkStart w:id="14" w:name="_Toc70432678"/>
       <w:r>
         <w:rPr>
           <w:rFonts w:ascii="Calibri" w:eastAsia="Arial Unicode MS" w:hAnsi="Calibri"/>
           <w:sz w:val="30"/>
           <w:szCs w:val="30"/>
         </w:rPr>
-        <w:t>Overview of schizophrenia</w:t>
-      </w:r>
-      <w:bookmarkEnd w:id="14"/>
+        <w:t xml:space="preserve">Overview of </w:t>
+      </w:r>
       <w:r>
         <w:rPr>
           <w:rFonts w:ascii="Calibri" w:eastAsia="Arial Unicode MS" w:hAnsi="Calibri"/>
           <w:sz w:val="30"/>
           <w:szCs w:val="30"/>
         </w:rPr>
+        <w:t>S</w:t>
+      </w:r>
+      <w:r>
+        <w:rPr>
+          <w:rFonts w:ascii="Calibri" w:eastAsia="Arial Unicode MS" w:hAnsi="Calibri"/>
+          <w:sz w:val="30"/>
+          <w:szCs w:val="30"/>
+        </w:rPr>
+        <w:t>chizophrenia</w:t>
+      </w:r>
+      <w:bookmarkEnd w:id="14"/>
+      <w:r>
+        <w:rPr>
+          <w:rFonts w:ascii="Calibri" w:eastAsia="Arial Unicode MS" w:hAnsi="Calibri"/>
+          <w:sz w:val="30"/>
+          <w:szCs w:val="30"/>
+        </w:rPr>
         <w:t xml:space="preserve"> </w:t>
       </w:r>
     </w:p>
@@ -7393,7 +7326,19 @@
         <w:rPr>
           <w:rFonts w:ascii="Calibri" w:hAnsi="Calibri"/>
         </w:rPr>
-        <w:t>Body text Body text</w:t>
+        <w:t xml:space="preserve">Schizophrenia is not only a serious mental illness </w:t>
+      </w:r>
+      <w:r>
+        <w:rPr>
+          <w:rFonts w:ascii="Calibri" w:hAnsi="Calibri"/>
+        </w:rPr>
+        <w:t xml:space="preserve">for the </w:t>
+      </w:r>
+      <w:r>
+        <w:rPr>
+          <w:rFonts w:ascii="Calibri" w:hAnsi="Calibri"/>
+        </w:rPr>
+        <w:t>afflicted</w:t>
       </w:r>
       <w:r>
         <w:rPr>
@@ -7405,7 +7350,37 @@
         <w:rPr>
           <w:rFonts w:ascii="Calibri" w:hAnsi="Calibri"/>
         </w:rPr>
-        <w:t>Body text</w:t>
+        <w:t>but costly to the healthcare system</w:t>
+      </w:r>
+      <w:r>
+        <w:rPr>
+          <w:rFonts w:ascii="Calibri" w:hAnsi="Calibri"/>
+        </w:rPr>
+        <w:t>,</w:t>
+      </w:r>
+      <w:r>
+        <w:rPr>
+          <w:rFonts w:ascii="Calibri" w:hAnsi="Calibri"/>
+        </w:rPr>
+        <w:t xml:space="preserve"> using up already scare health</w:t>
+      </w:r>
+      <w:r>
+        <w:rPr>
+          <w:rFonts w:ascii="Calibri" w:hAnsi="Calibri"/>
+        </w:rPr>
+        <w:t>care</w:t>
+      </w:r>
+      <w:r>
+        <w:rPr>
+          <w:rFonts w:ascii="Calibri" w:hAnsi="Calibri"/>
+        </w:rPr>
+        <w:t xml:space="preserve"> resources</w:t>
+      </w:r>
+      <w:r>
+        <w:rPr>
+          <w:rFonts w:ascii="Calibri" w:hAnsi="Calibri"/>
+        </w:rPr>
+        <w:t>.</w:t>
       </w:r>
       <w:r>
         <w:rPr>
@@ -7417,7 +7392,19 @@
         <w:rPr>
           <w:rFonts w:ascii="Calibri" w:hAnsi="Calibri"/>
         </w:rPr>
-        <w:t>Body text</w:t>
+        <w:t>F</w:t>
+      </w:r>
+      <w:r>
+        <w:rPr>
+          <w:rFonts w:ascii="Calibri" w:hAnsi="Calibri"/>
+        </w:rPr>
+        <w:t xml:space="preserve">inding better ways to help with diagnostics would not only help the individual but also </w:t>
+      </w:r>
+      <w:r>
+        <w:rPr>
+          <w:rFonts w:ascii="Calibri" w:hAnsi="Calibri"/>
+        </w:rPr>
+        <w:t>alleviate</w:t>
       </w:r>
       <w:r>
         <w:rPr>
@@ -7429,31 +7416,99 @@
         <w:rPr>
           <w:rFonts w:ascii="Calibri" w:hAnsi="Calibri"/>
         </w:rPr>
-        <w:t>Body text Body text</w:t>
-      </w:r>
-      <w:r>
-        <w:rPr>
-          <w:rFonts w:ascii="Calibri" w:hAnsi="Calibri"/>
-        </w:rPr>
-        <w:t xml:space="preserve"> </w:t>
-      </w:r>
-      <w:r>
-        <w:rPr>
-          <w:rFonts w:ascii="Calibri" w:hAnsi="Calibri"/>
-        </w:rPr>
-        <w:t>Body text Body text</w:t>
-      </w:r>
-      <w:r>
-        <w:rPr>
-          <w:rFonts w:ascii="Calibri" w:hAnsi="Calibri"/>
-        </w:rPr>
-        <w:t xml:space="preserve"> </w:t>
-      </w:r>
-      <w:r>
-        <w:rPr>
-          <w:rFonts w:ascii="Calibri" w:hAnsi="Calibri"/>
-        </w:rPr>
-        <w:t xml:space="preserve">Body text </w:t>
+        <w:t>stress put on the mental health system</w:t>
+      </w:r>
+      <w:r>
+        <w:rPr>
+          <w:rFonts w:ascii="Calibri" w:hAnsi="Calibri"/>
+        </w:rPr>
+        <w:t xml:space="preserve"> and clinicians</w:t>
+      </w:r>
+      <w:r>
+        <w:rPr>
+          <w:rFonts w:ascii="Calibri" w:hAnsi="Calibri"/>
+        </w:rPr>
+        <w:t xml:space="preserve">. </w:t>
+      </w:r>
+    </w:p>
+    <w:p>
+      <w:pPr>
+        <w:rPr>
+          <w:rFonts w:ascii="Calibri" w:hAnsi="Calibri"/>
+        </w:rPr>
+      </w:pPr>
+    </w:p>
+    <w:p>
+      <w:pPr>
+        <w:rPr>
+          <w:rFonts w:ascii="Calibri" w:hAnsi="Calibri"/>
+        </w:rPr>
+      </w:pPr>
+      <w:r>
+        <w:rPr>
+          <w:rFonts w:ascii="Calibri" w:hAnsi="Calibri"/>
+        </w:rPr>
+        <w:t xml:space="preserve">Schizophrenia was first identified by Emil Kraepelin in 1896 </w:t>
+      </w:r>
+      <w:r>
+        <w:rPr>
+          <w:rFonts w:ascii="Calibri" w:hAnsi="Calibri"/>
+        </w:rPr>
+        <w:t>under the name</w:t>
+      </w:r>
+      <w:r>
+        <w:rPr>
+          <w:rFonts w:ascii="Calibri" w:hAnsi="Calibri"/>
+        </w:rPr>
+        <w:t xml:space="preserve"> dementia praecox. </w:t>
+      </w:r>
+      <w:sdt>
+        <w:sdtPr>
+          <w:rPr>
+            <w:rFonts w:ascii="Calibri" w:hAnsi="Calibri"/>
+          </w:rPr>
+          <w:id w:val="-551612406"/>
+          <w:citation/>
+        </w:sdtPr>
+        <w:sdtContent>
+          <w:r>
+            <w:rPr>
+              <w:rFonts w:ascii="Calibri" w:hAnsi="Calibri"/>
+            </w:rPr>
+            <w:fldChar w:fldCharType="begin"/>
+          </w:r>
+          <w:r>
+            <w:rPr>
+              <w:rFonts w:ascii="Calibri" w:hAnsi="Calibri"/>
+            </w:rPr>
+            <w:instrText xml:space="preserve"> CITATION RMI02 \l 1033 </w:instrText>
+          </w:r>
+          <w:r>
+            <w:rPr>
+              <w:rFonts w:ascii="Calibri" w:hAnsi="Calibri"/>
+            </w:rPr>
+            <w:fldChar w:fldCharType="separate"/>
+          </w:r>
+          <w:r>
+            <w:rPr>
+              <w:rFonts w:ascii="Calibri" w:hAnsi="Calibri"/>
+              <w:noProof/>
+            </w:rPr>
+            <w:t>(R M Ion, 2002)</w:t>
+          </w:r>
+          <w:r>
+            <w:rPr>
+              <w:rFonts w:ascii="Calibri" w:hAnsi="Calibri"/>
+            </w:rPr>
+            <w:fldChar w:fldCharType="end"/>
+          </w:r>
+        </w:sdtContent>
+      </w:sdt>
+      <w:r>
+        <w:rPr>
+          <w:rFonts w:ascii="Calibri" w:hAnsi="Calibri"/>
+        </w:rPr>
+        <w:t xml:space="preserve"> Describe the rest here</w:t>
       </w:r>
     </w:p>
     <w:p/>
@@ -7467,7 +7522,7 @@
           <w:szCs w:val="30"/>
         </w:rPr>
       </w:pPr>
-      <w:bookmarkStart w:id="15" w:name="_Toc68720344"/>
+      <w:bookmarkStart w:id="15" w:name="_Toc70432679"/>
       <w:r>
         <w:rPr>
           <w:rFonts w:ascii="Calibri" w:hAnsi="Calibri" w:cs="Calibri"/>
@@ -7516,6 +7571,7 @@
           <w:id w:val="-589236580"/>
           <w:citation/>
         </w:sdtPr>
+        <w:sdtEndPr/>
         <w:sdtContent>
           <w:r>
             <w:rPr>
@@ -7591,21 +7647,7 @@
         <w:rPr>
           <w:rFonts w:ascii="Calibri" w:hAnsi="Calibri"/>
         </w:rPr>
-        <w:t>(</w:t>
-      </w:r>
-      <w:proofErr w:type="spellStart"/>
-      <w:r>
-        <w:rPr>
-          <w:rFonts w:ascii="Calibri" w:hAnsi="Calibri"/>
-        </w:rPr>
-        <w:t>rs</w:t>
-      </w:r>
-      <w:proofErr w:type="spellEnd"/>
-      <w:r>
-        <w:rPr>
-          <w:rFonts w:ascii="Calibri" w:hAnsi="Calibri"/>
-        </w:rPr>
-        <w:t xml:space="preserve">-MRI) </w:t>
+        <w:t xml:space="preserve">(rs-MRI) </w:t>
       </w:r>
       <w:r>
         <w:rPr>
@@ -7621,6 +7663,7 @@
           <w:id w:val="-354507135"/>
           <w:citation/>
         </w:sdtPr>
+        <w:sdtEndPr/>
         <w:sdtContent>
           <w:r>
             <w:rPr>
@@ -7674,7 +7717,7 @@
           <w:szCs w:val="30"/>
         </w:rPr>
       </w:pPr>
-      <w:bookmarkStart w:id="16" w:name="_Toc68720345"/>
+      <w:bookmarkStart w:id="16" w:name="_Toc70432680"/>
       <w:r>
         <w:rPr>
           <w:rFonts w:ascii="Calibri" w:hAnsi="Calibri" w:cs="Calibri"/>
@@ -7723,6 +7766,7 @@
           <w:id w:val="831250436"/>
           <w:citation/>
         </w:sdtPr>
+        <w:sdtEndPr/>
         <w:sdtContent>
           <w:r>
             <w:rPr>
@@ -7761,6 +7805,12 @@
         <w:rPr>
           <w:rFonts w:ascii="Calibri" w:hAnsi="Calibri"/>
         </w:rPr>
+        <w:t xml:space="preserve"> </w:t>
+      </w:r>
+      <w:r>
+        <w:rPr>
+          <w:rFonts w:ascii="Calibri" w:hAnsi="Calibri"/>
+        </w:rPr>
         <w:t xml:space="preserve">The goal behind such metrics is that they provide </w:t>
       </w:r>
       <w:r>
@@ -7819,16 +7869,40 @@
           <w:szCs w:val="30"/>
         </w:rPr>
       </w:pPr>
-      <w:bookmarkStart w:id="17" w:name="_Toc68720346"/>
+      <w:bookmarkStart w:id="17" w:name="_Toc70432681"/>
       <w:r>
         <w:rPr>
           <w:rFonts w:ascii="Calibri" w:hAnsi="Calibri" w:cs="Calibri"/>
           <w:sz w:val="30"/>
           <w:szCs w:val="30"/>
         </w:rPr>
-        <w:t>Machine learning &amp; Deep learning</w:t>
+        <w:t xml:space="preserve">Machine </w:t>
+      </w:r>
+      <w:r>
+        <w:rPr>
+          <w:rFonts w:ascii="Calibri" w:hAnsi="Calibri" w:cs="Calibri"/>
+          <w:sz w:val="30"/>
+          <w:szCs w:val="30"/>
+        </w:rPr>
+        <w:t>L</w:t>
+      </w:r>
+      <w:r>
+        <w:rPr>
+          <w:rFonts w:ascii="Calibri" w:hAnsi="Calibri" w:cs="Calibri"/>
+          <w:sz w:val="30"/>
+          <w:szCs w:val="30"/>
+        </w:rPr>
+        <w:t xml:space="preserve">earning </w:t>
       </w:r>
       <w:bookmarkEnd w:id="17"/>
+      <w:r>
+        <w:rPr>
+          <w:rFonts w:ascii="Calibri" w:hAnsi="Calibri" w:cs="Calibri"/>
+          <w:sz w:val="30"/>
+          <w:szCs w:val="30"/>
+        </w:rPr>
+        <w:t>in Mental Health</w:t>
+      </w:r>
       <w:r>
         <w:rPr>
           <w:rFonts w:ascii="Calibri" w:eastAsia="Arial Unicode MS" w:hAnsi="Calibri" w:cs="Calibri"/>
@@ -7940,7 +8014,7 @@
           <w:szCs w:val="30"/>
         </w:rPr>
       </w:pPr>
-      <w:bookmarkStart w:id="18" w:name="_Toc68720349"/>
+      <w:bookmarkStart w:id="18" w:name="_Toc70432682"/>
       <w:r>
         <w:rPr>
           <w:rFonts w:ascii="Calibri" w:hAnsi="Calibri" w:cs="Calibri"/>
@@ -7969,70 +8043,21 @@
         <w:rPr>
           <w:rFonts w:ascii="Calibri" w:hAnsi="Calibri"/>
         </w:rPr>
-        <w:t>Body text Body text</w:t>
-      </w:r>
-      <w:r>
-        <w:rPr>
-          <w:rFonts w:ascii="Calibri" w:hAnsi="Calibri"/>
-        </w:rPr>
-        <w:t xml:space="preserve"> </w:t>
-      </w:r>
-      <w:r>
-        <w:rPr>
-          <w:rFonts w:ascii="Calibri" w:hAnsi="Calibri"/>
-        </w:rPr>
-        <w:t>Body text</w:t>
-      </w:r>
-      <w:r>
-        <w:rPr>
-          <w:rFonts w:ascii="Calibri" w:hAnsi="Calibri"/>
-        </w:rPr>
-        <w:t xml:space="preserve"> </w:t>
-      </w:r>
-      <w:r>
-        <w:rPr>
-          <w:rFonts w:ascii="Calibri" w:hAnsi="Calibri"/>
-        </w:rPr>
-        <w:t>Body text</w:t>
-      </w:r>
-      <w:r>
-        <w:rPr>
-          <w:rFonts w:ascii="Calibri" w:hAnsi="Calibri"/>
-        </w:rPr>
-        <w:t xml:space="preserve"> </w:t>
-      </w:r>
-      <w:r>
-        <w:rPr>
-          <w:rFonts w:ascii="Calibri" w:hAnsi="Calibri"/>
-        </w:rPr>
-        <w:t>Body text Body text</w:t>
-      </w:r>
-      <w:r>
-        <w:rPr>
-          <w:rFonts w:ascii="Calibri" w:hAnsi="Calibri"/>
-        </w:rPr>
-        <w:t xml:space="preserve"> </w:t>
-      </w:r>
-      <w:r>
-        <w:rPr>
-          <w:rFonts w:ascii="Calibri" w:hAnsi="Calibri"/>
-        </w:rPr>
-        <w:t>Body text Body text</w:t>
-      </w:r>
-      <w:r>
-        <w:rPr>
-          <w:rFonts w:ascii="Calibri" w:hAnsi="Calibri"/>
-        </w:rPr>
-        <w:t xml:space="preserve"> </w:t>
-      </w:r>
-      <w:r>
-        <w:rPr>
-          <w:rFonts w:ascii="Calibri" w:hAnsi="Calibri"/>
-        </w:rPr>
-        <w:t xml:space="preserve">Body text </w:t>
+        <w:t>What is this again</w:t>
+      </w:r>
+      <w:r>
+        <w:rPr>
+          <w:rFonts w:ascii="Calibri" w:hAnsi="Calibri"/>
+        </w:rPr>
+        <w:t>???</w:t>
       </w:r>
     </w:p>
     <w:p/>
+    <w:p>
+      <w:r>
+        <w:t>Another heading for MRI images types</w:t>
+      </w:r>
+    </w:p>
     <w:p/>
     <w:p>
       <w:pPr>
@@ -8043,14 +8068,13 @@
           <w:szCs w:val="30"/>
         </w:rPr>
       </w:pPr>
-      <w:bookmarkStart w:id="19" w:name="_Toc68720350"/>
+      <w:bookmarkStart w:id="19" w:name="_Toc70432683"/>
       <w:r>
         <w:rPr>
           <w:rFonts w:ascii="Calibri" w:eastAsia="Arial Unicode MS" w:hAnsi="Calibri"/>
           <w:sz w:val="30"/>
           <w:szCs w:val="30"/>
         </w:rPr>
-        <w:lastRenderedPageBreak/>
         <w:t>Conclusion</w:t>
       </w:r>
       <w:bookmarkEnd w:id="19"/>
@@ -8376,7 +8400,7 @@
         </w:rPr>
       </w:pPr>
     </w:p>
-    <w:bookmarkStart w:id="20" w:name="_Toc68720351" w:displacedByCustomXml="next"/>
+    <w:bookmarkStart w:id="20" w:name="_Toc70432684" w:displacedByCustomXml="next"/>
     <w:sdt>
       <w:sdtPr>
         <w:rPr>
@@ -8484,6 +8508,7 @@
                 <w:rPr>
                   <w:noProof/>
                 </w:rPr>
+                <w:lastRenderedPageBreak/>
                 <w:t xml:space="preserve">Chang Su, Z. X. (2020). Deep learning in mental health outcome research: a scoping review. </w:t>
               </w:r>
               <w:r>
@@ -8542,7 +8567,6 @@
                 <w:rPr>
                   <w:noProof/>
                 </w:rPr>
-                <w:lastRenderedPageBreak/>
                 <w:t xml:space="preserve">Elena A Allen 1, E. B. (2011). A baseline for the multivariate comparison of resting-state networks. </w:t>
               </w:r>
               <w:r>
@@ -11548,7 +11572,7 @@
         </b:NameList>
       </b:Author>
     </b:Author>
-    <b:RefOrder>7</b:RefOrder>
+    <b:RefOrder>8</b:RefOrder>
   </b:Source>
   <b:Source>
     <b:Tag>Rei19</b:Tag>
@@ -11569,7 +11593,7 @@
     <b:JournalName>The British journal of psychiatry </b:JournalName>
     <b:Year>2019</b:Year>
     <b:Pages>215(3), 536–544. https://doi.org/10.1192/bjp.2018.255</b:Pages>
-    <b:RefOrder>8</b:RefOrder>
+    <b:RefOrder>9</b:RefOrder>
   </b:Source>
   <b:Source>
     <b:Tag>Cha20</b:Tag>
@@ -11590,7 +11614,7 @@
     <b:JournalName>Translational Psychiatry</b:JournalName>
     <b:Year>2020</b:Year>
     <b:Pages>10(1), 116. https://doi.org/10.1038/s41398-020-0780-3</b:Pages>
-    <b:RefOrder>9</b:RefOrder>
+    <b:RefOrder>10</b:RefOrder>
   </b:Source>
   <b:Source>
     <b:Tag>Yuh18</b:Tag>
@@ -11610,7 +11634,7 @@
       </b:Author>
     </b:Author>
     <b:JournalName>frontiers in Neuroscience</b:JournalName>
-    <b:RefOrder>10</b:RefOrder>
+    <b:RefOrder>11</b:RefOrder>
   </b:Source>
   <b:Source>
     <b:Tag>Adrly</b:Tag>
@@ -11631,7 +11655,7 @@
     <b:JournalName>Psychological Medicine</b:JournalName>
     <b:Year>2019 July</b:Year>
     <b:Pages>https://doi.org/10.1017/S0033291719000151</b:Pages>
-    <b:RefOrder>11</b:RefOrder>
+    <b:RefOrder>12</b:RefOrder>
   </b:Source>
   <b:Source>
     <b:Tag>3MA20</b:Tag>
@@ -11653,7 +11677,7 @@
     <b:Month>Jan</b:Month>
     <b:Day>17</b:Day>
     <b:URL>https://adhdireland.ie/what-adhd-looks-like-in-girls/</b:URL>
-    <b:RefOrder>12</b:RefOrder>
+    <b:RefOrder>13</b:RefOrder>
   </b:Source>
   <b:Source>
     <b:Tag>Tim17</b:Tag>
@@ -11738,7 +11762,7 @@
     </b:Author>
     <b:JournalName>Cerebral Cortex</b:JournalName>
     <b:Pages>663–676, https://doi.org/10.1093/cercor/bhs352</b:Pages>
-    <b:RefOrder>4</b:RefOrder>
+    <b:RefOrder>5</b:RefOrder>
   </b:Source>
   <b:Source>
     <b:Tag>Jud12</b:Tag>
@@ -11759,7 +11783,7 @@
     <b:JournalName> Frontiers in neuroinformatics</b:JournalName>
     <b:Year>2012</b:Year>
     <b:Pages>6, 10. https://doi.org/10.3389/fninf.2012.00010</b:Pages>
-    <b:RefOrder>6</b:RefOrder>
+    <b:RefOrder>7</b:RefOrder>
   </b:Source>
   <b:Source>
     <b:Tag>Ele11</b:Tag>
@@ -11780,13 +11804,34 @@
     <b:JournalName> Frontiers in systems neuroscience</b:JournalName>
     <b:Year>2011</b:Year>
     <b:Pages>5, 2. https://doi.org/10.3389/fnsys.2011.00002</b:Pages>
-    <b:RefOrder>5</b:RefOrder>
+    <b:RefOrder>6</b:RefOrder>
+  </b:Source>
+  <b:Source>
+    <b:Tag>RMI02</b:Tag>
+    <b:SourceType>JournalArticle</b:SourceType>
+    <b:Guid>{0A48E6CC-524E-4D68-8270-5657100CB8AA}</b:Guid>
+    <b:Author>
+      <b:Author>
+        <b:NameList>
+          <b:Person>
+            <b:Last>R M Ion</b:Last>
+            <b:First>M</b:First>
+            <b:Middle>D Beer</b:Middle>
+          </b:Person>
+        </b:NameList>
+      </b:Author>
+    </b:Author>
+    <b:Title>The British reaction to dementia praecox 1893-1913. Part 1</b:Title>
+    <b:JournalName>Hist Psychiatry</b:JournalName>
+    <b:Year>2002</b:Year>
+    <b:Pages> 10.1177/0957154X0201305103</b:Pages>
+    <b:RefOrder>4</b:RefOrder>
   </b:Source>
 </b:Sources>
 </file>
 
 <file path=customXml/itemProps1.xml><?xml version="1.0" encoding="utf-8"?>
-<ds:datastoreItem xmlns:ds="http://schemas.openxmlformats.org/officeDocument/2006/customXml" ds:itemID="{E2E69971-67E1-4933-8FCA-794EFBE19A5A}">
+<ds:datastoreItem xmlns:ds="http://schemas.openxmlformats.org/officeDocument/2006/customXml" ds:itemID="{A99B1BAC-AF19-4A88-AB52-EDA43006B17D}">
   <ds:schemaRefs>
     <ds:schemaRef ds:uri="http://schemas.openxmlformats.org/officeDocument/2006/bibliography"/>
   </ds:schemaRefs>

</xml_diff>

<commit_message>
adding more work, one more day to go
</commit_message>
<xml_diff>
--- a/assignments/research&literature/assign_3/Maks_Drzezdzon_C15311966_assign_3.docx
+++ b/assignments/research&literature/assign_3/Maks_Drzezdzon_C15311966_assign_3.docx
@@ -418,7 +418,7 @@
           <w:sz w:val="44"/>
           <w:szCs w:val="44"/>
         </w:rPr>
-        <w:t>Investigating ways of Improving Diagnosis of Schizophrenia with SVM Machine Learning Model</w:t>
+        <w:t xml:space="preserve">Investigating ways of Improving Diagnosis of Schizophrenia with Machine Learning </w:t>
       </w:r>
     </w:p>
     <w:p>
@@ -751,7 +751,7 @@
           <w:lang w:val="en-GB" w:eastAsia="en-GB"/>
         </w:rPr>
       </w:pPr>
-      <w:bookmarkStart w:id="0" w:name="_Toc70432664"/>
+      <w:bookmarkStart w:id="0" w:name="_Toc70623444"/>
       <w:r>
         <w:rPr>
           <w:rFonts w:ascii="Calibri" w:hAnsi="Calibri" w:cs="Calibri"/>
@@ -1490,7 +1490,7 @@
           <w:szCs w:val="40"/>
         </w:rPr>
       </w:pPr>
-      <w:bookmarkStart w:id="1" w:name="_Toc70432665"/>
+      <w:bookmarkStart w:id="1" w:name="_Toc70623445"/>
       <w:r>
         <w:rPr>
           <w:rFonts w:ascii="Calibri" w:hAnsi="Calibri"/>
@@ -2305,6 +2305,14 @@
           <w:iCs/>
         </w:rPr>
         <w:t>Count:</w:t>
+      </w:r>
+      <w:r>
+        <w:rPr>
+          <w:rFonts w:ascii="Calibri" w:hAnsi="Calibri"/>
+          <w:i w:val="0"/>
+          <w:iCs/>
+        </w:rPr>
+        <w:t xml:space="preserve"> 2400</w:t>
       </w:r>
     </w:p>
     <w:p>
@@ -2327,7 +2335,7 @@
           <w:szCs w:val="40"/>
         </w:rPr>
       </w:pPr>
-      <w:bookmarkStart w:id="2" w:name="_Toc70432666"/>
+      <w:bookmarkStart w:id="2" w:name="_Toc70623446"/>
       <w:r>
         <w:rPr>
           <w:rFonts w:ascii="Calibri" w:hAnsi="Calibri"/>
@@ -2684,7 +2692,7 @@
           <w:lang w:val="it-IT"/>
         </w:rPr>
       </w:pPr>
-      <w:bookmarkStart w:id="3" w:name="_Toc70432667"/>
+      <w:bookmarkStart w:id="3" w:name="_Toc70623447"/>
       <w:r>
         <w:rPr>
           <w:rFonts w:ascii="Calibri" w:eastAsia="Arial Unicode MS" w:hAnsi="Calibri"/>
@@ -2966,7 +2974,7 @@
           <w:lang w:val="it-IT"/>
         </w:rPr>
       </w:pPr>
-      <w:bookmarkStart w:id="4" w:name="_Toc70432668"/>
+      <w:bookmarkStart w:id="4" w:name="_Toc70623448"/>
       <w:r>
         <w:rPr>
           <w:rFonts w:ascii="Calibri" w:eastAsia="Arial Unicode MS" w:hAnsi="Calibri" w:cs="Calibri"/>
@@ -3513,6 +3521,13 @@
                 <w:lang w:val="it-IT"/>
               </w:rPr>
             </w:pPr>
+            <w:r>
+              <w:rPr>
+                <w:rFonts w:eastAsia="Arial Unicode MS" w:cs="Arial"/>
+                <w:lang w:val="it-IT"/>
+              </w:rPr>
+              <w:t>D.I.D</w:t>
+            </w:r>
           </w:p>
         </w:tc>
         <w:tc>
@@ -3535,6 +3550,13 @@
                 <w:lang w:val="it-IT"/>
               </w:rPr>
             </w:pPr>
+            <w:r>
+              <w:rPr>
+                <w:rFonts w:eastAsia="Arial Unicode MS" w:cs="Arial"/>
+                <w:lang w:val="it-IT"/>
+              </w:rPr>
+              <w:t xml:space="preserve">Dissassociative Identity Disorder </w:t>
+            </w:r>
           </w:p>
         </w:tc>
       </w:tr>
@@ -3855,7 +3877,7 @@
           <w:r>
             <w:fldChar w:fldCharType="separate"/>
           </w:r>
-          <w:hyperlink w:anchor="_Toc70432664" w:history="1">
+          <w:hyperlink w:anchor="_Toc70623444" w:history="1">
             <w:r>
               <w:rPr>
                 <w:rStyle w:val="Hyperlink"/>
@@ -3884,7 +3906,7 @@
                 <w:noProof/>
                 <w:webHidden/>
               </w:rPr>
-              <w:instrText xml:space="preserve"> PAGEREF _Toc70432664 \h </w:instrText>
+              <w:instrText xml:space="preserve"> PAGEREF _Toc70623444 \h </w:instrText>
             </w:r>
             <w:r>
               <w:rPr>
@@ -3930,7 +3952,7 @@
               <w:lang w:val="en-GB" w:eastAsia="en-GB"/>
             </w:rPr>
           </w:pPr>
-          <w:hyperlink w:anchor="_Toc70432665" w:history="1">
+          <w:hyperlink w:anchor="_Toc70623445" w:history="1">
             <w:r>
               <w:rPr>
                 <w:rStyle w:val="Hyperlink"/>
@@ -3958,7 +3980,7 @@
                 <w:noProof/>
                 <w:webHidden/>
               </w:rPr>
-              <w:instrText xml:space="preserve"> PAGEREF _Toc70432665 \h </w:instrText>
+              <w:instrText xml:space="preserve"> PAGEREF _Toc70623445 \h </w:instrText>
             </w:r>
             <w:r>
               <w:rPr>
@@ -4004,7 +4026,7 @@
               <w:lang w:val="en-GB" w:eastAsia="en-GB"/>
             </w:rPr>
           </w:pPr>
-          <w:hyperlink w:anchor="_Toc70432666" w:history="1">
+          <w:hyperlink w:anchor="_Toc70623446" w:history="1">
             <w:r>
               <w:rPr>
                 <w:rStyle w:val="Hyperlink"/>
@@ -4032,7 +4054,7 @@
                 <w:noProof/>
                 <w:webHidden/>
               </w:rPr>
-              <w:instrText xml:space="preserve"> PAGEREF _Toc70432666 \h </w:instrText>
+              <w:instrText xml:space="preserve"> PAGEREF _Toc70623446 \h </w:instrText>
             </w:r>
             <w:r>
               <w:rPr>
@@ -4078,7 +4100,7 @@
               <w:lang w:val="en-GB" w:eastAsia="en-GB"/>
             </w:rPr>
           </w:pPr>
-          <w:hyperlink w:anchor="_Toc70432667" w:history="1">
+          <w:hyperlink w:anchor="_Toc70623447" w:history="1">
             <w:r>
               <w:rPr>
                 <w:rStyle w:val="Hyperlink"/>
@@ -4107,7 +4129,7 @@
                 <w:noProof/>
                 <w:webHidden/>
               </w:rPr>
-              <w:instrText xml:space="preserve"> PAGEREF _Toc70432667 \h </w:instrText>
+              <w:instrText xml:space="preserve"> PAGEREF _Toc70623447 \h </w:instrText>
             </w:r>
             <w:r>
               <w:rPr>
@@ -4153,7 +4175,7 @@
               <w:lang w:val="en-GB" w:eastAsia="en-GB"/>
             </w:rPr>
           </w:pPr>
-          <w:hyperlink w:anchor="_Toc70432668" w:history="1">
+          <w:hyperlink w:anchor="_Toc70623448" w:history="1">
             <w:r>
               <w:rPr>
                 <w:rStyle w:val="Hyperlink"/>
@@ -4182,7 +4204,7 @@
                 <w:noProof/>
                 <w:webHidden/>
               </w:rPr>
-              <w:instrText xml:space="preserve"> PAGEREF _Toc70432668 \h </w:instrText>
+              <w:instrText xml:space="preserve"> PAGEREF _Toc70623448 \h </w:instrText>
             </w:r>
             <w:r>
               <w:rPr>
@@ -4228,14 +4250,14 @@
               <w:lang w:val="en-GB" w:eastAsia="en-GB"/>
             </w:rPr>
           </w:pPr>
-          <w:hyperlink w:anchor="_Toc70432669" w:history="1">
+          <w:hyperlink w:anchor="_Toc70623449" w:history="1">
             <w:r>
               <w:rPr>
                 <w:rStyle w:val="Hyperlink"/>
                 <w:rFonts w:ascii="Calibri" w:hAnsi="Calibri"/>
                 <w:noProof/>
               </w:rPr>
-              <w:t>INTRODUCTION</w:t>
+              <w:t>Chapter 1 – INTRODUCTION</w:t>
             </w:r>
             <w:r>
               <w:rPr>
@@ -4256,7 +4278,7 @@
                 <w:noProof/>
                 <w:webHidden/>
               </w:rPr>
-              <w:instrText xml:space="preserve"> PAGEREF _Toc70432669 \h </w:instrText>
+              <w:instrText xml:space="preserve"> PAGEREF _Toc70623449 \h </w:instrText>
             </w:r>
             <w:r>
               <w:rPr>
@@ -4302,7 +4324,7 @@
               <w:lang w:val="en-GB" w:eastAsia="en-GB"/>
             </w:rPr>
           </w:pPr>
-          <w:hyperlink w:anchor="_Toc70432670" w:history="1">
+          <w:hyperlink w:anchor="_Toc70623450" w:history="1">
             <w:r>
               <w:rPr>
                 <w:rStyle w:val="Hyperlink"/>
@@ -4330,7 +4352,7 @@
                 <w:noProof/>
                 <w:webHidden/>
               </w:rPr>
-              <w:instrText xml:space="preserve"> PAGEREF _Toc70432670 \h </w:instrText>
+              <w:instrText xml:space="preserve"> PAGEREF _Toc70623450 \h </w:instrText>
             </w:r>
             <w:r>
               <w:rPr>
@@ -4376,7 +4398,7 @@
               <w:lang w:val="en-GB" w:eastAsia="en-GB"/>
             </w:rPr>
           </w:pPr>
-          <w:hyperlink w:anchor="_Toc70432671" w:history="1">
+          <w:hyperlink w:anchor="_Toc70623451" w:history="1">
             <w:r>
               <w:rPr>
                 <w:rStyle w:val="Hyperlink"/>
@@ -4404,7 +4426,7 @@
                 <w:noProof/>
                 <w:webHidden/>
               </w:rPr>
-              <w:instrText xml:space="preserve"> PAGEREF _Toc70432671 \h </w:instrText>
+              <w:instrText xml:space="preserve"> PAGEREF _Toc70623451 \h </w:instrText>
             </w:r>
             <w:r>
               <w:rPr>
@@ -4450,7 +4472,7 @@
               <w:lang w:val="en-GB" w:eastAsia="en-GB"/>
             </w:rPr>
           </w:pPr>
-          <w:hyperlink w:anchor="_Toc70432672" w:history="1">
+          <w:hyperlink w:anchor="_Toc70623452" w:history="1">
             <w:r>
               <w:rPr>
                 <w:rStyle w:val="Hyperlink"/>
@@ -4478,7 +4500,7 @@
                 <w:noProof/>
                 <w:webHidden/>
               </w:rPr>
-              <w:instrText xml:space="preserve"> PAGEREF _Toc70432672 \h </w:instrText>
+              <w:instrText xml:space="preserve"> PAGEREF _Toc70623452 \h </w:instrText>
             </w:r>
             <w:r>
               <w:rPr>
@@ -4524,7 +4546,7 @@
               <w:lang w:val="en-GB" w:eastAsia="en-GB"/>
             </w:rPr>
           </w:pPr>
-          <w:hyperlink w:anchor="_Toc70432673" w:history="1">
+          <w:hyperlink w:anchor="_Toc70623453" w:history="1">
             <w:r>
               <w:rPr>
                 <w:rStyle w:val="Hyperlink"/>
@@ -4552,7 +4574,7 @@
                 <w:noProof/>
                 <w:webHidden/>
               </w:rPr>
-              <w:instrText xml:space="preserve"> PAGEREF _Toc70432673 \h </w:instrText>
+              <w:instrText xml:space="preserve"> PAGEREF _Toc70623453 \h </w:instrText>
             </w:r>
             <w:r>
               <w:rPr>
@@ -4598,7 +4620,7 @@
               <w:lang w:val="en-GB" w:eastAsia="en-GB"/>
             </w:rPr>
           </w:pPr>
-          <w:hyperlink w:anchor="_Toc70432674" w:history="1">
+          <w:hyperlink w:anchor="_Toc70623454" w:history="1">
             <w:r>
               <w:rPr>
                 <w:rStyle w:val="Hyperlink"/>
@@ -4626,7 +4648,7 @@
                 <w:noProof/>
                 <w:webHidden/>
               </w:rPr>
-              <w:instrText xml:space="preserve"> PAGEREF _Toc70432674 \h </w:instrText>
+              <w:instrText xml:space="preserve"> PAGEREF _Toc70623454 \h </w:instrText>
             </w:r>
             <w:r>
               <w:rPr>
@@ -4672,7 +4694,7 @@
               <w:lang w:val="en-GB" w:eastAsia="en-GB"/>
             </w:rPr>
           </w:pPr>
-          <w:hyperlink w:anchor="_Toc70432675" w:history="1">
+          <w:hyperlink w:anchor="_Toc70623455" w:history="1">
             <w:r>
               <w:rPr>
                 <w:rStyle w:val="Hyperlink"/>
@@ -4700,7 +4722,7 @@
                 <w:noProof/>
                 <w:webHidden/>
               </w:rPr>
-              <w:instrText xml:space="preserve"> PAGEREF _Toc70432675 \h </w:instrText>
+              <w:instrText xml:space="preserve"> PAGEREF _Toc70623455 \h </w:instrText>
             </w:r>
             <w:r>
               <w:rPr>
@@ -4746,14 +4768,14 @@
               <w:lang w:val="en-GB" w:eastAsia="en-GB"/>
             </w:rPr>
           </w:pPr>
-          <w:hyperlink w:anchor="_Toc70432676" w:history="1">
+          <w:hyperlink w:anchor="_Toc70623456" w:history="1">
             <w:r>
               <w:rPr>
                 <w:rStyle w:val="Hyperlink"/>
                 <w:rFonts w:ascii="Calibri" w:hAnsi="Calibri"/>
                 <w:noProof/>
               </w:rPr>
-              <w:t>LITERATURE REVIEW</w:t>
+              <w:t>Chapter 2 – LITERATURE REVIEW</w:t>
             </w:r>
             <w:r>
               <w:rPr>
@@ -4774,7 +4796,7 @@
                 <w:noProof/>
                 <w:webHidden/>
               </w:rPr>
-              <w:instrText xml:space="preserve"> PAGEREF _Toc70432676 \h </w:instrText>
+              <w:instrText xml:space="preserve"> PAGEREF _Toc70623456 \h </w:instrText>
             </w:r>
             <w:r>
               <w:rPr>
@@ -4820,7 +4842,7 @@
               <w:lang w:val="en-GB" w:eastAsia="en-GB"/>
             </w:rPr>
           </w:pPr>
-          <w:hyperlink w:anchor="_Toc70432677" w:history="1">
+          <w:hyperlink w:anchor="_Toc70623457" w:history="1">
             <w:r>
               <w:rPr>
                 <w:rStyle w:val="Hyperlink"/>
@@ -4848,7 +4870,7 @@
                 <w:noProof/>
                 <w:webHidden/>
               </w:rPr>
-              <w:instrText xml:space="preserve"> PAGEREF _Toc70432677 \h </w:instrText>
+              <w:instrText xml:space="preserve"> PAGEREF _Toc70623457 \h </w:instrText>
             </w:r>
             <w:r>
               <w:rPr>
@@ -4894,14 +4916,14 @@
               <w:lang w:val="en-GB" w:eastAsia="en-GB"/>
             </w:rPr>
           </w:pPr>
-          <w:hyperlink w:anchor="_Toc70432678" w:history="1">
+          <w:hyperlink w:anchor="_Toc70623458" w:history="1">
             <w:r>
               <w:rPr>
                 <w:rStyle w:val="Hyperlink"/>
                 <w:rFonts w:ascii="Calibri" w:hAnsi="Calibri"/>
                 <w:noProof/>
               </w:rPr>
-              <w:t>Overview of schizophrenia</w:t>
+              <w:t>Overview of Schizophrenia</w:t>
             </w:r>
             <w:r>
               <w:rPr>
@@ -4922,7 +4944,7 @@
                 <w:noProof/>
                 <w:webHidden/>
               </w:rPr>
-              <w:instrText xml:space="preserve"> PAGEREF _Toc70432678 \h </w:instrText>
+              <w:instrText xml:space="preserve"> PAGEREF _Toc70623458 \h </w:instrText>
             </w:r>
             <w:r>
               <w:rPr>
@@ -4968,7 +4990,7 @@
               <w:lang w:val="en-GB" w:eastAsia="en-GB"/>
             </w:rPr>
           </w:pPr>
-          <w:hyperlink w:anchor="_Toc70432679" w:history="1">
+          <w:hyperlink w:anchor="_Toc70623459" w:history="1">
             <w:r>
               <w:rPr>
                 <w:rStyle w:val="Hyperlink"/>
@@ -4996,7 +5018,7 @@
                 <w:noProof/>
                 <w:webHidden/>
               </w:rPr>
-              <w:instrText xml:space="preserve"> PAGEREF _Toc70432679 \h </w:instrText>
+              <w:instrText xml:space="preserve"> PAGEREF _Toc70623459 \h </w:instrText>
             </w:r>
             <w:r>
               <w:rPr>
@@ -5042,7 +5064,7 @@
               <w:lang w:val="en-GB" w:eastAsia="en-GB"/>
             </w:rPr>
           </w:pPr>
-          <w:hyperlink w:anchor="_Toc70432680" w:history="1">
+          <w:hyperlink w:anchor="_Toc70623460" w:history="1">
             <w:r>
               <w:rPr>
                 <w:rStyle w:val="Hyperlink"/>
@@ -5070,7 +5092,7 @@
                 <w:noProof/>
                 <w:webHidden/>
               </w:rPr>
-              <w:instrText xml:space="preserve"> PAGEREF _Toc70432680 \h </w:instrText>
+              <w:instrText xml:space="preserve"> PAGEREF _Toc70623460 \h </w:instrText>
             </w:r>
             <w:r>
               <w:rPr>
@@ -5116,14 +5138,14 @@
               <w:lang w:val="en-GB" w:eastAsia="en-GB"/>
             </w:rPr>
           </w:pPr>
-          <w:hyperlink w:anchor="_Toc70432681" w:history="1">
+          <w:hyperlink w:anchor="_Toc70623461" w:history="1">
             <w:r>
               <w:rPr>
                 <w:rStyle w:val="Hyperlink"/>
                 <w:rFonts w:ascii="Calibri" w:hAnsi="Calibri" w:cs="Calibri"/>
                 <w:noProof/>
               </w:rPr>
-              <w:t>Machine learning &amp; Deep learning</w:t>
+              <w:t>Machine Learning in Mental Health</w:t>
             </w:r>
             <w:r>
               <w:rPr>
@@ -5144,7 +5166,7 @@
                 <w:noProof/>
                 <w:webHidden/>
               </w:rPr>
-              <w:instrText xml:space="preserve"> PAGEREF _Toc70432681 \h </w:instrText>
+              <w:instrText xml:space="preserve"> PAGEREF _Toc70623461 \h </w:instrText>
             </w:r>
             <w:r>
               <w:rPr>
@@ -5164,7 +5186,7 @@
                 <w:noProof/>
                 <w:webHidden/>
               </w:rPr>
-              <w:t>4</w:t>
+              <w:t>5</w:t>
             </w:r>
             <w:r>
               <w:rPr>
@@ -5190,14 +5212,14 @@
               <w:lang w:val="en-GB" w:eastAsia="en-GB"/>
             </w:rPr>
           </w:pPr>
-          <w:hyperlink w:anchor="_Toc70432682" w:history="1">
+          <w:hyperlink w:anchor="_Toc70623462" w:history="1">
             <w:r>
               <w:rPr>
                 <w:rStyle w:val="Hyperlink"/>
                 <w:rFonts w:ascii="Calibri" w:hAnsi="Calibri" w:cs="Calibri"/>
                 <w:noProof/>
               </w:rPr>
-              <w:t>Machine learning for precision psychiatry</w:t>
+              <w:t>Imaging Techniques</w:t>
             </w:r>
             <w:r>
               <w:rPr>
@@ -5218,7 +5240,7 @@
                 <w:noProof/>
                 <w:webHidden/>
               </w:rPr>
-              <w:instrText xml:space="preserve"> PAGEREF _Toc70432682 \h </w:instrText>
+              <w:instrText xml:space="preserve"> PAGEREF _Toc70623462 \h </w:instrText>
             </w:r>
             <w:r>
               <w:rPr>
@@ -5238,7 +5260,7 @@
                 <w:noProof/>
                 <w:webHidden/>
               </w:rPr>
-              <w:t>4</w:t>
+              <w:t>5</w:t>
             </w:r>
             <w:r>
               <w:rPr>
@@ -5251,7 +5273,7 @@
         </w:p>
         <w:p>
           <w:pPr>
-            <w:pStyle w:val="TOC2"/>
+            <w:pStyle w:val="TOC3"/>
             <w:tabs>
               <w:tab w:val="right" w:leader="dot" w:pos="9010"/>
             </w:tabs>
@@ -5264,14 +5286,14 @@
               <w:lang w:val="en-GB" w:eastAsia="en-GB"/>
             </w:rPr>
           </w:pPr>
-          <w:hyperlink w:anchor="_Toc70432683" w:history="1">
+          <w:hyperlink w:anchor="_Toc70623463" w:history="1">
             <w:r>
               <w:rPr>
                 <w:rStyle w:val="Hyperlink"/>
-                <w:rFonts w:ascii="Calibri" w:hAnsi="Calibri"/>
-                <w:noProof/>
-              </w:rPr>
-              <w:t>Conclusion</w:t>
+                <w:rFonts w:ascii="Calibri" w:hAnsi="Calibri" w:cs="Calibri"/>
+                <w:noProof/>
+              </w:rPr>
+              <w:t>DICOM</w:t>
             </w:r>
             <w:r>
               <w:rPr>
@@ -5292,7 +5314,229 @@
                 <w:noProof/>
                 <w:webHidden/>
               </w:rPr>
-              <w:instrText xml:space="preserve"> PAGEREF _Toc70432683 \h </w:instrText>
+              <w:instrText xml:space="preserve"> PAGEREF _Toc70623463 \h </w:instrText>
+            </w:r>
+            <w:r>
+              <w:rPr>
+                <w:noProof/>
+                <w:webHidden/>
+              </w:rPr>
+            </w:r>
+            <w:r>
+              <w:rPr>
+                <w:noProof/>
+                <w:webHidden/>
+              </w:rPr>
+              <w:fldChar w:fldCharType="separate"/>
+            </w:r>
+            <w:r>
+              <w:rPr>
+                <w:noProof/>
+                <w:webHidden/>
+              </w:rPr>
+              <w:t>5</w:t>
+            </w:r>
+            <w:r>
+              <w:rPr>
+                <w:noProof/>
+                <w:webHidden/>
+              </w:rPr>
+              <w:fldChar w:fldCharType="end"/>
+            </w:r>
+          </w:hyperlink>
+        </w:p>
+        <w:p>
+          <w:pPr>
+            <w:pStyle w:val="TOC3"/>
+            <w:tabs>
+              <w:tab w:val="right" w:leader="dot" w:pos="9010"/>
+            </w:tabs>
+            <w:rPr>
+              <w:rFonts w:asciiTheme="minorHAnsi" w:eastAsiaTheme="minorEastAsia" w:hAnsiTheme="minorHAnsi" w:cstheme="minorBidi"/>
+              <w:noProof/>
+              <w:sz w:val="22"/>
+              <w:szCs w:val="22"/>
+              <w:bdr w:val="none" w:sz="0" w:space="0" w:color="auto"/>
+              <w:lang w:val="en-GB" w:eastAsia="en-GB"/>
+            </w:rPr>
+          </w:pPr>
+          <w:hyperlink w:anchor="_Toc70623464" w:history="1">
+            <w:r>
+              <w:rPr>
+                <w:rStyle w:val="Hyperlink"/>
+                <w:rFonts w:ascii="Calibri" w:hAnsi="Calibri" w:cs="Calibri"/>
+                <w:noProof/>
+              </w:rPr>
+              <w:t>MRI</w:t>
+            </w:r>
+            <w:r>
+              <w:rPr>
+                <w:noProof/>
+                <w:webHidden/>
+              </w:rPr>
+              <w:tab/>
+            </w:r>
+            <w:r>
+              <w:rPr>
+                <w:noProof/>
+                <w:webHidden/>
+              </w:rPr>
+              <w:fldChar w:fldCharType="begin"/>
+            </w:r>
+            <w:r>
+              <w:rPr>
+                <w:noProof/>
+                <w:webHidden/>
+              </w:rPr>
+              <w:instrText xml:space="preserve"> PAGEREF _Toc70623464 \h </w:instrText>
+            </w:r>
+            <w:r>
+              <w:rPr>
+                <w:noProof/>
+                <w:webHidden/>
+              </w:rPr>
+            </w:r>
+            <w:r>
+              <w:rPr>
+                <w:noProof/>
+                <w:webHidden/>
+              </w:rPr>
+              <w:fldChar w:fldCharType="separate"/>
+            </w:r>
+            <w:r>
+              <w:rPr>
+                <w:noProof/>
+                <w:webHidden/>
+              </w:rPr>
+              <w:t>5</w:t>
+            </w:r>
+            <w:r>
+              <w:rPr>
+                <w:noProof/>
+                <w:webHidden/>
+              </w:rPr>
+              <w:fldChar w:fldCharType="end"/>
+            </w:r>
+          </w:hyperlink>
+        </w:p>
+        <w:p>
+          <w:pPr>
+            <w:pStyle w:val="TOC3"/>
+            <w:tabs>
+              <w:tab w:val="right" w:leader="dot" w:pos="9010"/>
+            </w:tabs>
+            <w:rPr>
+              <w:rFonts w:asciiTheme="minorHAnsi" w:eastAsiaTheme="minorEastAsia" w:hAnsiTheme="minorHAnsi" w:cstheme="minorBidi"/>
+              <w:noProof/>
+              <w:sz w:val="22"/>
+              <w:szCs w:val="22"/>
+              <w:bdr w:val="none" w:sz="0" w:space="0" w:color="auto"/>
+              <w:lang w:val="en-GB" w:eastAsia="en-GB"/>
+            </w:rPr>
+          </w:pPr>
+          <w:hyperlink w:anchor="_Toc70623465" w:history="1">
+            <w:r>
+              <w:rPr>
+                <w:rStyle w:val="Hyperlink"/>
+                <w:rFonts w:ascii="Calibri" w:hAnsi="Calibri" w:cs="Calibri"/>
+                <w:noProof/>
+              </w:rPr>
+              <w:t>fMRI</w:t>
+            </w:r>
+            <w:r>
+              <w:rPr>
+                <w:noProof/>
+                <w:webHidden/>
+              </w:rPr>
+              <w:tab/>
+            </w:r>
+            <w:r>
+              <w:rPr>
+                <w:noProof/>
+                <w:webHidden/>
+              </w:rPr>
+              <w:fldChar w:fldCharType="begin"/>
+            </w:r>
+            <w:r>
+              <w:rPr>
+                <w:noProof/>
+                <w:webHidden/>
+              </w:rPr>
+              <w:instrText xml:space="preserve"> PAGEREF _Toc70623465 \h </w:instrText>
+            </w:r>
+            <w:r>
+              <w:rPr>
+                <w:noProof/>
+                <w:webHidden/>
+              </w:rPr>
+            </w:r>
+            <w:r>
+              <w:rPr>
+                <w:noProof/>
+                <w:webHidden/>
+              </w:rPr>
+              <w:fldChar w:fldCharType="separate"/>
+            </w:r>
+            <w:r>
+              <w:rPr>
+                <w:noProof/>
+                <w:webHidden/>
+              </w:rPr>
+              <w:t>5</w:t>
+            </w:r>
+            <w:r>
+              <w:rPr>
+                <w:noProof/>
+                <w:webHidden/>
+              </w:rPr>
+              <w:fldChar w:fldCharType="end"/>
+            </w:r>
+          </w:hyperlink>
+        </w:p>
+        <w:p>
+          <w:pPr>
+            <w:pStyle w:val="TOC3"/>
+            <w:tabs>
+              <w:tab w:val="right" w:leader="dot" w:pos="9010"/>
+            </w:tabs>
+            <w:rPr>
+              <w:rFonts w:asciiTheme="minorHAnsi" w:eastAsiaTheme="minorEastAsia" w:hAnsiTheme="minorHAnsi" w:cstheme="minorBidi"/>
+              <w:noProof/>
+              <w:sz w:val="22"/>
+              <w:szCs w:val="22"/>
+              <w:bdr w:val="none" w:sz="0" w:space="0" w:color="auto"/>
+              <w:lang w:val="en-GB" w:eastAsia="en-GB"/>
+            </w:rPr>
+          </w:pPr>
+          <w:hyperlink w:anchor="_Toc70623466" w:history="1">
+            <w:r>
+              <w:rPr>
+                <w:rStyle w:val="Hyperlink"/>
+                <w:rFonts w:ascii="Calibri" w:hAnsi="Calibri" w:cs="Calibri"/>
+                <w:noProof/>
+              </w:rPr>
+              <w:t>PET</w:t>
+            </w:r>
+            <w:r>
+              <w:rPr>
+                <w:noProof/>
+                <w:webHidden/>
+              </w:rPr>
+              <w:tab/>
+            </w:r>
+            <w:r>
+              <w:rPr>
+                <w:noProof/>
+                <w:webHidden/>
+              </w:rPr>
+              <w:fldChar w:fldCharType="begin"/>
+            </w:r>
+            <w:r>
+              <w:rPr>
+                <w:noProof/>
+                <w:webHidden/>
+              </w:rPr>
+              <w:instrText xml:space="preserve"> PAGEREF _Toc70623466 \h </w:instrText>
             </w:r>
             <w:r>
               <w:rPr>
@@ -5338,7 +5582,245 @@
               <w:lang w:val="en-GB" w:eastAsia="en-GB"/>
             </w:rPr>
           </w:pPr>
-          <w:hyperlink w:anchor="_Toc70432684" w:history="1">
+          <w:hyperlink w:anchor="_Toc70623467" w:history="1">
+            <w:r>
+              <w:rPr>
+                <w:rStyle w:val="Hyperlink"/>
+                <w:rFonts w:ascii="Calibri" w:hAnsi="Calibri" w:cs="Calibri"/>
+                <w:noProof/>
+              </w:rPr>
+              <w:t xml:space="preserve">Chapter 3 </w:t>
+            </w:r>
+            <w:r>
+              <w:rPr>
+                <w:rStyle w:val="Hyperlink"/>
+                <w:rFonts w:ascii="Calibri" w:hAnsi="Calibri"/>
+                <w:noProof/>
+              </w:rPr>
+              <w:t xml:space="preserve">– </w:t>
+            </w:r>
+            <w:r>
+              <w:rPr>
+                <w:rStyle w:val="Hyperlink"/>
+                <w:rFonts w:ascii="Calibri" w:hAnsi="Calibri" w:cs="Calibri"/>
+                <w:noProof/>
+              </w:rPr>
+              <w:t>Design and Methodology</w:t>
+            </w:r>
+            <w:r>
+              <w:rPr>
+                <w:noProof/>
+                <w:webHidden/>
+              </w:rPr>
+              <w:tab/>
+            </w:r>
+            <w:r>
+              <w:rPr>
+                <w:noProof/>
+                <w:webHidden/>
+              </w:rPr>
+              <w:fldChar w:fldCharType="begin"/>
+            </w:r>
+            <w:r>
+              <w:rPr>
+                <w:noProof/>
+                <w:webHidden/>
+              </w:rPr>
+              <w:instrText xml:space="preserve"> PAGEREF _Toc70623467 \h </w:instrText>
+            </w:r>
+            <w:r>
+              <w:rPr>
+                <w:noProof/>
+                <w:webHidden/>
+              </w:rPr>
+            </w:r>
+            <w:r>
+              <w:rPr>
+                <w:noProof/>
+                <w:webHidden/>
+              </w:rPr>
+              <w:fldChar w:fldCharType="separate"/>
+            </w:r>
+            <w:r>
+              <w:rPr>
+                <w:noProof/>
+                <w:webHidden/>
+              </w:rPr>
+              <w:t>6</w:t>
+            </w:r>
+            <w:r>
+              <w:rPr>
+                <w:noProof/>
+                <w:webHidden/>
+              </w:rPr>
+              <w:fldChar w:fldCharType="end"/>
+            </w:r>
+          </w:hyperlink>
+        </w:p>
+        <w:p>
+          <w:pPr>
+            <w:pStyle w:val="TOC1"/>
+            <w:tabs>
+              <w:tab w:val="right" w:leader="dot" w:pos="9010"/>
+            </w:tabs>
+            <w:rPr>
+              <w:rFonts w:asciiTheme="minorHAnsi" w:eastAsiaTheme="minorEastAsia" w:hAnsiTheme="minorHAnsi" w:cstheme="minorBidi"/>
+              <w:noProof/>
+              <w:sz w:val="22"/>
+              <w:szCs w:val="22"/>
+              <w:bdr w:val="none" w:sz="0" w:space="0" w:color="auto"/>
+              <w:lang w:val="en-GB" w:eastAsia="en-GB"/>
+            </w:rPr>
+          </w:pPr>
+          <w:hyperlink w:anchor="_Toc70623468" w:history="1">
+            <w:r>
+              <w:rPr>
+                <w:rStyle w:val="Hyperlink"/>
+                <w:rFonts w:ascii="Calibri" w:hAnsi="Calibri"/>
+                <w:noProof/>
+              </w:rPr>
+              <w:t>Chapter 4 – Results and Evaluation</w:t>
+            </w:r>
+            <w:r>
+              <w:rPr>
+                <w:noProof/>
+                <w:webHidden/>
+              </w:rPr>
+              <w:tab/>
+            </w:r>
+            <w:r>
+              <w:rPr>
+                <w:noProof/>
+                <w:webHidden/>
+              </w:rPr>
+              <w:fldChar w:fldCharType="begin"/>
+            </w:r>
+            <w:r>
+              <w:rPr>
+                <w:noProof/>
+                <w:webHidden/>
+              </w:rPr>
+              <w:instrText xml:space="preserve"> PAGEREF _Toc70623468 \h </w:instrText>
+            </w:r>
+            <w:r>
+              <w:rPr>
+                <w:noProof/>
+                <w:webHidden/>
+              </w:rPr>
+            </w:r>
+            <w:r>
+              <w:rPr>
+                <w:noProof/>
+                <w:webHidden/>
+              </w:rPr>
+              <w:fldChar w:fldCharType="separate"/>
+            </w:r>
+            <w:r>
+              <w:rPr>
+                <w:noProof/>
+                <w:webHidden/>
+              </w:rPr>
+              <w:t>6</w:t>
+            </w:r>
+            <w:r>
+              <w:rPr>
+                <w:noProof/>
+                <w:webHidden/>
+              </w:rPr>
+              <w:fldChar w:fldCharType="end"/>
+            </w:r>
+          </w:hyperlink>
+        </w:p>
+        <w:p>
+          <w:pPr>
+            <w:pStyle w:val="TOC1"/>
+            <w:tabs>
+              <w:tab w:val="right" w:leader="dot" w:pos="9010"/>
+            </w:tabs>
+            <w:rPr>
+              <w:rFonts w:asciiTheme="minorHAnsi" w:eastAsiaTheme="minorEastAsia" w:hAnsiTheme="minorHAnsi" w:cstheme="minorBidi"/>
+              <w:noProof/>
+              <w:sz w:val="22"/>
+              <w:szCs w:val="22"/>
+              <w:bdr w:val="none" w:sz="0" w:space="0" w:color="auto"/>
+              <w:lang w:val="en-GB" w:eastAsia="en-GB"/>
+            </w:rPr>
+          </w:pPr>
+          <w:hyperlink w:anchor="_Toc70623469" w:history="1">
+            <w:r>
+              <w:rPr>
+                <w:rStyle w:val="Hyperlink"/>
+                <w:rFonts w:ascii="Calibri" w:hAnsi="Calibri" w:cs="Calibri"/>
+                <w:noProof/>
+              </w:rPr>
+              <w:t>Chapter 5 – Conclusion</w:t>
+            </w:r>
+            <w:r>
+              <w:rPr>
+                <w:noProof/>
+                <w:webHidden/>
+              </w:rPr>
+              <w:tab/>
+            </w:r>
+            <w:r>
+              <w:rPr>
+                <w:noProof/>
+                <w:webHidden/>
+              </w:rPr>
+              <w:fldChar w:fldCharType="begin"/>
+            </w:r>
+            <w:r>
+              <w:rPr>
+                <w:noProof/>
+                <w:webHidden/>
+              </w:rPr>
+              <w:instrText xml:space="preserve"> PAGEREF _Toc70623469 \h </w:instrText>
+            </w:r>
+            <w:r>
+              <w:rPr>
+                <w:noProof/>
+                <w:webHidden/>
+              </w:rPr>
+            </w:r>
+            <w:r>
+              <w:rPr>
+                <w:noProof/>
+                <w:webHidden/>
+              </w:rPr>
+              <w:fldChar w:fldCharType="separate"/>
+            </w:r>
+            <w:r>
+              <w:rPr>
+                <w:noProof/>
+                <w:webHidden/>
+              </w:rPr>
+              <w:t>6</w:t>
+            </w:r>
+            <w:r>
+              <w:rPr>
+                <w:noProof/>
+                <w:webHidden/>
+              </w:rPr>
+              <w:fldChar w:fldCharType="end"/>
+            </w:r>
+          </w:hyperlink>
+        </w:p>
+        <w:p>
+          <w:pPr>
+            <w:pStyle w:val="TOC1"/>
+            <w:tabs>
+              <w:tab w:val="right" w:leader="dot" w:pos="9010"/>
+            </w:tabs>
+            <w:rPr>
+              <w:rFonts w:asciiTheme="minorHAnsi" w:eastAsiaTheme="minorEastAsia" w:hAnsiTheme="minorHAnsi" w:cstheme="minorBidi"/>
+              <w:noProof/>
+              <w:sz w:val="22"/>
+              <w:szCs w:val="22"/>
+              <w:bdr w:val="none" w:sz="0" w:space="0" w:color="auto"/>
+              <w:lang w:val="en-GB" w:eastAsia="en-GB"/>
+            </w:rPr>
+          </w:pPr>
+          <w:hyperlink w:anchor="_Toc70623470" w:history="1">
             <w:r>
               <w:rPr>
                 <w:rStyle w:val="Hyperlink"/>
@@ -5366,7 +5848,7 @@
                 <w:noProof/>
                 <w:webHidden/>
               </w:rPr>
-              <w:instrText xml:space="preserve"> PAGEREF _Toc70432684 \h </w:instrText>
+              <w:instrText xml:space="preserve"> PAGEREF _Toc70623470 \h </w:instrText>
             </w:r>
             <w:r>
               <w:rPr>
@@ -5386,7 +5868,7 @@
                 <w:noProof/>
                 <w:webHidden/>
               </w:rPr>
-              <w:t>5</w:t>
+              <w:t>6</w:t>
             </w:r>
             <w:r>
               <w:rPr>
@@ -5532,7 +6014,7 @@
           <w:szCs w:val="40"/>
         </w:rPr>
       </w:pPr>
-      <w:bookmarkStart w:id="5" w:name="_Toc70432669"/>
+      <w:bookmarkStart w:id="5" w:name="_Toc70623449"/>
       <w:r>
         <w:rPr>
           <w:rFonts w:ascii="Calibri" w:eastAsia="Arial Unicode MS" w:hAnsi="Calibri"/>
@@ -5540,6 +6022,38 @@
           <w:szCs w:val="40"/>
         </w:rPr>
         <w:lastRenderedPageBreak/>
+        <w:t xml:space="preserve">Chapter </w:t>
+      </w:r>
+      <w:r>
+        <w:rPr>
+          <w:rFonts w:ascii="Calibri" w:eastAsia="Arial Unicode MS" w:hAnsi="Calibri"/>
+          <w:sz w:val="40"/>
+          <w:szCs w:val="40"/>
+        </w:rPr>
+        <w:t>1</w:t>
+      </w:r>
+      <w:r>
+        <w:rPr>
+          <w:rFonts w:ascii="Calibri" w:eastAsia="Arial Unicode MS" w:hAnsi="Calibri"/>
+          <w:sz w:val="40"/>
+          <w:szCs w:val="40"/>
+        </w:rPr>
+        <w:t xml:space="preserve"> </w:t>
+      </w:r>
+      <w:r>
+        <w:rPr>
+          <w:rFonts w:ascii="Calibri" w:eastAsia="Arial Unicode MS" w:hAnsi="Calibri"/>
+          <w:sz w:val="40"/>
+          <w:szCs w:val="40"/>
+        </w:rPr>
+        <w:t xml:space="preserve">– </w:t>
+      </w:r>
+      <w:r>
+        <w:rPr>
+          <w:rFonts w:ascii="Calibri" w:eastAsia="Arial Unicode MS" w:hAnsi="Calibri"/>
+          <w:sz w:val="40"/>
+          <w:szCs w:val="40"/>
+        </w:rPr>
         <w:t>INTRODUCTION</w:t>
       </w:r>
       <w:bookmarkEnd w:id="5"/>
@@ -5568,7 +6082,7 @@
           <w:szCs w:val="30"/>
         </w:rPr>
       </w:pPr>
-      <w:bookmarkStart w:id="6" w:name="_Toc70432670"/>
+      <w:bookmarkStart w:id="6" w:name="_Toc70623450"/>
       <w:r>
         <w:rPr>
           <w:rFonts w:ascii="Calibri" w:eastAsia="Arial Unicode MS" w:hAnsi="Calibri"/>
@@ -5686,7 +6200,6 @@
           <w:id w:val="-1588378123"/>
           <w:citation/>
         </w:sdtPr>
-        <w:sdtEndPr/>
         <w:sdtContent>
           <w:r>
             <w:rPr>
@@ -5802,7 +6315,6 @@
           <w:id w:val="1519501629"/>
           <w:citation/>
         </w:sdtPr>
-        <w:sdtEndPr/>
         <w:sdtContent>
           <w:r>
             <w:rPr>
@@ -6020,7 +6532,6 @@
           <w:id w:val="-1271627318"/>
           <w:citation/>
         </w:sdtPr>
-        <w:sdtEndPr/>
         <w:sdtContent>
           <w:r>
             <w:rPr>
@@ -6197,7 +6708,7 @@
           <w:szCs w:val="30"/>
         </w:rPr>
       </w:pPr>
-      <w:bookmarkStart w:id="7" w:name="_Toc70432671"/>
+      <w:bookmarkStart w:id="7" w:name="_Toc70623451"/>
       <w:r>
         <w:rPr>
           <w:rFonts w:ascii="Calibri" w:eastAsia="Arial Unicode MS" w:hAnsi="Calibri"/>
@@ -6324,7 +6835,7 @@
           <w:szCs w:val="30"/>
         </w:rPr>
       </w:pPr>
-      <w:bookmarkStart w:id="8" w:name="_Toc70432672"/>
+      <w:bookmarkStart w:id="8" w:name="_Toc70623452"/>
       <w:r>
         <w:rPr>
           <w:rFonts w:ascii="Calibri" w:eastAsia="Arial Unicode MS" w:hAnsi="Calibri"/>
@@ -6371,7 +6882,7 @@
           <w:szCs w:val="30"/>
         </w:rPr>
       </w:pPr>
-      <w:bookmarkStart w:id="9" w:name="_Toc70432673"/>
+      <w:bookmarkStart w:id="9" w:name="_Toc70623453"/>
       <w:r>
         <w:rPr>
           <w:rFonts w:ascii="Calibri" w:eastAsia="Arial Unicode MS" w:hAnsi="Calibri"/>
@@ -6443,14 +6954,7 @@
           <w:rFonts w:ascii="CMR12" w:hAnsi="CMR12" w:cs="CMR12"/>
           <w:lang w:val="en-GB" w:eastAsia="en-GB"/>
         </w:rPr>
-        <w:t>empirical research</w:t>
-      </w:r>
-      <w:r>
-        <w:rPr>
-          <w:rFonts w:ascii="CMR12" w:hAnsi="CMR12" w:cs="CMR12"/>
-          <w:lang w:val="en-GB" w:eastAsia="en-GB"/>
-        </w:rPr>
-        <w:t xml:space="preserve"> will be used to</w:t>
+        <w:t>empirical research will be used to</w:t>
       </w:r>
       <w:r>
         <w:rPr>
@@ -6537,7 +7041,7 @@
           <w:szCs w:val="30"/>
         </w:rPr>
       </w:pPr>
-      <w:bookmarkStart w:id="10" w:name="_Toc70432674"/>
+      <w:bookmarkStart w:id="10" w:name="_Toc70623454"/>
       <w:r>
         <w:rPr>
           <w:rFonts w:ascii="Calibri" w:eastAsia="Arial Unicode MS" w:hAnsi="Calibri"/>
@@ -6588,7 +7092,7 @@
           <w:szCs w:val="30"/>
         </w:rPr>
       </w:pPr>
-      <w:bookmarkStart w:id="11" w:name="_Toc70432675"/>
+      <w:bookmarkStart w:id="11" w:name="_Toc70623455"/>
       <w:r>
         <w:rPr>
           <w:rFonts w:ascii="Calibri" w:eastAsia="Arial Unicode MS" w:hAnsi="Calibri"/>
@@ -7202,7 +7706,23 @@
           <w:szCs w:val="40"/>
         </w:rPr>
       </w:pPr>
-      <w:bookmarkStart w:id="12" w:name="_Toc70432676"/>
+      <w:bookmarkStart w:id="12" w:name="_Toc70623456"/>
+      <w:r>
+        <w:rPr>
+          <w:rFonts w:ascii="Calibri" w:eastAsia="Arial Unicode MS" w:hAnsi="Calibri"/>
+          <w:sz w:val="40"/>
+          <w:szCs w:val="40"/>
+        </w:rPr>
+        <w:t xml:space="preserve">Chapter 2 </w:t>
+      </w:r>
+      <w:r>
+        <w:rPr>
+          <w:rFonts w:ascii="Calibri" w:eastAsia="Arial Unicode MS" w:hAnsi="Calibri"/>
+          <w:sz w:val="40"/>
+          <w:szCs w:val="40"/>
+        </w:rPr>
+        <w:t xml:space="preserve">– </w:t>
+      </w:r>
       <w:r>
         <w:rPr>
           <w:rFonts w:ascii="Calibri" w:eastAsia="Arial Unicode MS" w:hAnsi="Calibri"/>
@@ -7247,7 +7767,7 @@
           <w:szCs w:val="30"/>
         </w:rPr>
       </w:pPr>
-      <w:bookmarkStart w:id="13" w:name="_Toc70432677"/>
+      <w:bookmarkStart w:id="13" w:name="_Toc70623457"/>
       <w:r>
         <w:rPr>
           <w:rFonts w:ascii="Calibri" w:eastAsia="Arial Unicode MS" w:hAnsi="Calibri"/>
@@ -7281,7 +7801,7 @@
           <w:szCs w:val="30"/>
         </w:rPr>
       </w:pPr>
-      <w:bookmarkStart w:id="14" w:name="_Toc70432678"/>
+      <w:bookmarkStart w:id="14" w:name="_Toc70623458"/>
       <w:r>
         <w:rPr>
           <w:rFonts w:ascii="Calibri" w:eastAsia="Arial Unicode MS" w:hAnsi="Calibri"/>
@@ -7404,25 +7924,19 @@
         <w:rPr>
           <w:rFonts w:ascii="Calibri" w:hAnsi="Calibri"/>
         </w:rPr>
-        <w:t>alleviate</w:t>
-      </w:r>
-      <w:r>
-        <w:rPr>
-          <w:rFonts w:ascii="Calibri" w:hAnsi="Calibri"/>
-        </w:rPr>
-        <w:t xml:space="preserve"> </w:t>
-      </w:r>
-      <w:r>
-        <w:rPr>
-          <w:rFonts w:ascii="Calibri" w:hAnsi="Calibri"/>
-        </w:rPr>
-        <w:t>stress put on the mental health system</w:t>
-      </w:r>
-      <w:r>
-        <w:rPr>
-          <w:rFonts w:ascii="Calibri" w:hAnsi="Calibri"/>
-        </w:rPr>
-        <w:t xml:space="preserve"> and clinicians</w:t>
+        <w:t xml:space="preserve">alleviate </w:t>
+      </w:r>
+      <w:r>
+        <w:rPr>
+          <w:rFonts w:ascii="Calibri" w:hAnsi="Calibri"/>
+        </w:rPr>
+        <w:t xml:space="preserve">stress put on </w:t>
+      </w:r>
+      <w:r>
+        <w:rPr>
+          <w:rFonts w:ascii="Calibri" w:hAnsi="Calibri"/>
+        </w:rPr>
+        <w:t>clinicians</w:t>
       </w:r>
       <w:r>
         <w:rPr>
@@ -7508,7 +8022,37 @@
         <w:rPr>
           <w:rFonts w:ascii="Calibri" w:hAnsi="Calibri"/>
         </w:rPr>
-        <w:t xml:space="preserve"> Describe the rest here</w:t>
+        <w:t xml:space="preserve"> </w:t>
+      </w:r>
+      <w:r>
+        <w:rPr>
+          <w:rFonts w:ascii="Calibri" w:hAnsi="Calibri"/>
+        </w:rPr>
+        <w:t xml:space="preserve">It’s very difficult to diagnose schizophrenia due to the fact that it overlaps with many other illnesses </w:t>
+      </w:r>
+      <w:r>
+        <w:rPr>
+          <w:rFonts w:ascii="Calibri" w:hAnsi="Calibri"/>
+        </w:rPr>
+        <w:t>or conditions such as disassociation and psychosis</w:t>
+      </w:r>
+      <w:r>
+        <w:rPr>
+          <w:rFonts w:ascii="Calibri" w:hAnsi="Calibri"/>
+        </w:rPr>
+        <w:t>.</w:t>
+      </w:r>
+      <w:r>
+        <w:rPr>
+          <w:rFonts w:ascii="Calibri" w:hAnsi="Calibri"/>
+        </w:rPr>
+        <w:t xml:space="preserve"> </w:t>
+      </w:r>
+      <w:r>
+        <w:rPr>
+          <w:rFonts w:ascii="Calibri" w:hAnsi="Calibri"/>
+        </w:rPr>
+        <w:t>Describe the rest here</w:t>
       </w:r>
     </w:p>
     <w:p/>
@@ -7522,7 +8066,7 @@
           <w:szCs w:val="30"/>
         </w:rPr>
       </w:pPr>
-      <w:bookmarkStart w:id="15" w:name="_Toc70432679"/>
+      <w:bookmarkStart w:id="15" w:name="_Toc70623459"/>
       <w:r>
         <w:rPr>
           <w:rFonts w:ascii="Calibri" w:hAnsi="Calibri" w:cs="Calibri"/>
@@ -7571,7 +8115,6 @@
           <w:id w:val="-589236580"/>
           <w:citation/>
         </w:sdtPr>
-        <w:sdtEndPr/>
         <w:sdtContent>
           <w:r>
             <w:rPr>
@@ -7663,7 +8206,6 @@
           <w:id w:val="-354507135"/>
           <w:citation/>
         </w:sdtPr>
-        <w:sdtEndPr/>
         <w:sdtContent>
           <w:r>
             <w:rPr>
@@ -7717,7 +8259,7 @@
           <w:szCs w:val="30"/>
         </w:rPr>
       </w:pPr>
-      <w:bookmarkStart w:id="16" w:name="_Toc70432680"/>
+      <w:bookmarkStart w:id="16" w:name="_Toc70623460"/>
       <w:r>
         <w:rPr>
           <w:rFonts w:ascii="Calibri" w:hAnsi="Calibri" w:cs="Calibri"/>
@@ -7766,7 +8308,6 @@
           <w:id w:val="831250436"/>
           <w:citation/>
         </w:sdtPr>
-        <w:sdtEndPr/>
         <w:sdtContent>
           <w:r>
             <w:rPr>
@@ -7861,6 +8402,15 @@
     </w:p>
     <w:p>
       <w:pPr>
+        <w:rPr>
+          <w:rFonts w:ascii="Calibri" w:hAnsi="Calibri" w:cs="Calibri"/>
+          <w:sz w:val="30"/>
+          <w:szCs w:val="30"/>
+        </w:rPr>
+      </w:pPr>
+    </w:p>
+    <w:p>
+      <w:pPr>
         <w:pStyle w:val="Heading2"/>
         <w:rPr>
           <w:rFonts w:ascii="Calibri" w:eastAsia="Arial Unicode MS" w:hAnsi="Calibri" w:cs="Calibri"/>
@@ -7869,13 +8419,14 @@
           <w:szCs w:val="30"/>
         </w:rPr>
       </w:pPr>
-      <w:bookmarkStart w:id="17" w:name="_Toc70432681"/>
+      <w:bookmarkStart w:id="17" w:name="_Toc70623461"/>
       <w:r>
         <w:rPr>
           <w:rFonts w:ascii="Calibri" w:hAnsi="Calibri" w:cs="Calibri"/>
           <w:sz w:val="30"/>
           <w:szCs w:val="30"/>
         </w:rPr>
+        <w:lastRenderedPageBreak/>
         <w:t xml:space="preserve">Machine </w:t>
       </w:r>
       <w:r>
@@ -7894,7 +8445,6 @@
         </w:rPr>
         <w:t xml:space="preserve">earning </w:t>
       </w:r>
-      <w:bookmarkEnd w:id="17"/>
       <w:r>
         <w:rPr>
           <w:rFonts w:ascii="Calibri" w:hAnsi="Calibri" w:cs="Calibri"/>
@@ -7903,6 +8453,7 @@
         </w:rPr>
         <w:t>in Mental Health</w:t>
       </w:r>
+      <w:bookmarkEnd w:id="17"/>
       <w:r>
         <w:rPr>
           <w:rFonts w:ascii="Calibri" w:eastAsia="Arial Unicode MS" w:hAnsi="Calibri" w:cs="Calibri"/>
@@ -7923,7 +8474,119 @@
         <w:rPr>
           <w:rFonts w:ascii="Calibri" w:hAnsi="Calibri"/>
         </w:rPr>
-        <w:t>Body text Body text</w:t>
+        <w:t>Common applications of ML in healthcare encompass detection and diagnosis, prognosis, treatment and support, public health applications, research and clinical administration.</w:t>
+      </w:r>
+    </w:p>
+    <w:p>
+      <w:pPr>
+        <w:rPr>
+          <w:rFonts w:ascii="Calibri" w:hAnsi="Calibri"/>
+        </w:rPr>
+      </w:pPr>
+      <w:r>
+        <w:rPr>
+          <w:rFonts w:ascii="Calibri" w:hAnsi="Calibri"/>
+        </w:rPr>
+        <w:t xml:space="preserve">These can be further segregated into pre-diagnosis screening tools and risk models that identify </w:t>
+      </w:r>
+      <w:r>
+        <w:rPr>
+          <w:rFonts w:ascii="Calibri" w:hAnsi="Calibri"/>
+        </w:rPr>
+        <w:t>individual’s</w:t>
+      </w:r>
+      <w:r>
+        <w:rPr>
+          <w:rFonts w:ascii="Calibri" w:hAnsi="Calibri"/>
+        </w:rPr>
+        <w:t xml:space="preserve"> predisposition or susceptibility to develop mental health conditions.</w:t>
+      </w:r>
+      <w:sdt>
+        <w:sdtPr>
+          <w:rPr>
+            <w:rFonts w:ascii="Calibri" w:hAnsi="Calibri"/>
+          </w:rPr>
+          <w:id w:val="1650866966"/>
+          <w:citation/>
+        </w:sdtPr>
+        <w:sdtContent>
+          <w:r>
+            <w:rPr>
+              <w:rFonts w:ascii="Calibri" w:hAnsi="Calibri"/>
+            </w:rPr>
+            <w:fldChar w:fldCharType="begin"/>
+          </w:r>
+          <w:r>
+            <w:rPr>
+              <w:rFonts w:ascii="Calibri" w:hAnsi="Calibri"/>
+            </w:rPr>
+            <w:instrText xml:space="preserve"> CITATION Adr19 \l 1033 </w:instrText>
+          </w:r>
+          <w:r>
+            <w:rPr>
+              <w:rFonts w:ascii="Calibri" w:hAnsi="Calibri"/>
+            </w:rPr>
+            <w:fldChar w:fldCharType="separate"/>
+          </w:r>
+          <w:r>
+            <w:rPr>
+              <w:rFonts w:ascii="Calibri" w:hAnsi="Calibri"/>
+              <w:noProof/>
+            </w:rPr>
+            <w:t xml:space="preserve"> </w:t>
+          </w:r>
+          <w:r>
+            <w:rPr>
+              <w:rFonts w:ascii="Calibri" w:hAnsi="Calibri"/>
+              <w:noProof/>
+            </w:rPr>
+            <w:t>(Adrian B. R. Shatte, 2019)</w:t>
+          </w:r>
+          <w:r>
+            <w:rPr>
+              <w:rFonts w:ascii="Calibri" w:hAnsi="Calibri"/>
+            </w:rPr>
+            <w:fldChar w:fldCharType="end"/>
+          </w:r>
+        </w:sdtContent>
+      </w:sdt>
+    </w:p>
+    <w:p>
+      <w:pPr>
+        <w:rPr>
+          <w:rFonts w:ascii="Calibri" w:hAnsi="Calibri"/>
+        </w:rPr>
+      </w:pPr>
+    </w:p>
+    <w:p>
+      <w:pPr>
+        <w:rPr>
+          <w:rFonts w:ascii="Calibri" w:hAnsi="Calibri"/>
+        </w:rPr>
+      </w:pPr>
+      <w:r>
+        <w:rPr>
+          <w:rFonts w:ascii="Calibri" w:hAnsi="Calibri"/>
+        </w:rPr>
+        <w:t xml:space="preserve">In this project the </w:t>
+      </w:r>
+      <w:r>
+        <w:rPr>
+          <w:rFonts w:ascii="Calibri" w:hAnsi="Calibri"/>
+        </w:rPr>
+        <w:t>disorder</w:t>
+      </w:r>
+      <w:r>
+        <w:rPr>
+          <w:rFonts w:ascii="Calibri" w:hAnsi="Calibri"/>
+        </w:rPr>
+        <w:t xml:space="preserve"> being examined is schizophrenia with mention of disassociation as </w:t>
+      </w:r>
+      <w:r>
+        <w:rPr>
+          <w:rFonts w:ascii="Calibri" w:hAnsi="Calibri"/>
+        </w:rPr>
+        <w:t>they</w:t>
       </w:r>
       <w:r>
         <w:rPr>
@@ -7935,7 +8598,7 @@
         <w:rPr>
           <w:rFonts w:ascii="Calibri" w:hAnsi="Calibri"/>
         </w:rPr>
-        <w:t>Body text</w:t>
+        <w:t>have</w:t>
       </w:r>
       <w:r>
         <w:rPr>
@@ -7947,7 +8610,94 @@
         <w:rPr>
           <w:rFonts w:ascii="Calibri" w:hAnsi="Calibri"/>
         </w:rPr>
-        <w:t>Body text</w:t>
+        <w:t>overlapping symptomology</w:t>
+      </w:r>
+      <w:r>
+        <w:rPr>
+          <w:rFonts w:ascii="Calibri" w:hAnsi="Calibri"/>
+        </w:rPr>
+        <w:t>.</w:t>
+      </w:r>
+      <w:r>
+        <w:rPr>
+          <w:rFonts w:ascii="Calibri" w:hAnsi="Calibri"/>
+        </w:rPr>
+        <w:t xml:space="preserve"> A goal here could be to better differentiate the two.</w:t>
+      </w:r>
+    </w:p>
+    <w:p>
+      <w:pPr>
+        <w:rPr>
+          <w:rFonts w:ascii="Calibri" w:hAnsi="Calibri"/>
+        </w:rPr>
+      </w:pPr>
+    </w:p>
+    <w:p>
+      <w:pPr>
+        <w:rPr>
+          <w:rFonts w:ascii="Calibri" w:hAnsi="Calibri"/>
+        </w:rPr>
+      </w:pPr>
+      <w:r>
+        <w:rPr>
+          <w:rFonts w:ascii="Calibri" w:hAnsi="Calibri"/>
+        </w:rPr>
+        <w:t>Other avenues worth exploring are the use of NLP to detect onset of schizophrenia, similar was accomplished with Alzheimer’s disease.</w:t>
+      </w:r>
+      <w:sdt>
+        <w:sdtPr>
+          <w:rPr>
+            <w:rFonts w:ascii="Calibri" w:hAnsi="Calibri"/>
+          </w:rPr>
+          <w:id w:val="-1161609019"/>
+          <w:citation/>
+        </w:sdtPr>
+        <w:sdtContent>
+          <w:r>
+            <w:rPr>
+              <w:rFonts w:ascii="Calibri" w:hAnsi="Calibri"/>
+            </w:rPr>
+            <w:fldChar w:fldCharType="begin"/>
+          </w:r>
+          <w:r>
+            <w:rPr>
+              <w:rFonts w:ascii="Calibri" w:hAnsi="Calibri"/>
+            </w:rPr>
+            <w:instrText xml:space="preserve"> CITATION Eli201 \l 1033 </w:instrText>
+          </w:r>
+          <w:r>
+            <w:rPr>
+              <w:rFonts w:ascii="Calibri" w:hAnsi="Calibri"/>
+            </w:rPr>
+            <w:fldChar w:fldCharType="separate"/>
+          </w:r>
+          <w:r>
+            <w:rPr>
+              <w:rFonts w:ascii="Calibri" w:hAnsi="Calibri"/>
+              <w:noProof/>
+            </w:rPr>
+            <w:t xml:space="preserve"> </w:t>
+          </w:r>
+          <w:r>
+            <w:rPr>
+              <w:rFonts w:ascii="Calibri" w:hAnsi="Calibri"/>
+              <w:noProof/>
+            </w:rPr>
+            <w:t>(Elif Eyigoz, 2020)</w:t>
+          </w:r>
+          <w:r>
+            <w:rPr>
+              <w:rFonts w:ascii="Calibri" w:hAnsi="Calibri"/>
+            </w:rPr>
+            <w:fldChar w:fldCharType="end"/>
+          </w:r>
+        </w:sdtContent>
+      </w:sdt>
+      <w:r>
+        <w:rPr>
+          <w:rFonts w:ascii="Calibri" w:hAnsi="Calibri"/>
+        </w:rPr>
+        <w:t xml:space="preserve"> Potentially analyzing social media activity could also be a viable path</w:t>
       </w:r>
       <w:r>
         <w:rPr>
@@ -7959,200 +8709,247 @@
         <w:rPr>
           <w:rFonts w:ascii="Calibri" w:hAnsi="Calibri"/>
         </w:rPr>
-        <w:t>Body text Body text</w:t>
-      </w:r>
-      <w:r>
-        <w:rPr>
-          <w:rFonts w:ascii="Calibri" w:hAnsi="Calibri"/>
-        </w:rPr>
-        <w:t xml:space="preserve"> </w:t>
-      </w:r>
-      <w:r>
-        <w:rPr>
-          <w:rFonts w:ascii="Calibri" w:hAnsi="Calibri"/>
-        </w:rPr>
-        <w:t>Body text Body text</w:t>
-      </w:r>
-      <w:r>
-        <w:rPr>
-          <w:rFonts w:ascii="Calibri" w:hAnsi="Calibri"/>
-        </w:rPr>
-        <w:t xml:space="preserve"> </w:t>
-      </w:r>
-      <w:r>
-        <w:rPr>
-          <w:rFonts w:ascii="Calibri" w:hAnsi="Calibri"/>
-        </w:rPr>
-        <w:t xml:space="preserve">Body text </w:t>
+        <w:t>for future work depending on data availability</w:t>
+      </w:r>
+      <w:r>
+        <w:rPr>
+          <w:rFonts w:ascii="Calibri" w:hAnsi="Calibri"/>
+        </w:rPr>
+        <w:t>.</w:t>
       </w:r>
     </w:p>
     <w:p/>
     <w:p>
       <w:pPr>
+        <w:pStyle w:val="Heading2"/>
         <w:rPr>
           <w:rFonts w:ascii="Calibri" w:hAnsi="Calibri" w:cs="Calibri"/>
           <w:sz w:val="30"/>
           <w:szCs w:val="30"/>
         </w:rPr>
       </w:pPr>
-    </w:p>
-    <w:p>
-      <w:pPr>
+      <w:bookmarkStart w:id="18" w:name="_Toc70623462"/>
+      <w:r>
         <w:rPr>
           <w:rFonts w:ascii="Calibri" w:hAnsi="Calibri" w:cs="Calibri"/>
           <w:sz w:val="30"/>
           <w:szCs w:val="30"/>
         </w:rPr>
-      </w:pPr>
-    </w:p>
-    <w:p>
-      <w:pPr>
-        <w:pStyle w:val="Heading2"/>
+        <w:t>Imaging Techniques</w:t>
+      </w:r>
+      <w:bookmarkEnd w:id="18"/>
+      <w:r>
         <w:rPr>
           <w:rFonts w:ascii="Calibri" w:hAnsi="Calibri" w:cs="Calibri"/>
           <w:sz w:val="30"/>
           <w:szCs w:val="30"/>
         </w:rPr>
-      </w:pPr>
-      <w:bookmarkStart w:id="18" w:name="_Toc70432682"/>
-      <w:r>
+        <w:t xml:space="preserve"> </w:t>
+      </w:r>
+    </w:p>
+    <w:p>
+      <w:pPr>
+        <w:rPr>
+          <w:rFonts w:ascii="Calibri" w:hAnsi="Calibri"/>
+        </w:rPr>
+      </w:pPr>
+      <w:r>
+        <w:rPr>
+          <w:rFonts w:ascii="Calibri" w:hAnsi="Calibri"/>
+        </w:rPr>
+        <w:t xml:space="preserve">Body text </w:t>
+      </w:r>
+    </w:p>
+    <w:p/>
+    <w:p/>
+    <w:p>
+      <w:pPr>
+        <w:pStyle w:val="Heading3"/>
         <w:rPr>
           <w:rFonts w:ascii="Calibri" w:hAnsi="Calibri" w:cs="Calibri"/>
-          <w:sz w:val="30"/>
-          <w:szCs w:val="30"/>
-        </w:rPr>
-        <w:t>Machine learning for precision psychiatry</w:t>
-      </w:r>
-      <w:bookmarkEnd w:id="18"/>
+          <w:sz w:val="26"/>
+          <w:szCs w:val="26"/>
+        </w:rPr>
+      </w:pPr>
+      <w:bookmarkStart w:id="19" w:name="_Toc70623463"/>
       <w:r>
         <w:rPr>
           <w:rFonts w:ascii="Calibri" w:hAnsi="Calibri" w:cs="Calibri"/>
-          <w:sz w:val="30"/>
-          <w:szCs w:val="30"/>
-        </w:rPr>
-        <w:t xml:space="preserve"> </w:t>
-      </w:r>
-    </w:p>
-    <w:p>
-      <w:pPr>
-        <w:rPr>
-          <w:rFonts w:ascii="Calibri" w:hAnsi="Calibri"/>
-        </w:rPr>
-      </w:pPr>
-      <w:r>
-        <w:rPr>
-          <w:rFonts w:ascii="Calibri" w:hAnsi="Calibri"/>
-        </w:rPr>
-        <w:t>What is this again</w:t>
-      </w:r>
-      <w:r>
-        <w:rPr>
-          <w:rFonts w:ascii="Calibri" w:hAnsi="Calibri"/>
-        </w:rPr>
-        <w:t>???</w:t>
+          <w:sz w:val="26"/>
+          <w:szCs w:val="26"/>
+        </w:rPr>
+        <w:t>DICOM</w:t>
+      </w:r>
+      <w:bookmarkEnd w:id="19"/>
+    </w:p>
+    <w:p>
+      <w:pPr>
+        <w:rPr>
+          <w:rFonts w:ascii="Calibri" w:hAnsi="Calibri"/>
+        </w:rPr>
+      </w:pPr>
+      <w:r>
+        <w:rPr>
+          <w:rFonts w:ascii="Calibri" w:hAnsi="Calibri"/>
+        </w:rPr>
+        <w:t xml:space="preserve">Body text </w:t>
+      </w:r>
+    </w:p>
+    <w:p>
+      <w:pPr>
+        <w:rPr>
+          <w:rFonts w:ascii="Calibri" w:hAnsi="Calibri" w:cs="Calibri"/>
+          <w:sz w:val="26"/>
+          <w:szCs w:val="26"/>
+        </w:rPr>
+      </w:pPr>
+    </w:p>
+    <w:p>
+      <w:pPr>
+        <w:rPr>
+          <w:rFonts w:ascii="Calibri" w:hAnsi="Calibri" w:cs="Calibri"/>
+          <w:sz w:val="26"/>
+          <w:szCs w:val="26"/>
+        </w:rPr>
+      </w:pPr>
+    </w:p>
+    <w:p>
+      <w:pPr>
+        <w:pStyle w:val="Heading3"/>
+        <w:rPr>
+          <w:rFonts w:ascii="Calibri" w:hAnsi="Calibri" w:cs="Calibri"/>
+          <w:sz w:val="26"/>
+          <w:szCs w:val="26"/>
+        </w:rPr>
+      </w:pPr>
+      <w:bookmarkStart w:id="20" w:name="_Toc70623464"/>
+      <w:r>
+        <w:rPr>
+          <w:rFonts w:ascii="Calibri" w:hAnsi="Calibri" w:cs="Calibri"/>
+          <w:sz w:val="26"/>
+          <w:szCs w:val="26"/>
+        </w:rPr>
+        <w:t>MRI</w:t>
+      </w:r>
+      <w:bookmarkEnd w:id="20"/>
+    </w:p>
+    <w:p>
+      <w:pPr>
+        <w:rPr>
+          <w:rFonts w:ascii="Calibri" w:hAnsi="Calibri"/>
+        </w:rPr>
+      </w:pPr>
+      <w:r>
+        <w:rPr>
+          <w:rFonts w:ascii="Calibri" w:hAnsi="Calibri"/>
+        </w:rPr>
+        <w:t xml:space="preserve">Body text </w:t>
+      </w:r>
+    </w:p>
+    <w:p>
+      <w:pPr>
+        <w:rPr>
+          <w:rFonts w:ascii="Calibri" w:hAnsi="Calibri" w:cs="Calibri"/>
+          <w:sz w:val="26"/>
+          <w:szCs w:val="26"/>
+        </w:rPr>
+      </w:pPr>
+    </w:p>
+    <w:p>
+      <w:pPr>
+        <w:rPr>
+          <w:rFonts w:ascii="Calibri" w:hAnsi="Calibri" w:cs="Calibri"/>
+          <w:sz w:val="26"/>
+          <w:szCs w:val="26"/>
+        </w:rPr>
+      </w:pPr>
+    </w:p>
+    <w:p>
+      <w:pPr>
+        <w:pStyle w:val="Heading3"/>
+        <w:rPr>
+          <w:rFonts w:ascii="Calibri" w:hAnsi="Calibri" w:cs="Calibri"/>
+          <w:sz w:val="26"/>
+          <w:szCs w:val="26"/>
+        </w:rPr>
+      </w:pPr>
+      <w:bookmarkStart w:id="21" w:name="_Toc70623465"/>
+      <w:r>
+        <w:rPr>
+          <w:rFonts w:ascii="Calibri" w:hAnsi="Calibri" w:cs="Calibri"/>
+          <w:sz w:val="26"/>
+          <w:szCs w:val="26"/>
+        </w:rPr>
+        <w:t>fMRI</w:t>
+      </w:r>
+      <w:bookmarkEnd w:id="21"/>
+    </w:p>
+    <w:p>
+      <w:pPr>
+        <w:rPr>
+          <w:rFonts w:ascii="Calibri" w:hAnsi="Calibri"/>
+        </w:rPr>
+      </w:pPr>
+      <w:r>
+        <w:rPr>
+          <w:rFonts w:ascii="Calibri" w:hAnsi="Calibri"/>
+        </w:rPr>
+        <w:t xml:space="preserve">Body text </w:t>
+      </w:r>
+    </w:p>
+    <w:p>
+      <w:pPr>
+        <w:rPr>
+          <w:rFonts w:ascii="Calibri" w:hAnsi="Calibri" w:cs="Calibri"/>
+          <w:sz w:val="26"/>
+          <w:szCs w:val="26"/>
+        </w:rPr>
+      </w:pPr>
+    </w:p>
+    <w:p>
+      <w:pPr>
+        <w:rPr>
+          <w:rFonts w:ascii="Calibri" w:hAnsi="Calibri" w:cs="Calibri"/>
+          <w:sz w:val="26"/>
+          <w:szCs w:val="26"/>
+        </w:rPr>
+      </w:pPr>
+    </w:p>
+    <w:p>
+      <w:pPr>
+        <w:pStyle w:val="Heading3"/>
+        <w:rPr>
+          <w:rFonts w:ascii="Calibri" w:hAnsi="Calibri" w:cs="Calibri"/>
+          <w:sz w:val="26"/>
+          <w:szCs w:val="26"/>
+        </w:rPr>
+      </w:pPr>
+      <w:bookmarkStart w:id="22" w:name="_Toc70623466"/>
+      <w:r>
+        <w:rPr>
+          <w:rFonts w:ascii="Calibri" w:hAnsi="Calibri" w:cs="Calibri"/>
+          <w:sz w:val="26"/>
+          <w:szCs w:val="26"/>
+        </w:rPr>
+        <w:t>PET</w:t>
+      </w:r>
+      <w:bookmarkEnd w:id="22"/>
+    </w:p>
+    <w:p>
+      <w:pPr>
+        <w:rPr>
+          <w:rFonts w:ascii="Calibri" w:hAnsi="Calibri"/>
+        </w:rPr>
+      </w:pPr>
+      <w:r>
+        <w:rPr>
+          <w:rFonts w:ascii="Calibri" w:hAnsi="Calibri"/>
+        </w:rPr>
+        <w:t xml:space="preserve">Body text </w:t>
       </w:r>
     </w:p>
     <w:p/>
-    <w:p>
-      <w:r>
-        <w:t>Another heading for MRI images types</w:t>
-      </w:r>
-    </w:p>
     <w:p/>
-    <w:p>
-      <w:pPr>
-        <w:pStyle w:val="Heading2"/>
-        <w:rPr>
-          <w:rFonts w:ascii="Calibri" w:eastAsia="Arial Unicode MS" w:hAnsi="Calibri"/>
-          <w:sz w:val="30"/>
-          <w:szCs w:val="30"/>
-        </w:rPr>
-      </w:pPr>
-      <w:bookmarkStart w:id="19" w:name="_Toc70432683"/>
-      <w:r>
-        <w:rPr>
-          <w:rFonts w:ascii="Calibri" w:eastAsia="Arial Unicode MS" w:hAnsi="Calibri"/>
-          <w:sz w:val="30"/>
-          <w:szCs w:val="30"/>
-        </w:rPr>
-        <w:t>Conclusion</w:t>
-      </w:r>
-      <w:bookmarkEnd w:id="19"/>
-    </w:p>
-    <w:p/>
-    <w:p>
-      <w:pPr>
-        <w:rPr>
-          <w:rFonts w:ascii="Calibri" w:hAnsi="Calibri"/>
-        </w:rPr>
-      </w:pPr>
-      <w:r>
-        <w:rPr>
-          <w:rFonts w:ascii="Calibri" w:hAnsi="Calibri"/>
-        </w:rPr>
-        <w:t>Body text Body text</w:t>
-      </w:r>
-      <w:r>
-        <w:rPr>
-          <w:rFonts w:ascii="Calibri" w:hAnsi="Calibri"/>
-        </w:rPr>
-        <w:t xml:space="preserve"> </w:t>
-      </w:r>
-      <w:r>
-        <w:rPr>
-          <w:rFonts w:ascii="Calibri" w:hAnsi="Calibri"/>
-        </w:rPr>
-        <w:t>Body text</w:t>
-      </w:r>
-      <w:r>
-        <w:rPr>
-          <w:rFonts w:ascii="Calibri" w:hAnsi="Calibri"/>
-        </w:rPr>
-        <w:t xml:space="preserve"> </w:t>
-      </w:r>
-      <w:r>
-        <w:rPr>
-          <w:rFonts w:ascii="Calibri" w:hAnsi="Calibri"/>
-        </w:rPr>
-        <w:t>Body text</w:t>
-      </w:r>
-      <w:r>
-        <w:rPr>
-          <w:rFonts w:ascii="Calibri" w:hAnsi="Calibri"/>
-        </w:rPr>
-        <w:t xml:space="preserve"> </w:t>
-      </w:r>
-      <w:r>
-        <w:rPr>
-          <w:rFonts w:ascii="Calibri" w:hAnsi="Calibri"/>
-        </w:rPr>
-        <w:t>Body text Body text</w:t>
-      </w:r>
-      <w:r>
-        <w:rPr>
-          <w:rFonts w:ascii="Calibri" w:hAnsi="Calibri"/>
-        </w:rPr>
-        <w:t xml:space="preserve"> </w:t>
-      </w:r>
-      <w:r>
-        <w:rPr>
-          <w:rFonts w:ascii="Calibri" w:hAnsi="Calibri"/>
-        </w:rPr>
-        <w:t>Body text Body text</w:t>
-      </w:r>
-      <w:r>
-        <w:rPr>
-          <w:rFonts w:ascii="Calibri" w:hAnsi="Calibri"/>
-        </w:rPr>
-        <w:t xml:space="preserve"> </w:t>
-      </w:r>
-      <w:r>
-        <w:rPr>
-          <w:rFonts w:ascii="Calibri" w:hAnsi="Calibri"/>
-        </w:rPr>
-        <w:t xml:space="preserve">Body text </w:t>
-      </w:r>
-    </w:p>
     <w:p/>
     <w:p>
       <w:pPr>
@@ -8234,7 +9031,81 @@
     </w:p>
     <w:p>
       <w:pPr>
-        <w:pStyle w:val="ListParagraph"/>
+        <w:pStyle w:val="Heading1"/>
+        <w:jc w:val="center"/>
+        <w:rPr>
+          <w:rFonts w:ascii="Calibri" w:hAnsi="Calibri" w:cs="Calibri"/>
+          <w:sz w:val="40"/>
+          <w:szCs w:val="40"/>
+        </w:rPr>
+      </w:pPr>
+      <w:bookmarkStart w:id="23" w:name="_Toc70623467"/>
+      <w:r>
+        <w:rPr>
+          <w:rFonts w:ascii="Calibri" w:eastAsia="Arial Unicode MS" w:hAnsi="Calibri" w:cs="Calibri"/>
+          <w:sz w:val="40"/>
+          <w:szCs w:val="40"/>
+        </w:rPr>
+        <w:lastRenderedPageBreak/>
+        <w:t xml:space="preserve">Chapter </w:t>
+      </w:r>
+      <w:r>
+        <w:rPr>
+          <w:rFonts w:ascii="Calibri" w:eastAsia="Arial Unicode MS" w:hAnsi="Calibri" w:cs="Calibri"/>
+          <w:sz w:val="40"/>
+          <w:szCs w:val="40"/>
+        </w:rPr>
+        <w:t>3</w:t>
+      </w:r>
+      <w:r>
+        <w:rPr>
+          <w:rFonts w:ascii="Calibri" w:eastAsia="Arial Unicode MS" w:hAnsi="Calibri" w:cs="Calibri"/>
+          <w:sz w:val="40"/>
+          <w:szCs w:val="40"/>
+        </w:rPr>
+        <w:t xml:space="preserve"> </w:t>
+      </w:r>
+      <w:r>
+        <w:rPr>
+          <w:rFonts w:ascii="Calibri" w:eastAsia="Arial Unicode MS" w:hAnsi="Calibri"/>
+          <w:sz w:val="40"/>
+          <w:szCs w:val="40"/>
+        </w:rPr>
+        <w:t xml:space="preserve">– </w:t>
+      </w:r>
+      <w:r>
+        <w:rPr>
+          <w:rFonts w:ascii="Calibri" w:hAnsi="Calibri" w:cs="Calibri"/>
+          <w:sz w:val="40"/>
+          <w:szCs w:val="40"/>
+        </w:rPr>
+        <w:t>Design</w:t>
+      </w:r>
+      <w:r>
+        <w:rPr>
+          <w:rFonts w:ascii="Calibri" w:hAnsi="Calibri" w:cs="Calibri"/>
+          <w:sz w:val="40"/>
+          <w:szCs w:val="40"/>
+        </w:rPr>
+        <w:t xml:space="preserve"> and Methodology</w:t>
+      </w:r>
+      <w:bookmarkEnd w:id="23"/>
+    </w:p>
+    <w:p>
+      <w:pPr>
+        <w:rPr>
+          <w:rFonts w:ascii="Calibri" w:hAnsi="Calibri"/>
+        </w:rPr>
+      </w:pPr>
+      <w:r>
+        <w:rPr>
+          <w:rFonts w:ascii="Calibri" w:hAnsi="Calibri"/>
+        </w:rPr>
+        <w:t xml:space="preserve">Body text </w:t>
+      </w:r>
+    </w:p>
+    <w:p>
+      <w:pPr>
         <w:rPr>
           <w:rFonts w:cs="Arial"/>
           <w:sz w:val="23"/>
@@ -8244,7 +9115,6 @@
     </w:p>
     <w:p>
       <w:pPr>
-        <w:pStyle w:val="ListParagraph"/>
         <w:rPr>
           <w:rFonts w:cs="Arial"/>
           <w:sz w:val="23"/>
@@ -8264,26 +9134,28 @@
     </w:p>
     <w:p>
       <w:pPr>
+        <w:pStyle w:val="Heading1"/>
+        <w:jc w:val="center"/>
+        <w:rPr>
+          <w:rFonts w:ascii="Calibri" w:eastAsia="Arial Unicode MS" w:hAnsi="Calibri"/>
+          <w:sz w:val="40"/>
+          <w:szCs w:val="40"/>
+        </w:rPr>
+      </w:pPr>
+      <w:bookmarkStart w:id="24" w:name="_Toc70623468"/>
+      <w:r>
+        <w:rPr>
+          <w:rFonts w:ascii="Calibri" w:eastAsia="Arial Unicode MS" w:hAnsi="Calibri"/>
+          <w:sz w:val="40"/>
+          <w:szCs w:val="40"/>
+        </w:rPr>
+        <w:t>Chapter 4 – Results and Evaluation</w:t>
+      </w:r>
+      <w:bookmarkEnd w:id="24"/>
+    </w:p>
+    <w:p>
+      <w:pPr>
         <w:pStyle w:val="ListParagraph"/>
-        <w:rPr>
-          <w:rFonts w:cs="Arial"/>
-          <w:sz w:val="23"/>
-          <w:szCs w:val="23"/>
-        </w:rPr>
-      </w:pPr>
-    </w:p>
-    <w:p>
-      <w:pPr>
-        <w:pStyle w:val="ListParagraph"/>
-        <w:rPr>
-          <w:rFonts w:cs="Arial"/>
-          <w:sz w:val="23"/>
-          <w:szCs w:val="23"/>
-        </w:rPr>
-      </w:pPr>
-    </w:p>
-    <w:p>
-      <w:pPr>
         <w:rPr>
           <w:rFonts w:cs="Arial"/>
           <w:b/>
@@ -8295,6 +9167,19 @@
     </w:p>
     <w:p>
       <w:pPr>
+        <w:rPr>
+          <w:rFonts w:ascii="Calibri" w:hAnsi="Calibri"/>
+        </w:rPr>
+      </w:pPr>
+      <w:r>
+        <w:rPr>
+          <w:rFonts w:ascii="Calibri" w:hAnsi="Calibri"/>
+        </w:rPr>
+        <w:t xml:space="preserve">Body text </w:t>
+      </w:r>
+    </w:p>
+    <w:p>
+      <w:pPr>
         <w:pStyle w:val="ListParagraph"/>
         <w:rPr>
           <w:rFonts w:cs="Arial"/>
@@ -8319,6 +9204,56 @@
     </w:p>
     <w:p>
       <w:pPr>
+        <w:pStyle w:val="Heading1"/>
+        <w:jc w:val="center"/>
+        <w:rPr>
+          <w:rFonts w:ascii="Calibri" w:hAnsi="Calibri" w:cs="Calibri"/>
+          <w:sz w:val="40"/>
+          <w:szCs w:val="40"/>
+        </w:rPr>
+      </w:pPr>
+      <w:bookmarkStart w:id="25" w:name="_Toc70623469"/>
+      <w:r>
+        <w:rPr>
+          <w:rFonts w:ascii="Calibri" w:hAnsi="Calibri" w:cs="Calibri"/>
+          <w:sz w:val="40"/>
+          <w:szCs w:val="40"/>
+        </w:rPr>
+        <w:t xml:space="preserve">Chapter 5 </w:t>
+      </w:r>
+      <w:r>
+        <w:rPr>
+          <w:rFonts w:ascii="Calibri" w:eastAsia="Arial Unicode MS" w:hAnsi="Calibri" w:cs="Calibri"/>
+          <w:sz w:val="40"/>
+          <w:szCs w:val="40"/>
+        </w:rPr>
+        <w:t>–</w:t>
+      </w:r>
+      <w:r>
+        <w:rPr>
+          <w:rFonts w:ascii="Calibri" w:eastAsia="Arial Unicode MS" w:hAnsi="Calibri" w:cs="Calibri"/>
+          <w:sz w:val="40"/>
+          <w:szCs w:val="40"/>
+        </w:rPr>
+        <w:t xml:space="preserve"> Conclusion</w:t>
+      </w:r>
+      <w:bookmarkEnd w:id="25"/>
+    </w:p>
+    <w:p>
+      <w:pPr>
+        <w:rPr>
+          <w:rFonts w:ascii="Calibri" w:hAnsi="Calibri"/>
+        </w:rPr>
+      </w:pPr>
+      <w:r>
+        <w:rPr>
+          <w:rFonts w:ascii="Calibri" w:hAnsi="Calibri"/>
+        </w:rPr>
+        <w:t xml:space="preserve">Body text </w:t>
+      </w:r>
+    </w:p>
+    <w:p>
+      <w:pPr>
         <w:pStyle w:val="ListParagraph"/>
         <w:rPr>
           <w:rFonts w:cs="Arial"/>
@@ -8379,6 +9314,7 @@
     </w:p>
     <w:p>
       <w:pPr>
+        <w:pStyle w:val="ListParagraph"/>
         <w:rPr>
           <w:rFonts w:cs="Arial"/>
           <w:b/>
@@ -8400,7 +9336,102 @@
         </w:rPr>
       </w:pPr>
     </w:p>
-    <w:bookmarkStart w:id="20" w:name="_Toc70432684" w:displacedByCustomXml="next"/>
+    <w:p>
+      <w:pPr>
+        <w:pStyle w:val="ListParagraph"/>
+        <w:rPr>
+          <w:rFonts w:cs="Arial"/>
+          <w:b/>
+          <w:bCs/>
+          <w:sz w:val="23"/>
+          <w:szCs w:val="23"/>
+        </w:rPr>
+      </w:pPr>
+    </w:p>
+    <w:p>
+      <w:pPr>
+        <w:pStyle w:val="ListParagraph"/>
+        <w:rPr>
+          <w:rFonts w:cs="Arial"/>
+          <w:b/>
+          <w:bCs/>
+          <w:sz w:val="23"/>
+          <w:szCs w:val="23"/>
+        </w:rPr>
+      </w:pPr>
+    </w:p>
+    <w:p>
+      <w:pPr>
+        <w:pStyle w:val="ListParagraph"/>
+        <w:rPr>
+          <w:rFonts w:cs="Arial"/>
+          <w:b/>
+          <w:bCs/>
+          <w:sz w:val="23"/>
+          <w:szCs w:val="23"/>
+        </w:rPr>
+      </w:pPr>
+    </w:p>
+    <w:p>
+      <w:pPr>
+        <w:pStyle w:val="ListParagraph"/>
+        <w:rPr>
+          <w:rFonts w:cs="Arial"/>
+          <w:b/>
+          <w:bCs/>
+          <w:sz w:val="23"/>
+          <w:szCs w:val="23"/>
+        </w:rPr>
+      </w:pPr>
+    </w:p>
+    <w:p>
+      <w:pPr>
+        <w:pStyle w:val="ListParagraph"/>
+        <w:rPr>
+          <w:rFonts w:cs="Arial"/>
+          <w:b/>
+          <w:bCs/>
+          <w:sz w:val="23"/>
+          <w:szCs w:val="23"/>
+        </w:rPr>
+      </w:pPr>
+    </w:p>
+    <w:p>
+      <w:pPr>
+        <w:pStyle w:val="ListParagraph"/>
+        <w:rPr>
+          <w:rFonts w:cs="Arial"/>
+          <w:b/>
+          <w:bCs/>
+          <w:sz w:val="23"/>
+          <w:szCs w:val="23"/>
+        </w:rPr>
+      </w:pPr>
+    </w:p>
+    <w:p>
+      <w:pPr>
+        <w:rPr>
+          <w:rFonts w:cs="Arial"/>
+          <w:b/>
+          <w:bCs/>
+          <w:sz w:val="23"/>
+          <w:szCs w:val="23"/>
+        </w:rPr>
+      </w:pPr>
+    </w:p>
+    <w:p>
+      <w:pPr>
+        <w:pStyle w:val="ListParagraph"/>
+        <w:rPr>
+          <w:rFonts w:cs="Arial"/>
+          <w:b/>
+          <w:bCs/>
+          <w:sz w:val="23"/>
+          <w:szCs w:val="23"/>
+        </w:rPr>
+      </w:pPr>
+    </w:p>
+    <w:bookmarkStart w:id="26" w:name="_Toc70623470" w:displacedByCustomXml="next"/>
     <w:sdt>
       <w:sdtPr>
         <w:rPr>
@@ -8416,7 +9447,6 @@
           <w:docPartUnique/>
         </w:docPartObj>
       </w:sdtPr>
-      <w:sdtEndPr/>
       <w:sdtContent>
         <w:p>
           <w:pPr>
@@ -8431,7 +9461,7 @@
             </w:rPr>
             <w:t>References</w:t>
           </w:r>
-          <w:bookmarkEnd w:id="20"/>
+          <w:bookmarkEnd w:id="26"/>
         </w:p>
         <w:sdt>
           <w:sdtPr>
@@ -8445,7 +9475,6 @@
             <w:id w:val="-573587230"/>
             <w:bibliography/>
           </w:sdtPr>
-          <w:sdtEndPr/>
           <w:sdtContent>
             <w:p>
               <w:pPr>
@@ -8509,6 +9538,35 @@
                   <w:noProof/>
                 </w:rPr>
                 <w:lastRenderedPageBreak/>
+                <w:t xml:space="preserve">Adrian B. R. Shatte, D. M. (2019). Machine learning in mental health: A systematic scoping review of methods and applications. </w:t>
+              </w:r>
+              <w:r>
+                <w:rPr>
+                  <w:i/>
+                  <w:iCs/>
+                  <w:noProof/>
+                </w:rPr>
+                <w:t>Psychological medicine</w:t>
+              </w:r>
+              <w:r>
+                <w:rPr>
+                  <w:noProof/>
+                </w:rPr>
+                <w:t>, 49(9), 1426–1448. https://doi.org/10.1017/S0033291719000151.</w:t>
+              </w:r>
+            </w:p>
+            <w:p>
+              <w:pPr>
+                <w:pStyle w:val="Bibliography"/>
+                <w:ind w:left="720" w:hanging="720"/>
+                <w:rPr>
+                  <w:noProof/>
+                </w:rPr>
+              </w:pPr>
+              <w:r>
+                <w:rPr>
+                  <w:noProof/>
+                </w:rPr>
                 <w:t xml:space="preserve">Chang Su, Z. X. (2020). Deep learning in mental health outcome research: a scoping review. </w:t>
               </w:r>
               <w:r>
@@ -8625,6 +9683,35 @@
                 <w:rPr>
                   <w:noProof/>
                 </w:rPr>
+                <w:t xml:space="preserve">Elif Eyigoz, S. M. (2020). Linguistic markers predict onset of Alzheimer's disease. </w:t>
+              </w:r>
+              <w:r>
+                <w:rPr>
+                  <w:i/>
+                  <w:iCs/>
+                  <w:noProof/>
+                </w:rPr>
+                <w:t>The Lancet</w:t>
+              </w:r>
+              <w:r>
+                <w:rPr>
+                  <w:noProof/>
+                </w:rPr>
+                <w:t>, https://doi.org/10.1016/j.eclinm.2020.100583.</w:t>
+              </w:r>
+            </w:p>
+            <w:p>
+              <w:pPr>
+                <w:pStyle w:val="Bibliography"/>
+                <w:ind w:left="720" w:hanging="720"/>
+                <w:rPr>
+                  <w:noProof/>
+                </w:rPr>
+              </w:pPr>
+              <w:r>
+                <w:rPr>
+                  <w:noProof/>
+                </w:rPr>
                 <w:t xml:space="preserve">HSE. (2021, April 4). </w:t>
               </w:r>
               <w:r>
@@ -8727,6 +9814,35 @@
                   <w:noProof/>
                 </w:rPr>
                 <w:t>, 213, 509–510. http://doi.org/10.1192/bjp.2018.105.</w:t>
+              </w:r>
+            </w:p>
+            <w:p>
+              <w:pPr>
+                <w:pStyle w:val="Bibliography"/>
+                <w:ind w:left="720" w:hanging="720"/>
+                <w:rPr>
+                  <w:noProof/>
+                </w:rPr>
+              </w:pPr>
+              <w:r>
+                <w:rPr>
+                  <w:noProof/>
+                </w:rPr>
+                <w:t xml:space="preserve">R M Ion, M. D. (2002). The British reaction to dementia praecox 1893-1913. Part 1. </w:t>
+              </w:r>
+              <w:r>
+                <w:rPr>
+                  <w:i/>
+                  <w:iCs/>
+                  <w:noProof/>
+                </w:rPr>
+                <w:t>Hist Psychiatry</w:t>
+              </w:r>
+              <w:r>
+                <w:rPr>
+                  <w:noProof/>
+                </w:rPr>
+                <w:t>, 10.1177/0957154X0201305103.</w:t>
               </w:r>
             </w:p>
             <w:p>
@@ -11572,7 +12688,7 @@
         </b:NameList>
       </b:Author>
     </b:Author>
-    <b:RefOrder>8</b:RefOrder>
+    <b:RefOrder>10</b:RefOrder>
   </b:Source>
   <b:Source>
     <b:Tag>Rei19</b:Tag>
@@ -11593,7 +12709,7 @@
     <b:JournalName>The British journal of psychiatry </b:JournalName>
     <b:Year>2019</b:Year>
     <b:Pages>215(3), 536–544. https://doi.org/10.1192/bjp.2018.255</b:Pages>
-    <b:RefOrder>9</b:RefOrder>
+    <b:RefOrder>11</b:RefOrder>
   </b:Source>
   <b:Source>
     <b:Tag>Cha20</b:Tag>
@@ -11614,7 +12730,7 @@
     <b:JournalName>Translational Psychiatry</b:JournalName>
     <b:Year>2020</b:Year>
     <b:Pages>10(1), 116. https://doi.org/10.1038/s41398-020-0780-3</b:Pages>
-    <b:RefOrder>10</b:RefOrder>
+    <b:RefOrder>12</b:RefOrder>
   </b:Source>
   <b:Source>
     <b:Tag>Yuh18</b:Tag>
@@ -11634,7 +12750,7 @@
       </b:Author>
     </b:Author>
     <b:JournalName>frontiers in Neuroscience</b:JournalName>
-    <b:RefOrder>11</b:RefOrder>
+    <b:RefOrder>13</b:RefOrder>
   </b:Source>
   <b:Source>
     <b:Tag>Adrly</b:Tag>
@@ -11655,7 +12771,7 @@
     <b:JournalName>Psychological Medicine</b:JournalName>
     <b:Year>2019 July</b:Year>
     <b:Pages>https://doi.org/10.1017/S0033291719000151</b:Pages>
-    <b:RefOrder>12</b:RefOrder>
+    <b:RefOrder>14</b:RefOrder>
   </b:Source>
   <b:Source>
     <b:Tag>3MA20</b:Tag>
@@ -11677,7 +12793,7 @@
     <b:Month>Jan</b:Month>
     <b:Day>17</b:Day>
     <b:URL>https://adhdireland.ie/what-adhd-looks-like-in-girls/</b:URL>
-    <b:RefOrder>13</b:RefOrder>
+    <b:RefOrder>15</b:RefOrder>
   </b:Source>
   <b:Source>
     <b:Tag>Tim17</b:Tag>
@@ -11827,11 +12943,53 @@
     <b:Pages> 10.1177/0957154X0201305103</b:Pages>
     <b:RefOrder>4</b:RefOrder>
   </b:Source>
+  <b:Source>
+    <b:Tag>Eli201</b:Tag>
+    <b:SourceType>JournalArticle</b:SourceType>
+    <b:Guid>{A88076FD-1F1E-45E8-9125-A9BAD20B412F}</b:Guid>
+    <b:Author>
+      <b:Author>
+        <b:NameList>
+          <b:Person>
+            <b:Last>Elif Eyigoz</b:Last>
+            <b:First>Sachin</b:First>
+            <b:Middle>Mathur, Mar Santamaria, Melissa Naylor, Guillermo Cecchi</b:Middle>
+          </b:Person>
+        </b:NameList>
+      </b:Author>
+    </b:Author>
+    <b:Title>Linguistic markers predict onset of Alzheimer's disease</b:Title>
+    <b:JournalName>The Lancet</b:JournalName>
+    <b:Year>2020</b:Year>
+    <b:Pages>https://doi.org/10.1016/j.eclinm.2020.100583</b:Pages>
+    <b:RefOrder>9</b:RefOrder>
+  </b:Source>
+  <b:Source>
+    <b:Tag>Adr19</b:Tag>
+    <b:SourceType>JournalArticle</b:SourceType>
+    <b:Guid>{73B8FECE-9EDF-427D-BB11-5371D50A983F}</b:Guid>
+    <b:Author>
+      <b:Author>
+        <b:NameList>
+          <b:Person>
+            <b:Last>Adrian B. R. Shatte</b:Last>
+            <b:First>Delyse</b:First>
+            <b:Middle>M. Hutchinson, Samantha J. Teague</b:Middle>
+          </b:Person>
+        </b:NameList>
+      </b:Author>
+    </b:Author>
+    <b:Title>Machine learning in mental health: A systematic scoping review of methods and applications</b:Title>
+    <b:JournalName>Psychological medicine</b:JournalName>
+    <b:Year>2019</b:Year>
+    <b:Pages>49(9), 1426–1448. https://doi.org/10.1017/S0033291719000151</b:Pages>
+    <b:RefOrder>8</b:RefOrder>
+  </b:Source>
 </b:Sources>
 </file>
 
 <file path=customXml/itemProps1.xml><?xml version="1.0" encoding="utf-8"?>
-<ds:datastoreItem xmlns:ds="http://schemas.openxmlformats.org/officeDocument/2006/customXml" ds:itemID="{A99B1BAC-AF19-4A88-AB52-EDA43006B17D}">
+<ds:datastoreItem xmlns:ds="http://schemas.openxmlformats.org/officeDocument/2006/customXml" ds:itemID="{22118027-DF03-440D-936E-895D79C86360}">
   <ds:schemaRefs>
     <ds:schemaRef ds:uri="http://schemas.openxmlformats.org/officeDocument/2006/bibliography"/>
   </ds:schemaRefs>

</xml_diff>